<commit_message>
Created function to add cup detection message
I have created a function to get the cup detection message from
the javascript to the python using a form action and adding to db.
</commit_message>
<xml_diff>
--- a/Sipify_Documentation_Beta.docx
+++ b/Sipify_Documentation_Beta.docx
@@ -15,6 +15,7 @@
           <w:lang w:val="en-GB"/>
         </w:rPr>
       </w:pPr>
+      <w:bookmarkStart w:id="0" w:name="_Hlk185082693"/>
       <w:r>
         <w:rPr>
           <w:rFonts w:ascii="Times New Roman" w:hAnsi="Times New Roman" w:cs="Times New Roman"/>
@@ -24,9 +25,13 @@
           <w:szCs w:val="40"/>
           <w:lang w:val="en-GB"/>
         </w:rPr>
-        <w:t>IOT CA</w:t>
-      </w:r>
-      <w:r>
+        <w:t>IOT CA3</w:t>
+      </w:r>
+    </w:p>
+    <w:p>
+      <w:pPr>
+        <w:spacing w:line="360" w:lineRule="auto"/>
+        <w:jc w:val="center"/>
         <w:rPr>
           <w:rFonts w:ascii="Times New Roman" w:hAnsi="Times New Roman" w:cs="Times New Roman"/>
           <w:b/>
@@ -35,13 +40,8 @@
           <w:szCs w:val="40"/>
           <w:lang w:val="en-GB"/>
         </w:rPr>
-        <w:t>3</w:t>
-      </w:r>
-    </w:p>
-    <w:p>
-      <w:pPr>
-        <w:spacing w:line="360" w:lineRule="auto"/>
-        <w:jc w:val="center"/>
+      </w:pPr>
+      <w:r>
         <w:rPr>
           <w:rFonts w:ascii="Times New Roman" w:hAnsi="Times New Roman" w:cs="Times New Roman"/>
           <w:b/>
@@ -50,7 +50,8 @@
           <w:szCs w:val="40"/>
           <w:lang w:val="en-GB"/>
         </w:rPr>
-      </w:pPr>
+        <w:t>The</w:t>
+      </w:r>
       <w:r>
         <w:rPr>
           <w:rFonts w:ascii="Times New Roman" w:hAnsi="Times New Roman" w:cs="Times New Roman"/>
@@ -60,7 +61,7 @@
           <w:szCs w:val="40"/>
           <w:lang w:val="en-GB"/>
         </w:rPr>
-        <w:t>The</w:t>
+        <w:t xml:space="preserve"> Smart Coaster</w:t>
       </w:r>
       <w:r>
         <w:rPr>
@@ -71,40 +72,7 @@
           <w:szCs w:val="40"/>
           <w:lang w:val="en-GB"/>
         </w:rPr>
-        <w:t xml:space="preserve"> Smart Coaster</w:t>
-      </w:r>
-      <w:r>
-        <w:rPr>
-          <w:rFonts w:ascii="Times New Roman" w:hAnsi="Times New Roman" w:cs="Times New Roman"/>
-          <w:b/>
-          <w:bCs/>
-          <w:sz w:val="40"/>
-          <w:szCs w:val="40"/>
-          <w:lang w:val="en-GB"/>
-        </w:rPr>
-        <w:t xml:space="preserve"> (</w:t>
-      </w:r>
-      <w:r>
-        <w:rPr>
-          <w:rFonts w:ascii="Times New Roman" w:hAnsi="Times New Roman" w:cs="Times New Roman"/>
-          <w:b/>
-          <w:bCs/>
-          <w:sz w:val="40"/>
-          <w:szCs w:val="40"/>
-          <w:lang w:val="en-GB"/>
-        </w:rPr>
-        <w:t>Beta</w:t>
-      </w:r>
-      <w:r>
-        <w:rPr>
-          <w:rFonts w:ascii="Times New Roman" w:hAnsi="Times New Roman" w:cs="Times New Roman"/>
-          <w:b/>
-          <w:bCs/>
-          <w:sz w:val="40"/>
-          <w:szCs w:val="40"/>
-          <w:lang w:val="en-GB"/>
-        </w:rPr>
-        <w:t xml:space="preserve"> Release)</w:t>
+        <w:t xml:space="preserve"> (Beta Release)</w:t>
       </w:r>
     </w:p>
     <w:p>
@@ -150,7 +118,7 @@
                     <pic:cNvPicPr/>
                   </pic:nvPicPr>
                   <pic:blipFill>
-                    <a:blip r:embed="rId5">
+                    <a:blip r:embed="rId7">
                       <a:extLst>
                         <a:ext uri="{28A0092B-C50C-407E-A947-70E740481C1C}">
                           <a14:useLocalDpi xmlns:a14="http://schemas.microsoft.com/office/drawing/2010/main" val="0"/>
@@ -1783,18 +1751,7 @@
           <w:szCs w:val="28"/>
           <w:lang w:val="en-GB"/>
         </w:rPr>
-        <w:t>2.</w:t>
-      </w:r>
-      <w:r>
-        <w:rPr>
-          <w:rFonts w:ascii="Times New Roman" w:hAnsi="Times New Roman" w:cs="Times New Roman"/>
-          <w:b/>
-          <w:bCs/>
-          <w:sz w:val="28"/>
-          <w:szCs w:val="28"/>
-          <w:lang w:val="en-GB"/>
-        </w:rPr>
-        <w:t>3</w:t>
+        <w:t>2.3</w:t>
       </w:r>
       <w:r>
         <w:rPr>
@@ -1932,7 +1889,6 @@
         </w:rPr>
         <w:t xml:space="preserve"> </w:t>
       </w:r>
-      <w:proofErr w:type="spellStart"/>
       <w:r>
         <w:rPr>
           <w:rFonts w:ascii="Times New Roman" w:hAnsi="Times New Roman" w:cs="Times New Roman"/>
@@ -1944,7 +1900,6 @@
         </w:rPr>
         <w:t>Pubnub</w:t>
       </w:r>
-      <w:proofErr w:type="spellEnd"/>
     </w:p>
     <w:p>
       <w:pPr>
@@ -2048,18 +2003,7 @@
           <w:szCs w:val="28"/>
           <w:lang w:val="en-GB"/>
         </w:rPr>
-        <w:t>3.</w:t>
-      </w:r>
-      <w:r>
-        <w:rPr>
-          <w:rFonts w:ascii="Times New Roman" w:hAnsi="Times New Roman" w:cs="Times New Roman"/>
-          <w:b/>
-          <w:bCs/>
-          <w:sz w:val="28"/>
-          <w:szCs w:val="28"/>
-          <w:lang w:val="en-GB"/>
-        </w:rPr>
-        <w:t>2</w:t>
+        <w:t>3.2</w:t>
       </w:r>
       <w:r>
         <w:rPr>
@@ -2137,18 +2081,7 @@
           <w:szCs w:val="28"/>
           <w:lang w:val="en-GB"/>
         </w:rPr>
-        <w:t>3.</w:t>
-      </w:r>
-      <w:r>
-        <w:rPr>
-          <w:rFonts w:ascii="Times New Roman" w:hAnsi="Times New Roman" w:cs="Times New Roman"/>
-          <w:b/>
-          <w:bCs/>
-          <w:sz w:val="28"/>
-          <w:szCs w:val="28"/>
-          <w:lang w:val="en-GB"/>
-        </w:rPr>
-        <w:t>3</w:t>
+        <w:t>3.3</w:t>
       </w:r>
       <w:r>
         <w:rPr>
@@ -2543,7 +2476,2214 @@
     </w:p>
     <w:p>
       <w:pPr>
-        <w:spacing w:line="360" w:lineRule="auto"/>
+        <w:pStyle w:val="NormalWeb"/>
+        <w:shd w:val="clear" w:color="auto" w:fill="FFFFFF"/>
+        <w:spacing w:before="0" w:beforeAutospacing="0" w:after="158" w:afterAutospacing="0" w:line="360" w:lineRule="auto"/>
+        <w:rPr>
+          <w:color w:val="333333"/>
+        </w:rPr>
+      </w:pPr>
+      <w:r>
+        <w:rPr>
+          <w:color w:val="333333"/>
+        </w:rPr>
+        <w:t xml:space="preserve">A large part of database security is having a backup running of the database. This can be easy to do using a MySQL database, however we are using a </w:t>
+      </w:r>
+      <w:r>
+        <w:rPr>
+          <w:color w:val="333333"/>
+        </w:rPr>
+        <w:t>NoSQL</w:t>
+      </w:r>
+      <w:r>
+        <w:rPr>
+          <w:color w:val="333333"/>
+        </w:rPr>
+        <w:t xml:space="preserve"> database therefore this was more difficult. The cluster I created for the project is under a free tier, within the free tier you cannot access the </w:t>
+      </w:r>
+      <w:proofErr w:type="gramStart"/>
+      <w:r>
+        <w:rPr>
+          <w:color w:val="333333"/>
+        </w:rPr>
+        <w:t>built in</w:t>
+      </w:r>
+      <w:proofErr w:type="gramEnd"/>
+      <w:r>
+        <w:rPr>
+          <w:color w:val="333333"/>
+        </w:rPr>
+        <w:t xml:space="preserve"> backup features of MongoDB Atlas. </w:t>
+      </w:r>
+    </w:p>
+    <w:p>
+      <w:pPr>
+        <w:pStyle w:val="NormalWeb"/>
+        <w:shd w:val="clear" w:color="auto" w:fill="FFFFFF"/>
+        <w:spacing w:before="0" w:beforeAutospacing="0" w:after="158" w:afterAutospacing="0" w:line="360" w:lineRule="auto"/>
+        <w:rPr>
+          <w:color w:val="333333"/>
+        </w:rPr>
+      </w:pPr>
+      <w:r>
+        <w:rPr>
+          <w:color w:val="333333"/>
+        </w:rPr>
+        <w:t>Following some research I have read up about different methods to back up a mongo database, and I decided to follow the approach of this website:  </w:t>
+      </w:r>
+      <w:hyperlink r:id="rId8" w:history="1">
+        <w:r>
+          <w:rPr>
+            <w:rStyle w:val="Hyperlink"/>
+            <w:rFonts w:eastAsiaTheme="majorEastAsia"/>
+            <w:color w:val="4D87C7"/>
+          </w:rPr>
+          <w:t>https://medium.com/@andrewskangah/how-to-create-a-middle-man-automatic-backup-for-mongodb-atlas-mo-sandbox-cluster-tier-5e7276d66ee2</w:t>
+        </w:r>
+      </w:hyperlink>
+    </w:p>
+    <w:p>
+      <w:pPr>
+        <w:pStyle w:val="NormalWeb"/>
+        <w:shd w:val="clear" w:color="auto" w:fill="FFFFFF"/>
+        <w:spacing w:before="0" w:beforeAutospacing="0" w:after="158" w:afterAutospacing="0" w:line="360" w:lineRule="auto"/>
+        <w:rPr>
+          <w:color w:val="333333"/>
+        </w:rPr>
+      </w:pPr>
+      <w:proofErr w:type="gramStart"/>
+      <w:r>
+        <w:rPr>
+          <w:color w:val="333333"/>
+        </w:rPr>
+        <w:t>First of all</w:t>
+      </w:r>
+      <w:proofErr w:type="gramEnd"/>
+      <w:r>
+        <w:rPr>
+          <w:color w:val="333333"/>
+        </w:rPr>
+        <w:t>,</w:t>
+      </w:r>
+      <w:r>
+        <w:rPr>
+          <w:color w:val="333333"/>
+        </w:rPr>
+        <w:t xml:space="preserve"> I created a local backup of the database on my desktop. I did this by creating a folder called mongobackup, in the terminal I went into this location and pasted in the export connection string from the MongoDB Atlas website. In the connection string I included my username and password for the admin user, as I have full access to the database. I also needed to edit the connection string by including the database name and the specified collection, I started with the drink status collection. </w:t>
+      </w:r>
+    </w:p>
+    <w:p>
+      <w:pPr>
+        <w:pStyle w:val="NormalWeb"/>
+        <w:shd w:val="clear" w:color="auto" w:fill="FFFFFF"/>
+        <w:spacing w:before="0" w:beforeAutospacing="0" w:after="158" w:afterAutospacing="0" w:line="360" w:lineRule="auto"/>
+        <w:rPr>
+          <w:b/>
+          <w:bCs/>
+          <w:color w:val="333333"/>
+        </w:rPr>
+      </w:pPr>
+      <w:r>
+        <w:rPr>
+          <w:b/>
+          <w:bCs/>
+          <w:color w:val="333333"/>
+        </w:rPr>
+        <w:t>Local Database Backup:</w:t>
+      </w:r>
+    </w:p>
+    <w:p>
+      <w:pPr>
+        <w:pStyle w:val="NormalWeb"/>
+        <w:shd w:val="clear" w:color="auto" w:fill="FFFFFF"/>
+        <w:spacing w:before="0" w:beforeAutospacing="0" w:after="158" w:afterAutospacing="0" w:line="360" w:lineRule="auto"/>
+        <w:rPr>
+          <w:b/>
+          <w:bCs/>
+          <w:color w:val="333333"/>
+        </w:rPr>
+      </w:pPr>
+      <w:r>
+        <w:rPr>
+          <w:b/>
+          <w:bCs/>
+          <w:color w:val="333333"/>
+        </w:rPr>
+        <w:lastRenderedPageBreak/>
+        <w:drawing>
+          <wp:inline distT="0" distB="0" distL="0" distR="0" wp14:anchorId="32F64152" wp14:editId="5C297682">
+            <wp:extent cx="5731510" cy="2482948"/>
+            <wp:effectExtent l="0" t="0" r="2540" b="0"/>
+            <wp:docPr id="676153796" name="Picture 1" descr="A screenshot of a computer&#10;&#10;Description automatically generated"/>
+            <wp:cNvGraphicFramePr>
+              <a:graphicFrameLocks xmlns:a="http://schemas.openxmlformats.org/drawingml/2006/main" noChangeAspect="1"/>
+            </wp:cNvGraphicFramePr>
+            <a:graphic xmlns:a="http://schemas.openxmlformats.org/drawingml/2006/main">
+              <a:graphicData uri="http://schemas.openxmlformats.org/drawingml/2006/picture">
+                <pic:pic xmlns:pic="http://schemas.openxmlformats.org/drawingml/2006/picture">
+                  <pic:nvPicPr>
+                    <pic:cNvPr id="676153796" name="Picture 1" descr="A screenshot of a computer&#10;&#10;Description automatically generated"/>
+                    <pic:cNvPicPr/>
+                  </pic:nvPicPr>
+                  <pic:blipFill rotWithShape="1">
+                    <a:blip r:embed="rId9"/>
+                    <a:srcRect b="13691"/>
+                    <a:stretch/>
+                  </pic:blipFill>
+                  <pic:spPr bwMode="auto">
+                    <a:xfrm>
+                      <a:off x="0" y="0"/>
+                      <a:ext cx="5731510" cy="2482948"/>
+                    </a:xfrm>
+                    <a:prstGeom prst="rect">
+                      <a:avLst/>
+                    </a:prstGeom>
+                    <a:ln>
+                      <a:noFill/>
+                    </a:ln>
+                    <a:extLst>
+                      <a:ext uri="{53640926-AAD7-44D8-BBD7-CCE9431645EC}">
+                        <a14:shadowObscured xmlns:a14="http://schemas.microsoft.com/office/drawing/2010/main"/>
+                      </a:ext>
+                    </a:extLst>
+                  </pic:spPr>
+                </pic:pic>
+              </a:graphicData>
+            </a:graphic>
+          </wp:inline>
+        </w:drawing>
+      </w:r>
+    </w:p>
+    <w:p>
+      <w:pPr>
+        <w:pStyle w:val="NormalWeb"/>
+        <w:shd w:val="clear" w:color="auto" w:fill="FFFFFF"/>
+        <w:spacing w:before="0" w:beforeAutospacing="0" w:after="158" w:afterAutospacing="0" w:line="360" w:lineRule="auto"/>
+        <w:rPr>
+          <w:color w:val="333333"/>
+        </w:rPr>
+      </w:pPr>
+      <w:r>
+        <w:rPr>
+          <w:color w:val="333333"/>
+        </w:rPr>
+        <w:t xml:space="preserve">After adding in the connection string in the terminal, I was getting an error that mongo-export was not recognised. I researched how to get </w:t>
+      </w:r>
+      <w:r>
+        <w:rPr>
+          <w:color w:val="333333"/>
+        </w:rPr>
+        <w:t>mongo export</w:t>
+      </w:r>
+      <w:r>
+        <w:rPr>
+          <w:color w:val="333333"/>
+        </w:rPr>
+        <w:t xml:space="preserve"> installed in the terminal, and found I can download the </w:t>
+      </w:r>
+      <w:r>
+        <w:rPr>
+          <w:color w:val="333333"/>
+        </w:rPr>
+        <w:t>MongoDB</w:t>
+      </w:r>
+      <w:r>
+        <w:rPr>
+          <w:color w:val="333333"/>
+        </w:rPr>
+        <w:t xml:space="preserve"> tools from the mongo website. I downloaded the tools </w:t>
+      </w:r>
+      <w:proofErr w:type="gramStart"/>
+      <w:r>
+        <w:rPr>
+          <w:color w:val="333333"/>
+        </w:rPr>
+        <w:t>into  my</w:t>
+      </w:r>
+      <w:proofErr w:type="gramEnd"/>
+      <w:r>
+        <w:rPr>
+          <w:color w:val="333333"/>
+        </w:rPr>
+        <w:t xml:space="preserve"> program files and created a path in the environment variables to the mongo tools. Once I did this the </w:t>
+      </w:r>
+      <w:r>
+        <w:rPr>
+          <w:color w:val="333333"/>
+        </w:rPr>
+        <w:t>mongo export</w:t>
+      </w:r>
+      <w:r>
+        <w:rPr>
+          <w:color w:val="333333"/>
+        </w:rPr>
+        <w:t xml:space="preserve"> command was recognised and I was connected, the </w:t>
+      </w:r>
+      <w:r>
+        <w:rPr>
+          <w:color w:val="333333"/>
+        </w:rPr>
+        <w:t>drink status</w:t>
+      </w:r>
+      <w:r>
+        <w:rPr>
+          <w:color w:val="333333"/>
+        </w:rPr>
+        <w:t xml:space="preserve"> records were coming </w:t>
+      </w:r>
+      <w:r>
+        <w:rPr>
+          <w:color w:val="333333"/>
+        </w:rPr>
+        <w:t>into</w:t>
+      </w:r>
+      <w:r>
+        <w:rPr>
+          <w:color w:val="333333"/>
+        </w:rPr>
+        <w:t xml:space="preserve"> the local mongobackup folder. I repeated this process for my other collections drinks and notifications. </w:t>
+      </w:r>
+    </w:p>
+    <w:p>
+      <w:pPr>
+        <w:pStyle w:val="NormalWeb"/>
+        <w:shd w:val="clear" w:color="auto" w:fill="FFFFFF"/>
+        <w:spacing w:before="0" w:beforeAutospacing="0" w:after="158" w:afterAutospacing="0" w:line="360" w:lineRule="auto"/>
+        <w:rPr>
+          <w:color w:val="333333"/>
+        </w:rPr>
+      </w:pPr>
+      <w:r>
+        <w:rPr>
+          <w:color w:val="333333"/>
+        </w:rPr>
+        <w:t>Once I was able to connect to atlas and create a local backup, I started the process of creating a backup on the AWS instance using a cron job. To do this first I created the script file called mongobackup.sh.</w:t>
+      </w:r>
+    </w:p>
+    <w:p>
+      <w:pPr>
+        <w:spacing w:line="360" w:lineRule="auto"/>
+        <w:rPr>
+          <w:rFonts w:ascii="Times New Roman" w:hAnsi="Times New Roman" w:cs="Times New Roman"/>
+          <w:b/>
+          <w:bCs/>
+          <w:sz w:val="24"/>
+          <w:szCs w:val="24"/>
+          <w:lang w:val="en-GB"/>
+        </w:rPr>
+      </w:pPr>
+      <w:r>
+        <w:rPr>
+          <w:rFonts w:ascii="Times New Roman" w:hAnsi="Times New Roman" w:cs="Times New Roman"/>
+          <w:b/>
+          <w:bCs/>
+          <w:noProof/>
+          <w:sz w:val="24"/>
+          <w:szCs w:val="24"/>
+          <w:lang w:val="en-GB"/>
+        </w:rPr>
+        <w:drawing>
+          <wp:anchor distT="0" distB="0" distL="114300" distR="114300" simplePos="0" relativeHeight="251660288" behindDoc="0" locked="0" layoutInCell="1" allowOverlap="1" wp14:anchorId="103325C9" wp14:editId="3C48FCCE">
+            <wp:simplePos x="0" y="0"/>
+            <wp:positionH relativeFrom="margin">
+              <wp:align>center</wp:align>
+            </wp:positionH>
+            <wp:positionV relativeFrom="paragraph">
+              <wp:posOffset>242667</wp:posOffset>
+            </wp:positionV>
+            <wp:extent cx="6822440" cy="1919605"/>
+            <wp:effectExtent l="0" t="0" r="0" b="4445"/>
+            <wp:wrapSquare wrapText="bothSides"/>
+            <wp:docPr id="502413451" name="Picture 3"/>
+            <wp:cNvGraphicFramePr>
+              <a:graphicFrameLocks xmlns:a="http://schemas.openxmlformats.org/drawingml/2006/main" noChangeAspect="1"/>
+            </wp:cNvGraphicFramePr>
+            <a:graphic xmlns:a="http://schemas.openxmlformats.org/drawingml/2006/main">
+              <a:graphicData uri="http://schemas.openxmlformats.org/drawingml/2006/picture">
+                <pic:pic xmlns:pic="http://schemas.openxmlformats.org/drawingml/2006/picture">
+                  <pic:nvPicPr>
+                    <pic:cNvPr id="0" name="Picture 2"/>
+                    <pic:cNvPicPr>
+                      <a:picLocks noChangeAspect="1" noChangeArrowheads="1"/>
+                    </pic:cNvPicPr>
+                  </pic:nvPicPr>
+                  <pic:blipFill rotWithShape="1">
+                    <a:blip r:embed="rId10">
+                      <a:extLst>
+                        <a:ext uri="{28A0092B-C50C-407E-A947-70E740481C1C}">
+                          <a14:useLocalDpi xmlns:a14="http://schemas.microsoft.com/office/drawing/2010/main" val="0"/>
+                        </a:ext>
+                      </a:extLst>
+                    </a:blip>
+                    <a:srcRect b="33386"/>
+                    <a:stretch/>
+                  </pic:blipFill>
+                  <pic:spPr bwMode="auto">
+                    <a:xfrm>
+                      <a:off x="0" y="0"/>
+                      <a:ext cx="6822440" cy="1919605"/>
+                    </a:xfrm>
+                    <a:prstGeom prst="rect">
+                      <a:avLst/>
+                    </a:prstGeom>
+                    <a:noFill/>
+                    <a:ln>
+                      <a:noFill/>
+                    </a:ln>
+                    <a:extLst>
+                      <a:ext uri="{53640926-AAD7-44D8-BBD7-CCE9431645EC}">
+                        <a14:shadowObscured xmlns:a14="http://schemas.microsoft.com/office/drawing/2010/main"/>
+                      </a:ext>
+                    </a:extLst>
+                  </pic:spPr>
+                </pic:pic>
+              </a:graphicData>
+            </a:graphic>
+            <wp14:sizeRelH relativeFrom="margin">
+              <wp14:pctWidth>0</wp14:pctWidth>
+            </wp14:sizeRelH>
+            <wp14:sizeRelV relativeFrom="margin">
+              <wp14:pctHeight>0</wp14:pctHeight>
+            </wp14:sizeRelV>
+          </wp:anchor>
+        </w:drawing>
+      </w:r>
+      <w:r>
+        <w:rPr>
+          <w:rFonts w:ascii="Times New Roman" w:hAnsi="Times New Roman" w:cs="Times New Roman"/>
+          <w:b/>
+          <w:bCs/>
+          <w:sz w:val="24"/>
+          <w:szCs w:val="24"/>
+          <w:lang w:val="en-GB"/>
+        </w:rPr>
+        <w:t>Script:</w:t>
+      </w:r>
+    </w:p>
+    <w:p>
+      <w:pPr>
+        <w:spacing w:line="360" w:lineRule="auto"/>
+        <w:rPr>
+          <w:rFonts w:ascii="Times New Roman" w:hAnsi="Times New Roman" w:cs="Times New Roman"/>
+          <w:sz w:val="24"/>
+          <w:szCs w:val="24"/>
+          <w:lang w:val="en-GB"/>
+        </w:rPr>
+      </w:pPr>
+      <w:r>
+        <w:rPr>
+          <w:rFonts w:ascii="Times New Roman" w:hAnsi="Times New Roman" w:cs="Times New Roman"/>
+          <w:sz w:val="24"/>
+          <w:szCs w:val="24"/>
+          <w:lang w:val="en-GB"/>
+        </w:rPr>
+        <w:t>Next,</w:t>
+      </w:r>
+      <w:r>
+        <w:rPr>
+          <w:rFonts w:ascii="Times New Roman" w:hAnsi="Times New Roman" w:cs="Times New Roman"/>
+          <w:sz w:val="24"/>
+          <w:szCs w:val="24"/>
+          <w:lang w:val="en-GB"/>
+        </w:rPr>
+        <w:t xml:space="preserve"> I ran the script file to ensure it was connecting properly to atlas, then I moved on to creating the cron job. To test that the cron was running as it should, I set it to run every minute. </w:t>
+      </w:r>
+    </w:p>
+    <w:p>
+      <w:pPr>
+        <w:spacing w:line="360" w:lineRule="auto"/>
+        <w:rPr>
+          <w:rFonts w:ascii="Times New Roman" w:hAnsi="Times New Roman" w:cs="Times New Roman"/>
+          <w:sz w:val="24"/>
+          <w:szCs w:val="24"/>
+          <w:lang w:val="en-GB"/>
+        </w:rPr>
+      </w:pPr>
+    </w:p>
+    <w:p>
+      <w:pPr>
+        <w:spacing w:line="360" w:lineRule="auto"/>
+        <w:rPr>
+          <w:rFonts w:ascii="Times New Roman" w:hAnsi="Times New Roman" w:cs="Times New Roman"/>
+          <w:b/>
+          <w:bCs/>
+          <w:sz w:val="24"/>
+          <w:szCs w:val="24"/>
+          <w:lang w:val="en-GB"/>
+        </w:rPr>
+      </w:pPr>
+      <w:r>
+        <w:rPr>
+          <w:rFonts w:ascii="Times New Roman" w:hAnsi="Times New Roman" w:cs="Times New Roman"/>
+          <w:b/>
+          <w:bCs/>
+          <w:sz w:val="24"/>
+          <w:szCs w:val="24"/>
+          <w:lang w:val="en-GB"/>
+        </w:rPr>
+        <w:lastRenderedPageBreak/>
+        <w:t>Cron:</w:t>
+      </w:r>
+    </w:p>
+    <w:p>
+      <w:pPr>
+        <w:spacing w:line="360" w:lineRule="auto"/>
+        <w:rPr>
+          <w:rFonts w:ascii="Times New Roman" w:hAnsi="Times New Roman" w:cs="Times New Roman"/>
+          <w:b/>
+          <w:bCs/>
+          <w:sz w:val="24"/>
+          <w:szCs w:val="24"/>
+          <w:lang w:val="en-GB"/>
+        </w:rPr>
+      </w:pPr>
+      <w:r>
+        <w:rPr>
+          <w:rFonts w:ascii="Times New Roman" w:hAnsi="Times New Roman" w:cs="Times New Roman"/>
+          <w:b/>
+          <w:bCs/>
+          <w:noProof/>
+          <w:sz w:val="24"/>
+          <w:szCs w:val="24"/>
+          <w:lang w:val="en-GB"/>
+        </w:rPr>
+        <w:drawing>
+          <wp:inline distT="0" distB="0" distL="0" distR="0" wp14:anchorId="0100AC67" wp14:editId="17B93C52">
+            <wp:extent cx="5247005" cy="2433711"/>
+            <wp:effectExtent l="0" t="0" r="0" b="5080"/>
+            <wp:docPr id="2108254088" name="Picture 6" descr="A screen shot of a computer&#10;&#10;Description automatically generated"/>
+            <wp:cNvGraphicFramePr>
+              <a:graphicFrameLocks xmlns:a="http://schemas.openxmlformats.org/drawingml/2006/main" noChangeAspect="1"/>
+            </wp:cNvGraphicFramePr>
+            <a:graphic xmlns:a="http://schemas.openxmlformats.org/drawingml/2006/main">
+              <a:graphicData uri="http://schemas.openxmlformats.org/drawingml/2006/picture">
+                <pic:pic xmlns:pic="http://schemas.openxmlformats.org/drawingml/2006/picture">
+                  <pic:nvPicPr>
+                    <pic:cNvPr id="2108254088" name="Picture 6" descr="A screen shot of a computer&#10;&#10;Description automatically generated"/>
+                    <pic:cNvPicPr/>
+                  </pic:nvPicPr>
+                  <pic:blipFill rotWithShape="1">
+                    <a:blip r:embed="rId11">
+                      <a:extLst>
+                        <a:ext uri="{28A0092B-C50C-407E-A947-70E740481C1C}">
+                          <a14:useLocalDpi xmlns:a14="http://schemas.microsoft.com/office/drawing/2010/main" val="0"/>
+                        </a:ext>
+                      </a:extLst>
+                    </a:blip>
+                    <a:srcRect r="54102" b="22445"/>
+                    <a:stretch/>
+                  </pic:blipFill>
+                  <pic:spPr bwMode="auto">
+                    <a:xfrm>
+                      <a:off x="0" y="0"/>
+                      <a:ext cx="5261148" cy="2440271"/>
+                    </a:xfrm>
+                    <a:prstGeom prst="rect">
+                      <a:avLst/>
+                    </a:prstGeom>
+                    <a:ln>
+                      <a:noFill/>
+                    </a:ln>
+                    <a:extLst>
+                      <a:ext uri="{53640926-AAD7-44D8-BBD7-CCE9431645EC}">
+                        <a14:shadowObscured xmlns:a14="http://schemas.microsoft.com/office/drawing/2010/main"/>
+                      </a:ext>
+                    </a:extLst>
+                  </pic:spPr>
+                </pic:pic>
+              </a:graphicData>
+            </a:graphic>
+          </wp:inline>
+        </w:drawing>
+      </w:r>
+    </w:p>
+    <w:p>
+      <w:pPr>
+        <w:spacing w:line="360" w:lineRule="auto"/>
+        <w:rPr>
+          <w:rFonts w:ascii="Times New Roman" w:hAnsi="Times New Roman" w:cs="Times New Roman"/>
+          <w:b/>
+          <w:bCs/>
+          <w:sz w:val="24"/>
+          <w:szCs w:val="24"/>
+          <w:lang w:val="en-GB"/>
+        </w:rPr>
+      </w:pPr>
+      <w:r>
+        <w:rPr>
+          <w:rFonts w:ascii="Times New Roman" w:hAnsi="Times New Roman" w:cs="Times New Roman"/>
+          <w:b/>
+          <w:bCs/>
+          <w:sz w:val="24"/>
+          <w:szCs w:val="24"/>
+          <w:lang w:val="en-GB"/>
+        </w:rPr>
+        <w:t>Log:</w:t>
+      </w:r>
+    </w:p>
+    <w:p>
+      <w:pPr>
+        <w:spacing w:line="360" w:lineRule="auto"/>
+        <w:rPr>
+          <w:rFonts w:ascii="Times New Roman" w:hAnsi="Times New Roman" w:cs="Times New Roman"/>
+          <w:sz w:val="24"/>
+          <w:szCs w:val="24"/>
+          <w:lang w:val="en-GB"/>
+        </w:rPr>
+      </w:pPr>
+      <w:r>
+        <w:rPr>
+          <w:rFonts w:ascii="Times New Roman" w:hAnsi="Times New Roman" w:cs="Times New Roman"/>
+          <w:sz w:val="24"/>
+          <w:szCs w:val="24"/>
+          <w:lang w:val="en-GB"/>
+        </w:rPr>
+        <w:t>To check the backup was running correctly I ran a command to view the syslogs.</w:t>
+      </w:r>
+    </w:p>
+    <w:p>
+      <w:pPr>
+        <w:spacing w:line="360" w:lineRule="auto"/>
+        <w:rPr>
+          <w:rFonts w:ascii="Times New Roman" w:hAnsi="Times New Roman" w:cs="Times New Roman"/>
+          <w:b/>
+          <w:bCs/>
+          <w:sz w:val="24"/>
+          <w:szCs w:val="24"/>
+          <w:lang w:val="en-GB"/>
+        </w:rPr>
+      </w:pPr>
+      <w:r>
+        <w:rPr>
+          <w:rFonts w:ascii="Times New Roman" w:hAnsi="Times New Roman" w:cs="Times New Roman"/>
+          <w:b/>
+          <w:bCs/>
+          <w:noProof/>
+          <w:sz w:val="24"/>
+          <w:szCs w:val="24"/>
+          <w:lang w:val="en-GB"/>
+        </w:rPr>
+        <w:drawing>
+          <wp:inline distT="0" distB="0" distL="0" distR="0" wp14:anchorId="05D05A7D" wp14:editId="225DDFC4">
+            <wp:extent cx="5823456" cy="3742006"/>
+            <wp:effectExtent l="0" t="0" r="6350" b="0"/>
+            <wp:docPr id="297876184" name="Picture 7" descr="A screen shot of a computer&#10;&#10;Description automatically generated"/>
+            <wp:cNvGraphicFramePr>
+              <a:graphicFrameLocks xmlns:a="http://schemas.openxmlformats.org/drawingml/2006/main" noChangeAspect="1"/>
+            </wp:cNvGraphicFramePr>
+            <a:graphic xmlns:a="http://schemas.openxmlformats.org/drawingml/2006/main">
+              <a:graphicData uri="http://schemas.openxmlformats.org/drawingml/2006/picture">
+                <pic:pic xmlns:pic="http://schemas.openxmlformats.org/drawingml/2006/picture">
+                  <pic:nvPicPr>
+                    <pic:cNvPr id="297876184" name="Picture 7" descr="A screen shot of a computer&#10;&#10;Description automatically generated"/>
+                    <pic:cNvPicPr/>
+                  </pic:nvPicPr>
+                  <pic:blipFill rotWithShape="1">
+                    <a:blip r:embed="rId12" cstate="print">
+                      <a:extLst>
+                        <a:ext uri="{28A0092B-C50C-407E-A947-70E740481C1C}">
+                          <a14:useLocalDpi xmlns:a14="http://schemas.microsoft.com/office/drawing/2010/main" val="0"/>
+                        </a:ext>
+                      </a:extLst>
+                    </a:blip>
+                    <a:srcRect r="15935"/>
+                    <a:stretch/>
+                  </pic:blipFill>
+                  <pic:spPr bwMode="auto">
+                    <a:xfrm>
+                      <a:off x="0" y="0"/>
+                      <a:ext cx="5838764" cy="3751843"/>
+                    </a:xfrm>
+                    <a:prstGeom prst="rect">
+                      <a:avLst/>
+                    </a:prstGeom>
+                    <a:ln>
+                      <a:noFill/>
+                    </a:ln>
+                    <a:extLst>
+                      <a:ext uri="{53640926-AAD7-44D8-BBD7-CCE9431645EC}">
+                        <a14:shadowObscured xmlns:a14="http://schemas.microsoft.com/office/drawing/2010/main"/>
+                      </a:ext>
+                    </a:extLst>
+                  </pic:spPr>
+                </pic:pic>
+              </a:graphicData>
+            </a:graphic>
+          </wp:inline>
+        </w:drawing>
+      </w:r>
+    </w:p>
+    <w:p>
+      <w:pPr>
+        <w:spacing w:line="360" w:lineRule="auto"/>
+        <w:rPr>
+          <w:rFonts w:ascii="Times New Roman" w:hAnsi="Times New Roman" w:cs="Times New Roman"/>
+          <w:sz w:val="24"/>
+          <w:szCs w:val="24"/>
+          <w:lang w:val="en-GB"/>
+        </w:rPr>
+      </w:pPr>
+      <w:r>
+        <w:rPr>
+          <w:rFonts w:ascii="Times New Roman" w:hAnsi="Times New Roman" w:cs="Times New Roman"/>
+          <w:sz w:val="24"/>
+          <w:szCs w:val="24"/>
+          <w:lang w:val="en-GB"/>
+        </w:rPr>
+        <w:t xml:space="preserve"> From the logs we can see the cronjob is running every minute as it should, now to check that the correct contents </w:t>
+      </w:r>
+      <w:r>
+        <w:rPr>
+          <w:rFonts w:ascii="Times New Roman" w:hAnsi="Times New Roman" w:cs="Times New Roman"/>
+          <w:sz w:val="24"/>
+          <w:szCs w:val="24"/>
+          <w:lang w:val="en-GB"/>
+        </w:rPr>
+        <w:t>have</w:t>
+      </w:r>
+      <w:r>
+        <w:rPr>
+          <w:rFonts w:ascii="Times New Roman" w:hAnsi="Times New Roman" w:cs="Times New Roman"/>
+          <w:sz w:val="24"/>
+          <w:szCs w:val="24"/>
+          <w:lang w:val="en-GB"/>
+        </w:rPr>
+        <w:t xml:space="preserve"> come </w:t>
+      </w:r>
+      <w:proofErr w:type="gramStart"/>
+      <w:r>
+        <w:rPr>
+          <w:rFonts w:ascii="Times New Roman" w:hAnsi="Times New Roman" w:cs="Times New Roman"/>
+          <w:sz w:val="24"/>
+          <w:szCs w:val="24"/>
+          <w:lang w:val="en-GB"/>
+        </w:rPr>
+        <w:t>in to</w:t>
+      </w:r>
+      <w:proofErr w:type="gramEnd"/>
+      <w:r>
+        <w:rPr>
+          <w:rFonts w:ascii="Times New Roman" w:hAnsi="Times New Roman" w:cs="Times New Roman"/>
+          <w:sz w:val="24"/>
+          <w:szCs w:val="24"/>
+          <w:lang w:val="en-GB"/>
+        </w:rPr>
+        <w:t xml:space="preserve"> the mongobackup folder. </w:t>
+      </w:r>
+    </w:p>
+    <w:p>
+      <w:pPr>
+        <w:spacing w:line="360" w:lineRule="auto"/>
+        <w:rPr>
+          <w:rFonts w:ascii="Times New Roman" w:hAnsi="Times New Roman" w:cs="Times New Roman"/>
+          <w:b/>
+          <w:bCs/>
+          <w:sz w:val="24"/>
+          <w:szCs w:val="24"/>
+          <w:u w:val="single"/>
+          <w:lang w:val="en-GB"/>
+        </w:rPr>
+      </w:pPr>
+      <w:r>
+        <w:rPr>
+          <w:rFonts w:ascii="Times New Roman" w:hAnsi="Times New Roman" w:cs="Times New Roman"/>
+          <w:b/>
+          <w:bCs/>
+          <w:sz w:val="24"/>
+          <w:szCs w:val="24"/>
+          <w:lang w:val="en-GB"/>
+        </w:rPr>
+        <w:t>Mongobackup Folder:</w:t>
+      </w:r>
+    </w:p>
+    <w:p>
+      <w:pPr>
+        <w:spacing w:line="360" w:lineRule="auto"/>
+        <w:rPr>
+          <w:rFonts w:ascii="Times New Roman" w:hAnsi="Times New Roman" w:cs="Times New Roman"/>
+          <w:sz w:val="24"/>
+          <w:szCs w:val="24"/>
+          <w:lang w:val="en-GB"/>
+        </w:rPr>
+      </w:pPr>
+      <w:r>
+        <w:rPr>
+          <w:rFonts w:ascii="Times New Roman" w:hAnsi="Times New Roman" w:cs="Times New Roman"/>
+          <w:b/>
+          <w:bCs/>
+          <w:noProof/>
+          <w:sz w:val="24"/>
+          <w:szCs w:val="24"/>
+          <w:u w:val="single"/>
+          <w:lang w:val="en-GB"/>
+        </w:rPr>
+        <w:lastRenderedPageBreak/>
+        <w:drawing>
+          <wp:inline distT="0" distB="0" distL="0" distR="0" wp14:anchorId="5D076692" wp14:editId="6CA7F6BC">
+            <wp:extent cx="5731510" cy="946150"/>
+            <wp:effectExtent l="0" t="0" r="2540" b="6350"/>
+            <wp:docPr id="649836989" name="Picture 8" descr="A screen shot of a computer&#10;&#10;Description automatically generated"/>
+            <wp:cNvGraphicFramePr>
+              <a:graphicFrameLocks xmlns:a="http://schemas.openxmlformats.org/drawingml/2006/main" noChangeAspect="1"/>
+            </wp:cNvGraphicFramePr>
+            <a:graphic xmlns:a="http://schemas.openxmlformats.org/drawingml/2006/main">
+              <a:graphicData uri="http://schemas.openxmlformats.org/drawingml/2006/picture">
+                <pic:pic xmlns:pic="http://schemas.openxmlformats.org/drawingml/2006/picture">
+                  <pic:nvPicPr>
+                    <pic:cNvPr id="649836989" name="Picture 8" descr="A screen shot of a computer&#10;&#10;Description automatically generated"/>
+                    <pic:cNvPicPr/>
+                  </pic:nvPicPr>
+                  <pic:blipFill>
+                    <a:blip r:embed="rId13">
+                      <a:extLst>
+                        <a:ext uri="{28A0092B-C50C-407E-A947-70E740481C1C}">
+                          <a14:useLocalDpi xmlns:a14="http://schemas.microsoft.com/office/drawing/2010/main" val="0"/>
+                        </a:ext>
+                      </a:extLst>
+                    </a:blip>
+                    <a:stretch>
+                      <a:fillRect/>
+                    </a:stretch>
+                  </pic:blipFill>
+                  <pic:spPr>
+                    <a:xfrm>
+                      <a:off x="0" y="0"/>
+                      <a:ext cx="5731510" cy="946150"/>
+                    </a:xfrm>
+                    <a:prstGeom prst="rect">
+                      <a:avLst/>
+                    </a:prstGeom>
+                  </pic:spPr>
+                </pic:pic>
+              </a:graphicData>
+            </a:graphic>
+          </wp:inline>
+        </w:drawing>
+      </w:r>
+      <w:r>
+        <w:rPr>
+          <w:rFonts w:ascii="Times New Roman" w:hAnsi="Times New Roman" w:cs="Times New Roman"/>
+          <w:b/>
+          <w:bCs/>
+          <w:sz w:val="24"/>
+          <w:szCs w:val="24"/>
+          <w:u w:val="single"/>
+          <w:lang w:val="en-GB"/>
+        </w:rPr>
+        <w:br/>
+      </w:r>
+      <w:r>
+        <w:rPr>
+          <w:rFonts w:ascii="Times New Roman" w:hAnsi="Times New Roman" w:cs="Times New Roman"/>
+          <w:sz w:val="24"/>
+          <w:szCs w:val="24"/>
+          <w:lang w:val="en-GB"/>
+        </w:rPr>
+        <w:t xml:space="preserve">A copy of each of the files has been added the </w:t>
+      </w:r>
+      <w:r>
+        <w:rPr>
+          <w:rFonts w:ascii="Times New Roman" w:hAnsi="Times New Roman" w:cs="Times New Roman"/>
+          <w:sz w:val="24"/>
+          <w:szCs w:val="24"/>
+          <w:lang w:val="en-GB"/>
+        </w:rPr>
+        <w:t xml:space="preserve">drink </w:t>
+      </w:r>
+      <w:proofErr w:type="gramStart"/>
+      <w:r>
+        <w:rPr>
+          <w:rFonts w:ascii="Times New Roman" w:hAnsi="Times New Roman" w:cs="Times New Roman"/>
+          <w:sz w:val="24"/>
+          <w:szCs w:val="24"/>
+          <w:lang w:val="en-GB"/>
+        </w:rPr>
+        <w:t>status</w:t>
+      </w:r>
+      <w:r>
+        <w:rPr>
+          <w:rFonts w:ascii="Times New Roman" w:hAnsi="Times New Roman" w:cs="Times New Roman"/>
+          <w:sz w:val="24"/>
+          <w:szCs w:val="24"/>
+          <w:lang w:val="en-GB"/>
+        </w:rPr>
+        <w:t xml:space="preserve"> ,</w:t>
+      </w:r>
+      <w:proofErr w:type="gramEnd"/>
+      <w:r>
+        <w:rPr>
+          <w:rFonts w:ascii="Times New Roman" w:hAnsi="Times New Roman" w:cs="Times New Roman"/>
+          <w:sz w:val="24"/>
+          <w:szCs w:val="24"/>
+          <w:lang w:val="en-GB"/>
+        </w:rPr>
+        <w:t xml:space="preserve"> drinks and notifications all for each of the collections in the database.</w:t>
+      </w:r>
+    </w:p>
+    <w:p>
+      <w:pPr>
+        <w:spacing w:line="360" w:lineRule="auto"/>
+        <w:rPr>
+          <w:rFonts w:ascii="Times New Roman" w:hAnsi="Times New Roman" w:cs="Times New Roman"/>
+          <w:b/>
+          <w:bCs/>
+          <w:sz w:val="24"/>
+          <w:szCs w:val="24"/>
+          <w:lang w:val="en-GB"/>
+        </w:rPr>
+      </w:pPr>
+    </w:p>
+    <w:p>
+      <w:pPr>
+        <w:spacing w:line="360" w:lineRule="auto"/>
+        <w:rPr>
+          <w:rFonts w:ascii="Times New Roman" w:hAnsi="Times New Roman" w:cs="Times New Roman"/>
+          <w:b/>
+          <w:bCs/>
+          <w:sz w:val="24"/>
+          <w:szCs w:val="24"/>
+          <w:lang w:val="en-GB"/>
+        </w:rPr>
+      </w:pPr>
+    </w:p>
+    <w:p>
+      <w:pPr>
+        <w:spacing w:line="360" w:lineRule="auto"/>
+        <w:rPr>
+          <w:rFonts w:ascii="Times New Roman" w:hAnsi="Times New Roman" w:cs="Times New Roman"/>
+          <w:b/>
+          <w:bCs/>
+          <w:sz w:val="24"/>
+          <w:szCs w:val="24"/>
+          <w:lang w:val="en-GB"/>
+        </w:rPr>
+      </w:pPr>
+    </w:p>
+    <w:p>
+      <w:pPr>
+        <w:spacing w:line="360" w:lineRule="auto"/>
+        <w:rPr>
+          <w:rFonts w:ascii="Times New Roman" w:hAnsi="Times New Roman" w:cs="Times New Roman"/>
+          <w:b/>
+          <w:bCs/>
+          <w:sz w:val="24"/>
+          <w:szCs w:val="24"/>
+          <w:lang w:val="en-GB"/>
+        </w:rPr>
+      </w:pPr>
+    </w:p>
+    <w:p>
+      <w:pPr>
+        <w:spacing w:line="360" w:lineRule="auto"/>
+        <w:rPr>
+          <w:rFonts w:ascii="Times New Roman" w:hAnsi="Times New Roman" w:cs="Times New Roman"/>
+          <w:b/>
+          <w:bCs/>
+          <w:sz w:val="24"/>
+          <w:szCs w:val="24"/>
+          <w:lang w:val="en-GB"/>
+        </w:rPr>
+      </w:pPr>
+    </w:p>
+    <w:p>
+      <w:pPr>
+        <w:spacing w:line="360" w:lineRule="auto"/>
+        <w:rPr>
+          <w:rFonts w:ascii="Times New Roman" w:hAnsi="Times New Roman" w:cs="Times New Roman"/>
+          <w:b/>
+          <w:bCs/>
+          <w:sz w:val="24"/>
+          <w:szCs w:val="24"/>
+          <w:lang w:val="en-GB"/>
+        </w:rPr>
+      </w:pPr>
+    </w:p>
+    <w:p>
+      <w:pPr>
+        <w:spacing w:line="360" w:lineRule="auto"/>
+        <w:rPr>
+          <w:rFonts w:ascii="Times New Roman" w:hAnsi="Times New Roman" w:cs="Times New Roman"/>
+          <w:b/>
+          <w:bCs/>
+          <w:sz w:val="24"/>
+          <w:szCs w:val="24"/>
+          <w:lang w:val="en-GB"/>
+        </w:rPr>
+      </w:pPr>
+      <w:r>
+        <w:rPr>
+          <w:rFonts w:ascii="Times New Roman" w:hAnsi="Times New Roman" w:cs="Times New Roman"/>
+          <w:b/>
+          <w:bCs/>
+          <w:sz w:val="24"/>
+          <w:szCs w:val="24"/>
+          <w:lang w:val="en-GB"/>
+        </w:rPr>
+        <w:t>MongoDB Atlas Drink Status Collection: </w:t>
+      </w:r>
+    </w:p>
+    <w:p>
+      <w:pPr>
+        <w:spacing w:line="360" w:lineRule="auto"/>
+        <w:rPr>
+          <w:rFonts w:ascii="Times New Roman" w:hAnsi="Times New Roman" w:cs="Times New Roman"/>
+          <w:b/>
+          <w:bCs/>
+          <w:sz w:val="24"/>
+          <w:szCs w:val="24"/>
+          <w:lang w:val="en-GB"/>
+        </w:rPr>
+      </w:pPr>
+      <w:r>
+        <w:rPr>
+          <w:rFonts w:ascii="Times New Roman" w:hAnsi="Times New Roman" w:cs="Times New Roman"/>
+          <w:b/>
+          <w:bCs/>
+          <w:noProof/>
+          <w:sz w:val="24"/>
+          <w:szCs w:val="24"/>
+          <w:lang w:val="en-GB"/>
+        </w:rPr>
+        <w:drawing>
+          <wp:inline distT="0" distB="0" distL="0" distR="0" wp14:anchorId="71332BCB" wp14:editId="0D597E2C">
+            <wp:extent cx="5064125" cy="3418449"/>
+            <wp:effectExtent l="0" t="0" r="3175" b="0"/>
+            <wp:docPr id="2004093157" name="Picture 9" descr="A screenshot of a computer&#10;&#10;Description automatically generated"/>
+            <wp:cNvGraphicFramePr>
+              <a:graphicFrameLocks xmlns:a="http://schemas.openxmlformats.org/drawingml/2006/main" noChangeAspect="1"/>
+            </wp:cNvGraphicFramePr>
+            <a:graphic xmlns:a="http://schemas.openxmlformats.org/drawingml/2006/main">
+              <a:graphicData uri="http://schemas.openxmlformats.org/drawingml/2006/picture">
+                <pic:pic xmlns:pic="http://schemas.openxmlformats.org/drawingml/2006/picture">
+                  <pic:nvPicPr>
+                    <pic:cNvPr id="2004093157" name="Picture 9" descr="A screenshot of a computer&#10;&#10;Description automatically generated"/>
+                    <pic:cNvPicPr/>
+                  </pic:nvPicPr>
+                  <pic:blipFill rotWithShape="1">
+                    <a:blip r:embed="rId14">
+                      <a:extLst>
+                        <a:ext uri="{28A0092B-C50C-407E-A947-70E740481C1C}">
+                          <a14:useLocalDpi xmlns:a14="http://schemas.microsoft.com/office/drawing/2010/main" val="0"/>
+                        </a:ext>
+                      </a:extLst>
+                    </a:blip>
+                    <a:srcRect r="49459" b="16590"/>
+                    <a:stretch/>
+                  </pic:blipFill>
+                  <pic:spPr bwMode="auto">
+                    <a:xfrm>
+                      <a:off x="0" y="0"/>
+                      <a:ext cx="5077706" cy="3427617"/>
+                    </a:xfrm>
+                    <a:prstGeom prst="rect">
+                      <a:avLst/>
+                    </a:prstGeom>
+                    <a:ln>
+                      <a:noFill/>
+                    </a:ln>
+                    <a:extLst>
+                      <a:ext uri="{53640926-AAD7-44D8-BBD7-CCE9431645EC}">
+                        <a14:shadowObscured xmlns:a14="http://schemas.microsoft.com/office/drawing/2010/main"/>
+                      </a:ext>
+                    </a:extLst>
+                  </pic:spPr>
+                </pic:pic>
+              </a:graphicData>
+            </a:graphic>
+          </wp:inline>
+        </w:drawing>
+      </w:r>
+    </w:p>
+    <w:p>
+      <w:pPr>
+        <w:spacing w:line="360" w:lineRule="auto"/>
+        <w:rPr>
+          <w:rFonts w:ascii="Times New Roman" w:hAnsi="Times New Roman" w:cs="Times New Roman"/>
+          <w:b/>
+          <w:bCs/>
+          <w:sz w:val="24"/>
+          <w:szCs w:val="24"/>
+          <w:u w:val="single"/>
+          <w:lang w:val="en-GB"/>
+        </w:rPr>
+      </w:pPr>
+      <w:r>
+        <w:rPr>
+          <w:rFonts w:ascii="Times New Roman" w:hAnsi="Times New Roman" w:cs="Times New Roman"/>
+          <w:b/>
+          <w:bCs/>
+          <w:sz w:val="24"/>
+          <w:szCs w:val="24"/>
+          <w:u w:val="single"/>
+          <w:lang w:val="en-GB"/>
+        </w:rPr>
+        <w:t>Drink Status JSON:</w:t>
+      </w:r>
+    </w:p>
+    <w:p>
+      <w:pPr>
+        <w:spacing w:line="360" w:lineRule="auto"/>
+        <w:rPr>
+          <w:rFonts w:ascii="Times New Roman" w:hAnsi="Times New Roman" w:cs="Times New Roman"/>
+          <w:b/>
+          <w:bCs/>
+          <w:sz w:val="24"/>
+          <w:szCs w:val="24"/>
+          <w:u w:val="single"/>
+          <w:lang w:val="en-GB"/>
+        </w:rPr>
+      </w:pPr>
+      <w:r>
+        <w:rPr>
+          <w:rFonts w:ascii="Times New Roman" w:hAnsi="Times New Roman" w:cs="Times New Roman"/>
+          <w:b/>
+          <w:bCs/>
+          <w:noProof/>
+          <w:sz w:val="24"/>
+          <w:szCs w:val="24"/>
+          <w:u w:val="single"/>
+          <w:lang w:val="en-GB"/>
+        </w:rPr>
+        <w:lastRenderedPageBreak/>
+        <w:drawing>
+          <wp:inline distT="0" distB="0" distL="0" distR="0" wp14:anchorId="17D1F2D4" wp14:editId="795A9047">
+            <wp:extent cx="6055848" cy="3379307"/>
+            <wp:effectExtent l="0" t="0" r="2540" b="0"/>
+            <wp:docPr id="1447446300" name="Picture 10" descr="A screen shot of a computer screen&#10;&#10;Description automatically generated"/>
+            <wp:cNvGraphicFramePr>
+              <a:graphicFrameLocks xmlns:a="http://schemas.openxmlformats.org/drawingml/2006/main" noChangeAspect="1"/>
+            </wp:cNvGraphicFramePr>
+            <a:graphic xmlns:a="http://schemas.openxmlformats.org/drawingml/2006/main">
+              <a:graphicData uri="http://schemas.openxmlformats.org/drawingml/2006/picture">
+                <pic:pic xmlns:pic="http://schemas.openxmlformats.org/drawingml/2006/picture">
+                  <pic:nvPicPr>
+                    <pic:cNvPr id="1447446300" name="Picture 10" descr="A screen shot of a computer screen&#10;&#10;Description automatically generated"/>
+                    <pic:cNvPicPr/>
+                  </pic:nvPicPr>
+                  <pic:blipFill>
+                    <a:blip r:embed="rId15" cstate="print">
+                      <a:extLst>
+                        <a:ext uri="{28A0092B-C50C-407E-A947-70E740481C1C}">
+                          <a14:useLocalDpi xmlns:a14="http://schemas.microsoft.com/office/drawing/2010/main" val="0"/>
+                        </a:ext>
+                      </a:extLst>
+                    </a:blip>
+                    <a:stretch>
+                      <a:fillRect/>
+                    </a:stretch>
+                  </pic:blipFill>
+                  <pic:spPr>
+                    <a:xfrm>
+                      <a:off x="0" y="0"/>
+                      <a:ext cx="6073767" cy="3389306"/>
+                    </a:xfrm>
+                    <a:prstGeom prst="rect">
+                      <a:avLst/>
+                    </a:prstGeom>
+                  </pic:spPr>
+                </pic:pic>
+              </a:graphicData>
+            </a:graphic>
+          </wp:inline>
+        </w:drawing>
+      </w:r>
+    </w:p>
+    <w:p>
+      <w:pPr>
+        <w:spacing w:line="360" w:lineRule="auto"/>
+        <w:rPr>
+          <w:rFonts w:ascii="Times New Roman" w:hAnsi="Times New Roman" w:cs="Times New Roman"/>
+          <w:sz w:val="24"/>
+          <w:szCs w:val="24"/>
+          <w:lang w:val="en-GB"/>
+        </w:rPr>
+      </w:pPr>
+      <w:r>
+        <w:rPr>
+          <w:rFonts w:ascii="Times New Roman" w:hAnsi="Times New Roman" w:cs="Times New Roman"/>
+          <w:sz w:val="24"/>
+          <w:szCs w:val="24"/>
+          <w:lang w:val="en-GB"/>
+        </w:rPr>
+        <w:t> By comparing the records from the drink status collection in MongoDB Atlas and in the backup drink_</w:t>
+      </w:r>
+      <w:proofErr w:type="gramStart"/>
+      <w:r>
+        <w:rPr>
+          <w:rFonts w:ascii="Times New Roman" w:hAnsi="Times New Roman" w:cs="Times New Roman"/>
+          <w:sz w:val="24"/>
+          <w:szCs w:val="24"/>
+          <w:lang w:val="en-GB"/>
+        </w:rPr>
+        <w:t>status.json</w:t>
+      </w:r>
+      <w:proofErr w:type="gramEnd"/>
+      <w:r>
+        <w:rPr>
+          <w:rFonts w:ascii="Times New Roman" w:hAnsi="Times New Roman" w:cs="Times New Roman"/>
+          <w:sz w:val="24"/>
+          <w:szCs w:val="24"/>
+          <w:lang w:val="en-GB"/>
+        </w:rPr>
+        <w:t xml:space="preserve">, we can see that the records have come in correctly . There are 17 records in the database and 17 values in the </w:t>
+      </w:r>
+      <w:r>
+        <w:rPr>
+          <w:rFonts w:ascii="Times New Roman" w:hAnsi="Times New Roman" w:cs="Times New Roman"/>
+          <w:sz w:val="24"/>
+          <w:szCs w:val="24"/>
+          <w:lang w:val="en-GB"/>
+        </w:rPr>
+        <w:t>Json</w:t>
+      </w:r>
+      <w:r>
+        <w:rPr>
+          <w:rFonts w:ascii="Times New Roman" w:hAnsi="Times New Roman" w:cs="Times New Roman"/>
+          <w:sz w:val="24"/>
+          <w:szCs w:val="24"/>
+          <w:lang w:val="en-GB"/>
+        </w:rPr>
+        <w:t>. </w:t>
+      </w:r>
+    </w:p>
+    <w:p>
+      <w:pPr>
+        <w:spacing w:line="360" w:lineRule="auto"/>
+        <w:rPr>
+          <w:rFonts w:ascii="Times New Roman" w:hAnsi="Times New Roman" w:cs="Times New Roman"/>
+          <w:sz w:val="24"/>
+          <w:szCs w:val="24"/>
+          <w:lang w:val="en-GB"/>
+        </w:rPr>
+      </w:pPr>
+      <w:r>
+        <w:rPr>
+          <w:rFonts w:ascii="Times New Roman" w:hAnsi="Times New Roman" w:cs="Times New Roman"/>
+          <w:sz w:val="24"/>
+          <w:szCs w:val="24"/>
+          <w:lang w:val="en-GB"/>
+        </w:rPr>
+        <w:t xml:space="preserve">Now to test the backup, I am going to add in a new record into the </w:t>
+      </w:r>
+      <w:r>
+        <w:rPr>
+          <w:rFonts w:ascii="Times New Roman" w:hAnsi="Times New Roman" w:cs="Times New Roman"/>
+          <w:sz w:val="24"/>
+          <w:szCs w:val="24"/>
+          <w:lang w:val="en-GB"/>
+        </w:rPr>
+        <w:t>MongoDB</w:t>
+      </w:r>
+      <w:r>
+        <w:rPr>
+          <w:rFonts w:ascii="Times New Roman" w:hAnsi="Times New Roman" w:cs="Times New Roman"/>
+          <w:sz w:val="24"/>
+          <w:szCs w:val="24"/>
+          <w:lang w:val="en-GB"/>
+        </w:rPr>
+        <w:t xml:space="preserve"> Atlas and check to see if it is added into the next backup on the server. </w:t>
+      </w:r>
+    </w:p>
+    <w:p>
+      <w:pPr>
+        <w:spacing w:line="360" w:lineRule="auto"/>
+        <w:rPr>
+          <w:rFonts w:ascii="Times New Roman" w:hAnsi="Times New Roman" w:cs="Times New Roman"/>
+          <w:b/>
+          <w:bCs/>
+          <w:sz w:val="24"/>
+          <w:szCs w:val="24"/>
+          <w:lang w:val="en-GB"/>
+        </w:rPr>
+      </w:pPr>
+      <w:r>
+        <w:rPr>
+          <w:rFonts w:ascii="Times New Roman" w:hAnsi="Times New Roman" w:cs="Times New Roman"/>
+          <w:b/>
+          <w:bCs/>
+          <w:sz w:val="24"/>
+          <w:szCs w:val="24"/>
+          <w:lang w:val="en-GB"/>
+        </w:rPr>
+        <w:t>New Record:</w:t>
+      </w:r>
+    </w:p>
+    <w:p>
+      <w:pPr>
+        <w:spacing w:line="360" w:lineRule="auto"/>
+        <w:rPr>
+          <w:rFonts w:ascii="Times New Roman" w:hAnsi="Times New Roman" w:cs="Times New Roman"/>
+          <w:b/>
+          <w:bCs/>
+          <w:sz w:val="24"/>
+          <w:szCs w:val="24"/>
+          <w:lang w:val="en-GB"/>
+        </w:rPr>
+      </w:pPr>
+      <w:r>
+        <w:rPr>
+          <w:rFonts w:ascii="Times New Roman" w:hAnsi="Times New Roman" w:cs="Times New Roman"/>
+          <w:b/>
+          <w:bCs/>
+          <w:noProof/>
+          <w:sz w:val="24"/>
+          <w:szCs w:val="24"/>
+          <w:lang w:val="en-GB"/>
+        </w:rPr>
+        <w:drawing>
+          <wp:inline distT="0" distB="0" distL="0" distR="0" wp14:anchorId="38358F1E" wp14:editId="0E5C3D9A">
+            <wp:extent cx="3059723" cy="2302510"/>
+            <wp:effectExtent l="0" t="0" r="7620" b="2540"/>
+            <wp:docPr id="829991585" name="Picture 11" descr="A screenshot of a computer&#10;&#10;Description automatically generated"/>
+            <wp:cNvGraphicFramePr>
+              <a:graphicFrameLocks xmlns:a="http://schemas.openxmlformats.org/drawingml/2006/main" noChangeAspect="1"/>
+            </wp:cNvGraphicFramePr>
+            <a:graphic xmlns:a="http://schemas.openxmlformats.org/drawingml/2006/main">
+              <a:graphicData uri="http://schemas.openxmlformats.org/drawingml/2006/picture">
+                <pic:pic xmlns:pic="http://schemas.openxmlformats.org/drawingml/2006/picture">
+                  <pic:nvPicPr>
+                    <pic:cNvPr id="829991585" name="Picture 11" descr="A screenshot of a computer&#10;&#10;Description automatically generated"/>
+                    <pic:cNvPicPr/>
+                  </pic:nvPicPr>
+                  <pic:blipFill rotWithShape="1">
+                    <a:blip r:embed="rId16">
+                      <a:extLst>
+                        <a:ext uri="{28A0092B-C50C-407E-A947-70E740481C1C}">
+                          <a14:useLocalDpi xmlns:a14="http://schemas.microsoft.com/office/drawing/2010/main" val="0"/>
+                        </a:ext>
+                      </a:extLst>
+                    </a:blip>
+                    <a:srcRect r="46616"/>
+                    <a:stretch/>
+                  </pic:blipFill>
+                  <pic:spPr bwMode="auto">
+                    <a:xfrm>
+                      <a:off x="0" y="0"/>
+                      <a:ext cx="3059723" cy="2302510"/>
+                    </a:xfrm>
+                    <a:prstGeom prst="rect">
+                      <a:avLst/>
+                    </a:prstGeom>
+                    <a:ln>
+                      <a:noFill/>
+                    </a:ln>
+                    <a:extLst>
+                      <a:ext uri="{53640926-AAD7-44D8-BBD7-CCE9431645EC}">
+                        <a14:shadowObscured xmlns:a14="http://schemas.microsoft.com/office/drawing/2010/main"/>
+                      </a:ext>
+                    </a:extLst>
+                  </pic:spPr>
+                </pic:pic>
+              </a:graphicData>
+            </a:graphic>
+          </wp:inline>
+        </w:drawing>
+      </w:r>
+    </w:p>
+    <w:p>
+      <w:pPr>
+        <w:spacing w:line="360" w:lineRule="auto"/>
+        <w:rPr>
+          <w:rFonts w:ascii="Times New Roman" w:hAnsi="Times New Roman" w:cs="Times New Roman"/>
+          <w:sz w:val="24"/>
+          <w:szCs w:val="24"/>
+          <w:lang w:val="en-GB"/>
+        </w:rPr>
+      </w:pPr>
+      <w:r>
+        <w:rPr>
+          <w:rFonts w:ascii="Times New Roman" w:hAnsi="Times New Roman" w:cs="Times New Roman"/>
+          <w:sz w:val="24"/>
+          <w:szCs w:val="24"/>
+          <w:lang w:val="en-GB"/>
+        </w:rPr>
+        <w:t>A new record with the drink type Mocha has been added to the drink status collection, now we wait one minute to ensure the record is added to the next backup of the database in the server</w:t>
+      </w:r>
+      <w:r>
+        <w:rPr>
+          <w:rFonts w:ascii="Times New Roman" w:hAnsi="Times New Roman" w:cs="Times New Roman"/>
+          <w:sz w:val="24"/>
+          <w:szCs w:val="24"/>
+          <w:lang w:val="en-GB"/>
+        </w:rPr>
+        <w:t xml:space="preserve"> using the cron job.</w:t>
+      </w:r>
+    </w:p>
+    <w:p>
+      <w:pPr>
+        <w:spacing w:line="360" w:lineRule="auto"/>
+        <w:rPr>
+          <w:rFonts w:ascii="Times New Roman" w:hAnsi="Times New Roman" w:cs="Times New Roman"/>
+          <w:sz w:val="24"/>
+          <w:szCs w:val="24"/>
+          <w:lang w:val="en-GB"/>
+        </w:rPr>
+      </w:pPr>
+      <w:r>
+        <w:rPr>
+          <w:rFonts w:ascii="Times New Roman" w:hAnsi="Times New Roman" w:cs="Times New Roman"/>
+          <w:noProof/>
+          <w:sz w:val="24"/>
+          <w:szCs w:val="24"/>
+          <w:lang w:val="en-GB"/>
+        </w:rPr>
+        <w:lastRenderedPageBreak/>
+        <w:drawing>
+          <wp:inline distT="0" distB="0" distL="0" distR="0" wp14:anchorId="51415D8B" wp14:editId="6B7B5A25">
+            <wp:extent cx="5731510" cy="970671"/>
+            <wp:effectExtent l="0" t="0" r="2540" b="1270"/>
+            <wp:docPr id="1771758978" name="Picture 12" descr="A screen shot of a black screen&#10;&#10;Description automatically generated"/>
+            <wp:cNvGraphicFramePr>
+              <a:graphicFrameLocks xmlns:a="http://schemas.openxmlformats.org/drawingml/2006/main" noChangeAspect="1"/>
+            </wp:cNvGraphicFramePr>
+            <a:graphic xmlns:a="http://schemas.openxmlformats.org/drawingml/2006/main">
+              <a:graphicData uri="http://schemas.openxmlformats.org/drawingml/2006/picture">
+                <pic:pic xmlns:pic="http://schemas.openxmlformats.org/drawingml/2006/picture">
+                  <pic:nvPicPr>
+                    <pic:cNvPr id="1771758978" name="Picture 12" descr="A screen shot of a black screen&#10;&#10;Description automatically generated"/>
+                    <pic:cNvPicPr/>
+                  </pic:nvPicPr>
+                  <pic:blipFill>
+                    <a:blip r:embed="rId17">
+                      <a:extLst>
+                        <a:ext uri="{28A0092B-C50C-407E-A947-70E740481C1C}">
+                          <a14:useLocalDpi xmlns:a14="http://schemas.microsoft.com/office/drawing/2010/main" val="0"/>
+                        </a:ext>
+                      </a:extLst>
+                    </a:blip>
+                    <a:stretch>
+                      <a:fillRect/>
+                    </a:stretch>
+                  </pic:blipFill>
+                  <pic:spPr>
+                    <a:xfrm>
+                      <a:off x="0" y="0"/>
+                      <a:ext cx="5745084" cy="972970"/>
+                    </a:xfrm>
+                    <a:prstGeom prst="rect">
+                      <a:avLst/>
+                    </a:prstGeom>
+                  </pic:spPr>
+                </pic:pic>
+              </a:graphicData>
+            </a:graphic>
+          </wp:inline>
+        </w:drawing>
+      </w:r>
+    </w:p>
+    <w:p>
+      <w:pPr>
+        <w:spacing w:line="360" w:lineRule="auto"/>
+        <w:rPr>
+          <w:rFonts w:ascii="Times New Roman" w:hAnsi="Times New Roman" w:cs="Times New Roman"/>
+          <w:sz w:val="24"/>
+          <w:szCs w:val="24"/>
+          <w:lang w:val="en-GB"/>
+        </w:rPr>
+      </w:pPr>
+      <w:r>
+        <w:rPr>
+          <w:rFonts w:ascii="Times New Roman" w:hAnsi="Times New Roman" w:cs="Times New Roman"/>
+          <w:sz w:val="24"/>
+          <w:szCs w:val="24"/>
+          <w:lang w:val="en-GB"/>
+        </w:rPr>
+        <w:t>In the logs we can see the backup has ran again as expected.</w:t>
+      </w:r>
+    </w:p>
+    <w:p>
+      <w:pPr>
+        <w:spacing w:line="360" w:lineRule="auto"/>
+        <w:rPr>
+          <w:rFonts w:ascii="Times New Roman" w:hAnsi="Times New Roman" w:cs="Times New Roman"/>
+          <w:b/>
+          <w:bCs/>
+          <w:sz w:val="24"/>
+          <w:szCs w:val="24"/>
+          <w:lang w:val="en-GB"/>
+        </w:rPr>
+      </w:pPr>
+      <w:r>
+        <w:rPr>
+          <w:rFonts w:ascii="Times New Roman" w:hAnsi="Times New Roman" w:cs="Times New Roman"/>
+          <w:b/>
+          <w:bCs/>
+          <w:sz w:val="24"/>
+          <w:szCs w:val="24"/>
+          <w:lang w:val="en-GB"/>
+        </w:rPr>
+        <w:t>Updated Drink Status JSON:</w:t>
+      </w:r>
+    </w:p>
+    <w:p>
+      <w:pPr>
+        <w:spacing w:line="360" w:lineRule="auto"/>
+        <w:rPr>
+          <w:rFonts w:ascii="Times New Roman" w:hAnsi="Times New Roman" w:cs="Times New Roman"/>
+          <w:sz w:val="24"/>
+          <w:szCs w:val="24"/>
+          <w:lang w:val="en-GB"/>
+        </w:rPr>
+      </w:pPr>
+      <w:r>
+        <w:rPr>
+          <w:rFonts w:ascii="Times New Roman" w:hAnsi="Times New Roman" w:cs="Times New Roman"/>
+          <w:noProof/>
+          <w:sz w:val="24"/>
+          <w:szCs w:val="24"/>
+          <w:lang w:val="en-GB"/>
+        </w:rPr>
+        <w:drawing>
+          <wp:inline distT="0" distB="0" distL="0" distR="0" wp14:anchorId="3DED55BC" wp14:editId="4C94621A">
+            <wp:extent cx="6042074" cy="3360420"/>
+            <wp:effectExtent l="0" t="0" r="0" b="0"/>
+            <wp:docPr id="1436355825" name="Picture 13" descr="A screen shot of a computer&#10;&#10;Description automatically generated"/>
+            <wp:cNvGraphicFramePr>
+              <a:graphicFrameLocks xmlns:a="http://schemas.openxmlformats.org/drawingml/2006/main" noChangeAspect="1"/>
+            </wp:cNvGraphicFramePr>
+            <a:graphic xmlns:a="http://schemas.openxmlformats.org/drawingml/2006/main">
+              <a:graphicData uri="http://schemas.openxmlformats.org/drawingml/2006/picture">
+                <pic:pic xmlns:pic="http://schemas.openxmlformats.org/drawingml/2006/picture">
+                  <pic:nvPicPr>
+                    <pic:cNvPr id="1436355825" name="Picture 13" descr="A screen shot of a computer&#10;&#10;Description automatically generated"/>
+                    <pic:cNvPicPr/>
+                  </pic:nvPicPr>
+                  <pic:blipFill>
+                    <a:blip r:embed="rId18" cstate="print">
+                      <a:extLst>
+                        <a:ext uri="{28A0092B-C50C-407E-A947-70E740481C1C}">
+                          <a14:useLocalDpi xmlns:a14="http://schemas.microsoft.com/office/drawing/2010/main" val="0"/>
+                        </a:ext>
+                      </a:extLst>
+                    </a:blip>
+                    <a:stretch>
+                      <a:fillRect/>
+                    </a:stretch>
+                  </pic:blipFill>
+                  <pic:spPr>
+                    <a:xfrm>
+                      <a:off x="0" y="0"/>
+                      <a:ext cx="6044710" cy="3361886"/>
+                    </a:xfrm>
+                    <a:prstGeom prst="rect">
+                      <a:avLst/>
+                    </a:prstGeom>
+                  </pic:spPr>
+                </pic:pic>
+              </a:graphicData>
+            </a:graphic>
+          </wp:inline>
+        </w:drawing>
+      </w:r>
+    </w:p>
+    <w:p>
+      <w:pPr>
+        <w:spacing w:line="360" w:lineRule="auto"/>
+        <w:rPr>
+          <w:rFonts w:ascii="Times New Roman" w:hAnsi="Times New Roman" w:cs="Times New Roman"/>
+          <w:sz w:val="24"/>
+          <w:szCs w:val="24"/>
+          <w:lang w:val="en-GB"/>
+        </w:rPr>
+      </w:pPr>
+      <w:r>
+        <w:rPr>
+          <w:rFonts w:ascii="Times New Roman" w:hAnsi="Times New Roman" w:cs="Times New Roman"/>
+          <w:sz w:val="24"/>
+          <w:szCs w:val="24"/>
+          <w:lang w:val="en-GB"/>
+        </w:rPr>
+        <w:t>The bottom record shows that the new drink "Mocha" has been added into the back up of the database, using cron. </w:t>
+      </w:r>
+    </w:p>
+    <w:p>
+      <w:pPr>
+        <w:spacing w:line="360" w:lineRule="auto"/>
+        <w:rPr>
+          <w:rFonts w:ascii="Times New Roman" w:hAnsi="Times New Roman" w:cs="Times New Roman"/>
+          <w:sz w:val="24"/>
+          <w:szCs w:val="24"/>
+          <w:lang w:val="en-GB"/>
+        </w:rPr>
+      </w:pPr>
+      <w:r>
+        <w:rPr>
+          <w:rFonts w:ascii="Times New Roman" w:hAnsi="Times New Roman" w:cs="Times New Roman"/>
+          <w:sz w:val="24"/>
+          <w:szCs w:val="24"/>
+          <w:lang w:val="en-GB"/>
+        </w:rPr>
+        <w:t xml:space="preserve">As we are not dealing with a large set of data, I think an appropriate </w:t>
+      </w:r>
+      <w:r>
+        <w:rPr>
+          <w:rFonts w:ascii="Times New Roman" w:hAnsi="Times New Roman" w:cs="Times New Roman"/>
+          <w:sz w:val="24"/>
+          <w:szCs w:val="24"/>
+          <w:lang w:val="en-GB"/>
+        </w:rPr>
+        <w:t>number</w:t>
+      </w:r>
+      <w:r>
+        <w:rPr>
+          <w:rFonts w:ascii="Times New Roman" w:hAnsi="Times New Roman" w:cs="Times New Roman"/>
+          <w:sz w:val="24"/>
+          <w:szCs w:val="24"/>
+          <w:lang w:val="en-GB"/>
+        </w:rPr>
+        <w:t xml:space="preserve"> of backups would be once a week. I have changed the cron job to run every Friday at 12am as shown below.</w:t>
+      </w:r>
+    </w:p>
+    <w:p>
+      <w:pPr>
+        <w:spacing w:line="360" w:lineRule="auto"/>
+        <w:rPr>
+          <w:rFonts w:ascii="Times New Roman" w:hAnsi="Times New Roman" w:cs="Times New Roman"/>
+          <w:b/>
+          <w:bCs/>
+          <w:sz w:val="24"/>
+          <w:szCs w:val="24"/>
+          <w:lang w:val="en-GB"/>
+        </w:rPr>
+      </w:pPr>
+      <w:r>
+        <w:rPr>
+          <w:rFonts w:ascii="Times New Roman" w:hAnsi="Times New Roman" w:cs="Times New Roman"/>
+          <w:b/>
+          <w:bCs/>
+          <w:sz w:val="24"/>
+          <w:szCs w:val="24"/>
+          <w:lang w:val="en-GB"/>
+        </w:rPr>
+        <w:lastRenderedPageBreak/>
+        <w:t>Updated Cron:</w:t>
+      </w:r>
+      <w:r>
+        <w:rPr>
+          <w:rFonts w:ascii="Times New Roman" w:hAnsi="Times New Roman" w:cs="Times New Roman"/>
+          <w:b/>
+          <w:bCs/>
+          <w:noProof/>
+          <w:sz w:val="24"/>
+          <w:szCs w:val="24"/>
+          <w:lang w:val="en-GB"/>
+        </w:rPr>
+        <w:t xml:space="preserve"> </w:t>
+      </w:r>
+      <w:r>
+        <w:rPr>
+          <w:rFonts w:ascii="Times New Roman" w:hAnsi="Times New Roman" w:cs="Times New Roman"/>
+          <w:b/>
+          <w:bCs/>
+          <w:noProof/>
+          <w:sz w:val="24"/>
+          <w:szCs w:val="24"/>
+          <w:lang w:val="en-GB"/>
+        </w:rPr>
+        <w:drawing>
+          <wp:inline distT="0" distB="0" distL="0" distR="0" wp14:anchorId="738CC674" wp14:editId="7AA64939">
+            <wp:extent cx="4993640" cy="3143314"/>
+            <wp:effectExtent l="0" t="0" r="0" b="0"/>
+            <wp:docPr id="1551338893" name="Picture 14" descr="A screenshot of a computer&#10;&#10;Description automatically generated"/>
+            <wp:cNvGraphicFramePr>
+              <a:graphicFrameLocks xmlns:a="http://schemas.openxmlformats.org/drawingml/2006/main" noChangeAspect="1"/>
+            </wp:cNvGraphicFramePr>
+            <a:graphic xmlns:a="http://schemas.openxmlformats.org/drawingml/2006/main">
+              <a:graphicData uri="http://schemas.openxmlformats.org/drawingml/2006/picture">
+                <pic:pic xmlns:pic="http://schemas.openxmlformats.org/drawingml/2006/picture">
+                  <pic:nvPicPr>
+                    <pic:cNvPr id="1551338893" name="Picture 14" descr="A screenshot of a computer&#10;&#10;Description automatically generated"/>
+                    <pic:cNvPicPr/>
+                  </pic:nvPicPr>
+                  <pic:blipFill rotWithShape="1">
+                    <a:blip r:embed="rId19">
+                      <a:extLst>
+                        <a:ext uri="{28A0092B-C50C-407E-A947-70E740481C1C}">
+                          <a14:useLocalDpi xmlns:a14="http://schemas.microsoft.com/office/drawing/2010/main" val="0"/>
+                        </a:ext>
+                      </a:extLst>
+                    </a:blip>
+                    <a:srcRect r="12854" b="19292"/>
+                    <a:stretch/>
+                  </pic:blipFill>
+                  <pic:spPr bwMode="auto">
+                    <a:xfrm>
+                      <a:off x="0" y="0"/>
+                      <a:ext cx="4999675" cy="3147113"/>
+                    </a:xfrm>
+                    <a:prstGeom prst="rect">
+                      <a:avLst/>
+                    </a:prstGeom>
+                    <a:ln>
+                      <a:noFill/>
+                    </a:ln>
+                    <a:extLst>
+                      <a:ext uri="{53640926-AAD7-44D8-BBD7-CCE9431645EC}">
+                        <a14:shadowObscured xmlns:a14="http://schemas.microsoft.com/office/drawing/2010/main"/>
+                      </a:ext>
+                    </a:extLst>
+                  </pic:spPr>
+                </pic:pic>
+              </a:graphicData>
+            </a:graphic>
+          </wp:inline>
+        </w:drawing>
+      </w:r>
+    </w:p>
+    <w:p>
+      <w:pPr>
+        <w:spacing w:line="360" w:lineRule="auto"/>
+        <w:rPr>
+          <w:rFonts w:ascii="Times New Roman" w:hAnsi="Times New Roman" w:cs="Times New Roman"/>
+          <w:sz w:val="24"/>
+          <w:szCs w:val="24"/>
+          <w:lang w:val="en-GB"/>
+        </w:rPr>
+      </w:pPr>
+      <w:r>
+        <w:rPr>
+          <w:rFonts w:ascii="Times New Roman" w:hAnsi="Times New Roman" w:cs="Times New Roman"/>
+          <w:sz w:val="24"/>
+          <w:szCs w:val="24"/>
+          <w:lang w:val="en-GB"/>
+        </w:rPr>
+        <w:t>I used the website </w:t>
+      </w:r>
+      <w:hyperlink r:id="rId20" w:history="1">
+        <w:r>
+          <w:rPr>
+            <w:rStyle w:val="Hyperlink"/>
+            <w:rFonts w:ascii="Times New Roman" w:hAnsi="Times New Roman" w:cs="Times New Roman"/>
+            <w:sz w:val="24"/>
+            <w:szCs w:val="24"/>
+            <w:lang w:val="en-GB"/>
+          </w:rPr>
+          <w:t>https://crontab.cronhub.io/</w:t>
+        </w:r>
+      </w:hyperlink>
+      <w:r>
+        <w:rPr>
+          <w:rFonts w:ascii="Times New Roman" w:hAnsi="Times New Roman" w:cs="Times New Roman"/>
+          <w:sz w:val="24"/>
+          <w:szCs w:val="24"/>
+          <w:lang w:val="en-GB"/>
+        </w:rPr>
+        <w:t xml:space="preserve"> to learn how to use cron, in the code above a </w:t>
+      </w:r>
+      <w:r>
+        <w:rPr>
+          <w:rFonts w:ascii="Times New Roman" w:hAnsi="Times New Roman" w:cs="Times New Roman"/>
+          <w:sz w:val="24"/>
+          <w:szCs w:val="24"/>
+          <w:lang w:val="en-GB"/>
+        </w:rPr>
+        <w:t>Sudo</w:t>
+      </w:r>
+      <w:r>
+        <w:rPr>
+          <w:rFonts w:ascii="Times New Roman" w:hAnsi="Times New Roman" w:cs="Times New Roman"/>
+          <w:sz w:val="24"/>
+          <w:szCs w:val="24"/>
+          <w:lang w:val="en-GB"/>
+        </w:rPr>
+        <w:t xml:space="preserve"> command will be run on the script file that I created. The script file includes each of the </w:t>
+      </w:r>
+      <w:r>
+        <w:rPr>
+          <w:rFonts w:ascii="Times New Roman" w:hAnsi="Times New Roman" w:cs="Times New Roman"/>
+          <w:sz w:val="24"/>
+          <w:szCs w:val="24"/>
+          <w:lang w:val="en-GB"/>
+        </w:rPr>
+        <w:t>mongo export</w:t>
+      </w:r>
+      <w:r>
+        <w:rPr>
+          <w:rFonts w:ascii="Times New Roman" w:hAnsi="Times New Roman" w:cs="Times New Roman"/>
+          <w:sz w:val="24"/>
+          <w:szCs w:val="24"/>
+          <w:lang w:val="en-GB"/>
+        </w:rPr>
+        <w:t xml:space="preserve"> connection strings to the collections. Without calling the sudo command on the script file, the cron job was not running correctly, and the records were not coming in. </w:t>
+      </w:r>
+    </w:p>
+    <w:p>
+      <w:pPr>
+        <w:spacing w:line="360" w:lineRule="auto"/>
+        <w:rPr>
+          <w:rFonts w:ascii="Times New Roman" w:hAnsi="Times New Roman" w:cs="Times New Roman"/>
+          <w:sz w:val="24"/>
+          <w:szCs w:val="24"/>
+          <w:lang w:val="en-GB"/>
+        </w:rPr>
+      </w:pPr>
+      <w:r>
+        <w:rPr>
+          <w:rFonts w:ascii="Times New Roman" w:hAnsi="Times New Roman" w:cs="Times New Roman"/>
+          <w:sz w:val="24"/>
+          <w:szCs w:val="24"/>
+          <w:lang w:val="en-GB"/>
+        </w:rPr>
+        <w:t xml:space="preserve">For our database security we now have both a local backup and a backup running on a cron job on the </w:t>
+      </w:r>
+      <w:r>
+        <w:rPr>
+          <w:rFonts w:ascii="Times New Roman" w:hAnsi="Times New Roman" w:cs="Times New Roman"/>
+          <w:sz w:val="24"/>
+          <w:szCs w:val="24"/>
+          <w:lang w:val="en-GB"/>
+        </w:rPr>
+        <w:t>AWS</w:t>
+      </w:r>
+      <w:r>
+        <w:rPr>
+          <w:rFonts w:ascii="Times New Roman" w:hAnsi="Times New Roman" w:cs="Times New Roman"/>
+          <w:sz w:val="24"/>
+          <w:szCs w:val="24"/>
+          <w:lang w:val="en-GB"/>
+        </w:rPr>
+        <w:t xml:space="preserve"> instance. By using the backup on the instance this ensures the drink status collection will be updated as new drinks are added. The drinks and notification collections are also included in the </w:t>
+      </w:r>
+      <w:r>
+        <w:rPr>
+          <w:rFonts w:ascii="Times New Roman" w:hAnsi="Times New Roman" w:cs="Times New Roman"/>
+          <w:sz w:val="24"/>
+          <w:szCs w:val="24"/>
+          <w:lang w:val="en-GB"/>
+        </w:rPr>
+        <w:t>backup;</w:t>
+      </w:r>
+      <w:r>
+        <w:rPr>
+          <w:rFonts w:ascii="Times New Roman" w:hAnsi="Times New Roman" w:cs="Times New Roman"/>
+          <w:sz w:val="24"/>
+          <w:szCs w:val="24"/>
+          <w:lang w:val="en-GB"/>
+        </w:rPr>
+        <w:t xml:space="preserve"> </w:t>
+      </w:r>
+      <w:r>
+        <w:rPr>
+          <w:rFonts w:ascii="Times New Roman" w:hAnsi="Times New Roman" w:cs="Times New Roman"/>
+          <w:sz w:val="24"/>
+          <w:szCs w:val="24"/>
+          <w:lang w:val="en-GB"/>
+        </w:rPr>
+        <w:t>however,</w:t>
+      </w:r>
+      <w:r>
+        <w:rPr>
+          <w:rFonts w:ascii="Times New Roman" w:hAnsi="Times New Roman" w:cs="Times New Roman"/>
+          <w:sz w:val="24"/>
+          <w:szCs w:val="24"/>
+          <w:lang w:val="en-GB"/>
+        </w:rPr>
+        <w:t xml:space="preserve"> the two collections will most likely not be changed unless necessary as this data is used as a comparison for the drink status. </w:t>
+      </w:r>
+    </w:p>
+    <w:p>
+      <w:pPr>
+        <w:spacing w:line="360" w:lineRule="auto"/>
+        <w:rPr>
+          <w:rFonts w:ascii="Times New Roman" w:hAnsi="Times New Roman" w:cs="Times New Roman"/>
+          <w:b/>
+          <w:bCs/>
+          <w:sz w:val="24"/>
+          <w:szCs w:val="24"/>
+          <w:lang w:val="en-GB"/>
+        </w:rPr>
+      </w:pPr>
+      <w:r>
+        <w:rPr>
+          <w:rFonts w:ascii="Times New Roman" w:hAnsi="Times New Roman" w:cs="Times New Roman"/>
+          <w:b/>
+          <w:bCs/>
+          <w:sz w:val="24"/>
+          <w:szCs w:val="24"/>
+          <w:lang w:val="en-GB"/>
+        </w:rPr>
+        <w:t>Drinks Collection Backup:</w:t>
+      </w:r>
+    </w:p>
+    <w:p>
+      <w:pPr>
+        <w:spacing w:line="360" w:lineRule="auto"/>
+        <w:rPr>
+          <w:rFonts w:ascii="Times New Roman" w:hAnsi="Times New Roman" w:cs="Times New Roman"/>
+          <w:b/>
+          <w:bCs/>
+          <w:sz w:val="24"/>
+          <w:szCs w:val="24"/>
+          <w:lang w:val="en-GB"/>
+        </w:rPr>
+      </w:pPr>
+      <w:r>
+        <w:rPr>
+          <w:rFonts w:ascii="Times New Roman" w:hAnsi="Times New Roman" w:cs="Times New Roman"/>
+          <w:b/>
+          <w:bCs/>
+          <w:noProof/>
+          <w:sz w:val="24"/>
+          <w:szCs w:val="24"/>
+          <w:lang w:val="en-GB"/>
+        </w:rPr>
+        <w:drawing>
+          <wp:inline distT="0" distB="0" distL="0" distR="0" wp14:anchorId="7A0EC5B7" wp14:editId="6026D3B3">
+            <wp:extent cx="5731510" cy="1427871"/>
+            <wp:effectExtent l="0" t="0" r="2540" b="1270"/>
+            <wp:docPr id="2126007471" name="Picture 15" descr="A screen shot of a computer&#10;&#10;Description automatically generated"/>
+            <wp:cNvGraphicFramePr>
+              <a:graphicFrameLocks xmlns:a="http://schemas.openxmlformats.org/drawingml/2006/main" noChangeAspect="1"/>
+            </wp:cNvGraphicFramePr>
+            <a:graphic xmlns:a="http://schemas.openxmlformats.org/drawingml/2006/main">
+              <a:graphicData uri="http://schemas.openxmlformats.org/drawingml/2006/picture">
+                <pic:pic xmlns:pic="http://schemas.openxmlformats.org/drawingml/2006/picture">
+                  <pic:nvPicPr>
+                    <pic:cNvPr id="2126007471" name="Picture 15" descr="A screen shot of a computer&#10;&#10;Description automatically generated"/>
+                    <pic:cNvPicPr/>
+                  </pic:nvPicPr>
+                  <pic:blipFill>
+                    <a:blip r:embed="rId21" cstate="print">
+                      <a:extLst>
+                        <a:ext uri="{28A0092B-C50C-407E-A947-70E740481C1C}">
+                          <a14:useLocalDpi xmlns:a14="http://schemas.microsoft.com/office/drawing/2010/main" val="0"/>
+                        </a:ext>
+                      </a:extLst>
+                    </a:blip>
+                    <a:stretch>
+                      <a:fillRect/>
+                    </a:stretch>
+                  </pic:blipFill>
+                  <pic:spPr>
+                    <a:xfrm>
+                      <a:off x="0" y="0"/>
+                      <a:ext cx="5746543" cy="1431616"/>
+                    </a:xfrm>
+                    <a:prstGeom prst="rect">
+                      <a:avLst/>
+                    </a:prstGeom>
+                  </pic:spPr>
+                </pic:pic>
+              </a:graphicData>
+            </a:graphic>
+          </wp:inline>
+        </w:drawing>
+      </w:r>
+    </w:p>
+    <w:p>
+      <w:pPr>
+        <w:spacing w:line="360" w:lineRule="auto"/>
+        <w:rPr>
+          <w:rFonts w:ascii="Times New Roman" w:hAnsi="Times New Roman" w:cs="Times New Roman"/>
+          <w:b/>
+          <w:bCs/>
+          <w:sz w:val="24"/>
+          <w:szCs w:val="24"/>
+          <w:lang w:val="en-GB"/>
+        </w:rPr>
+      </w:pPr>
+      <w:r>
+        <w:rPr>
+          <w:rFonts w:ascii="Times New Roman" w:hAnsi="Times New Roman" w:cs="Times New Roman"/>
+          <w:b/>
+          <w:bCs/>
+          <w:sz w:val="24"/>
+          <w:szCs w:val="24"/>
+          <w:lang w:val="en-GB"/>
+        </w:rPr>
+        <w:t>Notifications Collection Backup:</w:t>
+      </w:r>
+    </w:p>
+    <w:p>
+      <w:pPr>
+        <w:spacing w:line="360" w:lineRule="auto"/>
+        <w:rPr>
+          <w:rFonts w:ascii="Times New Roman" w:hAnsi="Times New Roman" w:cs="Times New Roman"/>
+          <w:b/>
+          <w:bCs/>
+          <w:sz w:val="24"/>
+          <w:szCs w:val="24"/>
+          <w:u w:val="single"/>
+          <w:lang w:val="en-GB"/>
+        </w:rPr>
+      </w:pPr>
+      <w:r>
+        <w:rPr>
+          <w:rFonts w:ascii="Times New Roman" w:hAnsi="Times New Roman" w:cs="Times New Roman"/>
+          <w:b/>
+          <w:bCs/>
+          <w:noProof/>
+          <w:sz w:val="24"/>
+          <w:szCs w:val="24"/>
+          <w:u w:val="single"/>
+          <w:lang w:val="en-GB"/>
+        </w:rPr>
+        <w:lastRenderedPageBreak/>
+        <w:drawing>
+          <wp:inline distT="0" distB="0" distL="0" distR="0" wp14:anchorId="005D0218" wp14:editId="373FCFC1">
+            <wp:extent cx="5731510" cy="1137920"/>
+            <wp:effectExtent l="0" t="0" r="2540" b="5080"/>
+            <wp:docPr id="1834311036" name="Picture 16" descr="A screen shot of a computer&#10;&#10;Description automatically generated"/>
+            <wp:cNvGraphicFramePr>
+              <a:graphicFrameLocks xmlns:a="http://schemas.openxmlformats.org/drawingml/2006/main" noChangeAspect="1"/>
+            </wp:cNvGraphicFramePr>
+            <a:graphic xmlns:a="http://schemas.openxmlformats.org/drawingml/2006/main">
+              <a:graphicData uri="http://schemas.openxmlformats.org/drawingml/2006/picture">
+                <pic:pic xmlns:pic="http://schemas.openxmlformats.org/drawingml/2006/picture">
+                  <pic:nvPicPr>
+                    <pic:cNvPr id="1834311036" name="Picture 16" descr="A screen shot of a computer&#10;&#10;Description automatically generated"/>
+                    <pic:cNvPicPr/>
+                  </pic:nvPicPr>
+                  <pic:blipFill>
+                    <a:blip r:embed="rId22">
+                      <a:extLst>
+                        <a:ext uri="{28A0092B-C50C-407E-A947-70E740481C1C}">
+                          <a14:useLocalDpi xmlns:a14="http://schemas.microsoft.com/office/drawing/2010/main" val="0"/>
+                        </a:ext>
+                      </a:extLst>
+                    </a:blip>
+                    <a:stretch>
+                      <a:fillRect/>
+                    </a:stretch>
+                  </pic:blipFill>
+                  <pic:spPr>
+                    <a:xfrm>
+                      <a:off x="0" y="0"/>
+                      <a:ext cx="5731510" cy="1137920"/>
+                    </a:xfrm>
+                    <a:prstGeom prst="rect">
+                      <a:avLst/>
+                    </a:prstGeom>
+                  </pic:spPr>
+                </pic:pic>
+              </a:graphicData>
+            </a:graphic>
+          </wp:inline>
+        </w:drawing>
+      </w:r>
+    </w:p>
+    <w:p>
+      <w:pPr>
+        <w:spacing w:line="360" w:lineRule="auto"/>
+        <w:rPr>
+          <w:rFonts w:ascii="Times New Roman" w:hAnsi="Times New Roman" w:cs="Times New Roman"/>
+          <w:sz w:val="24"/>
+          <w:szCs w:val="24"/>
+          <w:lang w:val="en-GB"/>
+        </w:rPr>
+      </w:pPr>
+      <w:r>
+        <w:rPr>
+          <w:rFonts w:ascii="Times New Roman" w:hAnsi="Times New Roman" w:cs="Times New Roman"/>
+          <w:sz w:val="24"/>
+          <w:szCs w:val="24"/>
+          <w:lang w:val="en-GB"/>
+        </w:rPr>
+        <w:t xml:space="preserve"> For the security of the database I have also created different users in Atlas, I am set to the admin </w:t>
+      </w:r>
+      <w:r>
+        <w:rPr>
+          <w:rFonts w:ascii="Times New Roman" w:hAnsi="Times New Roman" w:cs="Times New Roman"/>
+          <w:sz w:val="24"/>
+          <w:szCs w:val="24"/>
+          <w:lang w:val="en-GB"/>
+        </w:rPr>
+        <w:t>user,</w:t>
+      </w:r>
+      <w:r>
+        <w:rPr>
+          <w:rFonts w:ascii="Times New Roman" w:hAnsi="Times New Roman" w:cs="Times New Roman"/>
+          <w:sz w:val="24"/>
+          <w:szCs w:val="24"/>
+          <w:lang w:val="en-GB"/>
+        </w:rPr>
+        <w:t xml:space="preserve"> and I have created users for my team members.</w:t>
+      </w:r>
+    </w:p>
+    <w:p>
+      <w:pPr>
+        <w:spacing w:line="360" w:lineRule="auto"/>
+        <w:rPr>
+          <w:rFonts w:ascii="Times New Roman" w:hAnsi="Times New Roman" w:cs="Times New Roman"/>
+          <w:b/>
+          <w:bCs/>
+          <w:sz w:val="24"/>
+          <w:szCs w:val="24"/>
+          <w:lang w:val="en-GB"/>
+        </w:rPr>
+      </w:pPr>
+      <w:r>
+        <w:rPr>
+          <w:rFonts w:ascii="Times New Roman" w:hAnsi="Times New Roman" w:cs="Times New Roman"/>
+          <w:b/>
+          <w:bCs/>
+          <w:sz w:val="24"/>
+          <w:szCs w:val="24"/>
+          <w:lang w:val="en-GB"/>
+        </w:rPr>
+        <w:t>Users In Atlas:</w:t>
+      </w:r>
+      <w:r>
+        <w:rPr>
+          <w:rFonts w:ascii="Times New Roman" w:hAnsi="Times New Roman" w:cs="Times New Roman"/>
+          <w:b/>
+          <w:bCs/>
+          <w:noProof/>
+          <w:sz w:val="28"/>
+          <w:szCs w:val="28"/>
+          <w:u w:val="single"/>
+          <w:lang w:val="en-GB"/>
+        </w:rPr>
+        <w:t xml:space="preserve"> </w:t>
+      </w:r>
+      <w:r>
+        <w:rPr>
+          <w:rFonts w:ascii="Times New Roman" w:hAnsi="Times New Roman" w:cs="Times New Roman"/>
+          <w:b/>
+          <w:bCs/>
+          <w:noProof/>
+          <w:sz w:val="28"/>
+          <w:szCs w:val="28"/>
+          <w:u w:val="single"/>
+          <w:lang w:val="en-GB"/>
+        </w:rPr>
+        <w:drawing>
+          <wp:inline distT="0" distB="0" distL="0" distR="0" wp14:anchorId="12F3CB1E" wp14:editId="0EE772AB">
+            <wp:extent cx="5731510" cy="1996440"/>
+            <wp:effectExtent l="0" t="0" r="2540" b="3810"/>
+            <wp:docPr id="265396102" name="Picture 17" descr="A screenshot of a computer&#10;&#10;Description automatically generated"/>
+            <wp:cNvGraphicFramePr>
+              <a:graphicFrameLocks xmlns:a="http://schemas.openxmlformats.org/drawingml/2006/main" noChangeAspect="1"/>
+            </wp:cNvGraphicFramePr>
+            <a:graphic xmlns:a="http://schemas.openxmlformats.org/drawingml/2006/main">
+              <a:graphicData uri="http://schemas.openxmlformats.org/drawingml/2006/picture">
+                <pic:pic xmlns:pic="http://schemas.openxmlformats.org/drawingml/2006/picture">
+                  <pic:nvPicPr>
+                    <pic:cNvPr id="265396102" name="Picture 17" descr="A screenshot of a computer&#10;&#10;Description automatically generated"/>
+                    <pic:cNvPicPr/>
+                  </pic:nvPicPr>
+                  <pic:blipFill>
+                    <a:blip r:embed="rId23" cstate="print">
+                      <a:extLst>
+                        <a:ext uri="{28A0092B-C50C-407E-A947-70E740481C1C}">
+                          <a14:useLocalDpi xmlns:a14="http://schemas.microsoft.com/office/drawing/2010/main" val="0"/>
+                        </a:ext>
+                      </a:extLst>
+                    </a:blip>
+                    <a:stretch>
+                      <a:fillRect/>
+                    </a:stretch>
+                  </pic:blipFill>
+                  <pic:spPr>
+                    <a:xfrm>
+                      <a:off x="0" y="0"/>
+                      <a:ext cx="5731510" cy="1996440"/>
+                    </a:xfrm>
+                    <a:prstGeom prst="rect">
+                      <a:avLst/>
+                    </a:prstGeom>
+                  </pic:spPr>
+                </pic:pic>
+              </a:graphicData>
+            </a:graphic>
+          </wp:inline>
+        </w:drawing>
+      </w:r>
+    </w:p>
+    <w:p>
+      <w:pPr>
+        <w:pStyle w:val="ListParagraph"/>
+        <w:spacing w:line="360" w:lineRule="auto"/>
+        <w:ind w:left="360"/>
+        <w:jc w:val="center"/>
+        <w:rPr>
+          <w:rFonts w:ascii="Times New Roman" w:hAnsi="Times New Roman" w:cs="Times New Roman"/>
+          <w:sz w:val="26"/>
+          <w:szCs w:val="26"/>
+          <w:lang w:val="en-GB"/>
+        </w:rPr>
+      </w:pPr>
+    </w:p>
+    <w:p>
+      <w:pPr>
+        <w:spacing w:line="360" w:lineRule="auto"/>
+        <w:ind w:left="360"/>
+        <w:jc w:val="center"/>
+        <w:rPr>
+          <w:rFonts w:ascii="Times New Roman" w:hAnsi="Times New Roman" w:cs="Times New Roman"/>
+          <w:b/>
+          <w:bCs/>
+          <w:sz w:val="28"/>
+          <w:szCs w:val="28"/>
+          <w:u w:val="single"/>
+          <w:lang w:val="en-GB"/>
+        </w:rPr>
+      </w:pPr>
+      <w:r>
+        <w:rPr>
+          <w:rFonts w:ascii="Times New Roman" w:hAnsi="Times New Roman" w:cs="Times New Roman"/>
+          <w:b/>
+          <w:bCs/>
+          <w:sz w:val="28"/>
+          <w:szCs w:val="28"/>
+          <w:lang w:val="en-GB"/>
+        </w:rPr>
+        <w:t>4.4</w:t>
+      </w:r>
+      <w:r>
+        <w:rPr>
+          <w:rFonts w:ascii="Times New Roman" w:hAnsi="Times New Roman" w:cs="Times New Roman"/>
+          <w:b/>
+          <w:bCs/>
+          <w:sz w:val="28"/>
+          <w:szCs w:val="28"/>
+          <w:lang w:val="en-GB"/>
+        </w:rPr>
+        <w:t xml:space="preserve"> </w:t>
+      </w:r>
+      <w:r>
+        <w:rPr>
+          <w:rFonts w:ascii="Times New Roman" w:hAnsi="Times New Roman" w:cs="Times New Roman"/>
+          <w:b/>
+          <w:bCs/>
+          <w:sz w:val="28"/>
+          <w:szCs w:val="28"/>
+          <w:u w:val="single"/>
+          <w:lang w:val="en-GB"/>
+        </w:rPr>
+        <w:t>Webserver – Jamie</w:t>
+      </w:r>
+    </w:p>
+    <w:p>
+      <w:pPr>
+        <w:spacing w:line="360" w:lineRule="auto"/>
+        <w:ind w:left="360"/>
+        <w:rPr>
+          <w:rFonts w:ascii="Times New Roman" w:hAnsi="Times New Roman" w:cs="Times New Roman"/>
+          <w:sz w:val="24"/>
+          <w:szCs w:val="24"/>
+          <w:lang w:val="en-GB"/>
+        </w:rPr>
+      </w:pPr>
+    </w:p>
+    <w:p>
+      <w:pPr>
+        <w:pStyle w:val="ListParagraph"/>
+        <w:spacing w:line="360" w:lineRule="auto"/>
+        <w:jc w:val="center"/>
+        <w:rPr>
+          <w:rFonts w:ascii="Times New Roman" w:hAnsi="Times New Roman" w:cs="Times New Roman"/>
+          <w:sz w:val="26"/>
+          <w:szCs w:val="26"/>
+          <w:lang w:val="en-GB"/>
+        </w:rPr>
+      </w:pPr>
+    </w:p>
+    <w:p>
+      <w:pPr>
+        <w:pStyle w:val="ListParagraph"/>
+        <w:spacing w:line="360" w:lineRule="auto"/>
+        <w:jc w:val="center"/>
         <w:rPr>
           <w:rFonts w:ascii="Times New Roman" w:hAnsi="Times New Roman" w:cs="Times New Roman"/>
           <w:b/>
@@ -2554,131 +4694,26 @@
           <w:lang w:val="en-GB"/>
         </w:rPr>
       </w:pPr>
-    </w:p>
-    <w:p>
-      <w:pPr>
-        <w:pStyle w:val="ListParagraph"/>
-        <w:spacing w:line="360" w:lineRule="auto"/>
-        <w:ind w:left="360"/>
-        <w:jc w:val="center"/>
-        <w:rPr>
-          <w:rFonts w:ascii="Times New Roman" w:hAnsi="Times New Roman" w:cs="Times New Roman"/>
+      <w:r>
+        <w:rPr>
+          <w:rFonts w:ascii="Times New Roman" w:hAnsi="Times New Roman" w:cs="Times New Roman"/>
+          <w:b/>
+          <w:bCs/>
           <w:sz w:val="26"/>
           <w:szCs w:val="26"/>
           <w:lang w:val="en-GB"/>
         </w:rPr>
-      </w:pPr>
-    </w:p>
-    <w:p>
-      <w:pPr>
-        <w:spacing w:line="360" w:lineRule="auto"/>
-        <w:ind w:left="360"/>
-        <w:jc w:val="center"/>
-        <w:rPr>
-          <w:rFonts w:ascii="Times New Roman" w:hAnsi="Times New Roman" w:cs="Times New Roman"/>
-          <w:b/>
-          <w:bCs/>
-          <w:sz w:val="28"/>
-          <w:szCs w:val="28"/>
-          <w:u w:val="single"/>
-          <w:lang w:val="en-GB"/>
-        </w:rPr>
-      </w:pPr>
-      <w:r>
-        <w:rPr>
-          <w:rFonts w:ascii="Times New Roman" w:hAnsi="Times New Roman" w:cs="Times New Roman"/>
-          <w:b/>
-          <w:bCs/>
-          <w:sz w:val="28"/>
-          <w:szCs w:val="28"/>
-          <w:lang w:val="en-GB"/>
-        </w:rPr>
-        <w:t>4.4</w:t>
-      </w:r>
-      <w:r>
-        <w:rPr>
-          <w:rFonts w:ascii="Times New Roman" w:hAnsi="Times New Roman" w:cs="Times New Roman"/>
-          <w:b/>
-          <w:bCs/>
-          <w:sz w:val="28"/>
-          <w:szCs w:val="28"/>
-          <w:lang w:val="en-GB"/>
-        </w:rPr>
-        <w:t xml:space="preserve"> </w:t>
-      </w:r>
-      <w:r>
-        <w:rPr>
-          <w:rFonts w:ascii="Times New Roman" w:hAnsi="Times New Roman" w:cs="Times New Roman"/>
-          <w:b/>
-          <w:bCs/>
-          <w:sz w:val="28"/>
-          <w:szCs w:val="28"/>
-          <w:u w:val="single"/>
-          <w:lang w:val="en-GB"/>
-        </w:rPr>
-        <w:t>Webserver – Jamie</w:t>
-      </w:r>
-    </w:p>
-    <w:p>
-      <w:pPr>
-        <w:spacing w:line="360" w:lineRule="auto"/>
-        <w:ind w:left="360"/>
-        <w:rPr>
-          <w:rFonts w:ascii="Times New Roman" w:hAnsi="Times New Roman" w:cs="Times New Roman"/>
-          <w:sz w:val="24"/>
-          <w:szCs w:val="24"/>
-          <w:lang w:val="en-GB"/>
-        </w:rPr>
-      </w:pPr>
-    </w:p>
-    <w:p>
-      <w:pPr>
-        <w:pStyle w:val="ListParagraph"/>
-        <w:spacing w:line="360" w:lineRule="auto"/>
-        <w:jc w:val="center"/>
-        <w:rPr>
-          <w:rFonts w:ascii="Times New Roman" w:hAnsi="Times New Roman" w:cs="Times New Roman"/>
+        <w:t>4.5</w:t>
+      </w:r>
+      <w:r>
+        <w:rPr>
+          <w:rFonts w:ascii="Times New Roman" w:hAnsi="Times New Roman" w:cs="Times New Roman"/>
+          <w:b/>
+          <w:bCs/>
           <w:sz w:val="26"/>
           <w:szCs w:val="26"/>
           <w:lang w:val="en-GB"/>
         </w:rPr>
-      </w:pPr>
-    </w:p>
-    <w:p>
-      <w:pPr>
-        <w:pStyle w:val="ListParagraph"/>
-        <w:spacing w:line="360" w:lineRule="auto"/>
-        <w:jc w:val="center"/>
-        <w:rPr>
-          <w:rFonts w:ascii="Times New Roman" w:hAnsi="Times New Roman" w:cs="Times New Roman"/>
-          <w:b/>
-          <w:bCs/>
-          <w:sz w:val="26"/>
-          <w:szCs w:val="26"/>
-          <w:u w:val="single"/>
-          <w:lang w:val="en-GB"/>
-        </w:rPr>
-      </w:pPr>
-      <w:r>
-        <w:rPr>
-          <w:rFonts w:ascii="Times New Roman" w:hAnsi="Times New Roman" w:cs="Times New Roman"/>
-          <w:b/>
-          <w:bCs/>
-          <w:sz w:val="26"/>
-          <w:szCs w:val="26"/>
-          <w:lang w:val="en-GB"/>
-        </w:rPr>
-        <w:t>4.5</w:t>
-      </w:r>
-      <w:r>
-        <w:rPr>
-          <w:rFonts w:ascii="Times New Roman" w:hAnsi="Times New Roman" w:cs="Times New Roman"/>
-          <w:b/>
-          <w:bCs/>
-          <w:sz w:val="26"/>
-          <w:szCs w:val="26"/>
-          <w:lang w:val="en-GB"/>
-        </w:rPr>
         <w:t xml:space="preserve"> </w:t>
       </w:r>
       <w:r>
@@ -2744,9 +4779,10 @@
     </w:p>
     <w:p/>
     <w:p/>
+    <w:bookmarkEnd w:id="0"/>
     <w:p/>
     <w:sectPr>
-      <w:footerReference w:type="default" r:id="rId6"/>
+      <w:footerReference w:type="default" r:id="rId24"/>
       <w:pgSz w:w="11906" w:h="16838"/>
       <w:pgMar w:top="1440" w:right="1440" w:bottom="1440" w:left="1440" w:header="708" w:footer="708" w:gutter="0"/>
       <w:pgBorders w:offsetFrom="page">
@@ -2760,6 +4796,31 @@
     </w:sectPr>
   </w:body>
 </w:document>
+</file>
+
+<file path=word/endnotes.xml><?xml version="1.0" encoding="utf-8"?>
+<w:endnotes xmlns:wpc="http://schemas.microsoft.com/office/word/2010/wordprocessingCanvas" xmlns:cx="http://schemas.microsoft.com/office/drawing/2014/chartex" xmlns:cx1="http://schemas.microsoft.com/office/drawing/2015/9/8/chartex" xmlns:cx2="http://schemas.microsoft.com/office/drawing/2015/10/21/chartex" xmlns:cx3="http://schemas.microsoft.com/office/drawing/2016/5/9/chartex" xmlns:cx4="http://schemas.microsoft.com/office/drawing/2016/5/10/chartex" xmlns:cx5="http://schemas.microsoft.com/office/drawing/2016/5/11/chartex" xmlns:cx6="http://schemas.microsoft.com/office/drawing/2016/5/12/chartex" xmlns:cx7="http://schemas.microsoft.com/office/drawing/2016/5/13/chartex" xmlns:cx8="http://schemas.microsoft.com/office/drawing/2016/5/14/chartex" xmlns:mc="http://schemas.openxmlformats.org/markup-compatibility/2006" xmlns:aink="http://schemas.microsoft.com/office/drawing/2016/ink" xmlns:am3d="http://schemas.microsoft.com/office/drawing/2017/model3d" xmlns:o="urn:schemas-microsoft-com:office:office" xmlns:oel="http://schemas.microsoft.com/office/2019/extlst" xmlns:r="http://schemas.openxmlformats.org/officeDocument/2006/relationships" xmlns:m="http://schemas.openxmlformats.org/officeDocument/2006/math" xmlns:v="urn:schemas-microsoft-com:vml" xmlns:wp14="http://schemas.microsoft.com/office/word/2010/wordprocessingDrawing" xmlns:wp="http://schemas.openxmlformats.org/drawingml/2006/wordprocessingDrawing" xmlns:w10="urn:schemas-microsoft-com:office:word" xmlns:w="http://schemas.openxmlformats.org/wordprocessingml/2006/main" xmlns:w14="http://schemas.microsoft.com/office/word/2010/wordml" xmlns:w15="http://schemas.microsoft.com/office/word/2012/wordml" xmlns:w16cex="http://schemas.microsoft.com/office/word/2018/wordml/cex" xmlns:w16cid="http://schemas.microsoft.com/office/word/2016/wordml/cid" xmlns:w16="http://schemas.microsoft.com/office/word/2018/wordml" xmlns:w16du="http://schemas.microsoft.com/office/word/2023/wordml/word16du" xmlns:w16sdtdh="http://schemas.microsoft.com/office/word/2020/wordml/sdtdatahash" xmlns:w16se="http://schemas.microsoft.com/office/word/2015/wordml/symex" xmlns:wpg="http://schemas.microsoft.com/office/word/2010/wordprocessingGroup" xmlns:wpi="http://schemas.microsoft.com/office/word/2010/wordprocessingInk" xmlns:wne="http://schemas.microsoft.com/office/word/2006/wordml" xmlns:wps="http://schemas.microsoft.com/office/word/2010/wordprocessingShape" mc:Ignorable="w14 w15 w16se w16cid w16 w16cex w16sdtdh w16du wp14">
+  <w:endnote w:type="separator" w:id="-1">
+    <w:p>
+      <w:pPr>
+        <w:spacing w:after="0" w:line="240" w:lineRule="auto"/>
+      </w:pPr>
+      <w:r>
+        <w:separator/>
+      </w:r>
+    </w:p>
+  </w:endnote>
+  <w:endnote w:type="continuationSeparator" w:id="0">
+    <w:p>
+      <w:pPr>
+        <w:spacing w:after="0" w:line="240" w:lineRule="auto"/>
+      </w:pPr>
+      <w:r>
+        <w:continuationSeparator/>
+      </w:r>
+    </w:p>
+  </w:endnote>
+</w:endnotes>
 </file>
 
 <file path=word/footer1.xml><?xml version="1.0" encoding="utf-8"?>
@@ -2813,6 +4874,31 @@
     </w:pPr>
   </w:p>
 </w:ftr>
+</file>
+
+<file path=word/footnotes.xml><?xml version="1.0" encoding="utf-8"?>
+<w:footnotes xmlns:wpc="http://schemas.microsoft.com/office/word/2010/wordprocessingCanvas" xmlns:cx="http://schemas.microsoft.com/office/drawing/2014/chartex" xmlns:cx1="http://schemas.microsoft.com/office/drawing/2015/9/8/chartex" xmlns:cx2="http://schemas.microsoft.com/office/drawing/2015/10/21/chartex" xmlns:cx3="http://schemas.microsoft.com/office/drawing/2016/5/9/chartex" xmlns:cx4="http://schemas.microsoft.com/office/drawing/2016/5/10/chartex" xmlns:cx5="http://schemas.microsoft.com/office/drawing/2016/5/11/chartex" xmlns:cx6="http://schemas.microsoft.com/office/drawing/2016/5/12/chartex" xmlns:cx7="http://schemas.microsoft.com/office/drawing/2016/5/13/chartex" xmlns:cx8="http://schemas.microsoft.com/office/drawing/2016/5/14/chartex" xmlns:mc="http://schemas.openxmlformats.org/markup-compatibility/2006" xmlns:aink="http://schemas.microsoft.com/office/drawing/2016/ink" xmlns:am3d="http://schemas.microsoft.com/office/drawing/2017/model3d" xmlns:o="urn:schemas-microsoft-com:office:office" xmlns:oel="http://schemas.microsoft.com/office/2019/extlst" xmlns:r="http://schemas.openxmlformats.org/officeDocument/2006/relationships" xmlns:m="http://schemas.openxmlformats.org/officeDocument/2006/math" xmlns:v="urn:schemas-microsoft-com:vml" xmlns:wp14="http://schemas.microsoft.com/office/word/2010/wordprocessingDrawing" xmlns:wp="http://schemas.openxmlformats.org/drawingml/2006/wordprocessingDrawing" xmlns:w10="urn:schemas-microsoft-com:office:word" xmlns:w="http://schemas.openxmlformats.org/wordprocessingml/2006/main" xmlns:w14="http://schemas.microsoft.com/office/word/2010/wordml" xmlns:w15="http://schemas.microsoft.com/office/word/2012/wordml" xmlns:w16cex="http://schemas.microsoft.com/office/word/2018/wordml/cex" xmlns:w16cid="http://schemas.microsoft.com/office/word/2016/wordml/cid" xmlns:w16="http://schemas.microsoft.com/office/word/2018/wordml" xmlns:w16du="http://schemas.microsoft.com/office/word/2023/wordml/word16du" xmlns:w16sdtdh="http://schemas.microsoft.com/office/word/2020/wordml/sdtdatahash" xmlns:w16se="http://schemas.microsoft.com/office/word/2015/wordml/symex" xmlns:wpg="http://schemas.microsoft.com/office/word/2010/wordprocessingGroup" xmlns:wpi="http://schemas.microsoft.com/office/word/2010/wordprocessingInk" xmlns:wne="http://schemas.microsoft.com/office/word/2006/wordml" xmlns:wps="http://schemas.microsoft.com/office/word/2010/wordprocessingShape" mc:Ignorable="w14 w15 w16se w16cid w16 w16cex w16sdtdh w16du wp14">
+  <w:footnote w:type="separator" w:id="-1">
+    <w:p>
+      <w:pPr>
+        <w:spacing w:after="0" w:line="240" w:lineRule="auto"/>
+      </w:pPr>
+      <w:r>
+        <w:separator/>
+      </w:r>
+    </w:p>
+  </w:footnote>
+  <w:footnote w:type="continuationSeparator" w:id="0">
+    <w:p>
+      <w:pPr>
+        <w:spacing w:after="0" w:line="240" w:lineRule="auto"/>
+      </w:pPr>
+      <w:r>
+        <w:continuationSeparator/>
+      </w:r>
+    </w:p>
+  </w:footnote>
+</w:footnotes>
 </file>
 
 <file path=word/numbering.xml><?xml version="1.0" encoding="utf-8"?>
@@ -4382,7 +6468,6 @@
   <w:style w:type="character" w:default="1" w:styleId="DefaultParagraphFont">
     <w:name w:val="Default Paragraph Font"/>
     <w:uiPriority w:val="1"/>
-    <w:semiHidden/>
     <w:unhideWhenUsed/>
   </w:style>
   <w:style w:type="table" w:default="1" w:styleId="TableNormal">
@@ -4765,6 +6850,18 @@
       <w:szCs w:val="18"/>
     </w:rPr>
   </w:style>
+  <w:style w:type="character" w:styleId="UnresolvedMention">
+    <w:name w:val="Unresolved Mention"/>
+    <w:basedOn w:val="DefaultParagraphFont"/>
+    <w:uiPriority w:val="99"/>
+    <w:semiHidden/>
+    <w:unhideWhenUsed/>
+    <w:rsid w:val="00437565"/>
+    <w:rPr>
+      <w:color w:val="605E5C"/>
+      <w:shd w:val="clear" w:color="auto" w:fill="E1DFDD"/>
+    </w:rPr>
+  </w:style>
 </w:styles>
 </file>
 

</xml_diff>

<commit_message>
Final database security write up in the document
I added in a screenshot for the cup_detection collection backup
under the database security section.
</commit_message>
<xml_diff>
--- a/Sipify_Documentation_Beta.docx
+++ b/Sipify_Documentation_Beta.docx
@@ -2607,6 +2607,7 @@
         <w:rPr>
           <w:b/>
           <w:bCs/>
+          <w:noProof/>
           <w:color w:val="333333"/>
         </w:rPr>
         <w:lastRenderedPageBreak/>
@@ -3038,7 +3039,27 @@
           <w:szCs w:val="24"/>
           <w:lang w:val="en-GB"/>
         </w:rPr>
-        <w:t>To check the backup was running correctly I ran a command to view the syslogs.</w:t>
+        <w:t xml:space="preserve">To check the backup was running correctly I ran a command to view the </w:t>
+      </w:r>
+      <w:proofErr w:type="spellStart"/>
+      <w:r>
+        <w:rPr>
+          <w:rFonts w:ascii="Times New Roman" w:hAnsi="Times New Roman" w:cs="Times New Roman"/>
+          <w:sz w:val="24"/>
+          <w:szCs w:val="24"/>
+          <w:lang w:val="en-GB"/>
+        </w:rPr>
+        <w:t>syslogs</w:t>
+      </w:r>
+      <w:proofErr w:type="spellEnd"/>
+      <w:r>
+        <w:rPr>
+          <w:rFonts w:ascii="Times New Roman" w:hAnsi="Times New Roman" w:cs="Times New Roman"/>
+          <w:sz w:val="24"/>
+          <w:szCs w:val="24"/>
+          <w:lang w:val="en-GB"/>
+        </w:rPr>
+        <w:t>.</w:t>
       </w:r>
     </w:p>
     <w:p>
@@ -3064,7 +3085,7 @@
           <w:lang w:val="en-GB"/>
         </w:rPr>
         <w:drawing>
-          <wp:inline distT="0" distB="0" distL="0" distR="0" wp14:anchorId="05D05A7D" wp14:editId="225DDFC4">
+          <wp:inline distT="0" distB="0" distL="0" distR="0" wp14:anchorId="05D05A7D" wp14:editId="132CC9CB">
             <wp:extent cx="5823456" cy="3742006"/>
             <wp:effectExtent l="0" t="0" r="6350" b="0"/>
             <wp:docPr id="297876184" name="Picture 7" descr="A screen shot of a computer&#10;&#10;Description automatically generated"/>
@@ -3319,84 +3340,6 @@
         </w:rPr>
         <w:t xml:space="preserve"> drinks and notifications all for each of the collections in the database.</w:t>
       </w:r>
-    </w:p>
-    <w:p>
-      <w:pPr>
-        <w:spacing w:line="360" w:lineRule="auto"/>
-        <w:rPr>
-          <w:rFonts w:ascii="Times New Roman" w:hAnsi="Times New Roman" w:cs="Times New Roman"/>
-          <w:b/>
-          <w:bCs/>
-          <w:sz w:val="24"/>
-          <w:szCs w:val="24"/>
-          <w:lang w:val="en-GB"/>
-        </w:rPr>
-      </w:pPr>
-    </w:p>
-    <w:p>
-      <w:pPr>
-        <w:spacing w:line="360" w:lineRule="auto"/>
-        <w:rPr>
-          <w:rFonts w:ascii="Times New Roman" w:hAnsi="Times New Roman" w:cs="Times New Roman"/>
-          <w:b/>
-          <w:bCs/>
-          <w:sz w:val="24"/>
-          <w:szCs w:val="24"/>
-          <w:lang w:val="en-GB"/>
-        </w:rPr>
-      </w:pPr>
-    </w:p>
-    <w:p>
-      <w:pPr>
-        <w:spacing w:line="360" w:lineRule="auto"/>
-        <w:rPr>
-          <w:rFonts w:ascii="Times New Roman" w:hAnsi="Times New Roman" w:cs="Times New Roman"/>
-          <w:b/>
-          <w:bCs/>
-          <w:sz w:val="24"/>
-          <w:szCs w:val="24"/>
-          <w:lang w:val="en-GB"/>
-        </w:rPr>
-      </w:pPr>
-    </w:p>
-    <w:p>
-      <w:pPr>
-        <w:spacing w:line="360" w:lineRule="auto"/>
-        <w:rPr>
-          <w:rFonts w:ascii="Times New Roman" w:hAnsi="Times New Roman" w:cs="Times New Roman"/>
-          <w:b/>
-          <w:bCs/>
-          <w:sz w:val="24"/>
-          <w:szCs w:val="24"/>
-          <w:lang w:val="en-GB"/>
-        </w:rPr>
-      </w:pPr>
-    </w:p>
-    <w:p>
-      <w:pPr>
-        <w:spacing w:line="360" w:lineRule="auto"/>
-        <w:rPr>
-          <w:rFonts w:ascii="Times New Roman" w:hAnsi="Times New Roman" w:cs="Times New Roman"/>
-          <w:b/>
-          <w:bCs/>
-          <w:sz w:val="24"/>
-          <w:szCs w:val="24"/>
-          <w:lang w:val="en-GB"/>
-        </w:rPr>
-      </w:pPr>
-    </w:p>
-    <w:p>
-      <w:pPr>
-        <w:spacing w:line="360" w:lineRule="auto"/>
-        <w:rPr>
-          <w:rFonts w:ascii="Times New Roman" w:hAnsi="Times New Roman" w:cs="Times New Roman"/>
-          <w:b/>
-          <w:bCs/>
-          <w:sz w:val="24"/>
-          <w:szCs w:val="24"/>
-          <w:lang w:val="en-GB"/>
-        </w:rPr>
-      </w:pPr>
     </w:p>
     <w:p>
       <w:pPr>
@@ -3507,7 +3450,10 @@
           <w:lang w:val="en-GB"/>
         </w:rPr>
       </w:pPr>
-      <w:r>
+    </w:p>
+    <w:p>
+      <w:pPr>
+        <w:spacing w:line="360" w:lineRule="auto"/>
         <w:rPr>
           <w:rFonts w:ascii="Times New Roman" w:hAnsi="Times New Roman" w:cs="Times New Roman"/>
           <w:b/>
@@ -3517,6 +3463,130 @@
           <w:u w:val="single"/>
           <w:lang w:val="en-GB"/>
         </w:rPr>
+      </w:pPr>
+    </w:p>
+    <w:p>
+      <w:pPr>
+        <w:spacing w:line="360" w:lineRule="auto"/>
+        <w:rPr>
+          <w:rFonts w:ascii="Times New Roman" w:hAnsi="Times New Roman" w:cs="Times New Roman"/>
+          <w:b/>
+          <w:bCs/>
+          <w:sz w:val="24"/>
+          <w:szCs w:val="24"/>
+          <w:u w:val="single"/>
+          <w:lang w:val="en-GB"/>
+        </w:rPr>
+      </w:pPr>
+    </w:p>
+    <w:p>
+      <w:pPr>
+        <w:spacing w:line="360" w:lineRule="auto"/>
+        <w:rPr>
+          <w:rFonts w:ascii="Times New Roman" w:hAnsi="Times New Roman" w:cs="Times New Roman"/>
+          <w:b/>
+          <w:bCs/>
+          <w:sz w:val="24"/>
+          <w:szCs w:val="24"/>
+          <w:u w:val="single"/>
+          <w:lang w:val="en-GB"/>
+        </w:rPr>
+      </w:pPr>
+    </w:p>
+    <w:p>
+      <w:pPr>
+        <w:spacing w:line="360" w:lineRule="auto"/>
+        <w:rPr>
+          <w:rFonts w:ascii="Times New Roman" w:hAnsi="Times New Roman" w:cs="Times New Roman"/>
+          <w:b/>
+          <w:bCs/>
+          <w:sz w:val="24"/>
+          <w:szCs w:val="24"/>
+          <w:u w:val="single"/>
+          <w:lang w:val="en-GB"/>
+        </w:rPr>
+      </w:pPr>
+    </w:p>
+    <w:p>
+      <w:pPr>
+        <w:spacing w:line="360" w:lineRule="auto"/>
+        <w:rPr>
+          <w:rFonts w:ascii="Times New Roman" w:hAnsi="Times New Roman" w:cs="Times New Roman"/>
+          <w:b/>
+          <w:bCs/>
+          <w:sz w:val="24"/>
+          <w:szCs w:val="24"/>
+          <w:u w:val="single"/>
+          <w:lang w:val="en-GB"/>
+        </w:rPr>
+      </w:pPr>
+    </w:p>
+    <w:p>
+      <w:pPr>
+        <w:spacing w:line="360" w:lineRule="auto"/>
+        <w:rPr>
+          <w:rFonts w:ascii="Times New Roman" w:hAnsi="Times New Roman" w:cs="Times New Roman"/>
+          <w:b/>
+          <w:bCs/>
+          <w:sz w:val="24"/>
+          <w:szCs w:val="24"/>
+          <w:u w:val="single"/>
+          <w:lang w:val="en-GB"/>
+        </w:rPr>
+      </w:pPr>
+    </w:p>
+    <w:p>
+      <w:pPr>
+        <w:spacing w:line="360" w:lineRule="auto"/>
+        <w:rPr>
+          <w:rFonts w:ascii="Times New Roman" w:hAnsi="Times New Roman" w:cs="Times New Roman"/>
+          <w:b/>
+          <w:bCs/>
+          <w:sz w:val="24"/>
+          <w:szCs w:val="24"/>
+          <w:u w:val="single"/>
+          <w:lang w:val="en-GB"/>
+        </w:rPr>
+      </w:pPr>
+    </w:p>
+    <w:p>
+      <w:pPr>
+        <w:spacing w:line="360" w:lineRule="auto"/>
+        <w:rPr>
+          <w:rFonts w:ascii="Times New Roman" w:hAnsi="Times New Roman" w:cs="Times New Roman"/>
+          <w:b/>
+          <w:bCs/>
+          <w:sz w:val="24"/>
+          <w:szCs w:val="24"/>
+          <w:u w:val="single"/>
+          <w:lang w:val="en-GB"/>
+        </w:rPr>
+      </w:pPr>
+    </w:p>
+    <w:p>
+      <w:pPr>
+        <w:spacing w:line="360" w:lineRule="auto"/>
+        <w:rPr>
+          <w:rFonts w:ascii="Times New Roman" w:hAnsi="Times New Roman" w:cs="Times New Roman"/>
+          <w:b/>
+          <w:bCs/>
+          <w:sz w:val="24"/>
+          <w:szCs w:val="24"/>
+          <w:u w:val="single"/>
+          <w:lang w:val="en-GB"/>
+        </w:rPr>
+      </w:pPr>
+      <w:r>
+        <w:rPr>
+          <w:rFonts w:ascii="Times New Roman" w:hAnsi="Times New Roman" w:cs="Times New Roman"/>
+          <w:b/>
+          <w:bCs/>
+          <w:sz w:val="24"/>
+          <w:szCs w:val="24"/>
+          <w:u w:val="single"/>
+          <w:lang w:val="en-GB"/>
+        </w:rPr>
+        <w:lastRenderedPageBreak/>
         <w:t>Drink Status JSON:</w:t>
       </w:r>
     </w:p>
@@ -3544,9 +3614,8 @@
           <w:u w:val="single"/>
           <w:lang w:val="en-GB"/>
         </w:rPr>
-        <w:lastRenderedPageBreak/>
         <w:drawing>
-          <wp:inline distT="0" distB="0" distL="0" distR="0" wp14:anchorId="17D1F2D4" wp14:editId="795A9047">
+          <wp:inline distT="0" distB="0" distL="0" distR="0" wp14:anchorId="17D1F2D4" wp14:editId="0A41A392">
             <wp:extent cx="6055848" cy="3379307"/>
             <wp:effectExtent l="0" t="0" r="2540" b="0"/>
             <wp:docPr id="1447446300" name="Picture 10" descr="A screen shot of a computer screen&#10;&#10;Description automatically generated"/>
@@ -3625,63 +3694,27 @@
           <w:szCs w:val="24"/>
           <w:lang w:val="en-GB"/>
         </w:rPr>
-        <w:t xml:space="preserve">, we can see that the records have come in correctly . There are 17 records in the database and 17 values in the </w:t>
-      </w:r>
-      <w:r>
-        <w:rPr>
-          <w:rFonts w:ascii="Times New Roman" w:hAnsi="Times New Roman" w:cs="Times New Roman"/>
-          <w:sz w:val="24"/>
-          <w:szCs w:val="24"/>
-          <w:lang w:val="en-GB"/>
-        </w:rPr>
-        <w:t>Json</w:t>
-      </w:r>
-      <w:r>
-        <w:rPr>
-          <w:rFonts w:ascii="Times New Roman" w:hAnsi="Times New Roman" w:cs="Times New Roman"/>
-          <w:sz w:val="24"/>
-          <w:szCs w:val="24"/>
-          <w:lang w:val="en-GB"/>
-        </w:rPr>
-        <w:t>. </w:t>
-      </w:r>
-    </w:p>
-    <w:p>
-      <w:pPr>
-        <w:spacing w:line="360" w:lineRule="auto"/>
-        <w:rPr>
-          <w:rFonts w:ascii="Times New Roman" w:hAnsi="Times New Roman" w:cs="Times New Roman"/>
-          <w:sz w:val="24"/>
-          <w:szCs w:val="24"/>
-          <w:lang w:val="en-GB"/>
-        </w:rPr>
-      </w:pPr>
-      <w:r>
-        <w:rPr>
-          <w:rFonts w:ascii="Times New Roman" w:hAnsi="Times New Roman" w:cs="Times New Roman"/>
-          <w:sz w:val="24"/>
-          <w:szCs w:val="24"/>
-          <w:lang w:val="en-GB"/>
-        </w:rPr>
-        <w:t xml:space="preserve">Now to test the backup, I am going to add in a new record into the </w:t>
-      </w:r>
-      <w:r>
-        <w:rPr>
-          <w:rFonts w:ascii="Times New Roman" w:hAnsi="Times New Roman" w:cs="Times New Roman"/>
-          <w:sz w:val="24"/>
-          <w:szCs w:val="24"/>
-          <w:lang w:val="en-GB"/>
-        </w:rPr>
-        <w:t>MongoDB</w:t>
-      </w:r>
-      <w:r>
-        <w:rPr>
-          <w:rFonts w:ascii="Times New Roman" w:hAnsi="Times New Roman" w:cs="Times New Roman"/>
-          <w:sz w:val="24"/>
-          <w:szCs w:val="24"/>
-          <w:lang w:val="en-GB"/>
-        </w:rPr>
-        <w:t xml:space="preserve"> Atlas and check to see if it is added into the next backup on the server. </w:t>
+        <w:t>, we can see that the records have come in correctly . There are 17 records in the database and 17 values in the Json. </w:t>
+      </w:r>
+    </w:p>
+    <w:p>
+      <w:pPr>
+        <w:spacing w:line="360" w:lineRule="auto"/>
+        <w:rPr>
+          <w:rFonts w:ascii="Times New Roman" w:hAnsi="Times New Roman" w:cs="Times New Roman"/>
+          <w:sz w:val="24"/>
+          <w:szCs w:val="24"/>
+          <w:lang w:val="en-GB"/>
+        </w:rPr>
+      </w:pPr>
+      <w:r>
+        <w:rPr>
+          <w:rFonts w:ascii="Times New Roman" w:hAnsi="Times New Roman" w:cs="Times New Roman"/>
+          <w:sz w:val="24"/>
+          <w:szCs w:val="24"/>
+          <w:lang w:val="en-GB"/>
+        </w:rPr>
+        <w:t>Now to test the backup, I am going to add in a new record into the MongoDB Atlas and check to see if it is added into the next backup on the server. </w:t>
       </w:r>
     </w:p>
     <w:p>
@@ -3797,16 +3830,8 @@
           <w:szCs w:val="24"/>
           <w:lang w:val="en-GB"/>
         </w:rPr>
-        <w:t>A new record with the drink type Mocha has been added to the drink status collection, now we wait one minute to ensure the record is added to the next backup of the database in the server</w:t>
-      </w:r>
-      <w:r>
-        <w:rPr>
-          <w:rFonts w:ascii="Times New Roman" w:hAnsi="Times New Roman" w:cs="Times New Roman"/>
-          <w:sz w:val="24"/>
-          <w:szCs w:val="24"/>
-          <w:lang w:val="en-GB"/>
-        </w:rPr>
-        <w:t xml:space="preserve"> using the cron job.</w:t>
+        <w:lastRenderedPageBreak/>
+        <w:t>A new record with the drink type Mocha has been added to the drink status collection, now we wait one minute to ensure the record is added to the next backup of the database in the server using the cron job.</w:t>
       </w:r>
     </w:p>
     <w:p>
@@ -3827,7 +3852,6 @@
           <w:szCs w:val="24"/>
           <w:lang w:val="en-GB"/>
         </w:rPr>
-        <w:lastRenderedPageBreak/>
         <w:drawing>
           <wp:inline distT="0" distB="0" distL="0" distR="0" wp14:anchorId="51415D8B" wp14:editId="6B7B5A25">
             <wp:extent cx="5731510" cy="970671"/>
@@ -3934,7 +3958,7 @@
           <w:lang w:val="en-GB"/>
         </w:rPr>
         <w:drawing>
-          <wp:inline distT="0" distB="0" distL="0" distR="0" wp14:anchorId="3DED55BC" wp14:editId="4C94621A">
+          <wp:inline distT="0" distB="0" distL="0" distR="0" wp14:anchorId="3DED55BC" wp14:editId="6A3B914A">
             <wp:extent cx="6042074" cy="3360420"/>
             <wp:effectExtent l="0" t="0" r="0" b="0"/>
             <wp:docPr id="1436355825" name="Picture 13" descr="A screen shot of a computer&#10;&#10;Description automatically generated"/>
@@ -4013,25 +4037,7 @@
           <w:szCs w:val="24"/>
           <w:lang w:val="en-GB"/>
         </w:rPr>
-        <w:t xml:space="preserve">As we are not dealing with a large set of data, I think an appropriate </w:t>
-      </w:r>
-      <w:r>
-        <w:rPr>
-          <w:rFonts w:ascii="Times New Roman" w:hAnsi="Times New Roman" w:cs="Times New Roman"/>
-          <w:sz w:val="24"/>
-          <w:szCs w:val="24"/>
-          <w:lang w:val="en-GB"/>
-        </w:rPr>
-        <w:t>number</w:t>
-      </w:r>
-      <w:r>
-        <w:rPr>
-          <w:rFonts w:ascii="Times New Roman" w:hAnsi="Times New Roman" w:cs="Times New Roman"/>
-          <w:sz w:val="24"/>
-          <w:szCs w:val="24"/>
-          <w:lang w:val="en-GB"/>
-        </w:rPr>
-        <w:t xml:space="preserve"> of backups would be once a week. I have changed the cron job to run every Friday at 12am as shown below.</w:t>
+        <w:t>As we are not dealing with a large set of data, I think an appropriate number of backups would be once a week. I have changed the cron job to run every Friday at 12am as shown below.</w:t>
       </w:r>
     </w:p>
     <w:p>
@@ -4168,43 +4174,27 @@
           <w:szCs w:val="24"/>
           <w:lang w:val="en-GB"/>
         </w:rPr>
-        <w:t xml:space="preserve"> to learn how to use cron, in the code above a </w:t>
-      </w:r>
-      <w:r>
-        <w:rPr>
-          <w:rFonts w:ascii="Times New Roman" w:hAnsi="Times New Roman" w:cs="Times New Roman"/>
-          <w:sz w:val="24"/>
-          <w:szCs w:val="24"/>
-          <w:lang w:val="en-GB"/>
-        </w:rPr>
-        <w:t>Sudo</w:t>
-      </w:r>
-      <w:r>
-        <w:rPr>
-          <w:rFonts w:ascii="Times New Roman" w:hAnsi="Times New Roman" w:cs="Times New Roman"/>
-          <w:sz w:val="24"/>
-          <w:szCs w:val="24"/>
-          <w:lang w:val="en-GB"/>
-        </w:rPr>
-        <w:t xml:space="preserve"> command will be run on the script file that I created. The script file includes each of the </w:t>
-      </w:r>
-      <w:r>
-        <w:rPr>
-          <w:rFonts w:ascii="Times New Roman" w:hAnsi="Times New Roman" w:cs="Times New Roman"/>
-          <w:sz w:val="24"/>
-          <w:szCs w:val="24"/>
-          <w:lang w:val="en-GB"/>
-        </w:rPr>
-        <w:t>mongo export</w:t>
-      </w:r>
-      <w:r>
-        <w:rPr>
-          <w:rFonts w:ascii="Times New Roman" w:hAnsi="Times New Roman" w:cs="Times New Roman"/>
-          <w:sz w:val="24"/>
-          <w:szCs w:val="24"/>
-          <w:lang w:val="en-GB"/>
-        </w:rPr>
-        <w:t xml:space="preserve"> connection strings to the collections. Without calling the sudo command on the script file, the cron job was not running correctly, and the records were not coming in. </w:t>
+        <w:t xml:space="preserve"> to learn how to use cron, in the code above a Sudo command will be run on the script file that I created. The script file includes each of the mongo export connection strings to the collections. Without calling the </w:t>
+      </w:r>
+      <w:proofErr w:type="spellStart"/>
+      <w:r>
+        <w:rPr>
+          <w:rFonts w:ascii="Times New Roman" w:hAnsi="Times New Roman" w:cs="Times New Roman"/>
+          <w:sz w:val="24"/>
+          <w:szCs w:val="24"/>
+          <w:lang w:val="en-GB"/>
+        </w:rPr>
+        <w:t>sudo</w:t>
+      </w:r>
+      <w:proofErr w:type="spellEnd"/>
+      <w:r>
+        <w:rPr>
+          <w:rFonts w:ascii="Times New Roman" w:hAnsi="Times New Roman" w:cs="Times New Roman"/>
+          <w:sz w:val="24"/>
+          <w:szCs w:val="24"/>
+          <w:lang w:val="en-GB"/>
+        </w:rPr>
+        <w:t xml:space="preserve"> command on the script file, the cron job was not running correctly, and the records were not coming in. </w:t>
       </w:r>
     </w:p>
     <w:p>
@@ -4242,43 +4232,7 @@
           <w:szCs w:val="24"/>
           <w:lang w:val="en-GB"/>
         </w:rPr>
-        <w:t xml:space="preserve"> instance. By using the backup on the instance this ensures the drink status collection will be updated as new drinks are added. The drinks and notification collections are also included in the </w:t>
-      </w:r>
-      <w:r>
-        <w:rPr>
-          <w:rFonts w:ascii="Times New Roman" w:hAnsi="Times New Roman" w:cs="Times New Roman"/>
-          <w:sz w:val="24"/>
-          <w:szCs w:val="24"/>
-          <w:lang w:val="en-GB"/>
-        </w:rPr>
-        <w:t>backup;</w:t>
-      </w:r>
-      <w:r>
-        <w:rPr>
-          <w:rFonts w:ascii="Times New Roman" w:hAnsi="Times New Roman" w:cs="Times New Roman"/>
-          <w:sz w:val="24"/>
-          <w:szCs w:val="24"/>
-          <w:lang w:val="en-GB"/>
-        </w:rPr>
-        <w:t xml:space="preserve"> </w:t>
-      </w:r>
-      <w:r>
-        <w:rPr>
-          <w:rFonts w:ascii="Times New Roman" w:hAnsi="Times New Roman" w:cs="Times New Roman"/>
-          <w:sz w:val="24"/>
-          <w:szCs w:val="24"/>
-          <w:lang w:val="en-GB"/>
-        </w:rPr>
-        <w:t>however,</w:t>
-      </w:r>
-      <w:r>
-        <w:rPr>
-          <w:rFonts w:ascii="Times New Roman" w:hAnsi="Times New Roman" w:cs="Times New Roman"/>
-          <w:sz w:val="24"/>
-          <w:szCs w:val="24"/>
-          <w:lang w:val="en-GB"/>
-        </w:rPr>
-        <w:t xml:space="preserve"> the two collections will most likely not be changed unless necessary as this data is used as a comparison for the drink status. </w:t>
+        <w:t xml:space="preserve"> instance. By using the backup on the instance this ensures the drink status collection will be updated as new drinks are added. The drinks and notification collections are also included in the backup; however, the two collections will most likely not be changed unless necessary as this data is used as a comparison for the drink status. </w:t>
       </w:r>
     </w:p>
     <w:p>
@@ -4328,7 +4282,7 @@
           <w:lang w:val="en-GB"/>
         </w:rPr>
         <w:drawing>
-          <wp:inline distT="0" distB="0" distL="0" distR="0" wp14:anchorId="7A0EC5B7" wp14:editId="6026D3B3">
+          <wp:inline distT="0" distB="0" distL="0" distR="0" wp14:anchorId="7A0EC5B7" wp14:editId="50C9D6A0">
             <wp:extent cx="5731510" cy="1427871"/>
             <wp:effectExtent l="0" t="0" r="2540" b="1270"/>
             <wp:docPr id="2126007471" name="Picture 15" descr="A screen shot of a computer&#10;&#10;Description automatically generated"/>
@@ -4382,15 +4336,42 @@
           <w:lang w:val="en-GB"/>
         </w:rPr>
       </w:pPr>
-      <w:r>
-        <w:rPr>
-          <w:rFonts w:ascii="Times New Roman" w:hAnsi="Times New Roman" w:cs="Times New Roman"/>
-          <w:b/>
-          <w:bCs/>
-          <w:sz w:val="24"/>
-          <w:szCs w:val="24"/>
-          <w:lang w:val="en-GB"/>
-        </w:rPr>
+    </w:p>
+    <w:p>
+      <w:pPr>
+        <w:spacing w:line="360" w:lineRule="auto"/>
+        <w:rPr>
+          <w:rFonts w:ascii="Times New Roman" w:hAnsi="Times New Roman" w:cs="Times New Roman"/>
+          <w:b/>
+          <w:bCs/>
+          <w:sz w:val="24"/>
+          <w:szCs w:val="24"/>
+          <w:lang w:val="en-GB"/>
+        </w:rPr>
+      </w:pPr>
+    </w:p>
+    <w:p>
+      <w:pPr>
+        <w:spacing w:line="360" w:lineRule="auto"/>
+        <w:rPr>
+          <w:rFonts w:ascii="Times New Roman" w:hAnsi="Times New Roman" w:cs="Times New Roman"/>
+          <w:b/>
+          <w:bCs/>
+          <w:sz w:val="24"/>
+          <w:szCs w:val="24"/>
+          <w:lang w:val="en-GB"/>
+        </w:rPr>
+      </w:pPr>
+      <w:r>
+        <w:rPr>
+          <w:rFonts w:ascii="Times New Roman" w:hAnsi="Times New Roman" w:cs="Times New Roman"/>
+          <w:b/>
+          <w:bCs/>
+          <w:sz w:val="24"/>
+          <w:szCs w:val="24"/>
+          <w:lang w:val="en-GB"/>
+        </w:rPr>
+        <w:lastRenderedPageBreak/>
         <w:t>Notifications Collection Backup:</w:t>
       </w:r>
     </w:p>
@@ -4418,7 +4399,6 @@
           <w:u w:val="single"/>
           <w:lang w:val="en-GB"/>
         </w:rPr>
-        <w:lastRenderedPageBreak/>
         <w:drawing>
           <wp:inline distT="0" distB="0" distL="0" distR="0" wp14:anchorId="005D0218" wp14:editId="373FCFC1">
             <wp:extent cx="5731510" cy="1137920"/>
@@ -4479,25 +4459,85 @@
           <w:szCs w:val="24"/>
           <w:lang w:val="en-GB"/>
         </w:rPr>
-        <w:t xml:space="preserve"> For the security of the database I have also created different users in Atlas, I am set to the admin </w:t>
-      </w:r>
-      <w:r>
-        <w:rPr>
-          <w:rFonts w:ascii="Times New Roman" w:hAnsi="Times New Roman" w:cs="Times New Roman"/>
-          <w:sz w:val="24"/>
-          <w:szCs w:val="24"/>
-          <w:lang w:val="en-GB"/>
-        </w:rPr>
-        <w:t>user,</w:t>
-      </w:r>
-      <w:r>
-        <w:rPr>
-          <w:rFonts w:ascii="Times New Roman" w:hAnsi="Times New Roman" w:cs="Times New Roman"/>
-          <w:sz w:val="24"/>
-          <w:szCs w:val="24"/>
-          <w:lang w:val="en-GB"/>
-        </w:rPr>
-        <w:t xml:space="preserve"> and I have created users for my team members.</w:t>
+        <w:t> For the security of the database I have also created different users in Atlas, I am set to the admin user, and I have created users for my team members.</w:t>
+      </w:r>
+    </w:p>
+    <w:p>
+      <w:pPr>
+        <w:spacing w:line="360" w:lineRule="auto"/>
+        <w:rPr>
+          <w:rFonts w:ascii="Times New Roman" w:hAnsi="Times New Roman" w:cs="Times New Roman"/>
+          <w:b/>
+          <w:bCs/>
+          <w:sz w:val="24"/>
+          <w:szCs w:val="24"/>
+          <w:lang w:val="en-GB"/>
+        </w:rPr>
+      </w:pPr>
+      <w:r>
+        <w:rPr>
+          <w:rFonts w:ascii="Times New Roman" w:hAnsi="Times New Roman" w:cs="Times New Roman"/>
+          <w:b/>
+          <w:bCs/>
+          <w:sz w:val="24"/>
+          <w:szCs w:val="24"/>
+          <w:lang w:val="en-GB"/>
+        </w:rPr>
+        <w:t>Cup Detection Backup:</w:t>
+      </w:r>
+    </w:p>
+    <w:p>
+      <w:pPr>
+        <w:spacing w:line="360" w:lineRule="auto"/>
+        <w:rPr>
+          <w:rFonts w:ascii="Times New Roman" w:hAnsi="Times New Roman" w:cs="Times New Roman"/>
+          <w:sz w:val="24"/>
+          <w:szCs w:val="24"/>
+          <w:lang w:val="en-GB"/>
+        </w:rPr>
+      </w:pPr>
+      <w:r>
+        <w:rPr>
+          <w:rFonts w:ascii="Times New Roman" w:hAnsi="Times New Roman" w:cs="Times New Roman"/>
+          <w:sz w:val="24"/>
+          <w:szCs w:val="24"/>
+          <w:lang w:val="en-GB"/>
+        </w:rPr>
+        <w:drawing>
+          <wp:inline distT="0" distB="0" distL="0" distR="0" wp14:anchorId="43F91918" wp14:editId="120338A4">
+            <wp:extent cx="5731510" cy="1266093"/>
+            <wp:effectExtent l="0" t="0" r="2540" b="0"/>
+            <wp:docPr id="333340388" name="Picture 1" descr="A screen shot of a computer&#10;&#10;Description automatically generated"/>
+            <wp:cNvGraphicFramePr>
+              <a:graphicFrameLocks xmlns:a="http://schemas.openxmlformats.org/drawingml/2006/main" noChangeAspect="1"/>
+            </wp:cNvGraphicFramePr>
+            <a:graphic xmlns:a="http://schemas.openxmlformats.org/drawingml/2006/main">
+              <a:graphicData uri="http://schemas.openxmlformats.org/drawingml/2006/picture">
+                <pic:pic xmlns:pic="http://schemas.openxmlformats.org/drawingml/2006/picture">
+                  <pic:nvPicPr>
+                    <pic:cNvPr id="333340388" name="Picture 1" descr="A screen shot of a computer&#10;&#10;Description automatically generated"/>
+                    <pic:cNvPicPr/>
+                  </pic:nvPicPr>
+                  <pic:blipFill>
+                    <a:blip r:embed="rId23"/>
+                    <a:stretch>
+                      <a:fillRect/>
+                    </a:stretch>
+                  </pic:blipFill>
+                  <pic:spPr>
+                    <a:xfrm>
+                      <a:off x="0" y="0"/>
+                      <a:ext cx="5731510" cy="1266093"/>
+                    </a:xfrm>
+                    <a:prstGeom prst="rect">
+                      <a:avLst/>
+                    </a:prstGeom>
+                  </pic:spPr>
+                </pic:pic>
+              </a:graphicData>
+            </a:graphic>
+          </wp:inline>
+        </w:drawing>
       </w:r>
     </w:p>
     <w:p>
@@ -4548,7 +4588,7 @@
           <w:lang w:val="en-GB"/>
         </w:rPr>
         <w:drawing>
-          <wp:inline distT="0" distB="0" distL="0" distR="0" wp14:anchorId="12F3CB1E" wp14:editId="0EE772AB">
+          <wp:inline distT="0" distB="0" distL="0" distR="0" wp14:anchorId="12F3CB1E" wp14:editId="28228EB7">
             <wp:extent cx="5731510" cy="1996440"/>
             <wp:effectExtent l="0" t="0" r="2540" b="3810"/>
             <wp:docPr id="265396102" name="Picture 17" descr="A screenshot of a computer&#10;&#10;Description automatically generated"/>
@@ -4563,7 +4603,7 @@
                     <pic:cNvPicPr/>
                   </pic:nvPicPr>
                   <pic:blipFill>
-                    <a:blip r:embed="rId23" cstate="print">
+                    <a:blip r:embed="rId24" cstate="print">
                       <a:extLst>
                         <a:ext uri="{28A0092B-C50C-407E-A947-70E740481C1C}">
                           <a14:useLocalDpi xmlns:a14="http://schemas.microsoft.com/office/drawing/2010/main" val="0"/>
@@ -4782,7 +4822,7 @@
     <w:bookmarkEnd w:id="0"/>
     <w:p/>
     <w:sectPr>
-      <w:footerReference w:type="default" r:id="rId24"/>
+      <w:footerReference w:type="default" r:id="rId25"/>
       <w:pgSz w:w="11906" w:h="16838"/>
       <w:pgMar w:top="1440" w:right="1440" w:bottom="1440" w:left="1440" w:header="708" w:footer="708" w:gutter="0"/>
       <w:pgBorders w:offsetFrom="page">
@@ -6468,6 +6508,7 @@
   <w:style w:type="character" w:default="1" w:styleId="DefaultParagraphFont">
     <w:name w:val="Default Paragraph Font"/>
     <w:uiPriority w:val="1"/>
+    <w:semiHidden/>
     <w:unhideWhenUsed/>
   </w:style>
   <w:style w:type="table" w:default="1" w:styleId="TableNormal">

</xml_diff>

<commit_message>
:memo: Added to the security section of beta doc
In this section I talk about the security aspects I considered
when constructing the final prototype for this release
</commit_message>
<xml_diff>
--- a/Sipify_Documentation_Beta.docx
+++ b/Sipify_Documentation_Beta.docx
@@ -2156,75 +2156,37 @@
     <w:p>
       <w:pPr>
         <w:spacing w:line="360" w:lineRule="auto"/>
-        <w:jc w:val="center"/>
-        <w:rPr>
-          <w:rFonts w:ascii="Times New Roman" w:hAnsi="Times New Roman" w:cs="Times New Roman"/>
-          <w:sz w:val="28"/>
-          <w:szCs w:val="28"/>
-          <w:lang w:val="en-GB"/>
-        </w:rPr>
-      </w:pPr>
-    </w:p>
-    <w:p>
-      <w:pPr>
-        <w:spacing w:line="360" w:lineRule="auto"/>
-        <w:jc w:val="center"/>
-        <w:rPr>
-          <w:rFonts w:ascii="Times New Roman" w:hAnsi="Times New Roman" w:cs="Times New Roman"/>
-          <w:sz w:val="28"/>
-          <w:szCs w:val="28"/>
-          <w:lang w:val="en-GB"/>
-        </w:rPr>
-      </w:pPr>
-    </w:p>
-    <w:p>
-      <w:pPr>
-        <w:spacing w:line="360" w:lineRule="auto"/>
-        <w:jc w:val="center"/>
-        <w:rPr>
-          <w:rFonts w:ascii="Times New Roman" w:hAnsi="Times New Roman" w:cs="Times New Roman"/>
-          <w:sz w:val="28"/>
-          <w:szCs w:val="28"/>
-          <w:lang w:val="en-GB"/>
-        </w:rPr>
-      </w:pPr>
-    </w:p>
-    <w:p>
-      <w:pPr>
-        <w:spacing w:line="360" w:lineRule="auto"/>
-        <w:jc w:val="center"/>
-        <w:rPr>
-          <w:rFonts w:ascii="Times New Roman" w:hAnsi="Times New Roman" w:cs="Times New Roman"/>
-          <w:sz w:val="28"/>
-          <w:szCs w:val="28"/>
-          <w:lang w:val="en-GB"/>
-        </w:rPr>
-      </w:pPr>
-    </w:p>
-    <w:p>
-      <w:pPr>
-        <w:spacing w:line="360" w:lineRule="auto"/>
-        <w:rPr>
-          <w:rFonts w:ascii="Times New Roman" w:hAnsi="Times New Roman" w:cs="Times New Roman"/>
-          <w:sz w:val="28"/>
-          <w:szCs w:val="28"/>
-          <w:lang w:val="en-GB"/>
-        </w:rPr>
-      </w:pPr>
-    </w:p>
-    <w:p>
-      <w:pPr>
-        <w:spacing w:line="360" w:lineRule="auto"/>
-        <w:jc w:val="center"/>
-        <w:rPr>
-          <w:rFonts w:ascii="Times New Roman" w:hAnsi="Times New Roman" w:cs="Times New Roman"/>
-          <w:b/>
-          <w:bCs/>
-          <w:sz w:val="28"/>
-          <w:szCs w:val="28"/>
-          <w:lang w:val="en-GB"/>
-        </w:rPr>
-      </w:pPr>
+        <w:rPr>
+          <w:rFonts w:ascii="Times New Roman" w:hAnsi="Times New Roman" w:cs="Times New Roman"/>
+          <w:sz w:val="28"/>
+          <w:szCs w:val="28"/>
+          <w:lang w:val="en-GB"/>
+        </w:rPr>
+      </w:pPr>
+    </w:p>
+    <w:p>
+      <w:pPr>
+        <w:spacing w:line="360" w:lineRule="auto"/>
+        <w:ind w:left="3600"/>
+        <w:rPr>
+          <w:rFonts w:ascii="Times New Roman" w:hAnsi="Times New Roman" w:cs="Times New Roman"/>
+          <w:b/>
+          <w:bCs/>
+          <w:sz w:val="28"/>
+          <w:szCs w:val="28"/>
+          <w:lang w:val="en-GB"/>
+        </w:rPr>
+      </w:pPr>
+      <w:r>
+        <w:rPr>
+          <w:rFonts w:ascii="Times New Roman" w:hAnsi="Times New Roman" w:cs="Times New Roman"/>
+          <w:sz w:val="28"/>
+          <w:szCs w:val="28"/>
+          <w:lang w:val="en-GB"/>
+        </w:rPr>
+        <w:lastRenderedPageBreak/>
+        <w:t xml:space="preserve">    </w:t>
+      </w:r>
       <w:r>
         <w:rPr>
           <w:rFonts w:ascii="Times New Roman" w:hAnsi="Times New Roman" w:cs="Times New Roman"/>
@@ -2311,53 +2273,360 @@
         </w:rPr>
         <w:t xml:space="preserve"> –</w:t>
       </w:r>
-    </w:p>
-    <w:p>
-      <w:pPr>
-        <w:pStyle w:val="NormalWeb"/>
-        <w:spacing w:before="0" w:beforeAutospacing="0" w:after="158" w:afterAutospacing="0"/>
-        <w:rPr>
-          <w:color w:val="000000"/>
-        </w:rPr>
-      </w:pPr>
-      <w:r>
-        <w:rPr>
-          <w:color w:val="000000"/>
-        </w:rPr>
-        <w:t> </w:t>
-      </w:r>
-    </w:p>
-    <w:p>
-      <w:pPr>
-        <w:pStyle w:val="NormalWeb"/>
-        <w:spacing w:before="0" w:beforeAutospacing="0" w:after="158" w:afterAutospacing="0"/>
-        <w:rPr>
-          <w:color w:val="000000"/>
-        </w:rPr>
-      </w:pPr>
-      <w:r>
-        <w:rPr>
-          <w:color w:val="000000"/>
-        </w:rPr>
-        <w:fldChar w:fldCharType="begin"/>
-      </w:r>
-      <w:r>
-        <w:rPr>
-          <w:color w:val="000000"/>
-        </w:rPr>
-        <w:instrText xml:space="preserve"> INCLUDEPICTURE "/Users/shahzadshabeer/Library/Group Containers/UBF8T346G9.ms/WebArchiveCopyPasteTempFiles/com.microsoft.Word/download.php?file=473744&amp;view=134358&amp;embedded=1&amp;text=727733" \* MERGEFORMATINET </w:instrText>
-      </w:r>
-      <w:r>
-        <w:rPr>
-          <w:color w:val="000000"/>
-        </w:rPr>
-        <w:fldChar w:fldCharType="separate"/>
-      </w:r>
-      <w:r>
-        <w:rPr>
-          <w:color w:val="000000"/>
-        </w:rPr>
-        <w:fldChar w:fldCharType="end"/>
+      <w:r>
+        <w:rPr>
+          <w:rFonts w:ascii="Times New Roman" w:hAnsi="Times New Roman" w:cs="Times New Roman"/>
+          <w:b/>
+          <w:bCs/>
+          <w:sz w:val="28"/>
+          <w:szCs w:val="28"/>
+          <w:u w:val="single"/>
+          <w:lang w:val="en-GB"/>
+        </w:rPr>
+        <w:t xml:space="preserve"> Luke</w:t>
+      </w:r>
+    </w:p>
+    <w:p>
+      <w:pPr>
+        <w:spacing w:line="360" w:lineRule="auto"/>
+        <w:ind w:left="360"/>
+        <w:rPr>
+          <w:rFonts w:ascii="Times New Roman" w:hAnsi="Times New Roman" w:cs="Times New Roman"/>
+          <w:sz w:val="24"/>
+          <w:szCs w:val="24"/>
+          <w:lang w:val="en-GB"/>
+        </w:rPr>
+      </w:pPr>
+      <w:r>
+        <w:rPr>
+          <w:rFonts w:ascii="Times New Roman" w:hAnsi="Times New Roman" w:cs="Times New Roman"/>
+          <w:sz w:val="24"/>
+          <w:szCs w:val="24"/>
+          <w:lang w:val="en-GB"/>
+        </w:rPr>
+        <w:t>I took on a slight security role when constructing the coaster</w:t>
+      </w:r>
+      <w:r>
+        <w:rPr>
+          <w:rFonts w:ascii="Times New Roman" w:hAnsi="Times New Roman" w:cs="Times New Roman"/>
+          <w:sz w:val="24"/>
+          <w:szCs w:val="24"/>
+          <w:lang w:val="en-GB"/>
+        </w:rPr>
+        <w:t xml:space="preserve"> as the role itself was neglected</w:t>
+      </w:r>
+      <w:r>
+        <w:rPr>
+          <w:rFonts w:ascii="Times New Roman" w:hAnsi="Times New Roman" w:cs="Times New Roman"/>
+          <w:sz w:val="24"/>
+          <w:szCs w:val="24"/>
+          <w:lang w:val="en-GB"/>
+        </w:rPr>
+        <w:t>. I tried to incorporate some security designs to ensure the device could not be opened so easily</w:t>
+      </w:r>
+      <w:r>
+        <w:rPr>
+          <w:rFonts w:ascii="Times New Roman" w:hAnsi="Times New Roman" w:cs="Times New Roman"/>
+          <w:sz w:val="24"/>
+          <w:szCs w:val="24"/>
+          <w:lang w:val="en-GB"/>
+        </w:rPr>
+        <w:t xml:space="preserve">. To do this I cut a very small hole that fits a toothpick, holding both trays together while locking it from being separated. </w:t>
+      </w:r>
+      <w:r>
+        <w:rPr>
+          <w:rFonts w:ascii="Times New Roman" w:hAnsi="Times New Roman" w:cs="Times New Roman"/>
+          <w:sz w:val="24"/>
+          <w:szCs w:val="24"/>
+          <w:lang w:val="en-GB"/>
+        </w:rPr>
+        <w:t xml:space="preserve"> </w:t>
+      </w:r>
+    </w:p>
+    <w:p>
+      <w:pPr>
+        <w:spacing w:line="360" w:lineRule="auto"/>
+        <w:ind w:left="360"/>
+        <w:rPr>
+          <w:rFonts w:ascii="Times New Roman" w:hAnsi="Times New Roman" w:cs="Times New Roman"/>
+          <w:sz w:val="24"/>
+          <w:szCs w:val="24"/>
+          <w:lang w:val="en-GB"/>
+        </w:rPr>
+      </w:pPr>
+      <w:r>
+        <w:rPr>
+          <w:rFonts w:ascii="Times New Roman" w:hAnsi="Times New Roman" w:cs="Times New Roman"/>
+          <w:noProof/>
+          <w:sz w:val="24"/>
+          <w:szCs w:val="24"/>
+          <w:u w:val="single"/>
+          <w:lang w:val="en-GB"/>
+        </w:rPr>
+        <w:drawing>
+          <wp:inline distT="0" distB="0" distL="0" distR="0" wp14:anchorId="56EE8CCD" wp14:editId="74ECF64C">
+            <wp:extent cx="5692878" cy="4269972"/>
+            <wp:effectExtent l="0" t="0" r="0" b="0"/>
+            <wp:docPr id="1316095959" name="Picture 1" descr="A cardboard box on a white surface&#10;&#10;Description automatically generated"/>
+            <wp:cNvGraphicFramePr>
+              <a:graphicFrameLocks xmlns:a="http://schemas.openxmlformats.org/drawingml/2006/main" noChangeAspect="1"/>
+            </wp:cNvGraphicFramePr>
+            <a:graphic xmlns:a="http://schemas.openxmlformats.org/drawingml/2006/main">
+              <a:graphicData uri="http://schemas.openxmlformats.org/drawingml/2006/picture">
+                <pic:pic xmlns:pic="http://schemas.openxmlformats.org/drawingml/2006/picture">
+                  <pic:nvPicPr>
+                    <pic:cNvPr id="1316095959" name="Picture 1" descr="A cardboard box on a white surface&#10;&#10;Description automatically generated"/>
+                    <pic:cNvPicPr/>
+                  </pic:nvPicPr>
+                  <pic:blipFill>
+                    <a:blip r:embed="rId8" cstate="print">
+                      <a:extLst>
+                        <a:ext uri="{28A0092B-C50C-407E-A947-70E740481C1C}">
+                          <a14:useLocalDpi xmlns:a14="http://schemas.microsoft.com/office/drawing/2010/main" val="0"/>
+                        </a:ext>
+                      </a:extLst>
+                    </a:blip>
+                    <a:stretch>
+                      <a:fillRect/>
+                    </a:stretch>
+                  </pic:blipFill>
+                  <pic:spPr>
+                    <a:xfrm>
+                      <a:off x="0" y="0"/>
+                      <a:ext cx="5794667" cy="4346319"/>
+                    </a:xfrm>
+                    <a:prstGeom prst="rect">
+                      <a:avLst/>
+                    </a:prstGeom>
+                  </pic:spPr>
+                </pic:pic>
+              </a:graphicData>
+            </a:graphic>
+          </wp:inline>
+        </w:drawing>
+      </w:r>
+    </w:p>
+    <w:p>
+      <w:pPr>
+        <w:spacing w:line="360" w:lineRule="auto"/>
+        <w:ind w:left="360"/>
+        <w:rPr>
+          <w:rFonts w:ascii="Times New Roman" w:hAnsi="Times New Roman" w:cs="Times New Roman"/>
+          <w:sz w:val="24"/>
+          <w:szCs w:val="24"/>
+          <w:lang w:val="en-GB"/>
+        </w:rPr>
+      </w:pPr>
+      <w:r>
+        <w:rPr>
+          <w:rFonts w:ascii="Times New Roman" w:hAnsi="Times New Roman" w:cs="Times New Roman"/>
+          <w:sz w:val="24"/>
+          <w:szCs w:val="24"/>
+          <w:lang w:val="en-GB"/>
+        </w:rPr>
+        <w:t>In the above image you can see the two matching holes where the toothpick would enter. To the right you can also see a small slit which is just big enough to fit the power cable. This is another way I tried to incorporate security into my design by exposing as little of the Raspberry Pi as possible. With this design virtually none of the Pi is visible.</w:t>
+      </w:r>
+    </w:p>
+    <w:p>
+      <w:pPr>
+        <w:spacing w:line="360" w:lineRule="auto"/>
+        <w:ind w:left="360"/>
+        <w:rPr>
+          <w:rFonts w:ascii="Times New Roman" w:hAnsi="Times New Roman" w:cs="Times New Roman"/>
+          <w:sz w:val="24"/>
+          <w:szCs w:val="24"/>
+          <w:lang w:val="en-GB"/>
+        </w:rPr>
+      </w:pPr>
+      <w:r>
+        <w:rPr>
+          <w:rFonts w:ascii="Times New Roman" w:hAnsi="Times New Roman" w:cs="Times New Roman"/>
+          <w:sz w:val="24"/>
+          <w:szCs w:val="24"/>
+          <w:lang w:val="en-GB"/>
+        </w:rPr>
+        <w:t>The image</w:t>
+      </w:r>
+      <w:r>
+        <w:rPr>
+          <w:rFonts w:ascii="Times New Roman" w:hAnsi="Times New Roman" w:cs="Times New Roman"/>
+          <w:sz w:val="24"/>
+          <w:szCs w:val="24"/>
+          <w:lang w:val="en-GB"/>
+        </w:rPr>
+        <w:t>s</w:t>
+      </w:r>
+      <w:r>
+        <w:rPr>
+          <w:rFonts w:ascii="Times New Roman" w:hAnsi="Times New Roman" w:cs="Times New Roman"/>
+          <w:sz w:val="24"/>
+          <w:szCs w:val="24"/>
+          <w:lang w:val="en-GB"/>
+        </w:rPr>
+        <w:t xml:space="preserve"> below </w:t>
+      </w:r>
+      <w:r>
+        <w:rPr>
+          <w:rFonts w:ascii="Times New Roman" w:hAnsi="Times New Roman" w:cs="Times New Roman"/>
+          <w:sz w:val="24"/>
+          <w:szCs w:val="24"/>
+          <w:lang w:val="en-GB"/>
+        </w:rPr>
+        <w:t>show</w:t>
+      </w:r>
+      <w:r>
+        <w:rPr>
+          <w:rFonts w:ascii="Times New Roman" w:hAnsi="Times New Roman" w:cs="Times New Roman"/>
+          <w:sz w:val="24"/>
+          <w:szCs w:val="24"/>
+          <w:lang w:val="en-GB"/>
+        </w:rPr>
+        <w:t xml:space="preserve"> how the Raspberry Pi sits if it were to be sealed up and plugged in. When it is plugged in the wire acts as an anchor, stopping the Pi from moving around the box.</w:t>
+      </w:r>
+    </w:p>
+    <w:p>
+      <w:pPr>
+        <w:spacing w:line="360" w:lineRule="auto"/>
+        <w:ind w:left="360"/>
+        <w:rPr>
+          <w:rFonts w:ascii="Times New Roman" w:hAnsi="Times New Roman" w:cs="Times New Roman"/>
+          <w:sz w:val="24"/>
+          <w:szCs w:val="24"/>
+          <w:lang w:val="en-GB"/>
+        </w:rPr>
+      </w:pPr>
+      <w:r>
+        <w:rPr>
+          <w:rFonts w:ascii="Times New Roman" w:hAnsi="Times New Roman" w:cs="Times New Roman"/>
+          <w:noProof/>
+          <w:sz w:val="24"/>
+          <w:szCs w:val="24"/>
+          <w:lang w:val="en-GB"/>
+        </w:rPr>
+        <w:lastRenderedPageBreak/>
+        <w:drawing>
+          <wp:inline distT="0" distB="0" distL="0" distR="0" wp14:anchorId="456620DC" wp14:editId="5639B746">
+            <wp:extent cx="4502386" cy="5046900"/>
+            <wp:effectExtent l="0" t="5398" r="953" b="952"/>
+            <wp:docPr id="587326136" name="Picture 2" descr="A small piece of electronic device&#10;&#10;Description automatically generated with medium confidence"/>
+            <wp:cNvGraphicFramePr>
+              <a:graphicFrameLocks xmlns:a="http://schemas.openxmlformats.org/drawingml/2006/main" noChangeAspect="1"/>
+            </wp:cNvGraphicFramePr>
+            <a:graphic xmlns:a="http://schemas.openxmlformats.org/drawingml/2006/main">
+              <a:graphicData uri="http://schemas.openxmlformats.org/drawingml/2006/picture">
+                <pic:pic xmlns:pic="http://schemas.openxmlformats.org/drawingml/2006/picture">
+                  <pic:nvPicPr>
+                    <pic:cNvPr id="587326136" name="Picture 2" descr="A small piece of electronic device&#10;&#10;Description automatically generated with medium confidence"/>
+                    <pic:cNvPicPr/>
+                  </pic:nvPicPr>
+                  <pic:blipFill rotWithShape="1">
+                    <a:blip r:embed="rId9" cstate="print">
+                      <a:extLst>
+                        <a:ext uri="{28A0092B-C50C-407E-A947-70E740481C1C}">
+                          <a14:useLocalDpi xmlns:a14="http://schemas.microsoft.com/office/drawing/2010/main" val="0"/>
+                        </a:ext>
+                      </a:extLst>
+                    </a:blip>
+                    <a:srcRect l="-386" t="-515" r="33480" b="515"/>
+                    <a:stretch/>
+                  </pic:blipFill>
+                  <pic:spPr bwMode="auto">
+                    <a:xfrm rot="5400000">
+                      <a:off x="0" y="0"/>
+                      <a:ext cx="4545054" cy="5094728"/>
+                    </a:xfrm>
+                    <a:prstGeom prst="rect">
+                      <a:avLst/>
+                    </a:prstGeom>
+                    <a:ln>
+                      <a:noFill/>
+                    </a:ln>
+                    <a:extLst>
+                      <a:ext uri="{53640926-AAD7-44D8-BBD7-CCE9431645EC}">
+                        <a14:shadowObscured xmlns:a14="http://schemas.microsoft.com/office/drawing/2010/main"/>
+                      </a:ext>
+                    </a:extLst>
+                  </pic:spPr>
+                </pic:pic>
+              </a:graphicData>
+            </a:graphic>
+          </wp:inline>
+        </w:drawing>
+      </w:r>
+    </w:p>
+    <w:p>
+      <w:pPr>
+        <w:spacing w:line="360" w:lineRule="auto"/>
+        <w:ind w:left="360"/>
+        <w:rPr>
+          <w:rFonts w:ascii="Times New Roman" w:hAnsi="Times New Roman" w:cs="Times New Roman"/>
+          <w:sz w:val="24"/>
+          <w:szCs w:val="24"/>
+          <w:lang w:val="en-GB"/>
+        </w:rPr>
+      </w:pPr>
+    </w:p>
+    <w:p>
+      <w:pPr>
+        <w:spacing w:line="360" w:lineRule="auto"/>
+        <w:ind w:left="360"/>
+        <w:rPr>
+          <w:rFonts w:ascii="Times New Roman" w:hAnsi="Times New Roman" w:cs="Times New Roman"/>
+          <w:sz w:val="24"/>
+          <w:szCs w:val="24"/>
+          <w:lang w:val="en-GB"/>
+        </w:rPr>
+      </w:pPr>
+      <w:r>
+        <w:rPr>
+          <w:rFonts w:ascii="Times New Roman" w:hAnsi="Times New Roman" w:cs="Times New Roman"/>
+          <w:noProof/>
+          <w:sz w:val="24"/>
+          <w:szCs w:val="24"/>
+          <w:u w:val="single"/>
+          <w:lang w:val="en-GB"/>
+        </w:rPr>
+        <w:drawing>
+          <wp:inline distT="0" distB="0" distL="0" distR="0" wp14:anchorId="0621DAC4" wp14:editId="37BFDACD">
+            <wp:extent cx="4915766" cy="3687097"/>
+            <wp:effectExtent l="0" t="0" r="0" b="0"/>
+            <wp:docPr id="612096370" name="Picture 4" descr="A cardboard box with a white cord plugged into it&#10;&#10;Description automatically generated"/>
+            <wp:cNvGraphicFramePr>
+              <a:graphicFrameLocks xmlns:a="http://schemas.openxmlformats.org/drawingml/2006/main" noChangeAspect="1"/>
+            </wp:cNvGraphicFramePr>
+            <a:graphic xmlns:a="http://schemas.openxmlformats.org/drawingml/2006/main">
+              <a:graphicData uri="http://schemas.openxmlformats.org/drawingml/2006/picture">
+                <pic:pic xmlns:pic="http://schemas.openxmlformats.org/drawingml/2006/picture">
+                  <pic:nvPicPr>
+                    <pic:cNvPr id="612096370" name="Picture 4" descr="A cardboard box with a white cord plugged into it&#10;&#10;Description automatically generated"/>
+                    <pic:cNvPicPr/>
+                  </pic:nvPicPr>
+                  <pic:blipFill>
+                    <a:blip r:embed="rId10" cstate="print">
+                      <a:extLst>
+                        <a:ext uri="{28A0092B-C50C-407E-A947-70E740481C1C}">
+                          <a14:useLocalDpi xmlns:a14="http://schemas.microsoft.com/office/drawing/2010/main" val="0"/>
+                        </a:ext>
+                      </a:extLst>
+                    </a:blip>
+                    <a:stretch>
+                      <a:fillRect/>
+                    </a:stretch>
+                  </pic:blipFill>
+                  <pic:spPr>
+                    <a:xfrm>
+                      <a:off x="0" y="0"/>
+                      <a:ext cx="4965916" cy="3724712"/>
+                    </a:xfrm>
+                    <a:prstGeom prst="rect">
+                      <a:avLst/>
+                    </a:prstGeom>
+                  </pic:spPr>
+                </pic:pic>
+              </a:graphicData>
+            </a:graphic>
+          </wp:inline>
+        </w:drawing>
       </w:r>
     </w:p>
     <w:p>
@@ -2386,20 +2655,10 @@
           <w:bCs/>
           <w:sz w:val="28"/>
           <w:szCs w:val="28"/>
-          <w:lang w:val="en-GB"/>
-        </w:rPr>
-        <w:t xml:space="preserve"> </w:t>
-      </w:r>
-      <w:r>
-        <w:rPr>
-          <w:rFonts w:ascii="Times New Roman" w:hAnsi="Times New Roman" w:cs="Times New Roman"/>
-          <w:b/>
-          <w:bCs/>
-          <w:sz w:val="28"/>
-          <w:szCs w:val="28"/>
           <w:u w:val="single"/>
           <w:lang w:val="en-GB"/>
         </w:rPr>
+        <w:lastRenderedPageBreak/>
         <w:t>C</w:t>
       </w:r>
       <w:r>
@@ -2499,21 +2758,7 @@
         <w:rPr>
           <w:color w:val="333333"/>
         </w:rPr>
-        <w:t xml:space="preserve"> database therefore this was more difficult. The cluster I created for the project is under a free tier, within the free tier you cannot access the </w:t>
-      </w:r>
-      <w:proofErr w:type="gramStart"/>
-      <w:r>
-        <w:rPr>
-          <w:color w:val="333333"/>
-        </w:rPr>
-        <w:t>built in</w:t>
-      </w:r>
-      <w:proofErr w:type="gramEnd"/>
-      <w:r>
-        <w:rPr>
-          <w:color w:val="333333"/>
-        </w:rPr>
-        <w:t xml:space="preserve"> backup features of MongoDB Atlas. </w:t>
+        <w:t xml:space="preserve"> database therefore this was more difficult. The cluster I created for the project is under a free tier, within the free tier you cannot access the built in backup features of MongoDB Atlas. </w:t>
       </w:r>
     </w:p>
     <w:p>
@@ -2531,7 +2776,7 @@
         </w:rPr>
         <w:t>Following some research I have read up about different methods to back up a mongo database, and I decided to follow the approach of this website:  </w:t>
       </w:r>
-      <w:hyperlink r:id="rId8" w:history="1">
+      <w:hyperlink r:id="rId11" w:history="1">
         <w:r>
           <w:rPr>
             <w:rStyle w:val="Hyperlink"/>
@@ -2551,19 +2796,11 @@
           <w:color w:val="333333"/>
         </w:rPr>
       </w:pPr>
-      <w:proofErr w:type="gramStart"/>
       <w:r>
         <w:rPr>
           <w:color w:val="333333"/>
         </w:rPr>
-        <w:t>First of all</w:t>
-      </w:r>
-      <w:proofErr w:type="gramEnd"/>
-      <w:r>
-        <w:rPr>
-          <w:color w:val="333333"/>
-        </w:rPr>
-        <w:t>,</w:t>
+        <w:t>First of all,</w:t>
       </w:r>
       <w:r>
         <w:rPr>
@@ -2610,7 +2847,6 @@
           <w:noProof/>
           <w:color w:val="333333"/>
         </w:rPr>
-        <w:lastRenderedPageBreak/>
         <w:drawing>
           <wp:inline distT="0" distB="0" distL="0" distR="0" wp14:anchorId="32F64152" wp14:editId="5C297682">
             <wp:extent cx="5731510" cy="2482948"/>
@@ -2627,7 +2863,7 @@
                     <pic:cNvPicPr/>
                   </pic:nvPicPr>
                   <pic:blipFill rotWithShape="1">
-                    <a:blip r:embed="rId9"/>
+                    <a:blip r:embed="rId12"/>
                     <a:srcRect b="13691"/>
                     <a:stretch/>
                   </pic:blipFill>
@@ -2680,33 +2916,26 @@
         <w:rPr>
           <w:color w:val="333333"/>
         </w:rPr>
-        <w:t xml:space="preserve"> installed in the terminal, and found I can download the </w:t>
+        <w:t xml:space="preserve"> installed in the terminal, and found </w:t>
       </w:r>
       <w:r>
         <w:rPr>
           <w:color w:val="333333"/>
         </w:rPr>
+        <w:lastRenderedPageBreak/>
+        <w:t xml:space="preserve">I can download the </w:t>
+      </w:r>
+      <w:r>
+        <w:rPr>
+          <w:color w:val="333333"/>
+        </w:rPr>
         <w:t>MongoDB</w:t>
       </w:r>
       <w:r>
         <w:rPr>
           <w:color w:val="333333"/>
         </w:rPr>
-        <w:t xml:space="preserve"> tools from the mongo website. I downloaded the tools </w:t>
-      </w:r>
-      <w:proofErr w:type="gramStart"/>
-      <w:r>
-        <w:rPr>
-          <w:color w:val="333333"/>
-        </w:rPr>
-        <w:t>into  my</w:t>
-      </w:r>
-      <w:proofErr w:type="gramEnd"/>
-      <w:r>
-        <w:rPr>
-          <w:color w:val="333333"/>
-        </w:rPr>
-        <w:t xml:space="preserve"> program files and created a path in the environment variables to the mongo tools. Once I did this the </w:t>
+        <w:t xml:space="preserve"> tools from the mongo website. I downloaded the tools into  my program files and created a path in the environment variables to the mongo tools. Once I did this the </w:t>
       </w:r>
       <w:r>
         <w:rPr>
@@ -2809,7 +3038,7 @@
                     </pic:cNvPicPr>
                   </pic:nvPicPr>
                   <pic:blipFill rotWithShape="1">
-                    <a:blip r:embed="rId10">
+                    <a:blip r:embed="rId13">
                       <a:extLst>
                         <a:ext uri="{28A0092B-C50C-407E-A947-70E740481C1C}">
                           <a14:useLocalDpi xmlns:a14="http://schemas.microsoft.com/office/drawing/2010/main" val="0"/>
@@ -2922,7 +3151,6 @@
           <w:szCs w:val="24"/>
           <w:lang w:val="en-GB"/>
         </w:rPr>
-        <w:lastRenderedPageBreak/>
         <w:t>Cron:</w:t>
       </w:r>
     </w:p>
@@ -2964,7 +3192,7 @@
                     <pic:cNvPicPr/>
                   </pic:nvPicPr>
                   <pic:blipFill rotWithShape="1">
-                    <a:blip r:embed="rId11">
+                    <a:blip r:embed="rId14">
                       <a:extLst>
                         <a:ext uri="{28A0092B-C50C-407E-A947-70E740481C1C}">
                           <a14:useLocalDpi xmlns:a14="http://schemas.microsoft.com/office/drawing/2010/main" val="0"/>
@@ -3019,6 +3247,7 @@
           <w:szCs w:val="24"/>
           <w:lang w:val="en-GB"/>
         </w:rPr>
+        <w:lastRenderedPageBreak/>
         <w:t>Log:</w:t>
       </w:r>
     </w:p>
@@ -3085,7 +3314,7 @@
           <w:lang w:val="en-GB"/>
         </w:rPr>
         <w:drawing>
-          <wp:inline distT="0" distB="0" distL="0" distR="0" wp14:anchorId="05D05A7D" wp14:editId="132CC9CB">
+          <wp:inline distT="0" distB="0" distL="0" distR="0" wp14:anchorId="05D05A7D" wp14:editId="1F4A8B75">
             <wp:extent cx="5823456" cy="3742006"/>
             <wp:effectExtent l="0" t="0" r="6350" b="0"/>
             <wp:docPr id="297876184" name="Picture 7" descr="A screen shot of a computer&#10;&#10;Description automatically generated"/>
@@ -3100,7 +3329,7 @@
                     <pic:cNvPicPr/>
                   </pic:nvPicPr>
                   <pic:blipFill rotWithShape="1">
-                    <a:blip r:embed="rId12" cstate="print">
+                    <a:blip r:embed="rId15" cstate="print">
                       <a:extLst>
                         <a:ext uri="{28A0092B-C50C-407E-A947-70E740481C1C}">
                           <a14:useLocalDpi xmlns:a14="http://schemas.microsoft.com/office/drawing/2010/main" val="0"/>
@@ -3238,7 +3467,6 @@
           <w:u w:val="single"/>
           <w:lang w:val="en-GB"/>
         </w:rPr>
-        <w:lastRenderedPageBreak/>
         <w:drawing>
           <wp:inline distT="0" distB="0" distL="0" distR="0" wp14:anchorId="5D076692" wp14:editId="6CA7F6BC">
             <wp:extent cx="5731510" cy="946150"/>
@@ -3255,7 +3483,7 @@
                     <pic:cNvPicPr/>
                   </pic:nvPicPr>
                   <pic:blipFill>
-                    <a:blip r:embed="rId13">
+                    <a:blip r:embed="rId16">
                       <a:extLst>
                         <a:ext uri="{28A0092B-C50C-407E-A947-70E740481C1C}">
                           <a14:useLocalDpi xmlns:a14="http://schemas.microsoft.com/office/drawing/2010/main" val="0"/>
@@ -3387,6 +3615,7 @@
           <w:szCs w:val="24"/>
           <w:lang w:val="en-GB"/>
         </w:rPr>
+        <w:lastRenderedPageBreak/>
         <w:drawing>
           <wp:inline distT="0" distB="0" distL="0" distR="0" wp14:anchorId="71332BCB" wp14:editId="0D597E2C">
             <wp:extent cx="5064125" cy="3418449"/>
@@ -3403,7 +3632,7 @@
                     <pic:cNvPicPr/>
                   </pic:nvPicPr>
                   <pic:blipFill rotWithShape="1">
-                    <a:blip r:embed="rId14">
+                    <a:blip r:embed="rId17">
                       <a:extLst>
                         <a:ext uri="{28A0092B-C50C-407E-A947-70E740481C1C}">
                           <a14:useLocalDpi xmlns:a14="http://schemas.microsoft.com/office/drawing/2010/main" val="0"/>
@@ -3586,36 +3815,36 @@
           <w:u w:val="single"/>
           <w:lang w:val="en-GB"/>
         </w:rPr>
+        <w:t>Drink Status JSON:</w:t>
+      </w:r>
+    </w:p>
+    <w:p>
+      <w:pPr>
+        <w:spacing w:line="360" w:lineRule="auto"/>
+        <w:rPr>
+          <w:rFonts w:ascii="Times New Roman" w:hAnsi="Times New Roman" w:cs="Times New Roman"/>
+          <w:b/>
+          <w:bCs/>
+          <w:sz w:val="24"/>
+          <w:szCs w:val="24"/>
+          <w:u w:val="single"/>
+          <w:lang w:val="en-GB"/>
+        </w:rPr>
+      </w:pPr>
+      <w:r>
+        <w:rPr>
+          <w:rFonts w:ascii="Times New Roman" w:hAnsi="Times New Roman" w:cs="Times New Roman"/>
+          <w:b/>
+          <w:bCs/>
+          <w:noProof/>
+          <w:sz w:val="24"/>
+          <w:szCs w:val="24"/>
+          <w:u w:val="single"/>
+          <w:lang w:val="en-GB"/>
+        </w:rPr>
         <w:lastRenderedPageBreak/>
-        <w:t>Drink Status JSON:</w:t>
-      </w:r>
-    </w:p>
-    <w:p>
-      <w:pPr>
-        <w:spacing w:line="360" w:lineRule="auto"/>
-        <w:rPr>
-          <w:rFonts w:ascii="Times New Roman" w:hAnsi="Times New Roman" w:cs="Times New Roman"/>
-          <w:b/>
-          <w:bCs/>
-          <w:sz w:val="24"/>
-          <w:szCs w:val="24"/>
-          <w:u w:val="single"/>
-          <w:lang w:val="en-GB"/>
-        </w:rPr>
-      </w:pPr>
-      <w:r>
-        <w:rPr>
-          <w:rFonts w:ascii="Times New Roman" w:hAnsi="Times New Roman" w:cs="Times New Roman"/>
-          <w:b/>
-          <w:bCs/>
-          <w:noProof/>
-          <w:sz w:val="24"/>
-          <w:szCs w:val="24"/>
-          <w:u w:val="single"/>
-          <w:lang w:val="en-GB"/>
-        </w:rPr>
         <w:drawing>
-          <wp:inline distT="0" distB="0" distL="0" distR="0" wp14:anchorId="17D1F2D4" wp14:editId="0A41A392">
+          <wp:inline distT="0" distB="0" distL="0" distR="0" wp14:anchorId="17D1F2D4" wp14:editId="279BCE6A">
             <wp:extent cx="6055848" cy="3379307"/>
             <wp:effectExtent l="0" t="0" r="2540" b="0"/>
             <wp:docPr id="1447446300" name="Picture 10" descr="A screen shot of a computer screen&#10;&#10;Description automatically generated"/>
@@ -3630,7 +3859,7 @@
                     <pic:cNvPicPr/>
                   </pic:nvPicPr>
                   <pic:blipFill>
-                    <a:blip r:embed="rId15" cstate="print">
+                    <a:blip r:embed="rId18" cstate="print">
                       <a:extLst>
                         <a:ext uri="{28A0092B-C50C-407E-A947-70E740481C1C}">
                           <a14:useLocalDpi xmlns:a14="http://schemas.microsoft.com/office/drawing/2010/main" val="0"/>
@@ -3779,7 +4008,7 @@
                     <pic:cNvPicPr/>
                   </pic:nvPicPr>
                   <pic:blipFill rotWithShape="1">
-                    <a:blip r:embed="rId16">
+                    <a:blip r:embed="rId19">
                       <a:extLst>
                         <a:ext uri="{28A0092B-C50C-407E-A947-70E740481C1C}">
                           <a14:useLocalDpi xmlns:a14="http://schemas.microsoft.com/office/drawing/2010/main" val="0"/>
@@ -3830,28 +4059,28 @@
           <w:szCs w:val="24"/>
           <w:lang w:val="en-GB"/>
         </w:rPr>
+        <w:t>A new record with the drink type Mocha has been added to the drink status collection, now we wait one minute to ensure the record is added to the next backup of the database in the server using the cron job.</w:t>
+      </w:r>
+    </w:p>
+    <w:p>
+      <w:pPr>
+        <w:spacing w:line="360" w:lineRule="auto"/>
+        <w:rPr>
+          <w:rFonts w:ascii="Times New Roman" w:hAnsi="Times New Roman" w:cs="Times New Roman"/>
+          <w:sz w:val="24"/>
+          <w:szCs w:val="24"/>
+          <w:lang w:val="en-GB"/>
+        </w:rPr>
+      </w:pPr>
+      <w:r>
+        <w:rPr>
+          <w:rFonts w:ascii="Times New Roman" w:hAnsi="Times New Roman" w:cs="Times New Roman"/>
+          <w:noProof/>
+          <w:sz w:val="24"/>
+          <w:szCs w:val="24"/>
+          <w:lang w:val="en-GB"/>
+        </w:rPr>
         <w:lastRenderedPageBreak/>
-        <w:t>A new record with the drink type Mocha has been added to the drink status collection, now we wait one minute to ensure the record is added to the next backup of the database in the server using the cron job.</w:t>
-      </w:r>
-    </w:p>
-    <w:p>
-      <w:pPr>
-        <w:spacing w:line="360" w:lineRule="auto"/>
-        <w:rPr>
-          <w:rFonts w:ascii="Times New Roman" w:hAnsi="Times New Roman" w:cs="Times New Roman"/>
-          <w:sz w:val="24"/>
-          <w:szCs w:val="24"/>
-          <w:lang w:val="en-GB"/>
-        </w:rPr>
-      </w:pPr>
-      <w:r>
-        <w:rPr>
-          <w:rFonts w:ascii="Times New Roman" w:hAnsi="Times New Roman" w:cs="Times New Roman"/>
-          <w:noProof/>
-          <w:sz w:val="24"/>
-          <w:szCs w:val="24"/>
-          <w:lang w:val="en-GB"/>
-        </w:rPr>
         <w:drawing>
           <wp:inline distT="0" distB="0" distL="0" distR="0" wp14:anchorId="51415D8B" wp14:editId="6B7B5A25">
             <wp:extent cx="5731510" cy="970671"/>
@@ -3868,7 +4097,7 @@
                     <pic:cNvPicPr/>
                   </pic:nvPicPr>
                   <pic:blipFill>
-                    <a:blip r:embed="rId17">
+                    <a:blip r:embed="rId20">
                       <a:extLst>
                         <a:ext uri="{28A0092B-C50C-407E-A947-70E740481C1C}">
                           <a14:useLocalDpi xmlns:a14="http://schemas.microsoft.com/office/drawing/2010/main" val="0"/>
@@ -3958,7 +4187,7 @@
           <w:lang w:val="en-GB"/>
         </w:rPr>
         <w:drawing>
-          <wp:inline distT="0" distB="0" distL="0" distR="0" wp14:anchorId="3DED55BC" wp14:editId="6A3B914A">
+          <wp:inline distT="0" distB="0" distL="0" distR="0" wp14:anchorId="3DED55BC" wp14:editId="61EEF78D">
             <wp:extent cx="6042074" cy="3360420"/>
             <wp:effectExtent l="0" t="0" r="0" b="0"/>
             <wp:docPr id="1436355825" name="Picture 13" descr="A screen shot of a computer&#10;&#10;Description automatically generated"/>
@@ -3973,7 +4202,7 @@
                     <pic:cNvPicPr/>
                   </pic:nvPicPr>
                   <pic:blipFill>
-                    <a:blip r:embed="rId18" cstate="print">
+                    <a:blip r:embed="rId21" cstate="print">
                       <a:extLst>
                         <a:ext uri="{28A0092B-C50C-407E-A947-70E740481C1C}">
                           <a14:useLocalDpi xmlns:a14="http://schemas.microsoft.com/office/drawing/2010/main" val="0"/>
@@ -4102,7 +4331,7 @@
                     <pic:cNvPicPr/>
                   </pic:nvPicPr>
                   <pic:blipFill rotWithShape="1">
-                    <a:blip r:embed="rId19">
+                    <a:blip r:embed="rId22">
                       <a:extLst>
                         <a:ext uri="{28A0092B-C50C-407E-A947-70E740481C1C}">
                           <a14:useLocalDpi xmlns:a14="http://schemas.microsoft.com/office/drawing/2010/main" val="0"/>
@@ -4155,7 +4384,7 @@
         </w:rPr>
         <w:t>I used the website </w:t>
       </w:r>
-      <w:hyperlink r:id="rId20" w:history="1">
+      <w:hyperlink r:id="rId23" w:history="1">
         <w:r>
           <w:rPr>
             <w:rStyle w:val="Hyperlink"/>
@@ -4174,27 +4403,7 @@
           <w:szCs w:val="24"/>
           <w:lang w:val="en-GB"/>
         </w:rPr>
-        <w:t xml:space="preserve"> to learn how to use cron, in the code above a Sudo command will be run on the script file that I created. The script file includes each of the mongo export connection strings to the collections. Without calling the </w:t>
-      </w:r>
-      <w:proofErr w:type="spellStart"/>
-      <w:r>
-        <w:rPr>
-          <w:rFonts w:ascii="Times New Roman" w:hAnsi="Times New Roman" w:cs="Times New Roman"/>
-          <w:sz w:val="24"/>
-          <w:szCs w:val="24"/>
-          <w:lang w:val="en-GB"/>
-        </w:rPr>
-        <w:t>sudo</w:t>
-      </w:r>
-      <w:proofErr w:type="spellEnd"/>
-      <w:r>
-        <w:rPr>
-          <w:rFonts w:ascii="Times New Roman" w:hAnsi="Times New Roman" w:cs="Times New Roman"/>
-          <w:sz w:val="24"/>
-          <w:szCs w:val="24"/>
-          <w:lang w:val="en-GB"/>
-        </w:rPr>
-        <w:t xml:space="preserve"> command on the script file, the cron job was not running correctly, and the records were not coming in. </w:t>
+        <w:t> to learn how to use cron, in the code above a Sudo command will be run on the script file that I created. The script file includes each of the mongo export connection strings to the collections. Without calling the sudo command on the script file, the cron job was not running correctly, and the records were not coming in. </w:t>
       </w:r>
     </w:p>
     <w:p>
@@ -4282,7 +4491,7 @@
           <w:lang w:val="en-GB"/>
         </w:rPr>
         <w:drawing>
-          <wp:inline distT="0" distB="0" distL="0" distR="0" wp14:anchorId="7A0EC5B7" wp14:editId="50C9D6A0">
+          <wp:inline distT="0" distB="0" distL="0" distR="0" wp14:anchorId="7A0EC5B7" wp14:editId="461D0253">
             <wp:extent cx="5731510" cy="1427871"/>
             <wp:effectExtent l="0" t="0" r="2540" b="1270"/>
             <wp:docPr id="2126007471" name="Picture 15" descr="A screen shot of a computer&#10;&#10;Description automatically generated"/>
@@ -4297,7 +4506,7 @@
                     <pic:cNvPicPr/>
                   </pic:nvPicPr>
                   <pic:blipFill>
-                    <a:blip r:embed="rId21" cstate="print">
+                    <a:blip r:embed="rId24" cstate="print">
                       <a:extLst>
                         <a:ext uri="{28A0092B-C50C-407E-A947-70E740481C1C}">
                           <a14:useLocalDpi xmlns:a14="http://schemas.microsoft.com/office/drawing/2010/main" val="0"/>
@@ -4415,7 +4624,7 @@
                     <pic:cNvPicPr/>
                   </pic:nvPicPr>
                   <pic:blipFill>
-                    <a:blip r:embed="rId22">
+                    <a:blip r:embed="rId25">
                       <a:extLst>
                         <a:ext uri="{28A0092B-C50C-407E-A947-70E740481C1C}">
                           <a14:useLocalDpi xmlns:a14="http://schemas.microsoft.com/office/drawing/2010/main" val="0"/>
@@ -4499,6 +4708,7 @@
       <w:r>
         <w:rPr>
           <w:rFonts w:ascii="Times New Roman" w:hAnsi="Times New Roman" w:cs="Times New Roman"/>
+          <w:noProof/>
           <w:sz w:val="24"/>
           <w:szCs w:val="24"/>
           <w:lang w:val="en-GB"/>
@@ -4519,7 +4729,7 @@
                     <pic:cNvPicPr/>
                   </pic:nvPicPr>
                   <pic:blipFill>
-                    <a:blip r:embed="rId23"/>
+                    <a:blip r:embed="rId26"/>
                     <a:stretch>
                       <a:fillRect/>
                     </a:stretch>
@@ -4588,7 +4798,7 @@
           <w:lang w:val="en-GB"/>
         </w:rPr>
         <w:drawing>
-          <wp:inline distT="0" distB="0" distL="0" distR="0" wp14:anchorId="12F3CB1E" wp14:editId="28228EB7">
+          <wp:inline distT="0" distB="0" distL="0" distR="0" wp14:anchorId="12F3CB1E" wp14:editId="1E0F2577">
             <wp:extent cx="5731510" cy="1996440"/>
             <wp:effectExtent l="0" t="0" r="2540" b="3810"/>
             <wp:docPr id="265396102" name="Picture 17" descr="A screenshot of a computer&#10;&#10;Description automatically generated"/>
@@ -4603,7 +4813,7 @@
                     <pic:cNvPicPr/>
                   </pic:nvPicPr>
                   <pic:blipFill>
-                    <a:blip r:embed="rId24" cstate="print">
+                    <a:blip r:embed="rId27" cstate="print">
                       <a:extLst>
                         <a:ext uri="{28A0092B-C50C-407E-A947-70E740481C1C}">
                           <a14:useLocalDpi xmlns:a14="http://schemas.microsoft.com/office/drawing/2010/main" val="0"/>
@@ -4822,7 +5032,7 @@
     <w:bookmarkEnd w:id="0"/>
     <w:p/>
     <w:sectPr>
-      <w:footerReference w:type="default" r:id="rId25"/>
+      <w:footerReference w:type="default" r:id="rId28"/>
       <w:pgSz w:w="11906" w:h="16838"/>
       <w:pgMar w:top="1440" w:right="1440" w:bottom="1440" w:left="1440" w:header="708" w:footer="708" w:gutter="0"/>
       <w:pgBorders w:offsetFrom="page">
@@ -4944,6 +5154,119 @@
 <file path=word/numbering.xml><?xml version="1.0" encoding="utf-8"?>
 <w:numbering xmlns:wpc="http://schemas.microsoft.com/office/word/2010/wordprocessingCanvas" xmlns:cx="http://schemas.microsoft.com/office/drawing/2014/chartex" xmlns:cx1="http://schemas.microsoft.com/office/drawing/2015/9/8/chartex" xmlns:cx2="http://schemas.microsoft.com/office/drawing/2015/10/21/chartex" xmlns:cx3="http://schemas.microsoft.com/office/drawing/2016/5/9/chartex" xmlns:cx4="http://schemas.microsoft.com/office/drawing/2016/5/10/chartex" xmlns:cx5="http://schemas.microsoft.com/office/drawing/2016/5/11/chartex" xmlns:cx6="http://schemas.microsoft.com/office/drawing/2016/5/12/chartex" xmlns:cx7="http://schemas.microsoft.com/office/drawing/2016/5/13/chartex" xmlns:cx8="http://schemas.microsoft.com/office/drawing/2016/5/14/chartex" xmlns:mc="http://schemas.openxmlformats.org/markup-compatibility/2006" xmlns:aink="http://schemas.microsoft.com/office/drawing/2016/ink" xmlns:am3d="http://schemas.microsoft.com/office/drawing/2017/model3d" xmlns:o="urn:schemas-microsoft-com:office:office" xmlns:oel="http://schemas.microsoft.com/office/2019/extlst" xmlns:r="http://schemas.openxmlformats.org/officeDocument/2006/relationships" xmlns:m="http://schemas.openxmlformats.org/officeDocument/2006/math" xmlns:v="urn:schemas-microsoft-com:vml" xmlns:wp14="http://schemas.microsoft.com/office/word/2010/wordprocessingDrawing" xmlns:wp="http://schemas.openxmlformats.org/drawingml/2006/wordprocessingDrawing" xmlns:w10="urn:schemas-microsoft-com:office:word" xmlns:w="http://schemas.openxmlformats.org/wordprocessingml/2006/main" xmlns:w14="http://schemas.microsoft.com/office/word/2010/wordml" xmlns:w15="http://schemas.microsoft.com/office/word/2012/wordml" xmlns:w16cex="http://schemas.microsoft.com/office/word/2018/wordml/cex" xmlns:w16cid="http://schemas.microsoft.com/office/word/2016/wordml/cid" xmlns:w16="http://schemas.microsoft.com/office/word/2018/wordml" xmlns:w16du="http://schemas.microsoft.com/office/word/2023/wordml/word16du" xmlns:w16sdtdh="http://schemas.microsoft.com/office/word/2020/wordml/sdtdatahash" xmlns:w16se="http://schemas.microsoft.com/office/word/2015/wordml/symex" xmlns:wpg="http://schemas.microsoft.com/office/word/2010/wordprocessingGroup" xmlns:wpi="http://schemas.microsoft.com/office/word/2010/wordprocessingInk" xmlns:wne="http://schemas.microsoft.com/office/word/2006/wordml" xmlns:wps="http://schemas.microsoft.com/office/word/2010/wordprocessingShape" mc:Ignorable="w14 w15 w16se w16cid w16 w16cex w16sdtdh w16du wp14">
   <w:abstractNum w:abstractNumId="0" w15:restartNumberingAfterBreak="0">
+    <w:nsid w:val="02BC13A9"/>
+    <w:multiLevelType w:val="hybridMultilevel"/>
+    <w:tmpl w:val="FF4216BE"/>
+    <w:lvl w:ilvl="0" w:tplc="08090001">
+      <w:start w:val="1"/>
+      <w:numFmt w:val="bullet"/>
+      <w:lvlText w:val=""/>
+      <w:lvlJc w:val="left"/>
+      <w:pPr>
+        <w:ind w:left="790" w:hanging="360"/>
+      </w:pPr>
+      <w:rPr>
+        <w:rFonts w:ascii="Symbol" w:hAnsi="Symbol" w:hint="default"/>
+      </w:rPr>
+    </w:lvl>
+    <w:lvl w:ilvl="1" w:tplc="08090003" w:tentative="1">
+      <w:start w:val="1"/>
+      <w:numFmt w:val="bullet"/>
+      <w:lvlText w:val="o"/>
+      <w:lvlJc w:val="left"/>
+      <w:pPr>
+        <w:ind w:left="1510" w:hanging="360"/>
+      </w:pPr>
+      <w:rPr>
+        <w:rFonts w:ascii="Courier New" w:hAnsi="Courier New" w:hint="default"/>
+      </w:rPr>
+    </w:lvl>
+    <w:lvl w:ilvl="2" w:tplc="08090005" w:tentative="1">
+      <w:start w:val="1"/>
+      <w:numFmt w:val="bullet"/>
+      <w:lvlText w:val=""/>
+      <w:lvlJc w:val="left"/>
+      <w:pPr>
+        <w:ind w:left="2230" w:hanging="360"/>
+      </w:pPr>
+      <w:rPr>
+        <w:rFonts w:ascii="Wingdings" w:hAnsi="Wingdings" w:hint="default"/>
+      </w:rPr>
+    </w:lvl>
+    <w:lvl w:ilvl="3" w:tplc="08090001" w:tentative="1">
+      <w:start w:val="1"/>
+      <w:numFmt w:val="bullet"/>
+      <w:lvlText w:val=""/>
+      <w:lvlJc w:val="left"/>
+      <w:pPr>
+        <w:ind w:left="2950" w:hanging="360"/>
+      </w:pPr>
+      <w:rPr>
+        <w:rFonts w:ascii="Symbol" w:hAnsi="Symbol" w:hint="default"/>
+      </w:rPr>
+    </w:lvl>
+    <w:lvl w:ilvl="4" w:tplc="08090003" w:tentative="1">
+      <w:start w:val="1"/>
+      <w:numFmt w:val="bullet"/>
+      <w:lvlText w:val="o"/>
+      <w:lvlJc w:val="left"/>
+      <w:pPr>
+        <w:ind w:left="3670" w:hanging="360"/>
+      </w:pPr>
+      <w:rPr>
+        <w:rFonts w:ascii="Courier New" w:hAnsi="Courier New" w:hint="default"/>
+      </w:rPr>
+    </w:lvl>
+    <w:lvl w:ilvl="5" w:tplc="08090005" w:tentative="1">
+      <w:start w:val="1"/>
+      <w:numFmt w:val="bullet"/>
+      <w:lvlText w:val=""/>
+      <w:lvlJc w:val="left"/>
+      <w:pPr>
+        <w:ind w:left="4390" w:hanging="360"/>
+      </w:pPr>
+      <w:rPr>
+        <w:rFonts w:ascii="Wingdings" w:hAnsi="Wingdings" w:hint="default"/>
+      </w:rPr>
+    </w:lvl>
+    <w:lvl w:ilvl="6" w:tplc="08090001" w:tentative="1">
+      <w:start w:val="1"/>
+      <w:numFmt w:val="bullet"/>
+      <w:lvlText w:val=""/>
+      <w:lvlJc w:val="left"/>
+      <w:pPr>
+        <w:ind w:left="5110" w:hanging="360"/>
+      </w:pPr>
+      <w:rPr>
+        <w:rFonts w:ascii="Symbol" w:hAnsi="Symbol" w:hint="default"/>
+      </w:rPr>
+    </w:lvl>
+    <w:lvl w:ilvl="7" w:tplc="08090003" w:tentative="1">
+      <w:start w:val="1"/>
+      <w:numFmt w:val="bullet"/>
+      <w:lvlText w:val="o"/>
+      <w:lvlJc w:val="left"/>
+      <w:pPr>
+        <w:ind w:left="5830" w:hanging="360"/>
+      </w:pPr>
+      <w:rPr>
+        <w:rFonts w:ascii="Courier New" w:hAnsi="Courier New" w:hint="default"/>
+      </w:rPr>
+    </w:lvl>
+    <w:lvl w:ilvl="8" w:tplc="08090005" w:tentative="1">
+      <w:start w:val="1"/>
+      <w:numFmt w:val="bullet"/>
+      <w:lvlText w:val=""/>
+      <w:lvlJc w:val="left"/>
+      <w:pPr>
+        <w:ind w:left="6550" w:hanging="360"/>
+      </w:pPr>
+      <w:rPr>
+        <w:rFonts w:ascii="Wingdings" w:hAnsi="Wingdings" w:hint="default"/>
+      </w:rPr>
+    </w:lvl>
+  </w:abstractNum>
+  <w:abstractNum w:abstractNumId="1" w15:restartNumberingAfterBreak="0">
     <w:nsid w:val="10E31A87"/>
     <w:multiLevelType w:val="multilevel"/>
     <w:tmpl w:val="0366C56E"/>
@@ -5056,7 +5379,7 @@
       </w:rPr>
     </w:lvl>
   </w:abstractNum>
-  <w:abstractNum w:abstractNumId="1" w15:restartNumberingAfterBreak="0">
+  <w:abstractNum w:abstractNumId="2" w15:restartNumberingAfterBreak="0">
     <w:nsid w:val="20CF5EAD"/>
     <w:multiLevelType w:val="multilevel"/>
     <w:tmpl w:val="0366C56E"/>
@@ -5178,7 +5501,7 @@
       </w:rPr>
     </w:lvl>
   </w:abstractNum>
-  <w:abstractNum w:abstractNumId="2" w15:restartNumberingAfterBreak="0">
+  <w:abstractNum w:abstractNumId="3" w15:restartNumberingAfterBreak="0">
     <w:nsid w:val="28D77FAD"/>
     <w:multiLevelType w:val="multilevel"/>
     <w:tmpl w:val="CA408890"/>
@@ -5300,7 +5623,7 @@
       </w:rPr>
     </w:lvl>
   </w:abstractNum>
-  <w:abstractNum w:abstractNumId="3" w15:restartNumberingAfterBreak="0">
+  <w:abstractNum w:abstractNumId="4" w15:restartNumberingAfterBreak="0">
     <w:nsid w:val="32E6513C"/>
     <w:multiLevelType w:val="multilevel"/>
     <w:tmpl w:val="6F0A73E2"/>
@@ -5422,7 +5745,120 @@
       </w:rPr>
     </w:lvl>
   </w:abstractNum>
-  <w:abstractNum w:abstractNumId="4" w15:restartNumberingAfterBreak="0">
+  <w:abstractNum w:abstractNumId="5" w15:restartNumberingAfterBreak="0">
+    <w:nsid w:val="34EA225B"/>
+    <w:multiLevelType w:val="hybridMultilevel"/>
+    <w:tmpl w:val="916C4172"/>
+    <w:lvl w:ilvl="0" w:tplc="08090001">
+      <w:start w:val="1"/>
+      <w:numFmt w:val="bullet"/>
+      <w:lvlText w:val=""/>
+      <w:lvlJc w:val="left"/>
+      <w:pPr>
+        <w:ind w:left="790" w:hanging="360"/>
+      </w:pPr>
+      <w:rPr>
+        <w:rFonts w:ascii="Symbol" w:hAnsi="Symbol" w:hint="default"/>
+      </w:rPr>
+    </w:lvl>
+    <w:lvl w:ilvl="1" w:tplc="08090003" w:tentative="1">
+      <w:start w:val="1"/>
+      <w:numFmt w:val="bullet"/>
+      <w:lvlText w:val="o"/>
+      <w:lvlJc w:val="left"/>
+      <w:pPr>
+        <w:ind w:left="1510" w:hanging="360"/>
+      </w:pPr>
+      <w:rPr>
+        <w:rFonts w:ascii="Courier New" w:hAnsi="Courier New" w:hint="default"/>
+      </w:rPr>
+    </w:lvl>
+    <w:lvl w:ilvl="2" w:tplc="08090005" w:tentative="1">
+      <w:start w:val="1"/>
+      <w:numFmt w:val="bullet"/>
+      <w:lvlText w:val=""/>
+      <w:lvlJc w:val="left"/>
+      <w:pPr>
+        <w:ind w:left="2230" w:hanging="360"/>
+      </w:pPr>
+      <w:rPr>
+        <w:rFonts w:ascii="Wingdings" w:hAnsi="Wingdings" w:hint="default"/>
+      </w:rPr>
+    </w:lvl>
+    <w:lvl w:ilvl="3" w:tplc="08090001" w:tentative="1">
+      <w:start w:val="1"/>
+      <w:numFmt w:val="bullet"/>
+      <w:lvlText w:val=""/>
+      <w:lvlJc w:val="left"/>
+      <w:pPr>
+        <w:ind w:left="2950" w:hanging="360"/>
+      </w:pPr>
+      <w:rPr>
+        <w:rFonts w:ascii="Symbol" w:hAnsi="Symbol" w:hint="default"/>
+      </w:rPr>
+    </w:lvl>
+    <w:lvl w:ilvl="4" w:tplc="08090003" w:tentative="1">
+      <w:start w:val="1"/>
+      <w:numFmt w:val="bullet"/>
+      <w:lvlText w:val="o"/>
+      <w:lvlJc w:val="left"/>
+      <w:pPr>
+        <w:ind w:left="3670" w:hanging="360"/>
+      </w:pPr>
+      <w:rPr>
+        <w:rFonts w:ascii="Courier New" w:hAnsi="Courier New" w:hint="default"/>
+      </w:rPr>
+    </w:lvl>
+    <w:lvl w:ilvl="5" w:tplc="08090005" w:tentative="1">
+      <w:start w:val="1"/>
+      <w:numFmt w:val="bullet"/>
+      <w:lvlText w:val=""/>
+      <w:lvlJc w:val="left"/>
+      <w:pPr>
+        <w:ind w:left="4390" w:hanging="360"/>
+      </w:pPr>
+      <w:rPr>
+        <w:rFonts w:ascii="Wingdings" w:hAnsi="Wingdings" w:hint="default"/>
+      </w:rPr>
+    </w:lvl>
+    <w:lvl w:ilvl="6" w:tplc="08090001" w:tentative="1">
+      <w:start w:val="1"/>
+      <w:numFmt w:val="bullet"/>
+      <w:lvlText w:val=""/>
+      <w:lvlJc w:val="left"/>
+      <w:pPr>
+        <w:ind w:left="5110" w:hanging="360"/>
+      </w:pPr>
+      <w:rPr>
+        <w:rFonts w:ascii="Symbol" w:hAnsi="Symbol" w:hint="default"/>
+      </w:rPr>
+    </w:lvl>
+    <w:lvl w:ilvl="7" w:tplc="08090003" w:tentative="1">
+      <w:start w:val="1"/>
+      <w:numFmt w:val="bullet"/>
+      <w:lvlText w:val="o"/>
+      <w:lvlJc w:val="left"/>
+      <w:pPr>
+        <w:ind w:left="5830" w:hanging="360"/>
+      </w:pPr>
+      <w:rPr>
+        <w:rFonts w:ascii="Courier New" w:hAnsi="Courier New" w:hint="default"/>
+      </w:rPr>
+    </w:lvl>
+    <w:lvl w:ilvl="8" w:tplc="08090005" w:tentative="1">
+      <w:start w:val="1"/>
+      <w:numFmt w:val="bullet"/>
+      <w:lvlText w:val=""/>
+      <w:lvlJc w:val="left"/>
+      <w:pPr>
+        <w:ind w:left="6550" w:hanging="360"/>
+      </w:pPr>
+      <w:rPr>
+        <w:rFonts w:ascii="Wingdings" w:hAnsi="Wingdings" w:hint="default"/>
+      </w:rPr>
+    </w:lvl>
+  </w:abstractNum>
+  <w:abstractNum w:abstractNumId="6" w15:restartNumberingAfterBreak="0">
     <w:nsid w:val="397036D0"/>
     <w:multiLevelType w:val="multilevel"/>
     <w:tmpl w:val="0366C56E"/>
@@ -5544,7 +5980,7 @@
       </w:rPr>
     </w:lvl>
   </w:abstractNum>
-  <w:abstractNum w:abstractNumId="5" w15:restartNumberingAfterBreak="0">
+  <w:abstractNum w:abstractNumId="7" w15:restartNumberingAfterBreak="0">
     <w:nsid w:val="39EE1C49"/>
     <w:multiLevelType w:val="multilevel"/>
     <w:tmpl w:val="8CAAE1A2"/>
@@ -5666,7 +6102,7 @@
       </w:rPr>
     </w:lvl>
   </w:abstractNum>
-  <w:abstractNum w:abstractNumId="6" w15:restartNumberingAfterBreak="0">
+  <w:abstractNum w:abstractNumId="8" w15:restartNumberingAfterBreak="0">
     <w:nsid w:val="41BF0B85"/>
     <w:multiLevelType w:val="hybridMultilevel"/>
     <w:tmpl w:val="5330C8DA"/>
@@ -5756,7 +6192,7 @@
       </w:pPr>
     </w:lvl>
   </w:abstractNum>
-  <w:abstractNum w:abstractNumId="7" w15:restartNumberingAfterBreak="0">
+  <w:abstractNum w:abstractNumId="9" w15:restartNumberingAfterBreak="0">
     <w:nsid w:val="6B0A3D60"/>
     <w:multiLevelType w:val="multilevel"/>
     <w:tmpl w:val="6B3E833A"/>
@@ -5878,27 +6314,33 @@
     </w:lvl>
   </w:abstractNum>
   <w:num w:numId="1" w16cid:durableId="1811166021">
+    <w:abstractNumId w:val="9"/>
+  </w:num>
+  <w:num w:numId="2" w16cid:durableId="1311133016">
+    <w:abstractNumId w:val="6"/>
+  </w:num>
+  <w:num w:numId="3" w16cid:durableId="1529758049">
+    <w:abstractNumId w:val="1"/>
+  </w:num>
+  <w:num w:numId="4" w16cid:durableId="1628513236">
+    <w:abstractNumId w:val="2"/>
+  </w:num>
+  <w:num w:numId="5" w16cid:durableId="1972325415">
+    <w:abstractNumId w:val="8"/>
+  </w:num>
+  <w:num w:numId="6" w16cid:durableId="1095631365">
+    <w:abstractNumId w:val="3"/>
+  </w:num>
+  <w:num w:numId="7" w16cid:durableId="380593503">
+    <w:abstractNumId w:val="4"/>
+  </w:num>
+  <w:num w:numId="8" w16cid:durableId="1385105337">
     <w:abstractNumId w:val="7"/>
   </w:num>
-  <w:num w:numId="2" w16cid:durableId="1311133016">
-    <w:abstractNumId w:val="4"/>
-  </w:num>
-  <w:num w:numId="3" w16cid:durableId="1529758049">
+  <w:num w:numId="9" w16cid:durableId="1886454002">
     <w:abstractNumId w:val="0"/>
   </w:num>
-  <w:num w:numId="4" w16cid:durableId="1628513236">
-    <w:abstractNumId w:val="1"/>
-  </w:num>
-  <w:num w:numId="5" w16cid:durableId="1972325415">
-    <w:abstractNumId w:val="6"/>
-  </w:num>
-  <w:num w:numId="6" w16cid:durableId="1095631365">
-    <w:abstractNumId w:val="2"/>
-  </w:num>
-  <w:num w:numId="7" w16cid:durableId="380593503">
-    <w:abstractNumId w:val="3"/>
-  </w:num>
-  <w:num w:numId="8" w16cid:durableId="1385105337">
+  <w:num w:numId="10" w16cid:durableId="64423573">
     <w:abstractNumId w:val="5"/>
   </w:num>
 </w:numbering>

</xml_diff>

<commit_message>
:memo: Completed AWS section for documentation
Completed secure domain, https and available after submission
sections for documentation
</commit_message>
<xml_diff>
--- a/Sipify_Documentation_Beta.docx
+++ b/Sipify_Documentation_Beta.docx
@@ -1,6 +1,6 @@
 
 <file path=word/document.xml><?xml version="1.0" encoding="utf-8"?>
-<w:document xmlns:wpc="http://schemas.microsoft.com/office/word/2010/wordprocessingCanvas" xmlns:cx="http://schemas.microsoft.com/office/drawing/2014/chartex" xmlns:cx1="http://schemas.microsoft.com/office/drawing/2015/9/8/chartex" xmlns:cx2="http://schemas.microsoft.com/office/drawing/2015/10/21/chartex" xmlns:cx3="http://schemas.microsoft.com/office/drawing/2016/5/9/chartex" xmlns:cx4="http://schemas.microsoft.com/office/drawing/2016/5/10/chartex" xmlns:cx5="http://schemas.microsoft.com/office/drawing/2016/5/11/chartex" xmlns:cx6="http://schemas.microsoft.com/office/drawing/2016/5/12/chartex" xmlns:cx7="http://schemas.microsoft.com/office/drawing/2016/5/13/chartex" xmlns:cx8="http://schemas.microsoft.com/office/drawing/2016/5/14/chartex" xmlns:mc="http://schemas.openxmlformats.org/markup-compatibility/2006" xmlns:aink="http://schemas.microsoft.com/office/drawing/2016/ink" xmlns:am3d="http://schemas.microsoft.com/office/drawing/2017/model3d" xmlns:o="urn:schemas-microsoft-com:office:office" xmlns:oel="http://schemas.microsoft.com/office/2019/extlst" xmlns:r="http://schemas.openxmlformats.org/officeDocument/2006/relationships" xmlns:m="http://schemas.openxmlformats.org/officeDocument/2006/math" xmlns:v="urn:schemas-microsoft-com:vml" xmlns:wp14="http://schemas.microsoft.com/office/word/2010/wordprocessingDrawing" xmlns:wp="http://schemas.openxmlformats.org/drawingml/2006/wordprocessingDrawing" xmlns:w10="urn:schemas-microsoft-com:office:word" xmlns:w="http://schemas.openxmlformats.org/wordprocessingml/2006/main" xmlns:w14="http://schemas.microsoft.com/office/word/2010/wordml" xmlns:w15="http://schemas.microsoft.com/office/word/2012/wordml" xmlns:w16cex="http://schemas.microsoft.com/office/word/2018/wordml/cex" xmlns:w16cid="http://schemas.microsoft.com/office/word/2016/wordml/cid" xmlns:w16="http://schemas.microsoft.com/office/word/2018/wordml" xmlns:w16du="http://schemas.microsoft.com/office/word/2023/wordml/word16du" xmlns:w16sdtdh="http://schemas.microsoft.com/office/word/2020/wordml/sdtdatahash" xmlns:w16se="http://schemas.microsoft.com/office/word/2015/wordml/symex" xmlns:wpg="http://schemas.microsoft.com/office/word/2010/wordprocessingGroup" xmlns:wpi="http://schemas.microsoft.com/office/word/2010/wordprocessingInk" xmlns:wne="http://schemas.microsoft.com/office/word/2006/wordml" xmlns:wps="http://schemas.microsoft.com/office/word/2010/wordprocessingShape" mc:Ignorable="w14 w15 w16se w16cid w16 w16cex w16sdtdh w16du wp14">
+<w:document xmlns:wpc="http://schemas.microsoft.com/office/word/2010/wordprocessingCanvas" xmlns:cx="http://schemas.microsoft.com/office/drawing/2014/chartex" xmlns:cx1="http://schemas.microsoft.com/office/drawing/2015/9/8/chartex" xmlns:cx2="http://schemas.microsoft.com/office/drawing/2015/10/21/chartex" xmlns:cx3="http://schemas.microsoft.com/office/drawing/2016/5/9/chartex" xmlns:cx4="http://schemas.microsoft.com/office/drawing/2016/5/10/chartex" xmlns:cx5="http://schemas.microsoft.com/office/drawing/2016/5/11/chartex" xmlns:cx6="http://schemas.microsoft.com/office/drawing/2016/5/12/chartex" xmlns:cx7="http://schemas.microsoft.com/office/drawing/2016/5/13/chartex" xmlns:cx8="http://schemas.microsoft.com/office/drawing/2016/5/14/chartex" xmlns:mc="http://schemas.openxmlformats.org/markup-compatibility/2006" xmlns:aink="http://schemas.microsoft.com/office/drawing/2016/ink" xmlns:am3d="http://schemas.microsoft.com/office/drawing/2017/model3d" xmlns:o="urn:schemas-microsoft-com:office:office" xmlns:oel="http://schemas.microsoft.com/office/2019/extlst" xmlns:r="http://schemas.openxmlformats.org/officeDocument/2006/relationships" xmlns:m="http://schemas.openxmlformats.org/officeDocument/2006/math" xmlns:v="urn:schemas-microsoft-com:vml" xmlns:wp14="http://schemas.microsoft.com/office/word/2010/wordprocessingDrawing" xmlns:wp="http://schemas.openxmlformats.org/drawingml/2006/wordprocessingDrawing" xmlns:w10="urn:schemas-microsoft-com:office:word" xmlns:w="http://schemas.openxmlformats.org/wordprocessingml/2006/main" xmlns:w14="http://schemas.microsoft.com/office/word/2010/wordml" xmlns:w15="http://schemas.microsoft.com/office/word/2012/wordml" xmlns:w16cex="http://schemas.microsoft.com/office/word/2018/wordml/cex" xmlns:w16cid="http://schemas.microsoft.com/office/word/2016/wordml/cid" xmlns:w16="http://schemas.microsoft.com/office/word/2018/wordml" xmlns:w16du="http://schemas.microsoft.com/office/word/2023/wordml/word16du" xmlns:w16sdtdh="http://schemas.microsoft.com/office/word/2020/wordml/sdtdatahash" xmlns:w16sdtfl="http://schemas.microsoft.com/office/word/2024/wordml/sdtformatlock" xmlns:w16se="http://schemas.microsoft.com/office/word/2015/wordml/symex" xmlns:wpg="http://schemas.microsoft.com/office/word/2010/wordprocessingGroup" xmlns:wpi="http://schemas.microsoft.com/office/word/2010/wordprocessingInk" xmlns:wne="http://schemas.microsoft.com/office/word/2006/wordml" xmlns:wps="http://schemas.microsoft.com/office/word/2010/wordprocessingShape" mc:Ignorable="w14 w15 w16se w16cid w16 w16cex w16sdtdh w16sdtfl w16du wp14">
   <w:body>
     <w:p>
       <w:pPr>
@@ -673,25 +673,7 @@
             <w:sz w:val="20"/>
             <w:szCs w:val="20"/>
           </w:rPr>
-          <w:t xml:space="preserve">Custom </w:t>
-        </w:r>
-        <w:proofErr w:type="gramStart"/>
-        <w:r>
-          <w:rPr>
-            <w:rFonts w:ascii="Times New Roman" w:hAnsi="Times New Roman" w:cs="Times New Roman"/>
-            <w:sz w:val="20"/>
-            <w:szCs w:val="20"/>
-          </w:rPr>
-          <w:t>Domain..</w:t>
-        </w:r>
-        <w:proofErr w:type="gramEnd"/>
-        <w:r>
-          <w:rPr>
-            <w:rFonts w:ascii="Times New Roman" w:hAnsi="Times New Roman" w:cs="Times New Roman"/>
-            <w:sz w:val="20"/>
-            <w:szCs w:val="20"/>
-          </w:rPr>
-          <w:t>…………………………………………………………………………</w:t>
+          <w:t>Custom Domain..…………………………………………………………………………</w:t>
         </w:r>
         <w:r>
           <w:rPr>
@@ -1107,27 +1089,7 @@
             <w:szCs w:val="20"/>
             <w:lang w:val="en-GB"/>
           </w:rPr>
-          <w:t>evice……</w:t>
-        </w:r>
-        <w:proofErr w:type="gramStart"/>
-        <w:r>
-          <w:rPr>
-            <w:rFonts w:ascii="Times New Roman" w:hAnsi="Times New Roman" w:cs="Times New Roman"/>
-            <w:sz w:val="20"/>
-            <w:szCs w:val="20"/>
-            <w:lang w:val="en-GB"/>
-          </w:rPr>
-          <w:t>…..</w:t>
-        </w:r>
-        <w:proofErr w:type="gramEnd"/>
-        <w:r>
-          <w:rPr>
-            <w:rFonts w:ascii="Times New Roman" w:hAnsi="Times New Roman" w:cs="Times New Roman"/>
-            <w:sz w:val="20"/>
-            <w:szCs w:val="20"/>
-            <w:lang w:val="en-GB"/>
-          </w:rPr>
-          <w:t>…</w:t>
+          <w:t>evice………..…</w:t>
         </w:r>
         <w:r>
           <w:rPr>
@@ -1219,7 +1181,6 @@
           </w:rPr>
           <w:t>………………………………………………</w:t>
         </w:r>
-        <w:proofErr w:type="gramStart"/>
         <w:r>
           <w:rPr>
             <w:rFonts w:ascii="Times New Roman" w:hAnsi="Times New Roman" w:cs="Times New Roman"/>
@@ -1238,7 +1199,6 @@
           </w:rPr>
           <w:t>..</w:t>
         </w:r>
-        <w:proofErr w:type="gramEnd"/>
       </w:hyperlink>
     </w:p>
     <w:p>
@@ -1383,7 +1343,6 @@
           </w:rPr>
           <w:t>…</w:t>
         </w:r>
-        <w:proofErr w:type="gramStart"/>
         <w:r>
           <w:rPr>
             <w:rFonts w:ascii="Times New Roman" w:hAnsi="Times New Roman" w:cs="Times New Roman"/>
@@ -1393,7 +1352,6 @@
           </w:rPr>
           <w:t>…..</w:t>
         </w:r>
-        <w:proofErr w:type="gramEnd"/>
       </w:hyperlink>
     </w:p>
     <w:p>
@@ -1553,6 +1511,99 @@
     </w:p>
     <w:p>
       <w:pPr>
+        <w:pStyle w:val="ListParagraph"/>
+        <w:keepNext/>
+        <w:spacing w:line="360" w:lineRule="auto"/>
+      </w:pPr>
+      <w:r>
+        <w:rPr>
+          <w:rFonts w:ascii="Times New Roman" w:hAnsi="Times New Roman" w:cs="Times New Roman"/>
+          <w:b/>
+          <w:bCs/>
+          <w:noProof/>
+          <w:sz w:val="28"/>
+          <w:szCs w:val="28"/>
+          <w:lang w:val="en-GB"/>
+        </w:rPr>
+        <w:drawing>
+          <wp:inline distT="0" distB="0" distL="0" distR="0" wp14:anchorId="2681B5F0" wp14:editId="5800E93B">
+            <wp:extent cx="4914900" cy="3829113"/>
+            <wp:effectExtent l="0" t="0" r="0" b="0"/>
+            <wp:docPr id="2061678793" name="Picture 1" descr="A diagram of a network"/>
+            <wp:cNvGraphicFramePr>
+              <a:graphicFrameLocks xmlns:a="http://schemas.openxmlformats.org/drawingml/2006/main" noChangeAspect="1"/>
+            </wp:cNvGraphicFramePr>
+            <a:graphic xmlns:a="http://schemas.openxmlformats.org/drawingml/2006/main">
+              <a:graphicData uri="http://schemas.openxmlformats.org/drawingml/2006/picture">
+                <pic:pic xmlns:pic="http://schemas.openxmlformats.org/drawingml/2006/picture">
+                  <pic:nvPicPr>
+                    <pic:cNvPr id="2061678793" name="Picture 1" descr="A diagram of a network"/>
+                    <pic:cNvPicPr/>
+                  </pic:nvPicPr>
+                  <pic:blipFill>
+                    <a:blip r:embed="rId8" cstate="print">
+                      <a:extLst>
+                        <a:ext uri="{28A0092B-C50C-407E-A947-70E740481C1C}">
+                          <a14:useLocalDpi xmlns:a14="http://schemas.microsoft.com/office/drawing/2010/main" val="0"/>
+                        </a:ext>
+                      </a:extLst>
+                    </a:blip>
+                    <a:stretch>
+                      <a:fillRect/>
+                    </a:stretch>
+                  </pic:blipFill>
+                  <pic:spPr>
+                    <a:xfrm>
+                      <a:off x="0" y="0"/>
+                      <a:ext cx="4919497" cy="3832694"/>
+                    </a:xfrm>
+                    <a:prstGeom prst="rect">
+                      <a:avLst/>
+                    </a:prstGeom>
+                  </pic:spPr>
+                </pic:pic>
+              </a:graphicData>
+            </a:graphic>
+          </wp:inline>
+        </w:drawing>
+      </w:r>
+    </w:p>
+    <w:p>
+      <w:pPr>
+        <w:pStyle w:val="Caption"/>
+        <w:jc w:val="center"/>
+        <w:rPr>
+          <w:rFonts w:ascii="Times New Roman" w:hAnsi="Times New Roman" w:cs="Times New Roman"/>
+          <w:b/>
+          <w:bCs/>
+          <w:sz w:val="28"/>
+          <w:szCs w:val="28"/>
+          <w:lang w:val="en-GB"/>
+        </w:rPr>
+      </w:pPr>
+      <w:r>
+        <w:t xml:space="preserve">Figure </w:t>
+      </w:r>
+      <w:fldSimple w:instr=" SEQ Figure \* ARABIC ">
+        <w:r>
+          <w:rPr>
+            <w:noProof/>
+          </w:rPr>
+          <w:t>1</w:t>
+        </w:r>
+      </w:fldSimple>
+      <w:r>
+        <w:t xml:space="preserve"> Updated </w:t>
+      </w:r>
+      <w:r>
+        <w:rPr>
+          <w:noProof/>
+        </w:rPr>
+        <w:t xml:space="preserve"> System Architecture Diagram</w:t>
+      </w:r>
+    </w:p>
+    <w:p>
+      <w:pPr>
         <w:spacing w:line="360" w:lineRule="auto"/>
         <w:jc w:val="center"/>
         <w:rPr>
@@ -1649,20 +1700,414 @@
         <w:spacing w:line="360" w:lineRule="auto"/>
         <w:rPr>
           <w:rFonts w:ascii="Times New Roman" w:hAnsi="Times New Roman" w:cs="Times New Roman"/>
-          <w:sz w:val="24"/>
-          <w:szCs w:val="24"/>
-          <w:lang w:val="en-GB"/>
-        </w:rPr>
-      </w:pPr>
-    </w:p>
-    <w:p>
-      <w:pPr>
-        <w:spacing w:line="360" w:lineRule="auto"/>
-        <w:rPr>
-          <w:rFonts w:ascii="Times New Roman" w:hAnsi="Times New Roman" w:cs="Times New Roman"/>
-          <w:sz w:val="24"/>
-          <w:szCs w:val="24"/>
-        </w:rPr>
+          <w:b/>
+          <w:bCs/>
+          <w:sz w:val="28"/>
+          <w:szCs w:val="28"/>
+          <w:lang w:val="en-GB"/>
+        </w:rPr>
+      </w:pPr>
+      <w:r>
+        <w:rPr>
+          <w:rFonts w:ascii="Times New Roman" w:hAnsi="Times New Roman" w:cs="Times New Roman"/>
+          <w:b/>
+          <w:bCs/>
+          <w:sz w:val="28"/>
+          <w:szCs w:val="28"/>
+          <w:lang w:val="en-GB"/>
+        </w:rPr>
+        <w:t>Godaddy.com</w:t>
+      </w:r>
+    </w:p>
+    <w:p>
+      <w:pPr>
+        <w:spacing w:line="360" w:lineRule="auto"/>
+        <w:rPr>
+          <w:rFonts w:ascii="Times New Roman" w:hAnsi="Times New Roman" w:cs="Times New Roman"/>
+          <w:sz w:val="24"/>
+          <w:szCs w:val="24"/>
+          <w:lang w:val="en-GB"/>
+        </w:rPr>
+      </w:pPr>
+      <w:r>
+        <w:rPr>
+          <w:rFonts w:ascii="Times New Roman" w:hAnsi="Times New Roman" w:cs="Times New Roman"/>
+          <w:sz w:val="24"/>
+          <w:szCs w:val="24"/>
+          <w:lang w:val="en-GB"/>
+        </w:rPr>
+        <w:t xml:space="preserve">Using godaddy.com I was able to purchase a custom domain for the project. I had been given a number of different options for the domain name and after a long discussion with the team, we decided on sipify.site. After gaining access to the domain I created a hosted zone for the domain on Route53. Using this I was given access to AWS name servers to route traffic to my domain. I created a record for my domain and assigned the IPv4 address from my instance to route the traffic to connect my project with the domain. </w:t>
+      </w:r>
+    </w:p>
+    <w:p>
+      <w:pPr>
+        <w:spacing w:line="360" w:lineRule="auto"/>
+        <w:rPr>
+          <w:rFonts w:ascii="Times New Roman" w:hAnsi="Times New Roman" w:cs="Times New Roman"/>
+          <w:sz w:val="24"/>
+          <w:szCs w:val="24"/>
+          <w:lang w:val="en-GB"/>
+        </w:rPr>
+      </w:pPr>
+      <w:r>
+        <w:rPr>
+          <w:rFonts w:ascii="Times New Roman" w:hAnsi="Times New Roman" w:cs="Times New Roman"/>
+          <w:noProof/>
+          <w:sz w:val="24"/>
+          <w:szCs w:val="24"/>
+          <w:lang w:val="en-GB"/>
+        </w:rPr>
+        <w:lastRenderedPageBreak/>
+        <w:drawing>
+          <wp:inline distT="0" distB="0" distL="0" distR="0" wp14:anchorId="7C371120" wp14:editId="6798E472">
+            <wp:extent cx="3896139" cy="4453475"/>
+            <wp:effectExtent l="0" t="0" r="9525" b="4445"/>
+            <wp:docPr id="702711190" name="Picture 4" descr="A screenshot of a computer&#10;&#10;Description automatically generated"/>
+            <wp:cNvGraphicFramePr>
+              <a:graphicFrameLocks xmlns:a="http://schemas.openxmlformats.org/drawingml/2006/main" noChangeAspect="1"/>
+            </wp:cNvGraphicFramePr>
+            <a:graphic xmlns:a="http://schemas.openxmlformats.org/drawingml/2006/main">
+              <a:graphicData uri="http://schemas.openxmlformats.org/drawingml/2006/picture">
+                <pic:pic xmlns:pic="http://schemas.openxmlformats.org/drawingml/2006/picture">
+                  <pic:nvPicPr>
+                    <pic:cNvPr id="702711190" name="Picture 4" descr="A screenshot of a computer&#10;&#10;Description automatically generated"/>
+                    <pic:cNvPicPr>
+                      <a:picLocks noChangeAspect="1" noChangeArrowheads="1"/>
+                    </pic:cNvPicPr>
+                  </pic:nvPicPr>
+                  <pic:blipFill>
+                    <a:blip r:embed="rId9">
+                      <a:extLst>
+                        <a:ext uri="{28A0092B-C50C-407E-A947-70E740481C1C}">
+                          <a14:useLocalDpi xmlns:a14="http://schemas.microsoft.com/office/drawing/2010/main" val="0"/>
+                        </a:ext>
+                      </a:extLst>
+                    </a:blip>
+                    <a:srcRect/>
+                    <a:stretch>
+                      <a:fillRect/>
+                    </a:stretch>
+                  </pic:blipFill>
+                  <pic:spPr bwMode="auto">
+                    <a:xfrm>
+                      <a:off x="0" y="0"/>
+                      <a:ext cx="3910673" cy="4470088"/>
+                    </a:xfrm>
+                    <a:prstGeom prst="rect">
+                      <a:avLst/>
+                    </a:prstGeom>
+                    <a:noFill/>
+                  </pic:spPr>
+                </pic:pic>
+              </a:graphicData>
+            </a:graphic>
+          </wp:inline>
+        </w:drawing>
+      </w:r>
+    </w:p>
+    <w:p>
+      <w:pPr>
+        <w:spacing w:line="360" w:lineRule="auto"/>
+        <w:rPr>
+          <w:rFonts w:ascii="Times New Roman" w:hAnsi="Times New Roman" w:cs="Times New Roman"/>
+          <w:sz w:val="24"/>
+          <w:szCs w:val="24"/>
+          <w:lang w:val="en-GB"/>
+        </w:rPr>
+      </w:pPr>
+      <w:r>
+        <w:rPr>
+          <w:rFonts w:ascii="Times New Roman" w:hAnsi="Times New Roman" w:cs="Times New Roman"/>
+          <w:noProof/>
+          <w:sz w:val="24"/>
+          <w:szCs w:val="24"/>
+          <w:lang w:val="en-GB"/>
+        </w:rPr>
+        <w:drawing>
+          <wp:inline distT="0" distB="0" distL="0" distR="0" wp14:anchorId="6F80D1F0" wp14:editId="3C02CCF0">
+            <wp:extent cx="3735994" cy="3315694"/>
+            <wp:effectExtent l="0" t="0" r="0" b="0"/>
+            <wp:docPr id="1319254699" name="Picture 5" descr="A screenshot of a computer&#10;&#10;Description automatically generated"/>
+            <wp:cNvGraphicFramePr>
+              <a:graphicFrameLocks xmlns:a="http://schemas.openxmlformats.org/drawingml/2006/main" noChangeAspect="1"/>
+            </wp:cNvGraphicFramePr>
+            <a:graphic xmlns:a="http://schemas.openxmlformats.org/drawingml/2006/main">
+              <a:graphicData uri="http://schemas.openxmlformats.org/drawingml/2006/picture">
+                <pic:pic xmlns:pic="http://schemas.openxmlformats.org/drawingml/2006/picture">
+                  <pic:nvPicPr>
+                    <pic:cNvPr id="1319254699" name="Picture 5" descr="A screenshot of a computer&#10;&#10;Description automatically generated"/>
+                    <pic:cNvPicPr>
+                      <a:picLocks noChangeAspect="1" noChangeArrowheads="1"/>
+                    </pic:cNvPicPr>
+                  </pic:nvPicPr>
+                  <pic:blipFill>
+                    <a:blip r:embed="rId10">
+                      <a:extLst>
+                        <a:ext uri="{28A0092B-C50C-407E-A947-70E740481C1C}">
+                          <a14:useLocalDpi xmlns:a14="http://schemas.microsoft.com/office/drawing/2010/main" val="0"/>
+                        </a:ext>
+                      </a:extLst>
+                    </a:blip>
+                    <a:srcRect/>
+                    <a:stretch>
+                      <a:fillRect/>
+                    </a:stretch>
+                  </pic:blipFill>
+                  <pic:spPr bwMode="auto">
+                    <a:xfrm>
+                      <a:off x="0" y="0"/>
+                      <a:ext cx="3753996" cy="3331671"/>
+                    </a:xfrm>
+                    <a:prstGeom prst="rect">
+                      <a:avLst/>
+                    </a:prstGeom>
+                    <a:noFill/>
+                  </pic:spPr>
+                </pic:pic>
+              </a:graphicData>
+            </a:graphic>
+          </wp:inline>
+        </w:drawing>
+      </w:r>
+    </w:p>
+    <w:p>
+      <w:pPr>
+        <w:spacing w:line="360" w:lineRule="auto"/>
+        <w:rPr>
+          <w:rFonts w:ascii="Times New Roman" w:hAnsi="Times New Roman" w:cs="Times New Roman"/>
+          <w:sz w:val="24"/>
+          <w:szCs w:val="24"/>
+          <w:lang w:val="en-GB"/>
+        </w:rPr>
+      </w:pPr>
+      <w:r>
+        <w:rPr>
+          <w:rFonts w:ascii="Times New Roman" w:hAnsi="Times New Roman" w:cs="Times New Roman"/>
+          <w:sz w:val="24"/>
+          <w:szCs w:val="24"/>
+          <w:lang w:val="en-GB"/>
+        </w:rPr>
+        <w:t xml:space="preserve">I then changed the godaddy nameservers for my domain to be the custom nameservers that route53 provided to successfully route the domain to the instance. I then created a record to </w:t>
+      </w:r>
+      <w:r>
+        <w:rPr>
+          <w:rFonts w:ascii="Times New Roman" w:hAnsi="Times New Roman" w:cs="Times New Roman"/>
+          <w:sz w:val="24"/>
+          <w:szCs w:val="24"/>
+          <w:lang w:val="en-GB"/>
+        </w:rPr>
+        <w:lastRenderedPageBreak/>
+        <w:t xml:space="preserve">allow www. to be used to access the website as well. This record allowed the website to be accessed using sipify.site or </w:t>
+      </w:r>
+      <w:hyperlink r:id="rId11" w:history="1">
+        <w:r>
+          <w:rPr>
+            <w:rStyle w:val="Hyperlink"/>
+            <w:rFonts w:ascii="Times New Roman" w:hAnsi="Times New Roman" w:cs="Times New Roman"/>
+            <w:sz w:val="24"/>
+            <w:szCs w:val="24"/>
+            <w:lang w:val="en-GB"/>
+          </w:rPr>
+          <w:t>www.sipify.site</w:t>
+        </w:r>
+      </w:hyperlink>
+      <w:r>
+        <w:rPr>
+          <w:rFonts w:ascii="Times New Roman" w:hAnsi="Times New Roman" w:cs="Times New Roman"/>
+          <w:sz w:val="24"/>
+          <w:szCs w:val="24"/>
+          <w:lang w:val="en-GB"/>
+        </w:rPr>
+        <w:t xml:space="preserve">. </w:t>
+      </w:r>
+    </w:p>
+    <w:p>
+      <w:pPr>
+        <w:keepNext/>
+        <w:spacing w:line="360" w:lineRule="auto"/>
+      </w:pPr>
+      <w:r>
+        <w:rPr>
+          <w:rFonts w:ascii="Times New Roman" w:hAnsi="Times New Roman" w:cs="Times New Roman"/>
+          <w:noProof/>
+          <w:sz w:val="24"/>
+          <w:szCs w:val="24"/>
+          <w:lang w:val="en-GB"/>
+        </w:rPr>
+        <w:drawing>
+          <wp:inline distT="0" distB="0" distL="0" distR="0" wp14:anchorId="527CEAA1" wp14:editId="1D41FB5B">
+            <wp:extent cx="5731510" cy="2955290"/>
+            <wp:effectExtent l="0" t="0" r="2540" b="0"/>
+            <wp:docPr id="1103106655" name="Picture 1" descr="A screen shot of a computer&#10;&#10;Description automatically generated"/>
+            <wp:cNvGraphicFramePr>
+              <a:graphicFrameLocks xmlns:a="http://schemas.openxmlformats.org/drawingml/2006/main" noChangeAspect="1"/>
+            </wp:cNvGraphicFramePr>
+            <a:graphic xmlns:a="http://schemas.openxmlformats.org/drawingml/2006/main">
+              <a:graphicData uri="http://schemas.openxmlformats.org/drawingml/2006/picture">
+                <pic:pic xmlns:pic="http://schemas.openxmlformats.org/drawingml/2006/picture">
+                  <pic:nvPicPr>
+                    <pic:cNvPr id="1103106655" name="Picture 1" descr="A screen shot of a computer&#10;&#10;Description automatically generated"/>
+                    <pic:cNvPicPr/>
+                  </pic:nvPicPr>
+                  <pic:blipFill>
+                    <a:blip r:embed="rId12" cstate="print">
+                      <a:extLst>
+                        <a:ext uri="{28A0092B-C50C-407E-A947-70E740481C1C}">
+                          <a14:useLocalDpi xmlns:a14="http://schemas.microsoft.com/office/drawing/2010/main" val="0"/>
+                        </a:ext>
+                      </a:extLst>
+                    </a:blip>
+                    <a:stretch>
+                      <a:fillRect/>
+                    </a:stretch>
+                  </pic:blipFill>
+                  <pic:spPr>
+                    <a:xfrm>
+                      <a:off x="0" y="0"/>
+                      <a:ext cx="5731510" cy="2955290"/>
+                    </a:xfrm>
+                    <a:prstGeom prst="rect">
+                      <a:avLst/>
+                    </a:prstGeom>
+                  </pic:spPr>
+                </pic:pic>
+              </a:graphicData>
+            </a:graphic>
+          </wp:inline>
+        </w:drawing>
+      </w:r>
+    </w:p>
+    <w:p>
+      <w:pPr>
+        <w:pStyle w:val="Caption"/>
+        <w:spacing w:line="360" w:lineRule="auto"/>
+        <w:rPr>
+          <w:rFonts w:ascii="Times New Roman" w:hAnsi="Times New Roman" w:cs="Times New Roman"/>
+          <w:sz w:val="24"/>
+          <w:szCs w:val="24"/>
+          <w:lang w:val="en-GB"/>
+        </w:rPr>
+      </w:pPr>
+      <w:r>
+        <w:t xml:space="preserve">Figure </w:t>
+      </w:r>
+      <w:r>
+        <w:fldChar w:fldCharType="begin"/>
+      </w:r>
+      <w:r>
+        <w:instrText xml:space="preserve"> SEQ Figure \* ARABIC </w:instrText>
+      </w:r>
+      <w:r>
+        <w:fldChar w:fldCharType="separate"/>
+      </w:r>
+      <w:r>
+        <w:rPr>
+          <w:noProof/>
+        </w:rPr>
+        <w:t>2</w:t>
+      </w:r>
+      <w:r>
+        <w:rPr>
+          <w:noProof/>
+        </w:rPr>
+        <w:fldChar w:fldCharType="end"/>
+      </w:r>
+      <w:r>
+        <w:t xml:space="preserve"> Accessing website without www</w:t>
+      </w:r>
+    </w:p>
+    <w:p>
+      <w:pPr>
+        <w:keepNext/>
+        <w:spacing w:line="360" w:lineRule="auto"/>
+      </w:pPr>
+      <w:r>
+        <w:rPr>
+          <w:rFonts w:ascii="Times New Roman" w:hAnsi="Times New Roman" w:cs="Times New Roman"/>
+          <w:noProof/>
+          <w:sz w:val="24"/>
+          <w:szCs w:val="24"/>
+          <w:lang w:val="en-GB"/>
+        </w:rPr>
+        <w:drawing>
+          <wp:inline distT="0" distB="0" distL="0" distR="0" wp14:anchorId="075495DF" wp14:editId="53064E3F">
+            <wp:extent cx="5731510" cy="2955290"/>
+            <wp:effectExtent l="0" t="0" r="2540" b="0"/>
+            <wp:docPr id="1560782050" name="Picture 2" descr="A screen shot of a computer&#10;&#10;Description automatically generated"/>
+            <wp:cNvGraphicFramePr>
+              <a:graphicFrameLocks xmlns:a="http://schemas.openxmlformats.org/drawingml/2006/main" noChangeAspect="1"/>
+            </wp:cNvGraphicFramePr>
+            <a:graphic xmlns:a="http://schemas.openxmlformats.org/drawingml/2006/main">
+              <a:graphicData uri="http://schemas.openxmlformats.org/drawingml/2006/picture">
+                <pic:pic xmlns:pic="http://schemas.openxmlformats.org/drawingml/2006/picture">
+                  <pic:nvPicPr>
+                    <pic:cNvPr id="1560782050" name="Picture 2" descr="A screen shot of a computer&#10;&#10;Description automatically generated"/>
+                    <pic:cNvPicPr/>
+                  </pic:nvPicPr>
+                  <pic:blipFill>
+                    <a:blip r:embed="rId13" cstate="print">
+                      <a:extLst>
+                        <a:ext uri="{28A0092B-C50C-407E-A947-70E740481C1C}">
+                          <a14:useLocalDpi xmlns:a14="http://schemas.microsoft.com/office/drawing/2010/main" val="0"/>
+                        </a:ext>
+                      </a:extLst>
+                    </a:blip>
+                    <a:stretch>
+                      <a:fillRect/>
+                    </a:stretch>
+                  </pic:blipFill>
+                  <pic:spPr>
+                    <a:xfrm>
+                      <a:off x="0" y="0"/>
+                      <a:ext cx="5731510" cy="2955290"/>
+                    </a:xfrm>
+                    <a:prstGeom prst="rect">
+                      <a:avLst/>
+                    </a:prstGeom>
+                  </pic:spPr>
+                </pic:pic>
+              </a:graphicData>
+            </a:graphic>
+          </wp:inline>
+        </w:drawing>
+      </w:r>
+    </w:p>
+    <w:p>
+      <w:pPr>
+        <w:pStyle w:val="Caption"/>
+        <w:spacing w:line="360" w:lineRule="auto"/>
+      </w:pPr>
+      <w:r>
+        <w:t xml:space="preserve">Figure </w:t>
+      </w:r>
+      <w:r>
+        <w:fldChar w:fldCharType="begin"/>
+      </w:r>
+      <w:r>
+        <w:instrText xml:space="preserve"> SEQ Figure \* ARABIC </w:instrText>
+      </w:r>
+      <w:r>
+        <w:fldChar w:fldCharType="separate"/>
+      </w:r>
+      <w:r>
+        <w:rPr>
+          <w:noProof/>
+        </w:rPr>
+        <w:t>3</w:t>
+      </w:r>
+      <w:r>
+        <w:rPr>
+          <w:noProof/>
+        </w:rPr>
+        <w:fldChar w:fldCharType="end"/>
+      </w:r>
+      <w:r>
+        <w:t xml:space="preserve"> Accessing website using www</w:t>
+      </w:r>
+    </w:p>
+    <w:p>
+      <w:pPr>
+        <w:spacing w:line="360" w:lineRule="auto"/>
       </w:pPr>
     </w:p>
     <w:p>
@@ -1730,6 +2175,423 @@
     <w:p>
       <w:pPr>
         <w:spacing w:line="360" w:lineRule="auto"/>
+        <w:rPr>
+          <w:rFonts w:ascii="Times New Roman" w:hAnsi="Times New Roman" w:cs="Times New Roman"/>
+          <w:sz w:val="24"/>
+          <w:szCs w:val="24"/>
+        </w:rPr>
+      </w:pPr>
+      <w:r>
+        <w:rPr>
+          <w:rFonts w:ascii="Times New Roman" w:hAnsi="Times New Roman" w:cs="Times New Roman"/>
+          <w:sz w:val="24"/>
+          <w:szCs w:val="24"/>
+        </w:rPr>
+        <w:t xml:space="preserve">When first creating the AWS server and deploying the project, the website only had unsecure http access. In reality most users avoid accessing http websites as they are unsecure and can </w:t>
+      </w:r>
+      <w:r>
+        <w:rPr>
+          <w:rFonts w:ascii="Times New Roman" w:hAnsi="Times New Roman" w:cs="Times New Roman"/>
+          <w:sz w:val="24"/>
+          <w:szCs w:val="24"/>
+        </w:rPr>
+        <w:lastRenderedPageBreak/>
+        <w:t xml:space="preserve">provide risk to being attacked. When accessing the website originally, </w:t>
+      </w:r>
+      <w:r>
+        <w:rPr>
+          <w:rFonts w:ascii="Times New Roman" w:hAnsi="Times New Roman" w:cs="Times New Roman"/>
+          <w:sz w:val="24"/>
+          <w:szCs w:val="24"/>
+        </w:rPr>
+        <w:t>Google Chrome</w:t>
+      </w:r>
+      <w:r>
+        <w:rPr>
+          <w:rFonts w:ascii="Times New Roman" w:hAnsi="Times New Roman" w:cs="Times New Roman"/>
+          <w:sz w:val="24"/>
+          <w:szCs w:val="24"/>
+        </w:rPr>
+        <w:t xml:space="preserve"> provided this message before continuing to the page.</w:t>
+      </w:r>
+    </w:p>
+    <w:p>
+      <w:pPr>
+        <w:spacing w:line="360" w:lineRule="auto"/>
+        <w:rPr>
+          <w:rFonts w:ascii="Times New Roman" w:hAnsi="Times New Roman" w:cs="Times New Roman"/>
+          <w:sz w:val="24"/>
+          <w:szCs w:val="24"/>
+        </w:rPr>
+      </w:pPr>
+      <w:r>
+        <w:rPr>
+          <w:rFonts w:ascii="Times New Roman" w:hAnsi="Times New Roman" w:cs="Times New Roman"/>
+          <w:noProof/>
+          <w:sz w:val="24"/>
+          <w:szCs w:val="24"/>
+        </w:rPr>
+        <w:drawing>
+          <wp:inline distT="0" distB="0" distL="0" distR="0" wp14:anchorId="33F4B69B" wp14:editId="4E0E2B7A">
+            <wp:extent cx="5668270" cy="2547769"/>
+            <wp:effectExtent l="0" t="0" r="8890" b="5080"/>
+            <wp:docPr id="2018236454" name="Picture 4" descr="A screenshot of a computer&#10;&#10;Description automatically generated"/>
+            <wp:cNvGraphicFramePr>
+              <a:graphicFrameLocks xmlns:a="http://schemas.openxmlformats.org/drawingml/2006/main" noChangeAspect="1"/>
+            </wp:cNvGraphicFramePr>
+            <a:graphic xmlns:a="http://schemas.openxmlformats.org/drawingml/2006/main">
+              <a:graphicData uri="http://schemas.openxmlformats.org/drawingml/2006/picture">
+                <pic:pic xmlns:pic="http://schemas.openxmlformats.org/drawingml/2006/picture">
+                  <pic:nvPicPr>
+                    <pic:cNvPr id="2018236454" name="Picture 4" descr="A screenshot of a computer&#10;&#10;Description automatically generated"/>
+                    <pic:cNvPicPr>
+                      <a:picLocks noChangeAspect="1" noChangeArrowheads="1"/>
+                    </pic:cNvPicPr>
+                  </pic:nvPicPr>
+                  <pic:blipFill>
+                    <a:blip r:embed="rId14" cstate="print">
+                      <a:extLst>
+                        <a:ext uri="{28A0092B-C50C-407E-A947-70E740481C1C}">
+                          <a14:useLocalDpi xmlns:a14="http://schemas.microsoft.com/office/drawing/2010/main" val="0"/>
+                        </a:ext>
+                      </a:extLst>
+                    </a:blip>
+                    <a:srcRect/>
+                    <a:stretch>
+                      <a:fillRect/>
+                    </a:stretch>
+                  </pic:blipFill>
+                  <pic:spPr bwMode="auto">
+                    <a:xfrm>
+                      <a:off x="0" y="0"/>
+                      <a:ext cx="5679615" cy="2552868"/>
+                    </a:xfrm>
+                    <a:prstGeom prst="rect">
+                      <a:avLst/>
+                    </a:prstGeom>
+                    <a:noFill/>
+                  </pic:spPr>
+                </pic:pic>
+              </a:graphicData>
+            </a:graphic>
+          </wp:inline>
+        </w:drawing>
+      </w:r>
+    </w:p>
+    <w:p>
+      <w:pPr>
+        <w:spacing w:line="360" w:lineRule="auto"/>
+        <w:rPr>
+          <w:rFonts w:ascii="Times New Roman" w:hAnsi="Times New Roman" w:cs="Times New Roman"/>
+          <w:sz w:val="24"/>
+          <w:szCs w:val="24"/>
+        </w:rPr>
+      </w:pPr>
+      <w:r>
+        <w:rPr>
+          <w:rFonts w:ascii="Times New Roman" w:hAnsi="Times New Roman" w:cs="Times New Roman"/>
+          <w:sz w:val="24"/>
+          <w:szCs w:val="24"/>
+        </w:rPr>
+        <w:t>To secure the website and provide a https connection, I used letsencrypt.org to generate an SSL cert for the domain. In the AWS instance I added the inbound rule to allow https requests to the server and redirect all http traffic to https. After using certbot to generate the certificate I ran a test on ssllabs.com/ssltest to ensure that the certificate was successfully generated and that my domain was now secure.</w:t>
+      </w:r>
+    </w:p>
+    <w:p>
+      <w:pPr>
+        <w:spacing w:line="360" w:lineRule="auto"/>
+        <w:rPr>
+          <w:rFonts w:ascii="Times New Roman" w:hAnsi="Times New Roman" w:cs="Times New Roman"/>
+          <w:sz w:val="24"/>
+          <w:szCs w:val="24"/>
+        </w:rPr>
+      </w:pPr>
+      <w:r>
+        <w:rPr>
+          <w:rFonts w:ascii="Times New Roman" w:hAnsi="Times New Roman" w:cs="Times New Roman"/>
+          <w:noProof/>
+          <w:sz w:val="24"/>
+          <w:szCs w:val="24"/>
+        </w:rPr>
+        <w:drawing>
+          <wp:inline distT="0" distB="0" distL="0" distR="0" wp14:anchorId="10A6D8FD" wp14:editId="6BDF2A70">
+            <wp:extent cx="3912787" cy="4047214"/>
+            <wp:effectExtent l="0" t="0" r="0" b="0"/>
+            <wp:docPr id="1119607207" name="Picture 6" descr="A screenshot of a computer&#10;&#10;Description automatically generated"/>
+            <wp:cNvGraphicFramePr>
+              <a:graphicFrameLocks xmlns:a="http://schemas.openxmlformats.org/drawingml/2006/main" noChangeAspect="1"/>
+            </wp:cNvGraphicFramePr>
+            <a:graphic xmlns:a="http://schemas.openxmlformats.org/drawingml/2006/main">
+              <a:graphicData uri="http://schemas.openxmlformats.org/drawingml/2006/picture">
+                <pic:pic xmlns:pic="http://schemas.openxmlformats.org/drawingml/2006/picture">
+                  <pic:nvPicPr>
+                    <pic:cNvPr id="1119607207" name="Picture 6" descr="A screenshot of a computer&#10;&#10;Description automatically generated"/>
+                    <pic:cNvPicPr>
+                      <a:picLocks noChangeAspect="1" noChangeArrowheads="1"/>
+                    </pic:cNvPicPr>
+                  </pic:nvPicPr>
+                  <pic:blipFill>
+                    <a:blip r:embed="rId15">
+                      <a:extLst>
+                        <a:ext uri="{28A0092B-C50C-407E-A947-70E740481C1C}">
+                          <a14:useLocalDpi xmlns:a14="http://schemas.microsoft.com/office/drawing/2010/main" val="0"/>
+                        </a:ext>
+                      </a:extLst>
+                    </a:blip>
+                    <a:srcRect/>
+                    <a:stretch>
+                      <a:fillRect/>
+                    </a:stretch>
+                  </pic:blipFill>
+                  <pic:spPr bwMode="auto">
+                    <a:xfrm>
+                      <a:off x="0" y="0"/>
+                      <a:ext cx="3926705" cy="4061610"/>
+                    </a:xfrm>
+                    <a:prstGeom prst="rect">
+                      <a:avLst/>
+                    </a:prstGeom>
+                    <a:noFill/>
+                  </pic:spPr>
+                </pic:pic>
+              </a:graphicData>
+            </a:graphic>
+          </wp:inline>
+        </w:drawing>
+      </w:r>
+    </w:p>
+    <w:p>
+      <w:pPr>
+        <w:spacing w:line="360" w:lineRule="auto"/>
+        <w:rPr>
+          <w:rFonts w:ascii="Times New Roman" w:hAnsi="Times New Roman" w:cs="Times New Roman"/>
+          <w:sz w:val="24"/>
+          <w:szCs w:val="24"/>
+        </w:rPr>
+      </w:pPr>
+      <w:r>
+        <w:rPr>
+          <w:rFonts w:ascii="Times New Roman" w:hAnsi="Times New Roman" w:cs="Times New Roman"/>
+          <w:sz w:val="24"/>
+          <w:szCs w:val="24"/>
+        </w:rPr>
+        <w:lastRenderedPageBreak/>
+        <w:t xml:space="preserve">This provides an extra layer of security both to the website and the user as the </w:t>
+      </w:r>
+      <w:r>
+        <w:rPr>
+          <w:rFonts w:ascii="Times New Roman" w:hAnsi="Times New Roman" w:cs="Times New Roman"/>
+          <w:sz w:val="24"/>
+          <w:szCs w:val="24"/>
+        </w:rPr>
+        <w:t>SSL</w:t>
+      </w:r>
+      <w:r>
+        <w:rPr>
+          <w:rFonts w:ascii="Times New Roman" w:hAnsi="Times New Roman" w:cs="Times New Roman"/>
+          <w:sz w:val="24"/>
+          <w:szCs w:val="24"/>
+        </w:rPr>
+        <w:t xml:space="preserve"> certificate provides a secure connection just like all the other websites you would use on a daily basis.</w:t>
+      </w:r>
+    </w:p>
+    <w:p>
+      <w:pPr>
+        <w:spacing w:line="360" w:lineRule="auto"/>
+        <w:rPr>
+          <w:rFonts w:ascii="Times New Roman" w:hAnsi="Times New Roman" w:cs="Times New Roman"/>
+          <w:sz w:val="24"/>
+          <w:szCs w:val="24"/>
+        </w:rPr>
+      </w:pPr>
+    </w:p>
+    <w:p>
+      <w:pPr>
+        <w:pStyle w:val="ListParagraph"/>
+        <w:numPr>
+          <w:ilvl w:val="1"/>
+          <w:numId w:val="7"/>
+        </w:numPr>
+        <w:spacing w:line="360" w:lineRule="auto"/>
+        <w:jc w:val="center"/>
+        <w:rPr>
+          <w:rFonts w:ascii="Times New Roman" w:hAnsi="Times New Roman" w:cs="Times New Roman"/>
+          <w:b/>
+          <w:bCs/>
+          <w:sz w:val="28"/>
+          <w:szCs w:val="28"/>
+          <w:u w:val="single"/>
+          <w:lang w:val="en-GB"/>
+        </w:rPr>
+      </w:pPr>
+      <w:r>
+        <w:rPr>
+          <w:rFonts w:ascii="Times New Roman" w:hAnsi="Times New Roman" w:cs="Times New Roman"/>
+          <w:b/>
+          <w:bCs/>
+          <w:sz w:val="28"/>
+          <w:szCs w:val="28"/>
+          <w:lang w:val="en-GB"/>
+        </w:rPr>
+        <w:t xml:space="preserve"> </w:t>
+      </w:r>
+      <w:r>
+        <w:rPr>
+          <w:rFonts w:ascii="Times New Roman" w:hAnsi="Times New Roman" w:cs="Times New Roman"/>
+          <w:b/>
+          <w:bCs/>
+          <w:sz w:val="28"/>
+          <w:szCs w:val="28"/>
+          <w:u w:val="single"/>
+          <w:lang w:val="en-GB"/>
+        </w:rPr>
+        <w:t xml:space="preserve">Available after </w:t>
+      </w:r>
+      <w:r>
+        <w:rPr>
+          <w:rFonts w:ascii="Times New Roman" w:hAnsi="Times New Roman" w:cs="Times New Roman"/>
+          <w:b/>
+          <w:bCs/>
+          <w:sz w:val="28"/>
+          <w:szCs w:val="28"/>
+          <w:u w:val="single"/>
+          <w:lang w:val="en-GB"/>
+        </w:rPr>
+        <w:t>Submission</w:t>
+      </w:r>
+      <w:r>
+        <w:rPr>
+          <w:rFonts w:ascii="Times New Roman" w:hAnsi="Times New Roman" w:cs="Times New Roman"/>
+          <w:b/>
+          <w:bCs/>
+          <w:sz w:val="28"/>
+          <w:szCs w:val="28"/>
+          <w:u w:val="single"/>
+          <w:lang w:val="en-GB"/>
+        </w:rPr>
+        <w:t xml:space="preserve"> – Jamie</w:t>
+      </w:r>
+    </w:p>
+    <w:p>
+      <w:pPr>
+        <w:spacing w:line="360" w:lineRule="auto"/>
+        <w:rPr>
+          <w:rFonts w:ascii="Times New Roman" w:hAnsi="Times New Roman" w:cs="Times New Roman"/>
+          <w:sz w:val="24"/>
+          <w:szCs w:val="24"/>
+          <w:lang w:val="en-GB"/>
+        </w:rPr>
+      </w:pPr>
+      <w:r>
+        <w:rPr>
+          <w:rFonts w:ascii="Times New Roman" w:hAnsi="Times New Roman" w:cs="Times New Roman"/>
+          <w:sz w:val="24"/>
+          <w:szCs w:val="24"/>
+          <w:lang w:val="en-GB"/>
+        </w:rPr>
+        <w:t>A big issue I experienced when working with the AWS server was stopping and starting the instance, which gave new IPv4 addresses. I will be keeping the AWS instance running until the beginning of semester 2 so it may be accessed by anyone who wishes to view the website, There will be an override button included on the website for John so that he can bypass the ldr detection and view the rest of the project.</w:t>
+      </w:r>
+    </w:p>
+    <w:p>
+      <w:pPr>
+        <w:spacing w:line="360" w:lineRule="auto"/>
+        <w:jc w:val="center"/>
+        <w:rPr>
+          <w:rFonts w:ascii="Times New Roman" w:hAnsi="Times New Roman" w:cs="Times New Roman"/>
+          <w:b/>
+          <w:bCs/>
+          <w:sz w:val="32"/>
+          <w:szCs w:val="32"/>
+          <w:lang w:val="en-GB"/>
+        </w:rPr>
+      </w:pPr>
+    </w:p>
+    <w:p>
+      <w:pPr>
+        <w:spacing w:line="360" w:lineRule="auto"/>
+        <w:rPr>
+          <w:rFonts w:ascii="Times New Roman" w:hAnsi="Times New Roman" w:cs="Times New Roman"/>
+          <w:b/>
+          <w:bCs/>
+          <w:sz w:val="32"/>
+          <w:szCs w:val="32"/>
+          <w:lang w:val="en-GB"/>
+        </w:rPr>
+      </w:pPr>
+    </w:p>
+    <w:p>
+      <w:pPr>
+        <w:spacing w:line="360" w:lineRule="auto"/>
+        <w:rPr>
+          <w:rFonts w:ascii="Times New Roman" w:hAnsi="Times New Roman" w:cs="Times New Roman"/>
+          <w:b/>
+          <w:bCs/>
+          <w:sz w:val="32"/>
+          <w:szCs w:val="32"/>
+          <w:lang w:val="en-GB"/>
+        </w:rPr>
+      </w:pPr>
+    </w:p>
+    <w:p>
+      <w:pPr>
+        <w:spacing w:line="360" w:lineRule="auto"/>
+        <w:jc w:val="center"/>
+        <w:rPr>
+          <w:rFonts w:ascii="Times New Roman" w:hAnsi="Times New Roman" w:cs="Times New Roman"/>
+          <w:b/>
+          <w:bCs/>
+          <w:sz w:val="32"/>
+          <w:szCs w:val="32"/>
+          <w:lang w:val="en-GB"/>
+        </w:rPr>
+      </w:pPr>
+      <w:r>
+        <w:rPr>
+          <w:rFonts w:ascii="Times New Roman" w:hAnsi="Times New Roman" w:cs="Times New Roman"/>
+          <w:b/>
+          <w:bCs/>
+          <w:sz w:val="32"/>
+          <w:szCs w:val="32"/>
+          <w:lang w:val="en-GB"/>
+        </w:rPr>
+        <w:t>3</w:t>
+      </w:r>
+      <w:r>
+        <w:rPr>
+          <w:rFonts w:ascii="Times New Roman" w:hAnsi="Times New Roman" w:cs="Times New Roman"/>
+          <w:b/>
+          <w:bCs/>
+          <w:sz w:val="32"/>
+          <w:szCs w:val="32"/>
+          <w:lang w:val="en-GB"/>
+        </w:rPr>
+        <w:t>.</w:t>
+      </w:r>
+      <w:r>
+        <w:rPr>
+          <w:rFonts w:ascii="Times New Roman" w:hAnsi="Times New Roman" w:cs="Times New Roman"/>
+          <w:b/>
+          <w:bCs/>
+          <w:sz w:val="32"/>
+          <w:szCs w:val="32"/>
+          <w:lang w:val="en-GB"/>
+        </w:rPr>
+        <w:t xml:space="preserve"> </w:t>
+      </w:r>
+      <w:r>
+        <w:rPr>
+          <w:rFonts w:ascii="Times New Roman" w:hAnsi="Times New Roman" w:cs="Times New Roman"/>
+          <w:b/>
+          <w:bCs/>
+          <w:sz w:val="32"/>
+          <w:szCs w:val="32"/>
+          <w:lang w:val="en-GB"/>
+        </w:rPr>
+        <w:t>Pubnub</w:t>
+      </w:r>
+    </w:p>
+    <w:p>
+      <w:pPr>
+        <w:spacing w:line="360" w:lineRule="auto"/>
         <w:ind w:left="360"/>
         <w:jc w:val="center"/>
         <w:rPr>
@@ -1751,7 +2613,7 @@
           <w:szCs w:val="28"/>
           <w:lang w:val="en-GB"/>
         </w:rPr>
-        <w:t>2.3</w:t>
+        <w:t>3.1</w:t>
       </w:r>
       <w:r>
         <w:rPr>
@@ -1774,7 +2636,7 @@
           <w:u w:val="single"/>
           <w:lang w:val="en-GB"/>
         </w:rPr>
-        <w:t>Available after Domain</w:t>
+        <w:t>Access Manager</w:t>
       </w:r>
       <w:r>
         <w:rPr>
@@ -1787,118 +2649,6 @@
           <w:lang w:val="en-GB"/>
         </w:rPr>
         <w:t xml:space="preserve"> – Jamie</w:t>
-      </w:r>
-    </w:p>
-    <w:p>
-      <w:pPr>
-        <w:spacing w:line="360" w:lineRule="auto"/>
-        <w:jc w:val="center"/>
-        <w:rPr>
-          <w:rFonts w:ascii="Times New Roman" w:hAnsi="Times New Roman" w:cs="Times New Roman"/>
-          <w:b/>
-          <w:bCs/>
-          <w:sz w:val="28"/>
-          <w:szCs w:val="28"/>
-          <w:lang w:val="en-GB"/>
-        </w:rPr>
-      </w:pPr>
-    </w:p>
-    <w:p>
-      <w:pPr>
-        <w:spacing w:line="360" w:lineRule="auto"/>
-        <w:jc w:val="center"/>
-        <w:rPr>
-          <w:rFonts w:ascii="Times New Roman" w:hAnsi="Times New Roman" w:cs="Times New Roman"/>
-          <w:b/>
-          <w:bCs/>
-          <w:sz w:val="32"/>
-          <w:szCs w:val="32"/>
-          <w:lang w:val="en-GB"/>
-        </w:rPr>
-      </w:pPr>
-    </w:p>
-    <w:p>
-      <w:pPr>
-        <w:spacing w:line="360" w:lineRule="auto"/>
-        <w:rPr>
-          <w:rFonts w:ascii="Times New Roman" w:hAnsi="Times New Roman" w:cs="Times New Roman"/>
-          <w:b/>
-          <w:bCs/>
-          <w:sz w:val="32"/>
-          <w:szCs w:val="32"/>
-          <w:lang w:val="en-GB"/>
-        </w:rPr>
-      </w:pPr>
-    </w:p>
-    <w:p>
-      <w:pPr>
-        <w:spacing w:line="360" w:lineRule="auto"/>
-        <w:rPr>
-          <w:rFonts w:ascii="Times New Roman" w:hAnsi="Times New Roman" w:cs="Times New Roman"/>
-          <w:b/>
-          <w:bCs/>
-          <w:sz w:val="32"/>
-          <w:szCs w:val="32"/>
-          <w:lang w:val="en-GB"/>
-        </w:rPr>
-      </w:pPr>
-    </w:p>
-    <w:p>
-      <w:pPr>
-        <w:spacing w:line="360" w:lineRule="auto"/>
-        <w:jc w:val="center"/>
-        <w:rPr>
-          <w:rFonts w:ascii="Times New Roman" w:hAnsi="Times New Roman" w:cs="Times New Roman"/>
-          <w:b/>
-          <w:bCs/>
-          <w:sz w:val="32"/>
-          <w:szCs w:val="32"/>
-          <w:lang w:val="en-GB"/>
-        </w:rPr>
-      </w:pPr>
-      <w:r>
-        <w:rPr>
-          <w:rFonts w:ascii="Times New Roman" w:hAnsi="Times New Roman" w:cs="Times New Roman"/>
-          <w:b/>
-          <w:bCs/>
-          <w:sz w:val="32"/>
-          <w:szCs w:val="32"/>
-          <w:lang w:val="en-GB"/>
-        </w:rPr>
-        <w:t>3</w:t>
-      </w:r>
-      <w:r>
-        <w:rPr>
-          <w:rFonts w:ascii="Times New Roman" w:hAnsi="Times New Roman" w:cs="Times New Roman"/>
-          <w:b/>
-          <w:bCs/>
-          <w:sz w:val="32"/>
-          <w:szCs w:val="32"/>
-          <w:lang w:val="en-GB"/>
-        </w:rPr>
-        <w:t>.</w:t>
-      </w:r>
-      <w:r>
-        <w:rPr>
-          <w:rFonts w:ascii="Times New Roman" w:hAnsi="Times New Roman" w:cs="Times New Roman"/>
-          <w:b/>
-          <w:bCs/>
-          <w:sz w:val="32"/>
-          <w:szCs w:val="32"/>
-          <w:lang w:val="en-GB"/>
-        </w:rPr>
-        <w:t xml:space="preserve"> </w:t>
-      </w:r>
-      <w:r>
-        <w:rPr>
-          <w:rFonts w:ascii="Times New Roman" w:hAnsi="Times New Roman" w:cs="Times New Roman"/>
-          <w:b/>
-          <w:bCs/>
-          <w:sz w:val="32"/>
-          <w:szCs w:val="32"/>
-          <w:lang w:val="en-GB"/>
-        </w:rPr>
-        <w:t>Pubnub</w:t>
       </w:r>
     </w:p>
     <w:p>
@@ -1916,52 +2666,6 @@
           <w:lang w:val="en-GB"/>
         </w:rPr>
       </w:pPr>
-      <w:r>
-        <w:rPr>
-          <w:rFonts w:ascii="Times New Roman" w:hAnsi="Times New Roman" w:cs="Times New Roman"/>
-          <w:b/>
-          <w:bCs/>
-          <w:sz w:val="28"/>
-          <w:szCs w:val="28"/>
-          <w:lang w:val="en-GB"/>
-        </w:rPr>
-        <w:t>3.1</w:t>
-      </w:r>
-      <w:r>
-        <w:rPr>
-          <w:rFonts w:ascii="Times New Roman" w:hAnsi="Times New Roman" w:cs="Times New Roman"/>
-          <w:b/>
-          <w:bCs/>
-          <w:sz w:val="28"/>
-          <w:szCs w:val="28"/>
-          <w:lang w:val="en-GB"/>
-        </w:rPr>
-        <w:t xml:space="preserve"> </w:t>
-      </w:r>
-      <w:r>
-        <w:rPr>
-          <w:rFonts w:ascii="Times New Roman" w:hAnsi="Times New Roman" w:cs="Times New Roman"/>
-          <w:b/>
-          <w:bCs/>
-          <w:sz w:val="28"/>
-          <w:szCs w:val="28"/>
-          <w:u w:val="single"/>
-          <w:lang w:val="en-GB"/>
-        </w:rPr>
-        <w:t>Access Manager</w:t>
-      </w:r>
-      <w:r>
-        <w:rPr>
-          <w:rFonts w:ascii="Times New Roman" w:hAnsi="Times New Roman" w:cs="Times New Roman"/>
-          <w:b/>
-          <w:bCs/>
-          <w:sz w:val="28"/>
-          <w:szCs w:val="28"/>
-          <w:u w:val="single"/>
-          <w:lang w:val="en-GB"/>
-        </w:rPr>
-        <w:t xml:space="preserve"> – Jamie</w:t>
-      </w:r>
     </w:p>
     <w:p>
       <w:pPr>
@@ -1978,6 +2682,52 @@
           <w:lang w:val="en-GB"/>
         </w:rPr>
       </w:pPr>
+      <w:r>
+        <w:rPr>
+          <w:rFonts w:ascii="Times New Roman" w:hAnsi="Times New Roman" w:cs="Times New Roman"/>
+          <w:b/>
+          <w:bCs/>
+          <w:sz w:val="28"/>
+          <w:szCs w:val="28"/>
+          <w:lang w:val="en-GB"/>
+        </w:rPr>
+        <w:t>3.2</w:t>
+      </w:r>
+      <w:r>
+        <w:rPr>
+          <w:rFonts w:ascii="Times New Roman" w:hAnsi="Times New Roman" w:cs="Times New Roman"/>
+          <w:b/>
+          <w:bCs/>
+          <w:sz w:val="28"/>
+          <w:szCs w:val="28"/>
+          <w:lang w:val="en-GB"/>
+        </w:rPr>
+        <w:t xml:space="preserve"> </w:t>
+      </w:r>
+      <w:r>
+        <w:rPr>
+          <w:rFonts w:ascii="Times New Roman" w:hAnsi="Times New Roman" w:cs="Times New Roman"/>
+          <w:b/>
+          <w:bCs/>
+          <w:sz w:val="28"/>
+          <w:szCs w:val="28"/>
+          <w:u w:val="single"/>
+          <w:lang w:val="en-GB"/>
+        </w:rPr>
+        <w:t>SSL/TLS</w:t>
+      </w:r>
+      <w:r>
+        <w:rPr>
+          <w:rFonts w:ascii="Times New Roman" w:hAnsi="Times New Roman" w:cs="Times New Roman"/>
+          <w:b/>
+          <w:bCs/>
+          <w:sz w:val="28"/>
+          <w:szCs w:val="28"/>
+          <w:u w:val="single"/>
+          <w:lang w:val="en-GB"/>
+        </w:rPr>
+        <w:t xml:space="preserve"> – Jamie</w:t>
+      </w:r>
     </w:p>
     <w:p>
       <w:pPr>
@@ -1994,52 +2744,6 @@
           <w:lang w:val="en-GB"/>
         </w:rPr>
       </w:pPr>
-      <w:r>
-        <w:rPr>
-          <w:rFonts w:ascii="Times New Roman" w:hAnsi="Times New Roman" w:cs="Times New Roman"/>
-          <w:b/>
-          <w:bCs/>
-          <w:sz w:val="28"/>
-          <w:szCs w:val="28"/>
-          <w:lang w:val="en-GB"/>
-        </w:rPr>
-        <w:t>3.2</w:t>
-      </w:r>
-      <w:r>
-        <w:rPr>
-          <w:rFonts w:ascii="Times New Roman" w:hAnsi="Times New Roman" w:cs="Times New Roman"/>
-          <w:b/>
-          <w:bCs/>
-          <w:sz w:val="28"/>
-          <w:szCs w:val="28"/>
-          <w:lang w:val="en-GB"/>
-        </w:rPr>
-        <w:t xml:space="preserve"> </w:t>
-      </w:r>
-      <w:r>
-        <w:rPr>
-          <w:rFonts w:ascii="Times New Roman" w:hAnsi="Times New Roman" w:cs="Times New Roman"/>
-          <w:b/>
-          <w:bCs/>
-          <w:sz w:val="28"/>
-          <w:szCs w:val="28"/>
-          <w:u w:val="single"/>
-          <w:lang w:val="en-GB"/>
-        </w:rPr>
-        <w:t>SSL/TLS</w:t>
-      </w:r>
-      <w:r>
-        <w:rPr>
-          <w:rFonts w:ascii="Times New Roman" w:hAnsi="Times New Roman" w:cs="Times New Roman"/>
-          <w:b/>
-          <w:bCs/>
-          <w:sz w:val="28"/>
-          <w:szCs w:val="28"/>
-          <w:u w:val="single"/>
-          <w:lang w:val="en-GB"/>
-        </w:rPr>
-        <w:t xml:space="preserve"> – Jamie</w:t>
-      </w:r>
     </w:p>
     <w:p>
       <w:pPr>
@@ -2056,6 +2760,142 @@
           <w:lang w:val="en-GB"/>
         </w:rPr>
       </w:pPr>
+      <w:r>
+        <w:rPr>
+          <w:rFonts w:ascii="Times New Roman" w:hAnsi="Times New Roman" w:cs="Times New Roman"/>
+          <w:b/>
+          <w:bCs/>
+          <w:sz w:val="28"/>
+          <w:szCs w:val="28"/>
+          <w:lang w:val="en-GB"/>
+        </w:rPr>
+        <w:t>3.3</w:t>
+      </w:r>
+      <w:r>
+        <w:rPr>
+          <w:rFonts w:ascii="Times New Roman" w:hAnsi="Times New Roman" w:cs="Times New Roman"/>
+          <w:b/>
+          <w:bCs/>
+          <w:sz w:val="28"/>
+          <w:szCs w:val="28"/>
+          <w:lang w:val="en-GB"/>
+        </w:rPr>
+        <w:t xml:space="preserve"> </w:t>
+      </w:r>
+      <w:r>
+        <w:rPr>
+          <w:rFonts w:ascii="Times New Roman" w:hAnsi="Times New Roman" w:cs="Times New Roman"/>
+          <w:b/>
+          <w:bCs/>
+          <w:sz w:val="28"/>
+          <w:szCs w:val="28"/>
+          <w:lang w:val="en-GB"/>
+        </w:rPr>
+        <w:t>Communication</w:t>
+      </w:r>
+      <w:r>
+        <w:rPr>
+          <w:rFonts w:ascii="Times New Roman" w:hAnsi="Times New Roman" w:cs="Times New Roman"/>
+          <w:b/>
+          <w:bCs/>
+          <w:sz w:val="28"/>
+          <w:szCs w:val="28"/>
+          <w:u w:val="single"/>
+          <w:lang w:val="en-GB"/>
+        </w:rPr>
+        <w:t xml:space="preserve"> – Jamie</w:t>
+      </w:r>
+    </w:p>
+    <w:p>
+      <w:pPr>
+        <w:spacing w:line="360" w:lineRule="auto"/>
+        <w:jc w:val="center"/>
+        <w:rPr>
+          <w:rFonts w:ascii="Times New Roman" w:hAnsi="Times New Roman" w:cs="Times New Roman"/>
+          <w:sz w:val="24"/>
+          <w:szCs w:val="24"/>
+          <w:lang w:val="en-GB"/>
+        </w:rPr>
+      </w:pPr>
+    </w:p>
+    <w:p>
+      <w:pPr>
+        <w:spacing w:line="360" w:lineRule="auto"/>
+        <w:rPr>
+          <w:rFonts w:ascii="Times New Roman" w:hAnsi="Times New Roman" w:cs="Times New Roman"/>
+          <w:sz w:val="24"/>
+          <w:szCs w:val="24"/>
+          <w:lang w:val="en-GB"/>
+        </w:rPr>
+      </w:pPr>
+    </w:p>
+    <w:p>
+      <w:pPr>
+        <w:spacing w:line="360" w:lineRule="auto"/>
+        <w:jc w:val="center"/>
+        <w:rPr>
+          <w:rFonts w:ascii="Times New Roman" w:hAnsi="Times New Roman" w:cs="Times New Roman"/>
+          <w:sz w:val="28"/>
+          <w:szCs w:val="28"/>
+          <w:lang w:val="en-GB"/>
+        </w:rPr>
+      </w:pPr>
+    </w:p>
+    <w:p>
+      <w:pPr>
+        <w:spacing w:line="360" w:lineRule="auto"/>
+        <w:rPr>
+          <w:rFonts w:ascii="Times New Roman" w:hAnsi="Times New Roman" w:cs="Times New Roman"/>
+          <w:sz w:val="28"/>
+          <w:szCs w:val="28"/>
+          <w:lang w:val="en-GB"/>
+        </w:rPr>
+      </w:pPr>
+    </w:p>
+    <w:p>
+      <w:pPr>
+        <w:spacing w:line="360" w:lineRule="auto"/>
+        <w:ind w:left="3600"/>
+        <w:rPr>
+          <w:rFonts w:ascii="Times New Roman" w:hAnsi="Times New Roman" w:cs="Times New Roman"/>
+          <w:b/>
+          <w:bCs/>
+          <w:sz w:val="28"/>
+          <w:szCs w:val="28"/>
+          <w:lang w:val="en-GB"/>
+        </w:rPr>
+      </w:pPr>
+      <w:r>
+        <w:rPr>
+          <w:rFonts w:ascii="Times New Roman" w:hAnsi="Times New Roman" w:cs="Times New Roman"/>
+          <w:sz w:val="28"/>
+          <w:szCs w:val="28"/>
+          <w:lang w:val="en-GB"/>
+        </w:rPr>
+        <w:t xml:space="preserve">    </w:t>
+      </w:r>
+      <w:r>
+        <w:rPr>
+          <w:rFonts w:ascii="Times New Roman" w:hAnsi="Times New Roman" w:cs="Times New Roman"/>
+          <w:b/>
+          <w:bCs/>
+          <w:sz w:val="28"/>
+          <w:szCs w:val="28"/>
+          <w:lang w:val="en-GB"/>
+        </w:rPr>
+        <w:t>4</w:t>
+      </w:r>
+      <w:r>
+        <w:rPr>
+          <w:rFonts w:ascii="Times New Roman" w:hAnsi="Times New Roman" w:cs="Times New Roman"/>
+          <w:b/>
+          <w:bCs/>
+          <w:sz w:val="28"/>
+          <w:szCs w:val="28"/>
+          <w:lang w:val="en-GB"/>
+        </w:rPr>
+        <w:t>. Security</w:t>
+      </w:r>
     </w:p>
     <w:p>
       <w:pPr>
@@ -2081,29 +2921,18 @@
           <w:szCs w:val="28"/>
           <w:lang w:val="en-GB"/>
         </w:rPr>
-        <w:t>3.3</w:t>
-      </w:r>
-      <w:r>
-        <w:rPr>
-          <w:rFonts w:ascii="Times New Roman" w:hAnsi="Times New Roman" w:cs="Times New Roman"/>
-          <w:b/>
-          <w:bCs/>
-          <w:sz w:val="28"/>
-          <w:szCs w:val="28"/>
-          <w:lang w:val="en-GB"/>
-        </w:rPr>
-        <w:t xml:space="preserve"> </w:t>
-      </w:r>
-      <w:r>
-        <w:rPr>
-          <w:rFonts w:ascii="Times New Roman" w:hAnsi="Times New Roman" w:cs="Times New Roman"/>
-          <w:b/>
-          <w:bCs/>
-          <w:sz w:val="28"/>
-          <w:szCs w:val="28"/>
-          <w:lang w:val="en-GB"/>
-        </w:rPr>
-        <w:t>Communication</w:t>
+        <w:t>4.1</w:t>
+      </w:r>
+      <w:r>
+        <w:rPr>
+          <w:rFonts w:ascii="Times New Roman" w:hAnsi="Times New Roman" w:cs="Times New Roman"/>
+          <w:b/>
+          <w:bCs/>
+          <w:sz w:val="28"/>
+          <w:szCs w:val="28"/>
+          <w:lang w:val="en-GB"/>
+        </w:rPr>
+        <w:t xml:space="preserve">  </w:t>
       </w:r>
       <w:r>
         <w:rPr>
@@ -2115,195 +2944,40 @@
           <w:u w:val="single"/>
           <w:lang w:val="en-GB"/>
         </w:rPr>
-        <w:t xml:space="preserve"> – Jamie</w:t>
-      </w:r>
-    </w:p>
-    <w:p>
-      <w:pPr>
-        <w:spacing w:line="360" w:lineRule="auto"/>
-        <w:jc w:val="center"/>
-        <w:rPr>
-          <w:rFonts w:ascii="Times New Roman" w:hAnsi="Times New Roman" w:cs="Times New Roman"/>
-          <w:sz w:val="24"/>
-          <w:szCs w:val="24"/>
-          <w:lang w:val="en-GB"/>
-        </w:rPr>
-      </w:pPr>
-    </w:p>
-    <w:p>
-      <w:pPr>
-        <w:spacing w:line="360" w:lineRule="auto"/>
-        <w:rPr>
-          <w:rFonts w:ascii="Times New Roman" w:hAnsi="Times New Roman" w:cs="Times New Roman"/>
-          <w:sz w:val="24"/>
-          <w:szCs w:val="24"/>
-          <w:lang w:val="en-GB"/>
-        </w:rPr>
-      </w:pPr>
-    </w:p>
-    <w:p>
-      <w:pPr>
-        <w:spacing w:line="360" w:lineRule="auto"/>
-        <w:jc w:val="center"/>
-        <w:rPr>
-          <w:rFonts w:ascii="Times New Roman" w:hAnsi="Times New Roman" w:cs="Times New Roman"/>
-          <w:sz w:val="28"/>
-          <w:szCs w:val="28"/>
-          <w:lang w:val="en-GB"/>
-        </w:rPr>
-      </w:pPr>
-    </w:p>
-    <w:p>
-      <w:pPr>
-        <w:spacing w:line="360" w:lineRule="auto"/>
-        <w:rPr>
-          <w:rFonts w:ascii="Times New Roman" w:hAnsi="Times New Roman" w:cs="Times New Roman"/>
-          <w:sz w:val="28"/>
-          <w:szCs w:val="28"/>
-          <w:lang w:val="en-GB"/>
-        </w:rPr>
-      </w:pPr>
-    </w:p>
-    <w:p>
-      <w:pPr>
-        <w:spacing w:line="360" w:lineRule="auto"/>
-        <w:ind w:left="3600"/>
-        <w:rPr>
-          <w:rFonts w:ascii="Times New Roman" w:hAnsi="Times New Roman" w:cs="Times New Roman"/>
-          <w:b/>
-          <w:bCs/>
-          <w:sz w:val="28"/>
-          <w:szCs w:val="28"/>
-          <w:lang w:val="en-GB"/>
-        </w:rPr>
-      </w:pPr>
-      <w:r>
-        <w:rPr>
-          <w:rFonts w:ascii="Times New Roman" w:hAnsi="Times New Roman" w:cs="Times New Roman"/>
-          <w:sz w:val="28"/>
-          <w:szCs w:val="28"/>
+        <w:t>Device –</w:t>
+      </w:r>
+      <w:r>
+        <w:rPr>
+          <w:rFonts w:ascii="Times New Roman" w:hAnsi="Times New Roman" w:cs="Times New Roman"/>
+          <w:b/>
+          <w:bCs/>
+          <w:sz w:val="28"/>
+          <w:szCs w:val="28"/>
+          <w:u w:val="single"/>
+          <w:lang w:val="en-GB"/>
+        </w:rPr>
+        <w:t xml:space="preserve"> Luke</w:t>
+      </w:r>
+    </w:p>
+    <w:p>
+      <w:pPr>
+        <w:spacing w:line="360" w:lineRule="auto"/>
+        <w:ind w:left="360"/>
+        <w:rPr>
+          <w:rFonts w:ascii="Times New Roman" w:hAnsi="Times New Roman" w:cs="Times New Roman"/>
+          <w:sz w:val="24"/>
+          <w:szCs w:val="24"/>
+          <w:lang w:val="en-GB"/>
+        </w:rPr>
+      </w:pPr>
+      <w:r>
+        <w:rPr>
+          <w:rFonts w:ascii="Times New Roman" w:hAnsi="Times New Roman" w:cs="Times New Roman"/>
+          <w:sz w:val="24"/>
+          <w:szCs w:val="24"/>
           <w:lang w:val="en-GB"/>
         </w:rPr>
         <w:lastRenderedPageBreak/>
-        <w:t xml:space="preserve">    </w:t>
-      </w:r>
-      <w:r>
-        <w:rPr>
-          <w:rFonts w:ascii="Times New Roman" w:hAnsi="Times New Roman" w:cs="Times New Roman"/>
-          <w:b/>
-          <w:bCs/>
-          <w:sz w:val="28"/>
-          <w:szCs w:val="28"/>
-          <w:lang w:val="en-GB"/>
-        </w:rPr>
-        <w:t>4</w:t>
-      </w:r>
-      <w:r>
-        <w:rPr>
-          <w:rFonts w:ascii="Times New Roman" w:hAnsi="Times New Roman" w:cs="Times New Roman"/>
-          <w:b/>
-          <w:bCs/>
-          <w:sz w:val="28"/>
-          <w:szCs w:val="28"/>
-          <w:lang w:val="en-GB"/>
-        </w:rPr>
-        <w:t>. Security</w:t>
-      </w:r>
-    </w:p>
-    <w:p>
-      <w:pPr>
-        <w:spacing w:line="360" w:lineRule="auto"/>
-        <w:ind w:left="360"/>
-        <w:jc w:val="center"/>
-        <w:rPr>
-          <w:rFonts w:ascii="Times New Roman" w:hAnsi="Times New Roman" w:cs="Times New Roman"/>
-          <w:b/>
-          <w:bCs/>
-          <w:sz w:val="28"/>
-          <w:szCs w:val="28"/>
-          <w:u w:val="single"/>
-          <w:lang w:val="en-GB"/>
-        </w:rPr>
-      </w:pPr>
-      <w:proofErr w:type="gramStart"/>
-      <w:r>
-        <w:rPr>
-          <w:rFonts w:ascii="Times New Roman" w:hAnsi="Times New Roman" w:cs="Times New Roman"/>
-          <w:b/>
-          <w:bCs/>
-          <w:sz w:val="28"/>
-          <w:szCs w:val="28"/>
-          <w:lang w:val="en-GB"/>
-        </w:rPr>
-        <w:t>4.1</w:t>
-      </w:r>
-      <w:r>
-        <w:rPr>
-          <w:rFonts w:ascii="Times New Roman" w:hAnsi="Times New Roman" w:cs="Times New Roman"/>
-          <w:b/>
-          <w:bCs/>
-          <w:sz w:val="28"/>
-          <w:szCs w:val="28"/>
-          <w:lang w:val="en-GB"/>
-        </w:rPr>
-        <w:t xml:space="preserve">  </w:t>
-      </w:r>
-      <w:r>
-        <w:rPr>
-          <w:rFonts w:ascii="Times New Roman" w:hAnsi="Times New Roman" w:cs="Times New Roman"/>
-          <w:b/>
-          <w:bCs/>
-          <w:sz w:val="28"/>
-          <w:szCs w:val="28"/>
-          <w:u w:val="single"/>
-          <w:lang w:val="en-GB"/>
-        </w:rPr>
-        <w:t>Device</w:t>
-      </w:r>
-      <w:proofErr w:type="gramEnd"/>
-      <w:r>
-        <w:rPr>
-          <w:rFonts w:ascii="Times New Roman" w:hAnsi="Times New Roman" w:cs="Times New Roman"/>
-          <w:b/>
-          <w:bCs/>
-          <w:sz w:val="28"/>
-          <w:szCs w:val="28"/>
-          <w:u w:val="single"/>
-          <w:lang w:val="en-GB"/>
-        </w:rPr>
-        <w:t xml:space="preserve"> –</w:t>
-      </w:r>
-      <w:r>
-        <w:rPr>
-          <w:rFonts w:ascii="Times New Roman" w:hAnsi="Times New Roman" w:cs="Times New Roman"/>
-          <w:b/>
-          <w:bCs/>
-          <w:sz w:val="28"/>
-          <w:szCs w:val="28"/>
-          <w:u w:val="single"/>
-          <w:lang w:val="en-GB"/>
-        </w:rPr>
-        <w:t xml:space="preserve"> Luke</w:t>
-      </w:r>
-    </w:p>
-    <w:p>
-      <w:pPr>
-        <w:spacing w:line="360" w:lineRule="auto"/>
-        <w:ind w:left="360"/>
-        <w:rPr>
-          <w:rFonts w:ascii="Times New Roman" w:hAnsi="Times New Roman" w:cs="Times New Roman"/>
-          <w:sz w:val="24"/>
-          <w:szCs w:val="24"/>
-          <w:lang w:val="en-GB"/>
-        </w:rPr>
-      </w:pPr>
-      <w:r>
-        <w:rPr>
-          <w:rFonts w:ascii="Times New Roman" w:hAnsi="Times New Roman" w:cs="Times New Roman"/>
-          <w:sz w:val="24"/>
-          <w:szCs w:val="24"/>
-          <w:lang w:val="en-GB"/>
-        </w:rPr>
         <w:t>I took on a slight security role when constructing the coaster</w:t>
       </w:r>
       <w:r>
@@ -2379,7 +3053,7 @@
                     <pic:cNvPicPr/>
                   </pic:nvPicPr>
                   <pic:blipFill>
-                    <a:blip r:embed="rId8" cstate="print">
+                    <a:blip r:embed="rId16" cstate="print">
                       <a:extLst>
                         <a:ext uri="{28A0092B-C50C-407E-A947-70E740481C1C}">
                           <a14:useLocalDpi xmlns:a14="http://schemas.microsoft.com/office/drawing/2010/main" val="0"/>
@@ -2520,7 +3194,7 @@
                     <pic:cNvPicPr/>
                   </pic:nvPicPr>
                   <pic:blipFill rotWithShape="1">
-                    <a:blip r:embed="rId9" cstate="print">
+                    <a:blip r:embed="rId17" cstate="print">
                       <a:extLst>
                         <a:ext uri="{28A0092B-C50C-407E-A947-70E740481C1C}">
                           <a14:useLocalDpi xmlns:a14="http://schemas.microsoft.com/office/drawing/2010/main" val="0"/>
@@ -2602,7 +3276,7 @@
                     <pic:cNvPicPr/>
                   </pic:nvPicPr>
                   <pic:blipFill>
-                    <a:blip r:embed="rId10" cstate="print">
+                    <a:blip r:embed="rId18" cstate="print">
                       <a:extLst>
                         <a:ext uri="{28A0092B-C50C-407E-A947-70E740481C1C}">
                           <a14:useLocalDpi xmlns:a14="http://schemas.microsoft.com/office/drawing/2010/main" val="0"/>
@@ -2776,7 +3450,7 @@
         </w:rPr>
         <w:t>Following some research I have read up about different methods to back up a mongo database, and I decided to follow the approach of this website:  </w:t>
       </w:r>
-      <w:hyperlink r:id="rId11" w:history="1">
+      <w:hyperlink r:id="rId19" w:history="1">
         <w:r>
           <w:rPr>
             <w:rStyle w:val="Hyperlink"/>
@@ -2863,7 +3537,7 @@
                     <pic:cNvPicPr/>
                   </pic:nvPicPr>
                   <pic:blipFill rotWithShape="1">
-                    <a:blip r:embed="rId12"/>
+                    <a:blip r:embed="rId20"/>
                     <a:srcRect b="13691"/>
                     <a:stretch/>
                   </pic:blipFill>
@@ -3038,7 +3712,7 @@
                     </pic:cNvPicPr>
                   </pic:nvPicPr>
                   <pic:blipFill rotWithShape="1">
-                    <a:blip r:embed="rId13">
+                    <a:blip r:embed="rId21">
                       <a:extLst>
                         <a:ext uri="{28A0092B-C50C-407E-A947-70E740481C1C}">
                           <a14:useLocalDpi xmlns:a14="http://schemas.microsoft.com/office/drawing/2010/main" val="0"/>
@@ -3192,7 +3866,7 @@
                     <pic:cNvPicPr/>
                   </pic:nvPicPr>
                   <pic:blipFill rotWithShape="1">
-                    <a:blip r:embed="rId14">
+                    <a:blip r:embed="rId22">
                       <a:extLst>
                         <a:ext uri="{28A0092B-C50C-407E-A947-70E740481C1C}">
                           <a14:useLocalDpi xmlns:a14="http://schemas.microsoft.com/office/drawing/2010/main" val="0"/>
@@ -3268,27 +3942,7 @@
           <w:szCs w:val="24"/>
           <w:lang w:val="en-GB"/>
         </w:rPr>
-        <w:t xml:space="preserve">To check the backup was running correctly I ran a command to view the </w:t>
-      </w:r>
-      <w:proofErr w:type="spellStart"/>
-      <w:r>
-        <w:rPr>
-          <w:rFonts w:ascii="Times New Roman" w:hAnsi="Times New Roman" w:cs="Times New Roman"/>
-          <w:sz w:val="24"/>
-          <w:szCs w:val="24"/>
-          <w:lang w:val="en-GB"/>
-        </w:rPr>
-        <w:t>syslogs</w:t>
-      </w:r>
-      <w:proofErr w:type="spellEnd"/>
-      <w:r>
-        <w:rPr>
-          <w:rFonts w:ascii="Times New Roman" w:hAnsi="Times New Roman" w:cs="Times New Roman"/>
-          <w:sz w:val="24"/>
-          <w:szCs w:val="24"/>
-          <w:lang w:val="en-GB"/>
-        </w:rPr>
-        <w:t>.</w:t>
+        <w:t>To check the backup was running correctly I ran a command to view the syslogs.</w:t>
       </w:r>
     </w:p>
     <w:p>
@@ -3314,7 +3968,7 @@
           <w:lang w:val="en-GB"/>
         </w:rPr>
         <w:drawing>
-          <wp:inline distT="0" distB="0" distL="0" distR="0" wp14:anchorId="05D05A7D" wp14:editId="1F4A8B75">
+          <wp:inline distT="0" distB="0" distL="0" distR="0" wp14:anchorId="05D05A7D" wp14:editId="6498E11C">
             <wp:extent cx="5823456" cy="3742006"/>
             <wp:effectExtent l="0" t="0" r="6350" b="0"/>
             <wp:docPr id="297876184" name="Picture 7" descr="A screen shot of a computer&#10;&#10;Description automatically generated"/>
@@ -3329,7 +3983,7 @@
                     <pic:cNvPicPr/>
                   </pic:nvPicPr>
                   <pic:blipFill rotWithShape="1">
-                    <a:blip r:embed="rId15" cstate="print">
+                    <a:blip r:embed="rId23" cstate="print">
                       <a:extLst>
                         <a:ext uri="{28A0092B-C50C-407E-A947-70E740481C1C}">
                           <a14:useLocalDpi xmlns:a14="http://schemas.microsoft.com/office/drawing/2010/main" val="0"/>
@@ -3398,27 +4052,7 @@
           <w:szCs w:val="24"/>
           <w:lang w:val="en-GB"/>
         </w:rPr>
-        <w:t xml:space="preserve"> come </w:t>
-      </w:r>
-      <w:proofErr w:type="gramStart"/>
-      <w:r>
-        <w:rPr>
-          <w:rFonts w:ascii="Times New Roman" w:hAnsi="Times New Roman" w:cs="Times New Roman"/>
-          <w:sz w:val="24"/>
-          <w:szCs w:val="24"/>
-          <w:lang w:val="en-GB"/>
-        </w:rPr>
-        <w:t>in to</w:t>
-      </w:r>
-      <w:proofErr w:type="gramEnd"/>
-      <w:r>
-        <w:rPr>
-          <w:rFonts w:ascii="Times New Roman" w:hAnsi="Times New Roman" w:cs="Times New Roman"/>
-          <w:sz w:val="24"/>
-          <w:szCs w:val="24"/>
-          <w:lang w:val="en-GB"/>
-        </w:rPr>
-        <w:t xml:space="preserve"> the mongobackup folder. </w:t>
+        <w:t xml:space="preserve"> come in to the mongobackup folder. </w:t>
       </w:r>
     </w:p>
     <w:p>
@@ -3483,7 +4117,7 @@
                     <pic:cNvPicPr/>
                   </pic:nvPicPr>
                   <pic:blipFill>
-                    <a:blip r:embed="rId16">
+                    <a:blip r:embed="rId24">
                       <a:extLst>
                         <a:ext uri="{28A0092B-C50C-407E-A947-70E740481C1C}">
                           <a14:useLocalDpi xmlns:a14="http://schemas.microsoft.com/office/drawing/2010/main" val="0"/>
@@ -3537,36 +4171,16 @@
           <w:szCs w:val="24"/>
           <w:lang w:val="en-GB"/>
         </w:rPr>
-        <w:t xml:space="preserve">drink </w:t>
-      </w:r>
-      <w:proofErr w:type="gramStart"/>
-      <w:r>
-        <w:rPr>
-          <w:rFonts w:ascii="Times New Roman" w:hAnsi="Times New Roman" w:cs="Times New Roman"/>
-          <w:sz w:val="24"/>
-          <w:szCs w:val="24"/>
-          <w:lang w:val="en-GB"/>
-        </w:rPr>
-        <w:t>status</w:t>
-      </w:r>
-      <w:r>
-        <w:rPr>
-          <w:rFonts w:ascii="Times New Roman" w:hAnsi="Times New Roman" w:cs="Times New Roman"/>
-          <w:sz w:val="24"/>
-          <w:szCs w:val="24"/>
-          <w:lang w:val="en-GB"/>
-        </w:rPr>
-        <w:t xml:space="preserve"> ,</w:t>
-      </w:r>
-      <w:proofErr w:type="gramEnd"/>
-      <w:r>
-        <w:rPr>
-          <w:rFonts w:ascii="Times New Roman" w:hAnsi="Times New Roman" w:cs="Times New Roman"/>
-          <w:sz w:val="24"/>
-          <w:szCs w:val="24"/>
-          <w:lang w:val="en-GB"/>
-        </w:rPr>
-        <w:t xml:space="preserve"> drinks and notifications all for each of the collections in the database.</w:t>
+        <w:t>drink status</w:t>
+      </w:r>
+      <w:r>
+        <w:rPr>
+          <w:rFonts w:ascii="Times New Roman" w:hAnsi="Times New Roman" w:cs="Times New Roman"/>
+          <w:sz w:val="24"/>
+          <w:szCs w:val="24"/>
+          <w:lang w:val="en-GB"/>
+        </w:rPr>
+        <w:t xml:space="preserve"> , drinks and notifications all for each of the collections in the database.</w:t>
       </w:r>
     </w:p>
     <w:p>
@@ -3632,7 +4246,7 @@
                     <pic:cNvPicPr/>
                   </pic:nvPicPr>
                   <pic:blipFill rotWithShape="1">
-                    <a:blip r:embed="rId17">
+                    <a:blip r:embed="rId25">
                       <a:extLst>
                         <a:ext uri="{28A0092B-C50C-407E-A947-70E740481C1C}">
                           <a14:useLocalDpi xmlns:a14="http://schemas.microsoft.com/office/drawing/2010/main" val="0"/>
@@ -3844,7 +4458,7 @@
         </w:rPr>
         <w:lastRenderedPageBreak/>
         <w:drawing>
-          <wp:inline distT="0" distB="0" distL="0" distR="0" wp14:anchorId="17D1F2D4" wp14:editId="279BCE6A">
+          <wp:inline distT="0" distB="0" distL="0" distR="0" wp14:anchorId="17D1F2D4" wp14:editId="6E12DC43">
             <wp:extent cx="6055848" cy="3379307"/>
             <wp:effectExtent l="0" t="0" r="2540" b="0"/>
             <wp:docPr id="1447446300" name="Picture 10" descr="A screen shot of a computer screen&#10;&#10;Description automatically generated"/>
@@ -3859,7 +4473,7 @@
                     <pic:cNvPicPr/>
                   </pic:nvPicPr>
                   <pic:blipFill>
-                    <a:blip r:embed="rId18" cstate="print">
+                    <a:blip r:embed="rId26" cstate="print">
                       <a:extLst>
                         <a:ext uri="{28A0092B-C50C-407E-A947-70E740481C1C}">
                           <a14:useLocalDpi xmlns:a14="http://schemas.microsoft.com/office/drawing/2010/main" val="0"/>
@@ -3903,27 +4517,7 @@
           <w:szCs w:val="24"/>
           <w:lang w:val="en-GB"/>
         </w:rPr>
-        <w:t> By comparing the records from the drink status collection in MongoDB Atlas and in the backup drink_</w:t>
-      </w:r>
-      <w:proofErr w:type="gramStart"/>
-      <w:r>
-        <w:rPr>
-          <w:rFonts w:ascii="Times New Roman" w:hAnsi="Times New Roman" w:cs="Times New Roman"/>
-          <w:sz w:val="24"/>
-          <w:szCs w:val="24"/>
-          <w:lang w:val="en-GB"/>
-        </w:rPr>
-        <w:t>status.json</w:t>
-      </w:r>
-      <w:proofErr w:type="gramEnd"/>
-      <w:r>
-        <w:rPr>
-          <w:rFonts w:ascii="Times New Roman" w:hAnsi="Times New Roman" w:cs="Times New Roman"/>
-          <w:sz w:val="24"/>
-          <w:szCs w:val="24"/>
-          <w:lang w:val="en-GB"/>
-        </w:rPr>
-        <w:t>, we can see that the records have come in correctly . There are 17 records in the database and 17 values in the Json. </w:t>
+        <w:t> By comparing the records from the drink status collection in MongoDB Atlas and in the backup drink_status.json, we can see that the records have come in correctly . There are 17 records in the database and 17 values in the Json. </w:t>
       </w:r>
     </w:p>
     <w:p>
@@ -4008,7 +4602,7 @@
                     <pic:cNvPicPr/>
                   </pic:nvPicPr>
                   <pic:blipFill rotWithShape="1">
-                    <a:blip r:embed="rId19">
+                    <a:blip r:embed="rId27">
                       <a:extLst>
                         <a:ext uri="{28A0092B-C50C-407E-A947-70E740481C1C}">
                           <a14:useLocalDpi xmlns:a14="http://schemas.microsoft.com/office/drawing/2010/main" val="0"/>
@@ -4097,7 +4691,7 @@
                     <pic:cNvPicPr/>
                   </pic:nvPicPr>
                   <pic:blipFill>
-                    <a:blip r:embed="rId20">
+                    <a:blip r:embed="rId28">
                       <a:extLst>
                         <a:ext uri="{28A0092B-C50C-407E-A947-70E740481C1C}">
                           <a14:useLocalDpi xmlns:a14="http://schemas.microsoft.com/office/drawing/2010/main" val="0"/>
@@ -4187,7 +4781,7 @@
           <w:lang w:val="en-GB"/>
         </w:rPr>
         <w:drawing>
-          <wp:inline distT="0" distB="0" distL="0" distR="0" wp14:anchorId="3DED55BC" wp14:editId="61EEF78D">
+          <wp:inline distT="0" distB="0" distL="0" distR="0" wp14:anchorId="3DED55BC" wp14:editId="4DA5D616">
             <wp:extent cx="6042074" cy="3360420"/>
             <wp:effectExtent l="0" t="0" r="0" b="0"/>
             <wp:docPr id="1436355825" name="Picture 13" descr="A screen shot of a computer&#10;&#10;Description automatically generated"/>
@@ -4202,7 +4796,7 @@
                     <pic:cNvPicPr/>
                   </pic:nvPicPr>
                   <pic:blipFill>
-                    <a:blip r:embed="rId21" cstate="print">
+                    <a:blip r:embed="rId29" cstate="print">
                       <a:extLst>
                         <a:ext uri="{28A0092B-C50C-407E-A947-70E740481C1C}">
                           <a14:useLocalDpi xmlns:a14="http://schemas.microsoft.com/office/drawing/2010/main" val="0"/>
@@ -4331,7 +4925,7 @@
                     <pic:cNvPicPr/>
                   </pic:nvPicPr>
                   <pic:blipFill rotWithShape="1">
-                    <a:blip r:embed="rId22">
+                    <a:blip r:embed="rId30">
                       <a:extLst>
                         <a:ext uri="{28A0092B-C50C-407E-A947-70E740481C1C}">
                           <a14:useLocalDpi xmlns:a14="http://schemas.microsoft.com/office/drawing/2010/main" val="0"/>
@@ -4384,7 +4978,7 @@
         </w:rPr>
         <w:t>I used the website </w:t>
       </w:r>
-      <w:hyperlink r:id="rId23" w:history="1">
+      <w:hyperlink r:id="rId31" w:history="1">
         <w:r>
           <w:rPr>
             <w:rStyle w:val="Hyperlink"/>
@@ -4491,7 +5085,7 @@
           <w:lang w:val="en-GB"/>
         </w:rPr>
         <w:drawing>
-          <wp:inline distT="0" distB="0" distL="0" distR="0" wp14:anchorId="7A0EC5B7" wp14:editId="461D0253">
+          <wp:inline distT="0" distB="0" distL="0" distR="0" wp14:anchorId="7A0EC5B7" wp14:editId="37DA52C3">
             <wp:extent cx="5731510" cy="1427871"/>
             <wp:effectExtent l="0" t="0" r="2540" b="1270"/>
             <wp:docPr id="2126007471" name="Picture 15" descr="A screen shot of a computer&#10;&#10;Description automatically generated"/>
@@ -4506,7 +5100,7 @@
                     <pic:cNvPicPr/>
                   </pic:nvPicPr>
                   <pic:blipFill>
-                    <a:blip r:embed="rId24" cstate="print">
+                    <a:blip r:embed="rId32" cstate="print">
                       <a:extLst>
                         <a:ext uri="{28A0092B-C50C-407E-A947-70E740481C1C}">
                           <a14:useLocalDpi xmlns:a14="http://schemas.microsoft.com/office/drawing/2010/main" val="0"/>
@@ -4624,7 +5218,7 @@
                     <pic:cNvPicPr/>
                   </pic:nvPicPr>
                   <pic:blipFill>
-                    <a:blip r:embed="rId25">
+                    <a:blip r:embed="rId33">
                       <a:extLst>
                         <a:ext uri="{28A0092B-C50C-407E-A947-70E740481C1C}">
                           <a14:useLocalDpi xmlns:a14="http://schemas.microsoft.com/office/drawing/2010/main" val="0"/>
@@ -4729,7 +5323,7 @@
                     <pic:cNvPicPr/>
                   </pic:nvPicPr>
                   <pic:blipFill>
-                    <a:blip r:embed="rId26"/>
+                    <a:blip r:embed="rId34"/>
                     <a:stretch>
                       <a:fillRect/>
                     </a:stretch>
@@ -4798,7 +5392,7 @@
           <w:lang w:val="en-GB"/>
         </w:rPr>
         <w:drawing>
-          <wp:inline distT="0" distB="0" distL="0" distR="0" wp14:anchorId="12F3CB1E" wp14:editId="1E0F2577">
+          <wp:inline distT="0" distB="0" distL="0" distR="0" wp14:anchorId="12F3CB1E" wp14:editId="7CBB4887">
             <wp:extent cx="5731510" cy="1996440"/>
             <wp:effectExtent l="0" t="0" r="2540" b="3810"/>
             <wp:docPr id="265396102" name="Picture 17" descr="A screenshot of a computer&#10;&#10;Description automatically generated"/>
@@ -4813,7 +5407,7 @@
                     <pic:cNvPicPr/>
                   </pic:nvPicPr>
                   <pic:blipFill>
-                    <a:blip r:embed="rId27" cstate="print">
+                    <a:blip r:embed="rId35" cstate="print">
                       <a:extLst>
                         <a:ext uri="{28A0092B-C50C-407E-A947-70E740481C1C}">
                           <a14:useLocalDpi xmlns:a14="http://schemas.microsoft.com/office/drawing/2010/main" val="0"/>
@@ -5032,7 +5626,7 @@
     <w:bookmarkEnd w:id="0"/>
     <w:p/>
     <w:sectPr>
-      <w:footerReference w:type="default" r:id="rId28"/>
+      <w:footerReference w:type="default" r:id="rId36"/>
       <w:pgSz w:w="11906" w:h="16838"/>
       <w:pgMar w:top="1440" w:right="1440" w:bottom="1440" w:left="1440" w:header="708" w:footer="708" w:gutter="0"/>
       <w:pgBorders w:offsetFrom="page">
@@ -5049,7 +5643,7 @@
 </file>
 
 <file path=word/endnotes.xml><?xml version="1.0" encoding="utf-8"?>
-<w:endnotes xmlns:wpc="http://schemas.microsoft.com/office/word/2010/wordprocessingCanvas" xmlns:cx="http://schemas.microsoft.com/office/drawing/2014/chartex" xmlns:cx1="http://schemas.microsoft.com/office/drawing/2015/9/8/chartex" xmlns:cx2="http://schemas.microsoft.com/office/drawing/2015/10/21/chartex" xmlns:cx3="http://schemas.microsoft.com/office/drawing/2016/5/9/chartex" xmlns:cx4="http://schemas.microsoft.com/office/drawing/2016/5/10/chartex" xmlns:cx5="http://schemas.microsoft.com/office/drawing/2016/5/11/chartex" xmlns:cx6="http://schemas.microsoft.com/office/drawing/2016/5/12/chartex" xmlns:cx7="http://schemas.microsoft.com/office/drawing/2016/5/13/chartex" xmlns:cx8="http://schemas.microsoft.com/office/drawing/2016/5/14/chartex" xmlns:mc="http://schemas.openxmlformats.org/markup-compatibility/2006" xmlns:aink="http://schemas.microsoft.com/office/drawing/2016/ink" xmlns:am3d="http://schemas.microsoft.com/office/drawing/2017/model3d" xmlns:o="urn:schemas-microsoft-com:office:office" xmlns:oel="http://schemas.microsoft.com/office/2019/extlst" xmlns:r="http://schemas.openxmlformats.org/officeDocument/2006/relationships" xmlns:m="http://schemas.openxmlformats.org/officeDocument/2006/math" xmlns:v="urn:schemas-microsoft-com:vml" xmlns:wp14="http://schemas.microsoft.com/office/word/2010/wordprocessingDrawing" xmlns:wp="http://schemas.openxmlformats.org/drawingml/2006/wordprocessingDrawing" xmlns:w10="urn:schemas-microsoft-com:office:word" xmlns:w="http://schemas.openxmlformats.org/wordprocessingml/2006/main" xmlns:w14="http://schemas.microsoft.com/office/word/2010/wordml" xmlns:w15="http://schemas.microsoft.com/office/word/2012/wordml" xmlns:w16cex="http://schemas.microsoft.com/office/word/2018/wordml/cex" xmlns:w16cid="http://schemas.microsoft.com/office/word/2016/wordml/cid" xmlns:w16="http://schemas.microsoft.com/office/word/2018/wordml" xmlns:w16du="http://schemas.microsoft.com/office/word/2023/wordml/word16du" xmlns:w16sdtdh="http://schemas.microsoft.com/office/word/2020/wordml/sdtdatahash" xmlns:w16se="http://schemas.microsoft.com/office/word/2015/wordml/symex" xmlns:wpg="http://schemas.microsoft.com/office/word/2010/wordprocessingGroup" xmlns:wpi="http://schemas.microsoft.com/office/word/2010/wordprocessingInk" xmlns:wne="http://schemas.microsoft.com/office/word/2006/wordml" xmlns:wps="http://schemas.microsoft.com/office/word/2010/wordprocessingShape" mc:Ignorable="w14 w15 w16se w16cid w16 w16cex w16sdtdh w16du wp14">
+<w:endnotes xmlns:wpc="http://schemas.microsoft.com/office/word/2010/wordprocessingCanvas" xmlns:cx="http://schemas.microsoft.com/office/drawing/2014/chartex" xmlns:cx1="http://schemas.microsoft.com/office/drawing/2015/9/8/chartex" xmlns:cx2="http://schemas.microsoft.com/office/drawing/2015/10/21/chartex" xmlns:cx3="http://schemas.microsoft.com/office/drawing/2016/5/9/chartex" xmlns:cx4="http://schemas.microsoft.com/office/drawing/2016/5/10/chartex" xmlns:cx5="http://schemas.microsoft.com/office/drawing/2016/5/11/chartex" xmlns:cx6="http://schemas.microsoft.com/office/drawing/2016/5/12/chartex" xmlns:cx7="http://schemas.microsoft.com/office/drawing/2016/5/13/chartex" xmlns:cx8="http://schemas.microsoft.com/office/drawing/2016/5/14/chartex" xmlns:mc="http://schemas.openxmlformats.org/markup-compatibility/2006" xmlns:aink="http://schemas.microsoft.com/office/drawing/2016/ink" xmlns:am3d="http://schemas.microsoft.com/office/drawing/2017/model3d" xmlns:o="urn:schemas-microsoft-com:office:office" xmlns:oel="http://schemas.microsoft.com/office/2019/extlst" xmlns:r="http://schemas.openxmlformats.org/officeDocument/2006/relationships" xmlns:m="http://schemas.openxmlformats.org/officeDocument/2006/math" xmlns:v="urn:schemas-microsoft-com:vml" xmlns:wp14="http://schemas.microsoft.com/office/word/2010/wordprocessingDrawing" xmlns:wp="http://schemas.openxmlformats.org/drawingml/2006/wordprocessingDrawing" xmlns:w10="urn:schemas-microsoft-com:office:word" xmlns:w="http://schemas.openxmlformats.org/wordprocessingml/2006/main" xmlns:w14="http://schemas.microsoft.com/office/word/2010/wordml" xmlns:w15="http://schemas.microsoft.com/office/word/2012/wordml" xmlns:w16cex="http://schemas.microsoft.com/office/word/2018/wordml/cex" xmlns:w16cid="http://schemas.microsoft.com/office/word/2016/wordml/cid" xmlns:w16="http://schemas.microsoft.com/office/word/2018/wordml" xmlns:w16du="http://schemas.microsoft.com/office/word/2023/wordml/word16du" xmlns:w16sdtdh="http://schemas.microsoft.com/office/word/2020/wordml/sdtdatahash" xmlns:w16sdtfl="http://schemas.microsoft.com/office/word/2024/wordml/sdtformatlock" xmlns:w16se="http://schemas.microsoft.com/office/word/2015/wordml/symex" xmlns:wpg="http://schemas.microsoft.com/office/word/2010/wordprocessingGroup" xmlns:wpi="http://schemas.microsoft.com/office/word/2010/wordprocessingInk" xmlns:wne="http://schemas.microsoft.com/office/word/2006/wordml" xmlns:wps="http://schemas.microsoft.com/office/word/2010/wordprocessingShape" mc:Ignorable="w14 w15 w16se w16cid w16 w16cex w16sdtdh w16sdtfl w16du wp14">
   <w:endnote w:type="separator" w:id="-1">
     <w:p>
       <w:pPr>
@@ -5074,7 +5668,7 @@
 </file>
 
 <file path=word/footer1.xml><?xml version="1.0" encoding="utf-8"?>
-<w:ftr xmlns:wpc="http://schemas.microsoft.com/office/word/2010/wordprocessingCanvas" xmlns:cx="http://schemas.microsoft.com/office/drawing/2014/chartex" xmlns:cx1="http://schemas.microsoft.com/office/drawing/2015/9/8/chartex" xmlns:cx2="http://schemas.microsoft.com/office/drawing/2015/10/21/chartex" xmlns:cx3="http://schemas.microsoft.com/office/drawing/2016/5/9/chartex" xmlns:cx4="http://schemas.microsoft.com/office/drawing/2016/5/10/chartex" xmlns:cx5="http://schemas.microsoft.com/office/drawing/2016/5/11/chartex" xmlns:cx6="http://schemas.microsoft.com/office/drawing/2016/5/12/chartex" xmlns:cx7="http://schemas.microsoft.com/office/drawing/2016/5/13/chartex" xmlns:cx8="http://schemas.microsoft.com/office/drawing/2016/5/14/chartex" xmlns:mc="http://schemas.openxmlformats.org/markup-compatibility/2006" xmlns:aink="http://schemas.microsoft.com/office/drawing/2016/ink" xmlns:am3d="http://schemas.microsoft.com/office/drawing/2017/model3d" xmlns:o="urn:schemas-microsoft-com:office:office" xmlns:oel="http://schemas.microsoft.com/office/2019/extlst" xmlns:r="http://schemas.openxmlformats.org/officeDocument/2006/relationships" xmlns:m="http://schemas.openxmlformats.org/officeDocument/2006/math" xmlns:v="urn:schemas-microsoft-com:vml" xmlns:wp14="http://schemas.microsoft.com/office/word/2010/wordprocessingDrawing" xmlns:wp="http://schemas.openxmlformats.org/drawingml/2006/wordprocessingDrawing" xmlns:w10="urn:schemas-microsoft-com:office:word" xmlns:w="http://schemas.openxmlformats.org/wordprocessingml/2006/main" xmlns:w14="http://schemas.microsoft.com/office/word/2010/wordml" xmlns:w15="http://schemas.microsoft.com/office/word/2012/wordml" xmlns:w16cex="http://schemas.microsoft.com/office/word/2018/wordml/cex" xmlns:w16cid="http://schemas.microsoft.com/office/word/2016/wordml/cid" xmlns:w16="http://schemas.microsoft.com/office/word/2018/wordml" xmlns:w16du="http://schemas.microsoft.com/office/word/2023/wordml/word16du" xmlns:w16sdtdh="http://schemas.microsoft.com/office/word/2020/wordml/sdtdatahash" xmlns:w16se="http://schemas.microsoft.com/office/word/2015/wordml/symex" xmlns:wpg="http://schemas.microsoft.com/office/word/2010/wordprocessingGroup" xmlns:wpi="http://schemas.microsoft.com/office/word/2010/wordprocessingInk" xmlns:wne="http://schemas.microsoft.com/office/word/2006/wordml" xmlns:wps="http://schemas.microsoft.com/office/word/2010/wordprocessingShape" mc:Ignorable="w14 w15 w16se w16cid w16 w16cex w16sdtdh w16du wp14">
+<w:ftr xmlns:wpc="http://schemas.microsoft.com/office/word/2010/wordprocessingCanvas" xmlns:cx="http://schemas.microsoft.com/office/drawing/2014/chartex" xmlns:cx1="http://schemas.microsoft.com/office/drawing/2015/9/8/chartex" xmlns:cx2="http://schemas.microsoft.com/office/drawing/2015/10/21/chartex" xmlns:cx3="http://schemas.microsoft.com/office/drawing/2016/5/9/chartex" xmlns:cx4="http://schemas.microsoft.com/office/drawing/2016/5/10/chartex" xmlns:cx5="http://schemas.microsoft.com/office/drawing/2016/5/11/chartex" xmlns:cx6="http://schemas.microsoft.com/office/drawing/2016/5/12/chartex" xmlns:cx7="http://schemas.microsoft.com/office/drawing/2016/5/13/chartex" xmlns:cx8="http://schemas.microsoft.com/office/drawing/2016/5/14/chartex" xmlns:mc="http://schemas.openxmlformats.org/markup-compatibility/2006" xmlns:aink="http://schemas.microsoft.com/office/drawing/2016/ink" xmlns:am3d="http://schemas.microsoft.com/office/drawing/2017/model3d" xmlns:o="urn:schemas-microsoft-com:office:office" xmlns:oel="http://schemas.microsoft.com/office/2019/extlst" xmlns:r="http://schemas.openxmlformats.org/officeDocument/2006/relationships" xmlns:m="http://schemas.openxmlformats.org/officeDocument/2006/math" xmlns:v="urn:schemas-microsoft-com:vml" xmlns:wp14="http://schemas.microsoft.com/office/word/2010/wordprocessingDrawing" xmlns:wp="http://schemas.openxmlformats.org/drawingml/2006/wordprocessingDrawing" xmlns:w10="urn:schemas-microsoft-com:office:word" xmlns:w="http://schemas.openxmlformats.org/wordprocessingml/2006/main" xmlns:w14="http://schemas.microsoft.com/office/word/2010/wordml" xmlns:w15="http://schemas.microsoft.com/office/word/2012/wordml" xmlns:w16cex="http://schemas.microsoft.com/office/word/2018/wordml/cex" xmlns:w16cid="http://schemas.microsoft.com/office/word/2016/wordml/cid" xmlns:w16="http://schemas.microsoft.com/office/word/2018/wordml" xmlns:w16du="http://schemas.microsoft.com/office/word/2023/wordml/word16du" xmlns:w16sdtdh="http://schemas.microsoft.com/office/word/2020/wordml/sdtdatahash" xmlns:w16sdtfl="http://schemas.microsoft.com/office/word/2024/wordml/sdtformatlock" xmlns:w16se="http://schemas.microsoft.com/office/word/2015/wordml/symex" xmlns:wpg="http://schemas.microsoft.com/office/word/2010/wordprocessingGroup" xmlns:wpi="http://schemas.microsoft.com/office/word/2010/wordprocessingInk" xmlns:wne="http://schemas.microsoft.com/office/word/2006/wordml" xmlns:wps="http://schemas.microsoft.com/office/word/2010/wordprocessingShape" mc:Ignorable="w14 w15 w16se w16cid w16 w16cex w16sdtdh w16sdtfl w16du wp14">
   <w:sdt>
     <w:sdtPr>
       <w:id w:val="-48776909"/>
@@ -5127,7 +5721,7 @@
 </file>
 
 <file path=word/footnotes.xml><?xml version="1.0" encoding="utf-8"?>
-<w:footnotes xmlns:wpc="http://schemas.microsoft.com/office/word/2010/wordprocessingCanvas" xmlns:cx="http://schemas.microsoft.com/office/drawing/2014/chartex" xmlns:cx1="http://schemas.microsoft.com/office/drawing/2015/9/8/chartex" xmlns:cx2="http://schemas.microsoft.com/office/drawing/2015/10/21/chartex" xmlns:cx3="http://schemas.microsoft.com/office/drawing/2016/5/9/chartex" xmlns:cx4="http://schemas.microsoft.com/office/drawing/2016/5/10/chartex" xmlns:cx5="http://schemas.microsoft.com/office/drawing/2016/5/11/chartex" xmlns:cx6="http://schemas.microsoft.com/office/drawing/2016/5/12/chartex" xmlns:cx7="http://schemas.microsoft.com/office/drawing/2016/5/13/chartex" xmlns:cx8="http://schemas.microsoft.com/office/drawing/2016/5/14/chartex" xmlns:mc="http://schemas.openxmlformats.org/markup-compatibility/2006" xmlns:aink="http://schemas.microsoft.com/office/drawing/2016/ink" xmlns:am3d="http://schemas.microsoft.com/office/drawing/2017/model3d" xmlns:o="urn:schemas-microsoft-com:office:office" xmlns:oel="http://schemas.microsoft.com/office/2019/extlst" xmlns:r="http://schemas.openxmlformats.org/officeDocument/2006/relationships" xmlns:m="http://schemas.openxmlformats.org/officeDocument/2006/math" xmlns:v="urn:schemas-microsoft-com:vml" xmlns:wp14="http://schemas.microsoft.com/office/word/2010/wordprocessingDrawing" xmlns:wp="http://schemas.openxmlformats.org/drawingml/2006/wordprocessingDrawing" xmlns:w10="urn:schemas-microsoft-com:office:word" xmlns:w="http://schemas.openxmlformats.org/wordprocessingml/2006/main" xmlns:w14="http://schemas.microsoft.com/office/word/2010/wordml" xmlns:w15="http://schemas.microsoft.com/office/word/2012/wordml" xmlns:w16cex="http://schemas.microsoft.com/office/word/2018/wordml/cex" xmlns:w16cid="http://schemas.microsoft.com/office/word/2016/wordml/cid" xmlns:w16="http://schemas.microsoft.com/office/word/2018/wordml" xmlns:w16du="http://schemas.microsoft.com/office/word/2023/wordml/word16du" xmlns:w16sdtdh="http://schemas.microsoft.com/office/word/2020/wordml/sdtdatahash" xmlns:w16se="http://schemas.microsoft.com/office/word/2015/wordml/symex" xmlns:wpg="http://schemas.microsoft.com/office/word/2010/wordprocessingGroup" xmlns:wpi="http://schemas.microsoft.com/office/word/2010/wordprocessingInk" xmlns:wne="http://schemas.microsoft.com/office/word/2006/wordml" xmlns:wps="http://schemas.microsoft.com/office/word/2010/wordprocessingShape" mc:Ignorable="w14 w15 w16se w16cid w16 w16cex w16sdtdh w16du wp14">
+<w:footnotes xmlns:wpc="http://schemas.microsoft.com/office/word/2010/wordprocessingCanvas" xmlns:cx="http://schemas.microsoft.com/office/drawing/2014/chartex" xmlns:cx1="http://schemas.microsoft.com/office/drawing/2015/9/8/chartex" xmlns:cx2="http://schemas.microsoft.com/office/drawing/2015/10/21/chartex" xmlns:cx3="http://schemas.microsoft.com/office/drawing/2016/5/9/chartex" xmlns:cx4="http://schemas.microsoft.com/office/drawing/2016/5/10/chartex" xmlns:cx5="http://schemas.microsoft.com/office/drawing/2016/5/11/chartex" xmlns:cx6="http://schemas.microsoft.com/office/drawing/2016/5/12/chartex" xmlns:cx7="http://schemas.microsoft.com/office/drawing/2016/5/13/chartex" xmlns:cx8="http://schemas.microsoft.com/office/drawing/2016/5/14/chartex" xmlns:mc="http://schemas.openxmlformats.org/markup-compatibility/2006" xmlns:aink="http://schemas.microsoft.com/office/drawing/2016/ink" xmlns:am3d="http://schemas.microsoft.com/office/drawing/2017/model3d" xmlns:o="urn:schemas-microsoft-com:office:office" xmlns:oel="http://schemas.microsoft.com/office/2019/extlst" xmlns:r="http://schemas.openxmlformats.org/officeDocument/2006/relationships" xmlns:m="http://schemas.openxmlformats.org/officeDocument/2006/math" xmlns:v="urn:schemas-microsoft-com:vml" xmlns:wp14="http://schemas.microsoft.com/office/word/2010/wordprocessingDrawing" xmlns:wp="http://schemas.openxmlformats.org/drawingml/2006/wordprocessingDrawing" xmlns:w10="urn:schemas-microsoft-com:office:word" xmlns:w="http://schemas.openxmlformats.org/wordprocessingml/2006/main" xmlns:w14="http://schemas.microsoft.com/office/word/2010/wordml" xmlns:w15="http://schemas.microsoft.com/office/word/2012/wordml" xmlns:w16cex="http://schemas.microsoft.com/office/word/2018/wordml/cex" xmlns:w16cid="http://schemas.microsoft.com/office/word/2016/wordml/cid" xmlns:w16="http://schemas.microsoft.com/office/word/2018/wordml" xmlns:w16du="http://schemas.microsoft.com/office/word/2023/wordml/word16du" xmlns:w16sdtdh="http://schemas.microsoft.com/office/word/2020/wordml/sdtdatahash" xmlns:w16sdtfl="http://schemas.microsoft.com/office/word/2024/wordml/sdtformatlock" xmlns:w16se="http://schemas.microsoft.com/office/word/2015/wordml/symex" xmlns:wpg="http://schemas.microsoft.com/office/word/2010/wordprocessingGroup" xmlns:wpi="http://schemas.microsoft.com/office/word/2010/wordprocessingInk" xmlns:wne="http://schemas.microsoft.com/office/word/2006/wordml" xmlns:wps="http://schemas.microsoft.com/office/word/2010/wordprocessingShape" mc:Ignorable="w14 w15 w16se w16cid w16 w16cex w16sdtdh w16sdtfl w16du wp14">
   <w:footnote w:type="separator" w:id="-1">
     <w:p>
       <w:pPr>
@@ -5152,7 +5746,7 @@
 </file>
 
 <file path=word/numbering.xml><?xml version="1.0" encoding="utf-8"?>
-<w:numbering xmlns:wpc="http://schemas.microsoft.com/office/word/2010/wordprocessingCanvas" xmlns:cx="http://schemas.microsoft.com/office/drawing/2014/chartex" xmlns:cx1="http://schemas.microsoft.com/office/drawing/2015/9/8/chartex" xmlns:cx2="http://schemas.microsoft.com/office/drawing/2015/10/21/chartex" xmlns:cx3="http://schemas.microsoft.com/office/drawing/2016/5/9/chartex" xmlns:cx4="http://schemas.microsoft.com/office/drawing/2016/5/10/chartex" xmlns:cx5="http://schemas.microsoft.com/office/drawing/2016/5/11/chartex" xmlns:cx6="http://schemas.microsoft.com/office/drawing/2016/5/12/chartex" xmlns:cx7="http://schemas.microsoft.com/office/drawing/2016/5/13/chartex" xmlns:cx8="http://schemas.microsoft.com/office/drawing/2016/5/14/chartex" xmlns:mc="http://schemas.openxmlformats.org/markup-compatibility/2006" xmlns:aink="http://schemas.microsoft.com/office/drawing/2016/ink" xmlns:am3d="http://schemas.microsoft.com/office/drawing/2017/model3d" xmlns:o="urn:schemas-microsoft-com:office:office" xmlns:oel="http://schemas.microsoft.com/office/2019/extlst" xmlns:r="http://schemas.openxmlformats.org/officeDocument/2006/relationships" xmlns:m="http://schemas.openxmlformats.org/officeDocument/2006/math" xmlns:v="urn:schemas-microsoft-com:vml" xmlns:wp14="http://schemas.microsoft.com/office/word/2010/wordprocessingDrawing" xmlns:wp="http://schemas.openxmlformats.org/drawingml/2006/wordprocessingDrawing" xmlns:w10="urn:schemas-microsoft-com:office:word" xmlns:w="http://schemas.openxmlformats.org/wordprocessingml/2006/main" xmlns:w14="http://schemas.microsoft.com/office/word/2010/wordml" xmlns:w15="http://schemas.microsoft.com/office/word/2012/wordml" xmlns:w16cex="http://schemas.microsoft.com/office/word/2018/wordml/cex" xmlns:w16cid="http://schemas.microsoft.com/office/word/2016/wordml/cid" xmlns:w16="http://schemas.microsoft.com/office/word/2018/wordml" xmlns:w16du="http://schemas.microsoft.com/office/word/2023/wordml/word16du" xmlns:w16sdtdh="http://schemas.microsoft.com/office/word/2020/wordml/sdtdatahash" xmlns:w16se="http://schemas.microsoft.com/office/word/2015/wordml/symex" xmlns:wpg="http://schemas.microsoft.com/office/word/2010/wordprocessingGroup" xmlns:wpi="http://schemas.microsoft.com/office/word/2010/wordprocessingInk" xmlns:wne="http://schemas.microsoft.com/office/word/2006/wordml" xmlns:wps="http://schemas.microsoft.com/office/word/2010/wordprocessingShape" mc:Ignorable="w14 w15 w16se w16cid w16 w16cex w16sdtdh w16du wp14">
+<w:numbering xmlns:wpc="http://schemas.microsoft.com/office/word/2010/wordprocessingCanvas" xmlns:cx="http://schemas.microsoft.com/office/drawing/2014/chartex" xmlns:cx1="http://schemas.microsoft.com/office/drawing/2015/9/8/chartex" xmlns:cx2="http://schemas.microsoft.com/office/drawing/2015/10/21/chartex" xmlns:cx3="http://schemas.microsoft.com/office/drawing/2016/5/9/chartex" xmlns:cx4="http://schemas.microsoft.com/office/drawing/2016/5/10/chartex" xmlns:cx5="http://schemas.microsoft.com/office/drawing/2016/5/11/chartex" xmlns:cx6="http://schemas.microsoft.com/office/drawing/2016/5/12/chartex" xmlns:cx7="http://schemas.microsoft.com/office/drawing/2016/5/13/chartex" xmlns:cx8="http://schemas.microsoft.com/office/drawing/2016/5/14/chartex" xmlns:mc="http://schemas.openxmlformats.org/markup-compatibility/2006" xmlns:aink="http://schemas.microsoft.com/office/drawing/2016/ink" xmlns:am3d="http://schemas.microsoft.com/office/drawing/2017/model3d" xmlns:o="urn:schemas-microsoft-com:office:office" xmlns:oel="http://schemas.microsoft.com/office/2019/extlst" xmlns:r="http://schemas.openxmlformats.org/officeDocument/2006/relationships" xmlns:m="http://schemas.openxmlformats.org/officeDocument/2006/math" xmlns:v="urn:schemas-microsoft-com:vml" xmlns:wp14="http://schemas.microsoft.com/office/word/2010/wordprocessingDrawing" xmlns:wp="http://schemas.openxmlformats.org/drawingml/2006/wordprocessingDrawing" xmlns:w10="urn:schemas-microsoft-com:office:word" xmlns:w="http://schemas.openxmlformats.org/wordprocessingml/2006/main" xmlns:w14="http://schemas.microsoft.com/office/word/2010/wordml" xmlns:w15="http://schemas.microsoft.com/office/word/2012/wordml" xmlns:w16cex="http://schemas.microsoft.com/office/word/2018/wordml/cex" xmlns:w16cid="http://schemas.microsoft.com/office/word/2016/wordml/cid" xmlns:w16="http://schemas.microsoft.com/office/word/2018/wordml" xmlns:w16du="http://schemas.microsoft.com/office/word/2023/wordml/word16du" xmlns:w16sdtdh="http://schemas.microsoft.com/office/word/2020/wordml/sdtdatahash" xmlns:w16sdtfl="http://schemas.microsoft.com/office/word/2024/wordml/sdtformatlock" xmlns:w16se="http://schemas.microsoft.com/office/word/2015/wordml/symex" xmlns:wpg="http://schemas.microsoft.com/office/word/2010/wordprocessingGroup" xmlns:wpi="http://schemas.microsoft.com/office/word/2010/wordprocessingInk" xmlns:wne="http://schemas.microsoft.com/office/word/2006/wordml" xmlns:wps="http://schemas.microsoft.com/office/word/2010/wordprocessingShape" mc:Ignorable="w14 w15 w16se w16cid w16 w16cex w16sdtdh w16sdtfl w16du wp14">
   <w:abstractNum w:abstractNumId="0" w15:restartNumberingAfterBreak="0">
     <w:nsid w:val="02BC13A9"/>
     <w:multiLevelType w:val="hybridMultilevel"/>
@@ -6347,7 +6941,7 @@
 </file>
 
 <file path=word/styles.xml><?xml version="1.0" encoding="utf-8"?>
-<w:styles xmlns:mc="http://schemas.openxmlformats.org/markup-compatibility/2006" xmlns:r="http://schemas.openxmlformats.org/officeDocument/2006/relationships" xmlns:w="http://schemas.openxmlformats.org/wordprocessingml/2006/main" xmlns:w14="http://schemas.microsoft.com/office/word/2010/wordml" xmlns:w15="http://schemas.microsoft.com/office/word/2012/wordml" xmlns:w16cex="http://schemas.microsoft.com/office/word/2018/wordml/cex" xmlns:w16cid="http://schemas.microsoft.com/office/word/2016/wordml/cid" xmlns:w16="http://schemas.microsoft.com/office/word/2018/wordml" xmlns:w16du="http://schemas.microsoft.com/office/word/2023/wordml/word16du" xmlns:w16sdtdh="http://schemas.microsoft.com/office/word/2020/wordml/sdtdatahash" xmlns:w16se="http://schemas.microsoft.com/office/word/2015/wordml/symex" mc:Ignorable="w14 w15 w16se w16cid w16 w16cex w16sdtdh w16du">
+<w:styles xmlns:mc="http://schemas.openxmlformats.org/markup-compatibility/2006" xmlns:r="http://schemas.openxmlformats.org/officeDocument/2006/relationships" xmlns:w="http://schemas.openxmlformats.org/wordprocessingml/2006/main" xmlns:w14="http://schemas.microsoft.com/office/word/2010/wordml" xmlns:w15="http://schemas.microsoft.com/office/word/2012/wordml" xmlns:w16cex="http://schemas.microsoft.com/office/word/2018/wordml/cex" xmlns:w16cid="http://schemas.microsoft.com/office/word/2016/wordml/cid" xmlns:w16="http://schemas.microsoft.com/office/word/2018/wordml" xmlns:w16du="http://schemas.microsoft.com/office/word/2023/wordml/word16du" xmlns:w16sdtdh="http://schemas.microsoft.com/office/word/2020/wordml/sdtdatahash" xmlns:w16sdtfl="http://schemas.microsoft.com/office/word/2024/wordml/sdtformatlock" xmlns:w16se="http://schemas.microsoft.com/office/word/2015/wordml/symex" mc:Ignorable="w14 w15 w16se w16cid w16 w16cex w16sdtdh w16sdtfl w16du">
   <w:docDefaults>
     <w:rPrDefault>
       <w:rPr>

</xml_diff>

<commit_message>
:memo: Completed Pubnub section for documentation
Completed the access manager, SSL, and communication section
in documentation
</commit_message>
<xml_diff>
--- a/Sipify_Documentation_Beta.docx
+++ b/Sipify_Documentation_Beta.docx
@@ -345,7 +345,7 @@
           <w:szCs w:val="28"/>
           <w:lang w:val="en-GB"/>
         </w:rPr>
-        <w:t>1</w:t>
+        <w:t>3</w:t>
       </w:r>
     </w:p>
     <w:p>
@@ -626,6 +626,19 @@
     <w:p>
       <w:pPr>
         <w:pStyle w:val="ListParagraph"/>
+        <w:rPr>
+          <w:rFonts w:ascii="Times New Roman" w:hAnsi="Times New Roman" w:cs="Times New Roman"/>
+          <w:b/>
+          <w:bCs/>
+          <w:sz w:val="20"/>
+          <w:szCs w:val="20"/>
+          <w:lang w:val="en-GB"/>
+        </w:rPr>
+      </w:pPr>
+    </w:p>
+    <w:p>
+      <w:pPr>
+        <w:pStyle w:val="ListParagraph"/>
         <w:spacing w:line="360" w:lineRule="auto"/>
         <w:rPr>
           <w:rFonts w:ascii="Times New Roman" w:hAnsi="Times New Roman" w:cs="Times New Roman"/>
@@ -673,7 +686,25 @@
             <w:sz w:val="20"/>
             <w:szCs w:val="20"/>
           </w:rPr>
-          <w:t>Custom Domain..…………………………………………………………………………</w:t>
+          <w:t xml:space="preserve">Custom </w:t>
+        </w:r>
+        <w:proofErr w:type="gramStart"/>
+        <w:r>
+          <w:rPr>
+            <w:rFonts w:ascii="Times New Roman" w:hAnsi="Times New Roman" w:cs="Times New Roman"/>
+            <w:sz w:val="20"/>
+            <w:szCs w:val="20"/>
+          </w:rPr>
+          <w:t>Domain..</w:t>
+        </w:r>
+        <w:proofErr w:type="gramEnd"/>
+        <w:r>
+          <w:rPr>
+            <w:rFonts w:ascii="Times New Roman" w:hAnsi="Times New Roman" w:cs="Times New Roman"/>
+            <w:sz w:val="20"/>
+            <w:szCs w:val="20"/>
+          </w:rPr>
+          <w:t>…………………………………………………………………………</w:t>
         </w:r>
         <w:r>
           <w:rPr>
@@ -1089,7 +1120,27 @@
             <w:szCs w:val="20"/>
             <w:lang w:val="en-GB"/>
           </w:rPr>
-          <w:t>evice………..…</w:t>
+          <w:t>evice……</w:t>
+        </w:r>
+        <w:proofErr w:type="gramStart"/>
+        <w:r>
+          <w:rPr>
+            <w:rFonts w:ascii="Times New Roman" w:hAnsi="Times New Roman" w:cs="Times New Roman"/>
+            <w:sz w:val="20"/>
+            <w:szCs w:val="20"/>
+            <w:lang w:val="en-GB"/>
+          </w:rPr>
+          <w:t>…..</w:t>
+        </w:r>
+        <w:proofErr w:type="gramEnd"/>
+        <w:r>
+          <w:rPr>
+            <w:rFonts w:ascii="Times New Roman" w:hAnsi="Times New Roman" w:cs="Times New Roman"/>
+            <w:sz w:val="20"/>
+            <w:szCs w:val="20"/>
+            <w:lang w:val="en-GB"/>
+          </w:rPr>
+          <w:t>…</w:t>
         </w:r>
         <w:r>
           <w:rPr>
@@ -1181,6 +1232,7 @@
           </w:rPr>
           <w:t>………………………………………………</w:t>
         </w:r>
+        <w:proofErr w:type="gramStart"/>
         <w:r>
           <w:rPr>
             <w:rFonts w:ascii="Times New Roman" w:hAnsi="Times New Roman" w:cs="Times New Roman"/>
@@ -1199,6 +1251,7 @@
           </w:rPr>
           <w:t>..</w:t>
         </w:r>
+        <w:proofErr w:type="gramEnd"/>
       </w:hyperlink>
     </w:p>
     <w:p>
@@ -1343,6 +1396,7 @@
           </w:rPr>
           <w:t>…</w:t>
         </w:r>
+        <w:proofErr w:type="gramStart"/>
         <w:r>
           <w:rPr>
             <w:rFonts w:ascii="Times New Roman" w:hAnsi="Times New Roman" w:cs="Times New Roman"/>
@@ -1352,6 +1406,7 @@
           </w:rPr>
           <w:t>…..</w:t>
         </w:r>
+        <w:proofErr w:type="gramEnd"/>
       </w:hyperlink>
     </w:p>
     <w:p>
@@ -1593,13 +1648,24 @@
         </w:r>
       </w:fldSimple>
       <w:r>
-        <w:t xml:space="preserve"> Updated </w:t>
+        <w:t xml:space="preserve"> </w:t>
+      </w:r>
+      <w:proofErr w:type="gramStart"/>
+      <w:r>
+        <w:t xml:space="preserve">Updated </w:t>
       </w:r>
       <w:r>
         <w:rPr>
           <w:noProof/>
         </w:rPr>
-        <w:t xml:space="preserve"> System Architecture Diagram</w:t>
+        <w:t xml:space="preserve"> System</w:t>
+      </w:r>
+      <w:proofErr w:type="gramEnd"/>
+      <w:r>
+        <w:rPr>
+          <w:noProof/>
+        </w:rPr>
+        <w:t xml:space="preserve"> Architecture Diagram</w:t>
       </w:r>
     </w:p>
     <w:p>
@@ -1618,6 +1684,11 @@
     </w:p>
     <w:p>
       <w:pPr>
+        <w:pStyle w:val="ListParagraph"/>
+        <w:numPr>
+          <w:ilvl w:val="0"/>
+          <w:numId w:val="5"/>
+        </w:numPr>
         <w:spacing w:line="360" w:lineRule="auto"/>
         <w:jc w:val="center"/>
         <w:rPr>
@@ -1638,18 +1709,7 @@
           <w:szCs w:val="28"/>
           <w:lang w:val="en-GB"/>
         </w:rPr>
-        <w:t>2</w:t>
-      </w:r>
-      <w:r>
-        <w:rPr>
-          <w:rFonts w:ascii="Times New Roman" w:hAnsi="Times New Roman" w:cs="Times New Roman"/>
-          <w:b/>
-          <w:bCs/>
-          <w:sz w:val="28"/>
-          <w:szCs w:val="28"/>
-          <w:lang w:val="en-GB"/>
-        </w:rPr>
-        <w:t>. Deployed to AWS</w:t>
+        <w:t>Deployed to AWS</w:t>
       </w:r>
     </w:p>
     <w:p>
@@ -1736,7 +1796,67 @@
           <w:szCs w:val="24"/>
           <w:lang w:val="en-GB"/>
         </w:rPr>
-        <w:t xml:space="preserve">Using godaddy.com I was able to purchase a custom domain for the project. I had been given a number of different options for the domain name and after a long discussion with the team, we decided on sipify.site. After gaining access to the domain I created a hosted zone for the domain on Route53. Using this I was given access to AWS name servers to route traffic to my domain. I created a record for my domain and assigned the IPv4 address from my instance to route the traffic to connect my project with the domain. </w:t>
+        <w:t xml:space="preserve">Using godaddy.com I was able to purchase a custom domain for the project. I had been given a number of different options for the domain name and after a long discussion with the team, we decided on </w:t>
+      </w:r>
+      <w:proofErr w:type="spellStart"/>
+      <w:proofErr w:type="gramStart"/>
+      <w:r>
+        <w:rPr>
+          <w:rFonts w:ascii="Times New Roman" w:hAnsi="Times New Roman" w:cs="Times New Roman"/>
+          <w:sz w:val="24"/>
+          <w:szCs w:val="24"/>
+          <w:lang w:val="en-GB"/>
+        </w:rPr>
+        <w:t>sipify.site</w:t>
+      </w:r>
+      <w:proofErr w:type="spellEnd"/>
+      <w:proofErr w:type="gramEnd"/>
+      <w:r>
+        <w:rPr>
+          <w:rFonts w:ascii="Times New Roman" w:hAnsi="Times New Roman" w:cs="Times New Roman"/>
+          <w:sz w:val="24"/>
+          <w:szCs w:val="24"/>
+          <w:lang w:val="en-GB"/>
+        </w:rPr>
+        <w:t xml:space="preserve">. After gaining access to the </w:t>
+      </w:r>
+      <w:proofErr w:type="gramStart"/>
+      <w:r>
+        <w:rPr>
+          <w:rFonts w:ascii="Times New Roman" w:hAnsi="Times New Roman" w:cs="Times New Roman"/>
+          <w:sz w:val="24"/>
+          <w:szCs w:val="24"/>
+          <w:lang w:val="en-GB"/>
+        </w:rPr>
+        <w:t>domain</w:t>
+      </w:r>
+      <w:proofErr w:type="gramEnd"/>
+      <w:r>
+        <w:rPr>
+          <w:rFonts w:ascii="Times New Roman" w:hAnsi="Times New Roman" w:cs="Times New Roman"/>
+          <w:sz w:val="24"/>
+          <w:szCs w:val="24"/>
+          <w:lang w:val="en-GB"/>
+        </w:rPr>
+        <w:t xml:space="preserve"> I created a hosted zone for the domain on Route53. Using this I was given access to AWS name servers to route traffic to my domain. I created a record for my domain and assigned the I</w:t>
+      </w:r>
+      <w:r>
+        <w:rPr>
+          <w:rFonts w:ascii="Times New Roman" w:hAnsi="Times New Roman" w:cs="Times New Roman"/>
+          <w:sz w:val="24"/>
+          <w:szCs w:val="24"/>
+          <w:lang w:val="en-GB"/>
+        </w:rPr>
+        <w:t>p</w:t>
+      </w:r>
+      <w:r>
+        <w:rPr>
+          <w:rFonts w:ascii="Times New Roman" w:hAnsi="Times New Roman" w:cs="Times New Roman"/>
+          <w:sz w:val="24"/>
+          <w:szCs w:val="24"/>
+          <w:lang w:val="en-GB"/>
+        </w:rPr>
+        <w:t xml:space="preserve">v4 address from my instance to route the traffic to connect my project with the domain. </w:t>
       </w:r>
     </w:p>
     <w:p>
@@ -1887,7 +2007,27 @@
           <w:szCs w:val="24"/>
           <w:lang w:val="en-GB"/>
         </w:rPr>
-        <w:t xml:space="preserve">I then changed the godaddy nameservers for my domain to be the custom nameservers that route53 provided to successfully route the domain to the instance. I then created a record to </w:t>
+        <w:t xml:space="preserve">I then changed the </w:t>
+      </w:r>
+      <w:proofErr w:type="spellStart"/>
+      <w:r>
+        <w:rPr>
+          <w:rFonts w:ascii="Times New Roman" w:hAnsi="Times New Roman" w:cs="Times New Roman"/>
+          <w:sz w:val="24"/>
+          <w:szCs w:val="24"/>
+          <w:lang w:val="en-GB"/>
+        </w:rPr>
+        <w:t>godaddy</w:t>
+      </w:r>
+      <w:proofErr w:type="spellEnd"/>
+      <w:r>
+        <w:rPr>
+          <w:rFonts w:ascii="Times New Roman" w:hAnsi="Times New Roman" w:cs="Times New Roman"/>
+          <w:sz w:val="24"/>
+          <w:szCs w:val="24"/>
+          <w:lang w:val="en-GB"/>
+        </w:rPr>
+        <w:t xml:space="preserve"> nameservers for my domain to be the custom nameservers that route53 provided to successfully route the domain to the instance. I then created a record to </w:t>
       </w:r>
       <w:r>
         <w:rPr>
@@ -1897,7 +2037,29 @@
           <w:lang w:val="en-GB"/>
         </w:rPr>
         <w:lastRenderedPageBreak/>
-        <w:t xml:space="preserve">allow www. to be used to access the website as well. This record allowed the website to be accessed using sipify.site or </w:t>
+        <w:t xml:space="preserve">allow www. to be used to access the website as well. This record allowed the website to be accessed using </w:t>
+      </w:r>
+      <w:proofErr w:type="spellStart"/>
+      <w:proofErr w:type="gramStart"/>
+      <w:r>
+        <w:rPr>
+          <w:rFonts w:ascii="Times New Roman" w:hAnsi="Times New Roman" w:cs="Times New Roman"/>
+          <w:sz w:val="24"/>
+          <w:szCs w:val="24"/>
+          <w:lang w:val="en-GB"/>
+        </w:rPr>
+        <w:t>sipify.site</w:t>
+      </w:r>
+      <w:proofErr w:type="spellEnd"/>
+      <w:proofErr w:type="gramEnd"/>
+      <w:r>
+        <w:rPr>
+          <w:rFonts w:ascii="Times New Roman" w:hAnsi="Times New Roman" w:cs="Times New Roman"/>
+          <w:sz w:val="24"/>
+          <w:szCs w:val="24"/>
+          <w:lang w:val="en-GB"/>
+        </w:rPr>
+        <w:t xml:space="preserve"> or </w:t>
       </w:r>
       <w:hyperlink r:id="rId11" w:history="1">
         <w:r>
@@ -1991,27 +2153,14 @@
       <w:r>
         <w:t xml:space="preserve">Figure </w:t>
       </w:r>
-      <w:r>
-        <w:fldChar w:fldCharType="begin"/>
-      </w:r>
-      <w:r>
-        <w:instrText xml:space="preserve"> SEQ Figure \* ARABIC </w:instrText>
-      </w:r>
-      <w:r>
-        <w:fldChar w:fldCharType="separate"/>
-      </w:r>
-      <w:r>
-        <w:rPr>
-          <w:noProof/>
-        </w:rPr>
-        <w:t>2</w:t>
-      </w:r>
-      <w:r>
-        <w:rPr>
-          <w:noProof/>
-        </w:rPr>
-        <w:fldChar w:fldCharType="end"/>
-      </w:r>
+      <w:fldSimple w:instr=" SEQ Figure \* ARABIC ">
+        <w:r>
+          <w:rPr>
+            <w:noProof/>
+          </w:rPr>
+          <w:t>2</w:t>
+        </w:r>
+      </w:fldSimple>
       <w:r>
         <w:t xml:space="preserve"> Accessing website without www</w:t>
       </w:r>
@@ -2080,27 +2229,14 @@
       <w:r>
         <w:t xml:space="preserve">Figure </w:t>
       </w:r>
-      <w:r>
-        <w:fldChar w:fldCharType="begin"/>
-      </w:r>
-      <w:r>
-        <w:instrText xml:space="preserve"> SEQ Figure \* ARABIC </w:instrText>
-      </w:r>
-      <w:r>
-        <w:fldChar w:fldCharType="separate"/>
-      </w:r>
-      <w:r>
-        <w:rPr>
-          <w:noProof/>
-        </w:rPr>
-        <w:t>3</w:t>
-      </w:r>
-      <w:r>
-        <w:rPr>
-          <w:noProof/>
-        </w:rPr>
-        <w:fldChar w:fldCharType="end"/>
-      </w:r>
+      <w:fldSimple w:instr=" SEQ Figure \* ARABIC ">
+        <w:r>
+          <w:rPr>
+            <w:noProof/>
+          </w:rPr>
+          <w:t>3</w:t>
+        </w:r>
+      </w:fldSimple>
       <w:r>
         <w:t xml:space="preserve"> Accessing website using www</w:t>
       </w:r>
@@ -2134,18 +2270,7 @@
           <w:szCs w:val="28"/>
           <w:lang w:val="en-GB"/>
         </w:rPr>
-        <w:t>2.2</w:t>
-      </w:r>
-      <w:r>
-        <w:rPr>
-          <w:rFonts w:ascii="Times New Roman" w:hAnsi="Times New Roman" w:cs="Times New Roman"/>
-          <w:b/>
-          <w:bCs/>
-          <w:sz w:val="28"/>
-          <w:szCs w:val="28"/>
-          <w:lang w:val="en-GB"/>
-        </w:rPr>
-        <w:t xml:space="preserve"> </w:t>
+        <w:t xml:space="preserve">2.2 </w:t>
       </w:r>
       <w:r>
         <w:rPr>
@@ -2157,37 +2282,43 @@
           <w:u w:val="single"/>
           <w:lang w:val="en-GB"/>
         </w:rPr>
-        <w:t>HTTPS</w:t>
-      </w:r>
-      <w:r>
-        <w:rPr>
-          <w:rFonts w:ascii="Times New Roman" w:hAnsi="Times New Roman" w:cs="Times New Roman"/>
-          <w:b/>
-          <w:bCs/>
-          <w:sz w:val="28"/>
-          <w:szCs w:val="28"/>
-          <w:u w:val="single"/>
-          <w:lang w:val="en-GB"/>
-        </w:rPr>
-        <w:t xml:space="preserve"> – Jamie</w:t>
-      </w:r>
-    </w:p>
-    <w:p>
-      <w:pPr>
-        <w:spacing w:line="360" w:lineRule="auto"/>
-        <w:rPr>
-          <w:rFonts w:ascii="Times New Roman" w:hAnsi="Times New Roman" w:cs="Times New Roman"/>
-          <w:sz w:val="24"/>
-          <w:szCs w:val="24"/>
-        </w:rPr>
-      </w:pPr>
-      <w:r>
-        <w:rPr>
-          <w:rFonts w:ascii="Times New Roman" w:hAnsi="Times New Roman" w:cs="Times New Roman"/>
-          <w:sz w:val="24"/>
-          <w:szCs w:val="24"/>
-        </w:rPr>
-        <w:t xml:space="preserve">When first creating the AWS server and deploying the project, the website only had unsecure http access. In reality most users avoid accessing http websites as they are unsecure and can </w:t>
+        <w:t>HTTPS – Jamie</w:t>
+      </w:r>
+    </w:p>
+    <w:p>
+      <w:pPr>
+        <w:spacing w:line="360" w:lineRule="auto"/>
+        <w:rPr>
+          <w:rFonts w:ascii="Times New Roman" w:hAnsi="Times New Roman" w:cs="Times New Roman"/>
+          <w:sz w:val="24"/>
+          <w:szCs w:val="24"/>
+        </w:rPr>
+      </w:pPr>
+      <w:r>
+        <w:rPr>
+          <w:rFonts w:ascii="Times New Roman" w:hAnsi="Times New Roman" w:cs="Times New Roman"/>
+          <w:sz w:val="24"/>
+          <w:szCs w:val="24"/>
+        </w:rPr>
+        <w:t xml:space="preserve">When first creating the AWS server and deploying the project, the website only had unsecure http access. </w:t>
+      </w:r>
+      <w:proofErr w:type="gramStart"/>
+      <w:r>
+        <w:rPr>
+          <w:rFonts w:ascii="Times New Roman" w:hAnsi="Times New Roman" w:cs="Times New Roman"/>
+          <w:sz w:val="24"/>
+          <w:szCs w:val="24"/>
+        </w:rPr>
+        <w:t>In reality most</w:t>
+      </w:r>
+      <w:proofErr w:type="gramEnd"/>
+      <w:r>
+        <w:rPr>
+          <w:rFonts w:ascii="Times New Roman" w:hAnsi="Times New Roman" w:cs="Times New Roman"/>
+          <w:sz w:val="24"/>
+          <w:szCs w:val="24"/>
+        </w:rPr>
+        <w:t xml:space="preserve"> users avoid accessing http websites as they are unsecure and can </w:t>
       </w:r>
       <w:r>
         <w:rPr>
@@ -2293,7 +2424,43 @@
           <w:sz w:val="24"/>
           <w:szCs w:val="24"/>
         </w:rPr>
-        <w:t>To secure the website and provide a https connection, I used letsencrypt.org to generate an SSL cert for the domain. In the AWS instance I added the inbound rule to allow https requests to the server and redirect all http traffic to https. After using certbot to generate the certificate I ran a test on ssllabs.com/ssltest to ensure that the certificate was successfully generated and that my domain was now secure.</w:t>
+        <w:t xml:space="preserve">To secure the website and provide a https connection, I used letsencrypt.org to generate an SSL cert for the domain. In the AWS instance I added the inbound rule to allow https requests to the server and redirect all http traffic to https. After using </w:t>
+      </w:r>
+      <w:proofErr w:type="spellStart"/>
+      <w:r>
+        <w:rPr>
+          <w:rFonts w:ascii="Times New Roman" w:hAnsi="Times New Roman" w:cs="Times New Roman"/>
+          <w:sz w:val="24"/>
+          <w:szCs w:val="24"/>
+        </w:rPr>
+        <w:t>certbot</w:t>
+      </w:r>
+      <w:proofErr w:type="spellEnd"/>
+      <w:r>
+        <w:rPr>
+          <w:rFonts w:ascii="Times New Roman" w:hAnsi="Times New Roman" w:cs="Times New Roman"/>
+          <w:sz w:val="24"/>
+          <w:szCs w:val="24"/>
+        </w:rPr>
+        <w:t xml:space="preserve"> to generate the certificate I ran a test on ssllabs.com/</w:t>
+      </w:r>
+      <w:proofErr w:type="spellStart"/>
+      <w:r>
+        <w:rPr>
+          <w:rFonts w:ascii="Times New Roman" w:hAnsi="Times New Roman" w:cs="Times New Roman"/>
+          <w:sz w:val="24"/>
+          <w:szCs w:val="24"/>
+        </w:rPr>
+        <w:t>ssltest</w:t>
+      </w:r>
+      <w:proofErr w:type="spellEnd"/>
+      <w:r>
+        <w:rPr>
+          <w:rFonts w:ascii="Times New Roman" w:hAnsi="Times New Roman" w:cs="Times New Roman"/>
+          <w:sz w:val="24"/>
+          <w:szCs w:val="24"/>
+        </w:rPr>
+        <w:t xml:space="preserve"> to ensure that the certificate was successfully generated and that my domain was now secure.</w:t>
       </w:r>
     </w:p>
     <w:p>
@@ -2391,27 +2558,41 @@
           <w:sz w:val="24"/>
           <w:szCs w:val="24"/>
         </w:rPr>
-        <w:t xml:space="preserve"> certificate provides a secure connection just like all the other websites you would use on a daily basis.</w:t>
-      </w:r>
-    </w:p>
-    <w:p>
-      <w:pPr>
-        <w:spacing w:line="360" w:lineRule="auto"/>
-        <w:rPr>
-          <w:rFonts w:ascii="Times New Roman" w:hAnsi="Times New Roman" w:cs="Times New Roman"/>
-          <w:sz w:val="24"/>
-          <w:szCs w:val="24"/>
-        </w:rPr>
-      </w:pPr>
-    </w:p>
-    <w:p>
-      <w:pPr>
-        <w:pStyle w:val="ListParagraph"/>
-        <w:numPr>
-          <w:ilvl w:val="1"/>
-          <w:numId w:val="7"/>
-        </w:numPr>
-        <w:spacing w:line="360" w:lineRule="auto"/>
+        <w:t xml:space="preserve"> certificate provides a secure connection just like all the other websites you would use </w:t>
+      </w:r>
+      <w:proofErr w:type="gramStart"/>
+      <w:r>
+        <w:rPr>
+          <w:rFonts w:ascii="Times New Roman" w:hAnsi="Times New Roman" w:cs="Times New Roman"/>
+          <w:sz w:val="24"/>
+          <w:szCs w:val="24"/>
+        </w:rPr>
+        <w:t>on a daily basis</w:t>
+      </w:r>
+      <w:proofErr w:type="gramEnd"/>
+      <w:r>
+        <w:rPr>
+          <w:rFonts w:ascii="Times New Roman" w:hAnsi="Times New Roman" w:cs="Times New Roman"/>
+          <w:sz w:val="24"/>
+          <w:szCs w:val="24"/>
+        </w:rPr>
+        <w:t>.</w:t>
+      </w:r>
+    </w:p>
+    <w:p>
+      <w:pPr>
+        <w:spacing w:line="360" w:lineRule="auto"/>
+        <w:rPr>
+          <w:rFonts w:ascii="Times New Roman" w:hAnsi="Times New Roman" w:cs="Times New Roman"/>
+          <w:sz w:val="24"/>
+          <w:szCs w:val="24"/>
+        </w:rPr>
+      </w:pPr>
+    </w:p>
+    <w:p>
+      <w:pPr>
+        <w:spacing w:line="360" w:lineRule="auto"/>
+        <w:ind w:left="360"/>
         <w:jc w:val="center"/>
         <w:rPr>
           <w:rFonts w:ascii="Times New Roman" w:hAnsi="Times New Roman" w:cs="Times New Roman"/>
@@ -2432,6 +2613,17 @@
           <w:szCs w:val="28"/>
           <w:lang w:val="en-GB"/>
         </w:rPr>
+        <w:t>2.3</w:t>
+      </w:r>
+      <w:r>
+        <w:rPr>
+          <w:rFonts w:ascii="Times New Roman" w:hAnsi="Times New Roman" w:cs="Times New Roman"/>
+          <w:b/>
+          <w:bCs/>
+          <w:sz w:val="28"/>
+          <w:szCs w:val="28"/>
+          <w:lang w:val="en-GB"/>
+        </w:rPr>
         <w:t xml:space="preserve"> </w:t>
       </w:r>
       <w:r>
@@ -2488,13 +2680,70 @@
           <w:szCs w:val="24"/>
           <w:lang w:val="en-GB"/>
         </w:rPr>
-        <w:t>A big issue I experienced when working with the AWS server was stopping and starting the instance, which gave new IPv4 addresses. I will be keeping the AWS instance running until the beginning of semester 2 so it may be accessed by anyone who wishes to view the website, There will be an override button included on the website for John so that he can bypass the ldr detection and view the rest of the project.</w:t>
-      </w:r>
-    </w:p>
-    <w:p>
-      <w:pPr>
-        <w:spacing w:line="360" w:lineRule="auto"/>
-        <w:jc w:val="center"/>
+        <w:t>A big issue I experienced when working with the AWS server was stopping and starting the instance, which gave new I</w:t>
+      </w:r>
+      <w:r>
+        <w:rPr>
+          <w:rFonts w:ascii="Times New Roman" w:hAnsi="Times New Roman" w:cs="Times New Roman"/>
+          <w:sz w:val="24"/>
+          <w:szCs w:val="24"/>
+          <w:lang w:val="en-GB"/>
+        </w:rPr>
+        <w:t>p</w:t>
+      </w:r>
+      <w:r>
+        <w:rPr>
+          <w:rFonts w:ascii="Times New Roman" w:hAnsi="Times New Roman" w:cs="Times New Roman"/>
+          <w:sz w:val="24"/>
+          <w:szCs w:val="24"/>
+          <w:lang w:val="en-GB"/>
+        </w:rPr>
+        <w:t xml:space="preserve">v4 addresses. I will be keeping the AWS instance running until the beginning of semester 2 so it may be accessed by anyone who wishes to view the website, </w:t>
+      </w:r>
+      <w:proofErr w:type="gramStart"/>
+      <w:r>
+        <w:rPr>
+          <w:rFonts w:ascii="Times New Roman" w:hAnsi="Times New Roman" w:cs="Times New Roman"/>
+          <w:sz w:val="24"/>
+          <w:szCs w:val="24"/>
+          <w:lang w:val="en-GB"/>
+        </w:rPr>
+        <w:t>There</w:t>
+      </w:r>
+      <w:proofErr w:type="gramEnd"/>
+      <w:r>
+        <w:rPr>
+          <w:rFonts w:ascii="Times New Roman" w:hAnsi="Times New Roman" w:cs="Times New Roman"/>
+          <w:sz w:val="24"/>
+          <w:szCs w:val="24"/>
+          <w:lang w:val="en-GB"/>
+        </w:rPr>
+        <w:t xml:space="preserve"> will be an override button included on the website for John so that he can bypass the </w:t>
+      </w:r>
+      <w:proofErr w:type="spellStart"/>
+      <w:r>
+        <w:rPr>
+          <w:rFonts w:ascii="Times New Roman" w:hAnsi="Times New Roman" w:cs="Times New Roman"/>
+          <w:sz w:val="24"/>
+          <w:szCs w:val="24"/>
+          <w:lang w:val="en-GB"/>
+        </w:rPr>
+        <w:t>ldr</w:t>
+      </w:r>
+      <w:proofErr w:type="spellEnd"/>
+      <w:r>
+        <w:rPr>
+          <w:rFonts w:ascii="Times New Roman" w:hAnsi="Times New Roman" w:cs="Times New Roman"/>
+          <w:sz w:val="24"/>
+          <w:szCs w:val="24"/>
+          <w:lang w:val="en-GB"/>
+        </w:rPr>
+        <w:t xml:space="preserve"> detection and view the rest of the project.</w:t>
+      </w:r>
+    </w:p>
+    <w:p>
+      <w:pPr>
+        <w:spacing w:line="360" w:lineRule="auto"/>
         <w:rPr>
           <w:rFonts w:ascii="Times New Roman" w:hAnsi="Times New Roman" w:cs="Times New Roman"/>
           <w:b/>
@@ -2508,6 +2757,7 @@
     <w:p>
       <w:pPr>
         <w:spacing w:line="360" w:lineRule="auto"/>
+        <w:jc w:val="center"/>
         <w:rPr>
           <w:rFonts w:ascii="Times New Roman" w:hAnsi="Times New Roman" w:cs="Times New Roman"/>
           <w:b/>
@@ -2517,10 +2767,7 @@
           <w:lang w:val="en-GB"/>
         </w:rPr>
       </w:pPr>
-    </w:p>
-    <w:p>
-      <w:pPr>
-        <w:spacing w:line="360" w:lineRule="auto"/>
+      <w:r>
         <w:rPr>
           <w:rFonts w:ascii="Times New Roman" w:hAnsi="Times New Roman" w:cs="Times New Roman"/>
           <w:b/>
@@ -2529,12 +2776,9 @@
           <w:szCs w:val="32"/>
           <w:lang w:val="en-GB"/>
         </w:rPr>
-      </w:pPr>
-    </w:p>
-    <w:p>
-      <w:pPr>
-        <w:spacing w:line="360" w:lineRule="auto"/>
-        <w:jc w:val="center"/>
+        <w:t>3</w:t>
+      </w:r>
+      <w:r>
         <w:rPr>
           <w:rFonts w:ascii="Times New Roman" w:hAnsi="Times New Roman" w:cs="Times New Roman"/>
           <w:b/>
@@ -2543,7 +2787,8 @@
           <w:szCs w:val="32"/>
           <w:lang w:val="en-GB"/>
         </w:rPr>
-      </w:pPr>
+        <w:t>.</w:t>
+      </w:r>
       <w:r>
         <w:rPr>
           <w:rFonts w:ascii="Times New Roman" w:hAnsi="Times New Roman" w:cs="Times New Roman"/>
@@ -2553,8 +2798,9 @@
           <w:szCs w:val="32"/>
           <w:lang w:val="en-GB"/>
         </w:rPr>
-        <w:t>3</w:t>
-      </w:r>
+        <w:t xml:space="preserve"> </w:t>
+      </w:r>
+      <w:proofErr w:type="spellStart"/>
       <w:r>
         <w:rPr>
           <w:rFonts w:ascii="Times New Roman" w:hAnsi="Times New Roman" w:cs="Times New Roman"/>
@@ -2564,30 +2810,9 @@
           <w:szCs w:val="32"/>
           <w:lang w:val="en-GB"/>
         </w:rPr>
-        <w:t>.</w:t>
-      </w:r>
-      <w:r>
-        <w:rPr>
-          <w:rFonts w:ascii="Times New Roman" w:hAnsi="Times New Roman" w:cs="Times New Roman"/>
-          <w:b/>
-          <w:bCs/>
-          <w:sz w:val="32"/>
-          <w:szCs w:val="32"/>
-          <w:lang w:val="en-GB"/>
-        </w:rPr>
-        <w:t xml:space="preserve"> </w:t>
-      </w:r>
-      <w:r>
-        <w:rPr>
-          <w:rFonts w:ascii="Times New Roman" w:hAnsi="Times New Roman" w:cs="Times New Roman"/>
-          <w:b/>
-          <w:bCs/>
-          <w:sz w:val="32"/>
-          <w:szCs w:val="32"/>
-          <w:lang w:val="en-GB"/>
-        </w:rPr>
         <w:t>Pubnub</w:t>
       </w:r>
+      <w:proofErr w:type="spellEnd"/>
     </w:p>
     <w:p>
       <w:pPr>
@@ -2655,14 +2880,122 @@
       <w:pPr>
         <w:spacing w:line="360" w:lineRule="auto"/>
         <w:ind w:left="360"/>
-        <w:jc w:val="center"/>
-        <w:rPr>
-          <w:rFonts w:ascii="Times New Roman" w:hAnsi="Times New Roman" w:cs="Times New Roman"/>
-          <w:b/>
-          <w:bCs/>
-          <w:sz w:val="28"/>
-          <w:szCs w:val="28"/>
-          <w:u w:val="single"/>
+        <w:rPr>
+          <w:rFonts w:ascii="Times New Roman" w:hAnsi="Times New Roman" w:cs="Times New Roman"/>
+          <w:sz w:val="24"/>
+          <w:szCs w:val="24"/>
+          <w:lang w:val="en-GB"/>
+        </w:rPr>
+      </w:pPr>
+      <w:proofErr w:type="gramStart"/>
+      <w:r>
+        <w:rPr>
+          <w:rFonts w:ascii="Times New Roman" w:hAnsi="Times New Roman" w:cs="Times New Roman"/>
+          <w:sz w:val="24"/>
+          <w:szCs w:val="24"/>
+          <w:lang w:val="en-GB"/>
+        </w:rPr>
+        <w:t>Unfortunately</w:t>
+      </w:r>
+      <w:proofErr w:type="gramEnd"/>
+      <w:r>
+        <w:rPr>
+          <w:rFonts w:ascii="Times New Roman" w:hAnsi="Times New Roman" w:cs="Times New Roman"/>
+          <w:sz w:val="24"/>
+          <w:szCs w:val="24"/>
+          <w:lang w:val="en-GB"/>
+        </w:rPr>
+        <w:t xml:space="preserve"> I was unable to have access manager completed for this submission. One of the main problems I focused was figuring out a way of granting a token to a user without the use of a login. The access manager documentation on </w:t>
+      </w:r>
+      <w:proofErr w:type="spellStart"/>
+      <w:r>
+        <w:rPr>
+          <w:rFonts w:ascii="Times New Roman" w:hAnsi="Times New Roman" w:cs="Times New Roman"/>
+          <w:sz w:val="24"/>
+          <w:szCs w:val="24"/>
+          <w:lang w:val="en-GB"/>
+        </w:rPr>
+        <w:t>pubnub</w:t>
+      </w:r>
+      <w:proofErr w:type="spellEnd"/>
+      <w:r>
+        <w:rPr>
+          <w:rFonts w:ascii="Times New Roman" w:hAnsi="Times New Roman" w:cs="Times New Roman"/>
+          <w:sz w:val="24"/>
+          <w:szCs w:val="24"/>
+          <w:lang w:val="en-GB"/>
+        </w:rPr>
+        <w:t xml:space="preserve"> is very vague and there isn’t a lot of detail on how to approach this. What I would have like to have done was to grant a token to a user when they logged into the website which would grant read and write access so that they may write the drink they have selected and read in the responses that </w:t>
+      </w:r>
+      <w:proofErr w:type="spellStart"/>
+      <w:r>
+        <w:rPr>
+          <w:rFonts w:ascii="Times New Roman" w:hAnsi="Times New Roman" w:cs="Times New Roman"/>
+          <w:sz w:val="24"/>
+          <w:szCs w:val="24"/>
+          <w:lang w:val="en-GB"/>
+        </w:rPr>
+        <w:t>pubnub</w:t>
+      </w:r>
+      <w:proofErr w:type="spellEnd"/>
+      <w:r>
+        <w:rPr>
+          <w:rFonts w:ascii="Times New Roman" w:hAnsi="Times New Roman" w:cs="Times New Roman"/>
+          <w:sz w:val="24"/>
+          <w:szCs w:val="24"/>
+          <w:lang w:val="en-GB"/>
+        </w:rPr>
+        <w:t xml:space="preserve"> have sent to them. I have both a “</w:t>
+      </w:r>
+      <w:proofErr w:type="spellStart"/>
+      <w:r>
+        <w:rPr>
+          <w:rFonts w:ascii="Times New Roman" w:hAnsi="Times New Roman" w:cs="Times New Roman"/>
+          <w:sz w:val="24"/>
+          <w:szCs w:val="24"/>
+          <w:lang w:val="en-GB"/>
+        </w:rPr>
+        <w:t>Sipify</w:t>
+      </w:r>
+      <w:proofErr w:type="spellEnd"/>
+      <w:r>
+        <w:rPr>
+          <w:rFonts w:ascii="Times New Roman" w:hAnsi="Times New Roman" w:cs="Times New Roman"/>
+          <w:sz w:val="24"/>
+          <w:szCs w:val="24"/>
+          <w:lang w:val="en-GB"/>
+        </w:rPr>
+        <w:t xml:space="preserve">-channel” channel for the </w:t>
+      </w:r>
+      <w:proofErr w:type="spellStart"/>
+      <w:r>
+        <w:rPr>
+          <w:rFonts w:ascii="Times New Roman" w:hAnsi="Times New Roman" w:cs="Times New Roman"/>
+          <w:sz w:val="24"/>
+          <w:szCs w:val="24"/>
+          <w:lang w:val="en-GB"/>
+        </w:rPr>
+        <w:t>ldr</w:t>
+      </w:r>
+      <w:proofErr w:type="spellEnd"/>
+      <w:r>
+        <w:rPr>
+          <w:rFonts w:ascii="Times New Roman" w:hAnsi="Times New Roman" w:cs="Times New Roman"/>
+          <w:sz w:val="24"/>
+          <w:szCs w:val="24"/>
+          <w:lang w:val="en-GB"/>
+        </w:rPr>
+        <w:t xml:space="preserve"> and temperature messages and a “Get-notification” channel which sends the notification to the pi and the pi sends a message based on what LED is triggered.</w:t>
+      </w:r>
+    </w:p>
+    <w:p>
+      <w:pPr>
+        <w:spacing w:line="360" w:lineRule="auto"/>
+        <w:ind w:left="360"/>
+        <w:rPr>
+          <w:rFonts w:ascii="Times New Roman" w:hAnsi="Times New Roman" w:cs="Times New Roman"/>
+          <w:sz w:val="24"/>
+          <w:szCs w:val="24"/>
           <w:lang w:val="en-GB"/>
         </w:rPr>
       </w:pPr>
@@ -2678,56 +3011,9 @@
           <w:bCs/>
           <w:sz w:val="28"/>
           <w:szCs w:val="28"/>
-          <w:u w:val="single"/>
-          <w:lang w:val="en-GB"/>
-        </w:rPr>
-      </w:pPr>
-      <w:r>
-        <w:rPr>
-          <w:rFonts w:ascii="Times New Roman" w:hAnsi="Times New Roman" w:cs="Times New Roman"/>
-          <w:b/>
-          <w:bCs/>
-          <w:sz w:val="28"/>
-          <w:szCs w:val="28"/>
-          <w:lang w:val="en-GB"/>
-        </w:rPr>
-        <w:t>3.2</w:t>
-      </w:r>
-      <w:r>
-        <w:rPr>
-          <w:rFonts w:ascii="Times New Roman" w:hAnsi="Times New Roman" w:cs="Times New Roman"/>
-          <w:b/>
-          <w:bCs/>
-          <w:sz w:val="28"/>
-          <w:szCs w:val="28"/>
-          <w:lang w:val="en-GB"/>
-        </w:rPr>
-        <w:t xml:space="preserve"> </w:t>
-      </w:r>
-      <w:r>
-        <w:rPr>
-          <w:rFonts w:ascii="Times New Roman" w:hAnsi="Times New Roman" w:cs="Times New Roman"/>
-          <w:b/>
-          <w:bCs/>
-          <w:sz w:val="28"/>
-          <w:szCs w:val="28"/>
-          <w:u w:val="single"/>
-          <w:lang w:val="en-GB"/>
-        </w:rPr>
-        <w:t>SSL/TLS</w:t>
-      </w:r>
-      <w:r>
-        <w:rPr>
-          <w:rFonts w:ascii="Times New Roman" w:hAnsi="Times New Roman" w:cs="Times New Roman"/>
-          <w:b/>
-          <w:bCs/>
-          <w:sz w:val="28"/>
-          <w:szCs w:val="28"/>
-          <w:u w:val="single"/>
-          <w:lang w:val="en-GB"/>
-        </w:rPr>
-        <w:t xml:space="preserve"> – Jamie</w:t>
-      </w:r>
+          <w:lang w:val="en-GB"/>
+        </w:rPr>
+      </w:pPr>
     </w:p>
     <w:p>
       <w:pPr>
@@ -2740,7 +3026,6 @@
           <w:bCs/>
           <w:sz w:val="28"/>
           <w:szCs w:val="28"/>
-          <w:u w:val="single"/>
           <w:lang w:val="en-GB"/>
         </w:rPr>
       </w:pPr>
@@ -2756,146 +3041,9 @@
           <w:bCs/>
           <w:sz w:val="28"/>
           <w:szCs w:val="28"/>
-          <w:u w:val="single"/>
-          <w:lang w:val="en-GB"/>
-        </w:rPr>
-      </w:pPr>
-      <w:r>
-        <w:rPr>
-          <w:rFonts w:ascii="Times New Roman" w:hAnsi="Times New Roman" w:cs="Times New Roman"/>
-          <w:b/>
-          <w:bCs/>
-          <w:sz w:val="28"/>
-          <w:szCs w:val="28"/>
-          <w:lang w:val="en-GB"/>
-        </w:rPr>
-        <w:t>3.3</w:t>
-      </w:r>
-      <w:r>
-        <w:rPr>
-          <w:rFonts w:ascii="Times New Roman" w:hAnsi="Times New Roman" w:cs="Times New Roman"/>
-          <w:b/>
-          <w:bCs/>
-          <w:sz w:val="28"/>
-          <w:szCs w:val="28"/>
-          <w:lang w:val="en-GB"/>
-        </w:rPr>
-        <w:t xml:space="preserve"> </w:t>
-      </w:r>
-      <w:r>
-        <w:rPr>
-          <w:rFonts w:ascii="Times New Roman" w:hAnsi="Times New Roman" w:cs="Times New Roman"/>
-          <w:b/>
-          <w:bCs/>
-          <w:sz w:val="28"/>
-          <w:szCs w:val="28"/>
-          <w:lang w:val="en-GB"/>
-        </w:rPr>
-        <w:t>Communication</w:t>
-      </w:r>
-      <w:r>
-        <w:rPr>
-          <w:rFonts w:ascii="Times New Roman" w:hAnsi="Times New Roman" w:cs="Times New Roman"/>
-          <w:b/>
-          <w:bCs/>
-          <w:sz w:val="28"/>
-          <w:szCs w:val="28"/>
-          <w:u w:val="single"/>
-          <w:lang w:val="en-GB"/>
-        </w:rPr>
-        <w:t xml:space="preserve"> – Jamie</w:t>
-      </w:r>
-    </w:p>
-    <w:p>
-      <w:pPr>
-        <w:spacing w:line="360" w:lineRule="auto"/>
-        <w:jc w:val="center"/>
-        <w:rPr>
-          <w:rFonts w:ascii="Times New Roman" w:hAnsi="Times New Roman" w:cs="Times New Roman"/>
-          <w:sz w:val="24"/>
-          <w:szCs w:val="24"/>
-          <w:lang w:val="en-GB"/>
-        </w:rPr>
-      </w:pPr>
-    </w:p>
-    <w:p>
-      <w:pPr>
-        <w:spacing w:line="360" w:lineRule="auto"/>
-        <w:rPr>
-          <w:rFonts w:ascii="Times New Roman" w:hAnsi="Times New Roman" w:cs="Times New Roman"/>
-          <w:sz w:val="24"/>
-          <w:szCs w:val="24"/>
-          <w:lang w:val="en-GB"/>
-        </w:rPr>
-      </w:pPr>
-    </w:p>
-    <w:p>
-      <w:pPr>
-        <w:spacing w:line="360" w:lineRule="auto"/>
-        <w:jc w:val="center"/>
-        <w:rPr>
-          <w:rFonts w:ascii="Times New Roman" w:hAnsi="Times New Roman" w:cs="Times New Roman"/>
-          <w:sz w:val="28"/>
-          <w:szCs w:val="28"/>
-          <w:lang w:val="en-GB"/>
-        </w:rPr>
-      </w:pPr>
-    </w:p>
-    <w:p>
-      <w:pPr>
-        <w:spacing w:line="360" w:lineRule="auto"/>
-        <w:rPr>
-          <w:rFonts w:ascii="Times New Roman" w:hAnsi="Times New Roman" w:cs="Times New Roman"/>
-          <w:sz w:val="28"/>
-          <w:szCs w:val="28"/>
-          <w:lang w:val="en-GB"/>
-        </w:rPr>
-      </w:pPr>
-    </w:p>
-    <w:p>
-      <w:pPr>
-        <w:spacing w:line="360" w:lineRule="auto"/>
-        <w:ind w:left="3600"/>
-        <w:rPr>
-          <w:rFonts w:ascii="Times New Roman" w:hAnsi="Times New Roman" w:cs="Times New Roman"/>
-          <w:b/>
-          <w:bCs/>
-          <w:sz w:val="28"/>
-          <w:szCs w:val="28"/>
-          <w:lang w:val="en-GB"/>
-        </w:rPr>
-      </w:pPr>
-      <w:r>
-        <w:rPr>
-          <w:rFonts w:ascii="Times New Roman" w:hAnsi="Times New Roman" w:cs="Times New Roman"/>
-          <w:sz w:val="28"/>
-          <w:szCs w:val="28"/>
-          <w:lang w:val="en-GB"/>
-        </w:rPr>
-        <w:t xml:space="preserve">    </w:t>
-      </w:r>
-      <w:r>
-        <w:rPr>
-          <w:rFonts w:ascii="Times New Roman" w:hAnsi="Times New Roman" w:cs="Times New Roman"/>
-          <w:b/>
-          <w:bCs/>
-          <w:sz w:val="28"/>
-          <w:szCs w:val="28"/>
-          <w:lang w:val="en-GB"/>
-        </w:rPr>
-        <w:t>4</w:t>
-      </w:r>
-      <w:r>
-        <w:rPr>
-          <w:rFonts w:ascii="Times New Roman" w:hAnsi="Times New Roman" w:cs="Times New Roman"/>
-          <w:b/>
-          <w:bCs/>
-          <w:sz w:val="28"/>
-          <w:szCs w:val="28"/>
-          <w:lang w:val="en-GB"/>
-        </w:rPr>
-        <w:t>. Security</w:t>
-      </w:r>
+          <w:lang w:val="en-GB"/>
+        </w:rPr>
+      </w:pPr>
     </w:p>
     <w:p>
       <w:pPr>
@@ -2908,6 +3056,36 @@
           <w:bCs/>
           <w:sz w:val="28"/>
           <w:szCs w:val="28"/>
+          <w:lang w:val="en-GB"/>
+        </w:rPr>
+      </w:pPr>
+    </w:p>
+    <w:p>
+      <w:pPr>
+        <w:spacing w:line="360" w:lineRule="auto"/>
+        <w:ind w:left="360"/>
+        <w:jc w:val="center"/>
+        <w:rPr>
+          <w:rFonts w:ascii="Times New Roman" w:hAnsi="Times New Roman" w:cs="Times New Roman"/>
+          <w:b/>
+          <w:bCs/>
+          <w:sz w:val="28"/>
+          <w:szCs w:val="28"/>
+          <w:lang w:val="en-GB"/>
+        </w:rPr>
+      </w:pPr>
+    </w:p>
+    <w:p>
+      <w:pPr>
+        <w:spacing w:line="360" w:lineRule="auto"/>
+        <w:ind w:left="360"/>
+        <w:jc w:val="center"/>
+        <w:rPr>
+          <w:rFonts w:ascii="Times New Roman" w:hAnsi="Times New Roman" w:cs="Times New Roman"/>
+          <w:b/>
+          <w:bCs/>
+          <w:sz w:val="28"/>
+          <w:szCs w:val="28"/>
           <w:u w:val="single"/>
           <w:lang w:val="en-GB"/>
         </w:rPr>
@@ -2921,6 +3099,539 @@
           <w:szCs w:val="28"/>
           <w:lang w:val="en-GB"/>
         </w:rPr>
+        <w:lastRenderedPageBreak/>
+        <w:t>3.2</w:t>
+      </w:r>
+      <w:r>
+        <w:rPr>
+          <w:rFonts w:ascii="Times New Roman" w:hAnsi="Times New Roman" w:cs="Times New Roman"/>
+          <w:b/>
+          <w:bCs/>
+          <w:sz w:val="28"/>
+          <w:szCs w:val="28"/>
+          <w:lang w:val="en-GB"/>
+        </w:rPr>
+        <w:t xml:space="preserve"> </w:t>
+      </w:r>
+      <w:r>
+        <w:rPr>
+          <w:rFonts w:ascii="Times New Roman" w:hAnsi="Times New Roman" w:cs="Times New Roman"/>
+          <w:b/>
+          <w:bCs/>
+          <w:sz w:val="28"/>
+          <w:szCs w:val="28"/>
+          <w:u w:val="single"/>
+          <w:lang w:val="en-GB"/>
+        </w:rPr>
+        <w:t>SSL/TLS</w:t>
+      </w:r>
+      <w:r>
+        <w:rPr>
+          <w:rFonts w:ascii="Times New Roman" w:hAnsi="Times New Roman" w:cs="Times New Roman"/>
+          <w:b/>
+          <w:bCs/>
+          <w:sz w:val="28"/>
+          <w:szCs w:val="28"/>
+          <w:u w:val="single"/>
+          <w:lang w:val="en-GB"/>
+        </w:rPr>
+        <w:t xml:space="preserve"> – Jamie</w:t>
+      </w:r>
+    </w:p>
+    <w:p>
+      <w:pPr>
+        <w:spacing w:line="360" w:lineRule="auto"/>
+        <w:ind w:left="360"/>
+        <w:rPr>
+          <w:rFonts w:ascii="Times New Roman" w:hAnsi="Times New Roman" w:cs="Times New Roman"/>
+          <w:sz w:val="24"/>
+          <w:szCs w:val="24"/>
+          <w:lang w:val="en-GB"/>
+        </w:rPr>
+      </w:pPr>
+      <w:proofErr w:type="spellStart"/>
+      <w:r>
+        <w:rPr>
+          <w:rFonts w:ascii="Times New Roman" w:hAnsi="Times New Roman" w:cs="Times New Roman"/>
+          <w:sz w:val="24"/>
+          <w:szCs w:val="24"/>
+          <w:lang w:val="en-GB"/>
+        </w:rPr>
+        <w:t>Pubnub</w:t>
+      </w:r>
+      <w:proofErr w:type="spellEnd"/>
+      <w:r>
+        <w:rPr>
+          <w:rFonts w:ascii="Times New Roman" w:hAnsi="Times New Roman" w:cs="Times New Roman"/>
+          <w:sz w:val="24"/>
+          <w:szCs w:val="24"/>
+          <w:lang w:val="en-GB"/>
+        </w:rPr>
+        <w:t xml:space="preserve"> takes security extremely seriously for their </w:t>
+      </w:r>
+      <w:proofErr w:type="gramStart"/>
+      <w:r>
+        <w:rPr>
+          <w:rFonts w:ascii="Times New Roman" w:hAnsi="Times New Roman" w:cs="Times New Roman"/>
+          <w:sz w:val="24"/>
+          <w:szCs w:val="24"/>
+          <w:lang w:val="en-GB"/>
+        </w:rPr>
+        <w:t>users</w:t>
+      </w:r>
+      <w:proofErr w:type="gramEnd"/>
+      <w:r>
+        <w:rPr>
+          <w:rFonts w:ascii="Times New Roman" w:hAnsi="Times New Roman" w:cs="Times New Roman"/>
+          <w:sz w:val="24"/>
+          <w:szCs w:val="24"/>
+          <w:lang w:val="en-GB"/>
+        </w:rPr>
+        <w:t xml:space="preserve"> so it comes with SSL/TLS protocol already enabled. When messages are being sent to </w:t>
+      </w:r>
+      <w:proofErr w:type="spellStart"/>
+      <w:r>
+        <w:rPr>
+          <w:rFonts w:ascii="Times New Roman" w:hAnsi="Times New Roman" w:cs="Times New Roman"/>
+          <w:sz w:val="24"/>
+          <w:szCs w:val="24"/>
+          <w:lang w:val="en-GB"/>
+        </w:rPr>
+        <w:t>pubnub</w:t>
+      </w:r>
+      <w:proofErr w:type="spellEnd"/>
+      <w:r>
+        <w:rPr>
+          <w:rFonts w:ascii="Times New Roman" w:hAnsi="Times New Roman" w:cs="Times New Roman"/>
+          <w:sz w:val="24"/>
+          <w:szCs w:val="24"/>
+          <w:lang w:val="en-GB"/>
+        </w:rPr>
+        <w:t xml:space="preserve"> they are encrypted automatically which ensures that any information being sent between the client and server remains confidential and cannot be accessed by any unauthorised users.</w:t>
+      </w:r>
+      <w:r>
+        <w:rPr>
+          <w:rFonts w:ascii="Times New Roman" w:hAnsi="Times New Roman" w:cs="Times New Roman"/>
+          <w:sz w:val="24"/>
+          <w:szCs w:val="24"/>
+          <w:lang w:val="en-GB"/>
+        </w:rPr>
+        <w:t xml:space="preserve"> This was extremely useful as I didn’t have to worry about creating the TLS security </w:t>
+      </w:r>
+    </w:p>
+    <w:p>
+      <w:pPr>
+        <w:spacing w:line="360" w:lineRule="auto"/>
+        <w:ind w:left="360"/>
+        <w:jc w:val="center"/>
+        <w:rPr>
+          <w:rFonts w:ascii="Times New Roman" w:hAnsi="Times New Roman" w:cs="Times New Roman"/>
+          <w:b/>
+          <w:bCs/>
+          <w:sz w:val="28"/>
+          <w:szCs w:val="28"/>
+          <w:u w:val="single"/>
+          <w:lang w:val="en-GB"/>
+        </w:rPr>
+      </w:pPr>
+      <w:r>
+        <w:rPr>
+          <w:rFonts w:ascii="Times New Roman" w:hAnsi="Times New Roman" w:cs="Times New Roman"/>
+          <w:b/>
+          <w:bCs/>
+          <w:sz w:val="28"/>
+          <w:szCs w:val="28"/>
+          <w:lang w:val="en-GB"/>
+        </w:rPr>
+        <w:t>3.3</w:t>
+      </w:r>
+      <w:r>
+        <w:rPr>
+          <w:rFonts w:ascii="Times New Roman" w:hAnsi="Times New Roman" w:cs="Times New Roman"/>
+          <w:b/>
+          <w:bCs/>
+          <w:sz w:val="28"/>
+          <w:szCs w:val="28"/>
+          <w:lang w:val="en-GB"/>
+        </w:rPr>
+        <w:t xml:space="preserve"> </w:t>
+      </w:r>
+      <w:r>
+        <w:rPr>
+          <w:rFonts w:ascii="Times New Roman" w:hAnsi="Times New Roman" w:cs="Times New Roman"/>
+          <w:b/>
+          <w:bCs/>
+          <w:sz w:val="28"/>
+          <w:szCs w:val="28"/>
+          <w:lang w:val="en-GB"/>
+        </w:rPr>
+        <w:t>Communication</w:t>
+      </w:r>
+      <w:r>
+        <w:rPr>
+          <w:rFonts w:ascii="Times New Roman" w:hAnsi="Times New Roman" w:cs="Times New Roman"/>
+          <w:b/>
+          <w:bCs/>
+          <w:sz w:val="28"/>
+          <w:szCs w:val="28"/>
+          <w:u w:val="single"/>
+          <w:lang w:val="en-GB"/>
+        </w:rPr>
+        <w:t xml:space="preserve"> – Jamie</w:t>
+      </w:r>
+    </w:p>
+    <w:p>
+      <w:pPr>
+        <w:spacing w:line="360" w:lineRule="auto"/>
+        <w:rPr>
+          <w:rFonts w:ascii="Times New Roman" w:hAnsi="Times New Roman" w:cs="Times New Roman"/>
+          <w:sz w:val="24"/>
+          <w:szCs w:val="24"/>
+          <w:lang w:val="en-GB"/>
+        </w:rPr>
+      </w:pPr>
+      <w:r>
+        <w:rPr>
+          <w:rFonts w:ascii="Times New Roman" w:hAnsi="Times New Roman" w:cs="Times New Roman"/>
+          <w:sz w:val="24"/>
+          <w:szCs w:val="24"/>
+          <w:lang w:val="en-GB"/>
+        </w:rPr>
+        <w:t xml:space="preserve">I established </w:t>
+      </w:r>
+      <w:r>
+        <w:rPr>
+          <w:rFonts w:ascii="Times New Roman" w:hAnsi="Times New Roman" w:cs="Times New Roman"/>
+          <w:sz w:val="24"/>
+          <w:szCs w:val="24"/>
+          <w:lang w:val="en-GB"/>
+        </w:rPr>
+        <w:t>two-way</w:t>
+      </w:r>
+      <w:r>
+        <w:rPr>
+          <w:rFonts w:ascii="Times New Roman" w:hAnsi="Times New Roman" w:cs="Times New Roman"/>
+          <w:sz w:val="24"/>
+          <w:szCs w:val="24"/>
+          <w:lang w:val="en-GB"/>
+        </w:rPr>
+        <w:t xml:space="preserve"> communication with </w:t>
+      </w:r>
+      <w:proofErr w:type="spellStart"/>
+      <w:r>
+        <w:rPr>
+          <w:rFonts w:ascii="Times New Roman" w:hAnsi="Times New Roman" w:cs="Times New Roman"/>
+          <w:sz w:val="24"/>
+          <w:szCs w:val="24"/>
+          <w:lang w:val="en-GB"/>
+        </w:rPr>
+        <w:t>pubnub</w:t>
+      </w:r>
+      <w:proofErr w:type="spellEnd"/>
+      <w:r>
+        <w:rPr>
+          <w:rFonts w:ascii="Times New Roman" w:hAnsi="Times New Roman" w:cs="Times New Roman"/>
+          <w:sz w:val="24"/>
+          <w:szCs w:val="24"/>
+          <w:lang w:val="en-GB"/>
+        </w:rPr>
+        <w:t xml:space="preserve"> for the project. In the beginning the data from the </w:t>
+      </w:r>
+      <w:proofErr w:type="spellStart"/>
+      <w:r>
+        <w:rPr>
+          <w:rFonts w:ascii="Times New Roman" w:hAnsi="Times New Roman" w:cs="Times New Roman"/>
+          <w:sz w:val="24"/>
+          <w:szCs w:val="24"/>
+          <w:lang w:val="en-GB"/>
+        </w:rPr>
+        <w:t>ldr</w:t>
+      </w:r>
+      <w:proofErr w:type="spellEnd"/>
+      <w:r>
+        <w:rPr>
+          <w:rFonts w:ascii="Times New Roman" w:hAnsi="Times New Roman" w:cs="Times New Roman"/>
+          <w:sz w:val="24"/>
+          <w:szCs w:val="24"/>
+          <w:lang w:val="en-GB"/>
+        </w:rPr>
+        <w:t xml:space="preserve"> and temperature sensor are published from the pi to </w:t>
+      </w:r>
+      <w:proofErr w:type="spellStart"/>
+      <w:r>
+        <w:rPr>
+          <w:rFonts w:ascii="Times New Roman" w:hAnsi="Times New Roman" w:cs="Times New Roman"/>
+          <w:sz w:val="24"/>
+          <w:szCs w:val="24"/>
+          <w:lang w:val="en-GB"/>
+        </w:rPr>
+        <w:t>pubnub</w:t>
+      </w:r>
+      <w:proofErr w:type="spellEnd"/>
+      <w:r>
+        <w:rPr>
+          <w:rFonts w:ascii="Times New Roman" w:hAnsi="Times New Roman" w:cs="Times New Roman"/>
+          <w:sz w:val="24"/>
+          <w:szCs w:val="24"/>
+          <w:lang w:val="en-GB"/>
+        </w:rPr>
+        <w:t xml:space="preserve"> and then received on the server to be utilised. The </w:t>
+      </w:r>
+      <w:proofErr w:type="spellStart"/>
+      <w:r>
+        <w:rPr>
+          <w:rFonts w:ascii="Times New Roman" w:hAnsi="Times New Roman" w:cs="Times New Roman"/>
+          <w:sz w:val="24"/>
+          <w:szCs w:val="24"/>
+          <w:lang w:val="en-GB"/>
+        </w:rPr>
+        <w:t>ldr</w:t>
+      </w:r>
+      <w:proofErr w:type="spellEnd"/>
+      <w:r>
+        <w:rPr>
+          <w:rFonts w:ascii="Times New Roman" w:hAnsi="Times New Roman" w:cs="Times New Roman"/>
+          <w:sz w:val="24"/>
+          <w:szCs w:val="24"/>
+          <w:lang w:val="en-GB"/>
+        </w:rPr>
+        <w:t xml:space="preserve"> data was used to display the correct screen on the front-end for whether a cup has been placed onto the coaster or not. The temperature data was sent to the database along with the drink that the user selected to be stored. Using the temperature data the correct notification is displayed on the front-end to the user but is also published to </w:t>
+      </w:r>
+      <w:proofErr w:type="spellStart"/>
+      <w:r>
+        <w:rPr>
+          <w:rFonts w:ascii="Times New Roman" w:hAnsi="Times New Roman" w:cs="Times New Roman"/>
+          <w:sz w:val="24"/>
+          <w:szCs w:val="24"/>
+          <w:lang w:val="en-GB"/>
+        </w:rPr>
+        <w:t>pubnub</w:t>
+      </w:r>
+      <w:proofErr w:type="spellEnd"/>
+      <w:r>
+        <w:rPr>
+          <w:rFonts w:ascii="Times New Roman" w:hAnsi="Times New Roman" w:cs="Times New Roman"/>
+          <w:sz w:val="24"/>
+          <w:szCs w:val="24"/>
+          <w:lang w:val="en-GB"/>
+        </w:rPr>
+        <w:t xml:space="preserve"> on a separate channel. This message is received on the pi which triggers the corresponding LED to visually display to the user if the drink is too hot, too cold or at the perfect temperature.</w:t>
+      </w:r>
+      <w:r>
+        <w:rPr>
+          <w:rFonts w:ascii="Times New Roman" w:hAnsi="Times New Roman" w:cs="Times New Roman"/>
+          <w:sz w:val="24"/>
+          <w:szCs w:val="24"/>
+          <w:lang w:val="en-GB"/>
+        </w:rPr>
+        <w:t xml:space="preserve"> This </w:t>
+      </w:r>
+      <w:proofErr w:type="gramStart"/>
+      <w:r>
+        <w:rPr>
+          <w:rFonts w:ascii="Times New Roman" w:hAnsi="Times New Roman" w:cs="Times New Roman"/>
+          <w:sz w:val="24"/>
+          <w:szCs w:val="24"/>
+          <w:lang w:val="en-GB"/>
+        </w:rPr>
+        <w:t>two way</w:t>
+      </w:r>
+      <w:proofErr w:type="gramEnd"/>
+      <w:r>
+        <w:rPr>
+          <w:rFonts w:ascii="Times New Roman" w:hAnsi="Times New Roman" w:cs="Times New Roman"/>
+          <w:sz w:val="24"/>
+          <w:szCs w:val="24"/>
+          <w:lang w:val="en-GB"/>
+        </w:rPr>
+        <w:t xml:space="preserve"> communic</w:t>
+      </w:r>
+      <w:r>
+        <w:rPr>
+          <w:rFonts w:ascii="Times New Roman" w:hAnsi="Times New Roman" w:cs="Times New Roman"/>
+          <w:sz w:val="24"/>
+          <w:szCs w:val="24"/>
+          <w:lang w:val="en-GB"/>
+        </w:rPr>
+        <w:t>ation was essential when developing the interaction between the server and the hardware and the server with the front-end.</w:t>
+      </w:r>
+    </w:p>
+    <w:p>
+      <w:pPr>
+        <w:keepNext/>
+        <w:spacing w:line="360" w:lineRule="auto"/>
+        <w:jc w:val="center"/>
+      </w:pPr>
+      <w:r>
+        <w:rPr>
+          <w:rFonts w:ascii="Times New Roman" w:hAnsi="Times New Roman" w:cs="Times New Roman"/>
+          <w:noProof/>
+          <w:sz w:val="24"/>
+          <w:szCs w:val="24"/>
+          <w:lang w:val="en-GB"/>
+        </w:rPr>
+        <w:drawing>
+          <wp:inline distT="0" distB="0" distL="0" distR="0" wp14:anchorId="006E1F71" wp14:editId="0852829C">
+            <wp:extent cx="6168002" cy="2880360"/>
+            <wp:effectExtent l="0" t="0" r="4445" b="0"/>
+            <wp:docPr id="855053549" name="Picture 1" descr="A screenshot of a computer&#10;&#10;Description automatically generated"/>
+            <wp:cNvGraphicFramePr>
+              <a:graphicFrameLocks xmlns:a="http://schemas.openxmlformats.org/drawingml/2006/main" noChangeAspect="1"/>
+            </wp:cNvGraphicFramePr>
+            <a:graphic xmlns:a="http://schemas.openxmlformats.org/drawingml/2006/main">
+              <a:graphicData uri="http://schemas.openxmlformats.org/drawingml/2006/picture">
+                <pic:pic xmlns:pic="http://schemas.openxmlformats.org/drawingml/2006/picture">
+                  <pic:nvPicPr>
+                    <pic:cNvPr id="855053549" name="Picture 1" descr="A screenshot of a computer&#10;&#10;Description automatically generated"/>
+                    <pic:cNvPicPr/>
+                  </pic:nvPicPr>
+                  <pic:blipFill>
+                    <a:blip r:embed="rId16" cstate="print">
+                      <a:extLst>
+                        <a:ext uri="{28A0092B-C50C-407E-A947-70E740481C1C}">
+                          <a14:useLocalDpi xmlns:a14="http://schemas.microsoft.com/office/drawing/2010/main" val="0"/>
+                        </a:ext>
+                      </a:extLst>
+                    </a:blip>
+                    <a:stretch>
+                      <a:fillRect/>
+                    </a:stretch>
+                  </pic:blipFill>
+                  <pic:spPr>
+                    <a:xfrm>
+                      <a:off x="0" y="0"/>
+                      <a:ext cx="6170047" cy="2881315"/>
+                    </a:xfrm>
+                    <a:prstGeom prst="rect">
+                      <a:avLst/>
+                    </a:prstGeom>
+                  </pic:spPr>
+                </pic:pic>
+              </a:graphicData>
+            </a:graphic>
+          </wp:inline>
+        </w:drawing>
+      </w:r>
+    </w:p>
+    <w:p>
+      <w:pPr>
+        <w:pStyle w:val="Caption"/>
+        <w:jc w:val="center"/>
+        <w:rPr>
+          <w:rFonts w:ascii="Times New Roman" w:hAnsi="Times New Roman" w:cs="Times New Roman"/>
+          <w:sz w:val="24"/>
+          <w:szCs w:val="24"/>
+          <w:lang w:val="en-GB"/>
+        </w:rPr>
+      </w:pPr>
+      <w:r>
+        <w:t xml:space="preserve">Figure </w:t>
+      </w:r>
+      <w:fldSimple w:instr=" SEQ Figure \* ARABIC ">
+        <w:r>
+          <w:rPr>
+            <w:noProof/>
+          </w:rPr>
+          <w:t>4</w:t>
+        </w:r>
+      </w:fldSimple>
+      <w:r>
+        <w:t xml:space="preserve"> Two-way connection with 2 channels</w:t>
+      </w:r>
+    </w:p>
+    <w:p>
+      <w:pPr>
+        <w:spacing w:line="360" w:lineRule="auto"/>
+        <w:jc w:val="center"/>
+        <w:rPr>
+          <w:rFonts w:ascii="Times New Roman" w:hAnsi="Times New Roman" w:cs="Times New Roman"/>
+          <w:sz w:val="28"/>
+          <w:szCs w:val="28"/>
+          <w:lang w:val="en-GB"/>
+        </w:rPr>
+      </w:pPr>
+    </w:p>
+    <w:p>
+      <w:pPr>
+        <w:spacing w:line="360" w:lineRule="auto"/>
+        <w:rPr>
+          <w:rFonts w:ascii="Times New Roman" w:hAnsi="Times New Roman" w:cs="Times New Roman"/>
+          <w:sz w:val="28"/>
+          <w:szCs w:val="28"/>
+          <w:lang w:val="en-GB"/>
+        </w:rPr>
+      </w:pPr>
+    </w:p>
+    <w:p>
+      <w:pPr>
+        <w:spacing w:line="360" w:lineRule="auto"/>
+        <w:ind w:left="3600"/>
+        <w:rPr>
+          <w:rFonts w:ascii="Times New Roman" w:hAnsi="Times New Roman" w:cs="Times New Roman"/>
+          <w:b/>
+          <w:bCs/>
+          <w:sz w:val="28"/>
+          <w:szCs w:val="28"/>
+          <w:lang w:val="en-GB"/>
+        </w:rPr>
+      </w:pPr>
+      <w:r>
+        <w:rPr>
+          <w:rFonts w:ascii="Times New Roman" w:hAnsi="Times New Roman" w:cs="Times New Roman"/>
+          <w:sz w:val="28"/>
+          <w:szCs w:val="28"/>
+          <w:lang w:val="en-GB"/>
+        </w:rPr>
+        <w:t xml:space="preserve">    </w:t>
+      </w:r>
+      <w:r>
+        <w:rPr>
+          <w:rFonts w:ascii="Times New Roman" w:hAnsi="Times New Roman" w:cs="Times New Roman"/>
+          <w:b/>
+          <w:bCs/>
+          <w:sz w:val="28"/>
+          <w:szCs w:val="28"/>
+          <w:lang w:val="en-GB"/>
+        </w:rPr>
+        <w:t>4</w:t>
+      </w:r>
+      <w:r>
+        <w:rPr>
+          <w:rFonts w:ascii="Times New Roman" w:hAnsi="Times New Roman" w:cs="Times New Roman"/>
+          <w:b/>
+          <w:bCs/>
+          <w:sz w:val="28"/>
+          <w:szCs w:val="28"/>
+          <w:lang w:val="en-GB"/>
+        </w:rPr>
+        <w:t>. Security</w:t>
+      </w:r>
+    </w:p>
+    <w:p>
+      <w:pPr>
+        <w:spacing w:line="360" w:lineRule="auto"/>
+        <w:ind w:left="360"/>
+        <w:jc w:val="center"/>
+        <w:rPr>
+          <w:rFonts w:ascii="Times New Roman" w:hAnsi="Times New Roman" w:cs="Times New Roman"/>
+          <w:b/>
+          <w:bCs/>
+          <w:sz w:val="28"/>
+          <w:szCs w:val="28"/>
+          <w:u w:val="single"/>
+          <w:lang w:val="en-GB"/>
+        </w:rPr>
+      </w:pPr>
+      <w:proofErr w:type="gramStart"/>
+      <w:r>
+        <w:rPr>
+          <w:rFonts w:ascii="Times New Roman" w:hAnsi="Times New Roman" w:cs="Times New Roman"/>
+          <w:b/>
+          <w:bCs/>
+          <w:sz w:val="28"/>
+          <w:szCs w:val="28"/>
+          <w:lang w:val="en-GB"/>
+        </w:rPr>
         <w:t>4.1</w:t>
       </w:r>
       <w:r>
@@ -2944,8 +3655,9 @@
           <w:u w:val="single"/>
           <w:lang w:val="en-GB"/>
         </w:rPr>
-        <w:t>Device –</w:t>
-      </w:r>
+        <w:t>Device</w:t>
+      </w:r>
+      <w:proofErr w:type="gramEnd"/>
       <w:r>
         <w:rPr>
           <w:rFonts w:ascii="Times New Roman" w:hAnsi="Times New Roman" w:cs="Times New Roman"/>
@@ -2956,6 +3668,18 @@
           <w:u w:val="single"/>
           <w:lang w:val="en-GB"/>
         </w:rPr>
+        <w:t xml:space="preserve"> –</w:t>
+      </w:r>
+      <w:r>
+        <w:rPr>
+          <w:rFonts w:ascii="Times New Roman" w:hAnsi="Times New Roman" w:cs="Times New Roman"/>
+          <w:b/>
+          <w:bCs/>
+          <w:sz w:val="28"/>
+          <w:szCs w:val="28"/>
+          <w:u w:val="single"/>
+          <w:lang w:val="en-GB"/>
+        </w:rPr>
         <w:t xml:space="preserve"> Luke</w:t>
       </w:r>
     </w:p>
@@ -2977,7 +3701,6 @@
           <w:szCs w:val="24"/>
           <w:lang w:val="en-GB"/>
         </w:rPr>
-        <w:lastRenderedPageBreak/>
         <w:t>I took on a slight security role when constructing the coaster</w:t>
       </w:r>
       <w:r>
@@ -3053,7 +3776,7 @@
                     <pic:cNvPicPr/>
                   </pic:nvPicPr>
                   <pic:blipFill>
-                    <a:blip r:embed="rId16" cstate="print">
+                    <a:blip r:embed="rId17" cstate="print">
                       <a:extLst>
                         <a:ext uri="{28A0092B-C50C-407E-A947-70E740481C1C}">
                           <a14:useLocalDpi xmlns:a14="http://schemas.microsoft.com/office/drawing/2010/main" val="0"/>
@@ -3194,7 +3917,7 @@
                     <pic:cNvPicPr/>
                   </pic:nvPicPr>
                   <pic:blipFill rotWithShape="1">
-                    <a:blip r:embed="rId17" cstate="print">
+                    <a:blip r:embed="rId18" cstate="print">
                       <a:extLst>
                         <a:ext uri="{28A0092B-C50C-407E-A947-70E740481C1C}">
                           <a14:useLocalDpi xmlns:a14="http://schemas.microsoft.com/office/drawing/2010/main" val="0"/>
@@ -3276,7 +3999,7 @@
                     <pic:cNvPicPr/>
                   </pic:nvPicPr>
                   <pic:blipFill>
-                    <a:blip r:embed="rId18" cstate="print">
+                    <a:blip r:embed="rId19" cstate="print">
                       <a:extLst>
                         <a:ext uri="{28A0092B-C50C-407E-A947-70E740481C1C}">
                           <a14:useLocalDpi xmlns:a14="http://schemas.microsoft.com/office/drawing/2010/main" val="0"/>
@@ -3432,7 +4155,21 @@
         <w:rPr>
           <w:color w:val="333333"/>
         </w:rPr>
-        <w:t xml:space="preserve"> database therefore this was more difficult. The cluster I created for the project is under a free tier, within the free tier you cannot access the built in backup features of MongoDB Atlas. </w:t>
+        <w:t xml:space="preserve"> database therefore this was more difficult. The cluster I created for the project is under a free tier, within the free tier you cannot access the </w:t>
+      </w:r>
+      <w:proofErr w:type="gramStart"/>
+      <w:r>
+        <w:rPr>
+          <w:color w:val="333333"/>
+        </w:rPr>
+        <w:t>built in</w:t>
+      </w:r>
+      <w:proofErr w:type="gramEnd"/>
+      <w:r>
+        <w:rPr>
+          <w:color w:val="333333"/>
+        </w:rPr>
+        <w:t xml:space="preserve"> backup features of MongoDB Atlas. </w:t>
       </w:r>
     </w:p>
     <w:p>
@@ -3450,7 +4187,7 @@
         </w:rPr>
         <w:t>Following some research I have read up about different methods to back up a mongo database, and I decided to follow the approach of this website:  </w:t>
       </w:r>
-      <w:hyperlink r:id="rId19" w:history="1">
+      <w:hyperlink r:id="rId20" w:history="1">
         <w:r>
           <w:rPr>
             <w:rStyle w:val="Hyperlink"/>
@@ -3470,17 +4207,39 @@
           <w:color w:val="333333"/>
         </w:rPr>
       </w:pPr>
+      <w:proofErr w:type="gramStart"/>
       <w:r>
         <w:rPr>
           <w:color w:val="333333"/>
         </w:rPr>
-        <w:t>First of all,</w:t>
-      </w:r>
+        <w:t>First of all</w:t>
+      </w:r>
+      <w:proofErr w:type="gramEnd"/>
       <w:r>
         <w:rPr>
           <w:color w:val="333333"/>
         </w:rPr>
-        <w:t xml:space="preserve"> I created a local backup of the database on my desktop. I did this by creating a folder called mongobackup, in the terminal I went into this location and pasted in the export connection string from the MongoDB Atlas website. In the connection string I included my username and password for the admin user, as I have full access to the database. I also needed to edit the connection string by including the database name and the specified collection, I started with the drink status collection. </w:t>
+        <w:t>,</w:t>
+      </w:r>
+      <w:r>
+        <w:rPr>
+          <w:color w:val="333333"/>
+        </w:rPr>
+        <w:t xml:space="preserve"> I created a local backup of the database on my desktop. I did this by creating a folder called </w:t>
+      </w:r>
+      <w:proofErr w:type="spellStart"/>
+      <w:r>
+        <w:rPr>
+          <w:color w:val="333333"/>
+        </w:rPr>
+        <w:t>mongobackup</w:t>
+      </w:r>
+      <w:proofErr w:type="spellEnd"/>
+      <w:r>
+        <w:rPr>
+          <w:color w:val="333333"/>
+        </w:rPr>
+        <w:t>, in the terminal I went into this location and pasted in the export connection string from the MongoDB Atlas website. In the connection string I included my username and password for the admin user, as I have full access to the database. I also needed to edit the connection string by including the database name and the specified collection, I started with the drink status collection. </w:t>
       </w:r>
     </w:p>
     <w:p>
@@ -3537,7 +4296,7 @@
                     <pic:cNvPicPr/>
                   </pic:nvPicPr>
                   <pic:blipFill rotWithShape="1">
-                    <a:blip r:embed="rId20"/>
+                    <a:blip r:embed="rId21"/>
                     <a:srcRect b="13691"/>
                     <a:stretch/>
                   </pic:blipFill>
@@ -3609,12 +4368,26 @@
         <w:rPr>
           <w:color w:val="333333"/>
         </w:rPr>
-        <w:t xml:space="preserve"> tools from the mongo website. I downloaded the tools into  my program files and created a path in the environment variables to the mongo tools. Once I did this the </w:t>
-      </w:r>
+        <w:t xml:space="preserve"> tools from the mongo website. I downloaded the tools </w:t>
+      </w:r>
+      <w:proofErr w:type="gramStart"/>
       <w:r>
         <w:rPr>
           <w:color w:val="333333"/>
         </w:rPr>
+        <w:t>into  my</w:t>
+      </w:r>
+      <w:proofErr w:type="gramEnd"/>
+      <w:r>
+        <w:rPr>
+          <w:color w:val="333333"/>
+        </w:rPr>
+        <w:t xml:space="preserve"> program files and created a path in the environment variables to the mongo tools. Once I did this the </w:t>
+      </w:r>
+      <w:r>
+        <w:rPr>
+          <w:color w:val="333333"/>
+        </w:rPr>
         <w:t>mongo export</w:t>
       </w:r>
       <w:r>
@@ -3645,7 +4418,21 @@
         <w:rPr>
           <w:color w:val="333333"/>
         </w:rPr>
-        <w:t xml:space="preserve"> the local mongobackup folder. I repeated this process for my other collections drinks and notifications. </w:t>
+        <w:t xml:space="preserve"> the local </w:t>
+      </w:r>
+      <w:proofErr w:type="spellStart"/>
+      <w:r>
+        <w:rPr>
+          <w:color w:val="333333"/>
+        </w:rPr>
+        <w:t>mongobackup</w:t>
+      </w:r>
+      <w:proofErr w:type="spellEnd"/>
+      <w:r>
+        <w:rPr>
+          <w:color w:val="333333"/>
+        </w:rPr>
+        <w:t xml:space="preserve"> folder. I repeated this process for my other collections drinks and notifications. </w:t>
       </w:r>
     </w:p>
     <w:p>
@@ -3661,7 +4448,21 @@
         <w:rPr>
           <w:color w:val="333333"/>
         </w:rPr>
-        <w:t>Once I was able to connect to atlas and create a local backup, I started the process of creating a backup on the AWS instance using a cron job. To do this first I created the script file called mongobackup.sh.</w:t>
+        <w:t xml:space="preserve">Once I was able to connect to atlas and create a local backup, I started the process of creating a backup on the AWS instance using a </w:t>
+      </w:r>
+      <w:proofErr w:type="spellStart"/>
+      <w:r>
+        <w:rPr>
+          <w:color w:val="333333"/>
+        </w:rPr>
+        <w:t>cron</w:t>
+      </w:r>
+      <w:proofErr w:type="spellEnd"/>
+      <w:r>
+        <w:rPr>
+          <w:color w:val="333333"/>
+        </w:rPr>
+        <w:t xml:space="preserve"> job. To do this first I created the script file called mongobackup.sh.</w:t>
       </w:r>
     </w:p>
     <w:p>
@@ -3712,7 +4513,7 @@
                     </pic:cNvPicPr>
                   </pic:nvPicPr>
                   <pic:blipFill rotWithShape="1">
-                    <a:blip r:embed="rId21">
+                    <a:blip r:embed="rId22">
                       <a:extLst>
                         <a:ext uri="{28A0092B-C50C-407E-A947-70E740481C1C}">
                           <a14:useLocalDpi xmlns:a14="http://schemas.microsoft.com/office/drawing/2010/main" val="0"/>
@@ -3790,7 +4591,47 @@
           <w:szCs w:val="24"/>
           <w:lang w:val="en-GB"/>
         </w:rPr>
-        <w:t xml:space="preserve"> I ran the script file to ensure it was connecting properly to atlas, then I moved on to creating the cron job. To test that the cron was running as it should, I set it to run every minute. </w:t>
+        <w:t xml:space="preserve"> I ran the script file to ensure it was connecting properly to atlas, then I moved on to creating the </w:t>
+      </w:r>
+      <w:proofErr w:type="spellStart"/>
+      <w:r>
+        <w:rPr>
+          <w:rFonts w:ascii="Times New Roman" w:hAnsi="Times New Roman" w:cs="Times New Roman"/>
+          <w:sz w:val="24"/>
+          <w:szCs w:val="24"/>
+          <w:lang w:val="en-GB"/>
+        </w:rPr>
+        <w:t>cron</w:t>
+      </w:r>
+      <w:proofErr w:type="spellEnd"/>
+      <w:r>
+        <w:rPr>
+          <w:rFonts w:ascii="Times New Roman" w:hAnsi="Times New Roman" w:cs="Times New Roman"/>
+          <w:sz w:val="24"/>
+          <w:szCs w:val="24"/>
+          <w:lang w:val="en-GB"/>
+        </w:rPr>
+        <w:t xml:space="preserve"> job. To test that the </w:t>
+      </w:r>
+      <w:proofErr w:type="spellStart"/>
+      <w:r>
+        <w:rPr>
+          <w:rFonts w:ascii="Times New Roman" w:hAnsi="Times New Roman" w:cs="Times New Roman"/>
+          <w:sz w:val="24"/>
+          <w:szCs w:val="24"/>
+          <w:lang w:val="en-GB"/>
+        </w:rPr>
+        <w:t>cron</w:t>
+      </w:r>
+      <w:proofErr w:type="spellEnd"/>
+      <w:r>
+        <w:rPr>
+          <w:rFonts w:ascii="Times New Roman" w:hAnsi="Times New Roman" w:cs="Times New Roman"/>
+          <w:sz w:val="24"/>
+          <w:szCs w:val="24"/>
+          <w:lang w:val="en-GB"/>
+        </w:rPr>
+        <w:t xml:space="preserve"> was running as it should, I set it to run every minute. </w:t>
       </w:r>
     </w:p>
     <w:p>
@@ -3866,7 +4707,7 @@
                     <pic:cNvPicPr/>
                   </pic:nvPicPr>
                   <pic:blipFill rotWithShape="1">
-                    <a:blip r:embed="rId22">
+                    <a:blip r:embed="rId23">
                       <a:extLst>
                         <a:ext uri="{28A0092B-C50C-407E-A947-70E740481C1C}">
                           <a14:useLocalDpi xmlns:a14="http://schemas.microsoft.com/office/drawing/2010/main" val="0"/>
@@ -3942,7 +4783,27 @@
           <w:szCs w:val="24"/>
           <w:lang w:val="en-GB"/>
         </w:rPr>
-        <w:t>To check the backup was running correctly I ran a command to view the syslogs.</w:t>
+        <w:t xml:space="preserve">To check the backup was running correctly I ran a command to view the </w:t>
+      </w:r>
+      <w:proofErr w:type="spellStart"/>
+      <w:r>
+        <w:rPr>
+          <w:rFonts w:ascii="Times New Roman" w:hAnsi="Times New Roman" w:cs="Times New Roman"/>
+          <w:sz w:val="24"/>
+          <w:szCs w:val="24"/>
+          <w:lang w:val="en-GB"/>
+        </w:rPr>
+        <w:t>syslogs</w:t>
+      </w:r>
+      <w:proofErr w:type="spellEnd"/>
+      <w:r>
+        <w:rPr>
+          <w:rFonts w:ascii="Times New Roman" w:hAnsi="Times New Roman" w:cs="Times New Roman"/>
+          <w:sz w:val="24"/>
+          <w:szCs w:val="24"/>
+          <w:lang w:val="en-GB"/>
+        </w:rPr>
+        <w:t>.</w:t>
       </w:r>
     </w:p>
     <w:p>
@@ -3968,7 +4829,7 @@
           <w:lang w:val="en-GB"/>
         </w:rPr>
         <w:drawing>
-          <wp:inline distT="0" distB="0" distL="0" distR="0" wp14:anchorId="05D05A7D" wp14:editId="6498E11C">
+          <wp:inline distT="0" distB="0" distL="0" distR="0" wp14:anchorId="05D05A7D" wp14:editId="492C3AB9">
             <wp:extent cx="5823456" cy="3742006"/>
             <wp:effectExtent l="0" t="0" r="6350" b="0"/>
             <wp:docPr id="297876184" name="Picture 7" descr="A screen shot of a computer&#10;&#10;Description automatically generated"/>
@@ -3983,7 +4844,7 @@
                     <pic:cNvPicPr/>
                   </pic:nvPicPr>
                   <pic:blipFill rotWithShape="1">
-                    <a:blip r:embed="rId23" cstate="print">
+                    <a:blip r:embed="rId24" cstate="print">
                       <a:extLst>
                         <a:ext uri="{28A0092B-C50C-407E-A947-70E740481C1C}">
                           <a14:useLocalDpi xmlns:a14="http://schemas.microsoft.com/office/drawing/2010/main" val="0"/>
@@ -4052,7 +4913,47 @@
           <w:szCs w:val="24"/>
           <w:lang w:val="en-GB"/>
         </w:rPr>
-        <w:t xml:space="preserve"> come in to the mongobackup folder. </w:t>
+        <w:t xml:space="preserve"> come </w:t>
+      </w:r>
+      <w:proofErr w:type="gramStart"/>
+      <w:r>
+        <w:rPr>
+          <w:rFonts w:ascii="Times New Roman" w:hAnsi="Times New Roman" w:cs="Times New Roman"/>
+          <w:sz w:val="24"/>
+          <w:szCs w:val="24"/>
+          <w:lang w:val="en-GB"/>
+        </w:rPr>
+        <w:t>in to</w:t>
+      </w:r>
+      <w:proofErr w:type="gramEnd"/>
+      <w:r>
+        <w:rPr>
+          <w:rFonts w:ascii="Times New Roman" w:hAnsi="Times New Roman" w:cs="Times New Roman"/>
+          <w:sz w:val="24"/>
+          <w:szCs w:val="24"/>
+          <w:lang w:val="en-GB"/>
+        </w:rPr>
+        <w:t xml:space="preserve"> the </w:t>
+      </w:r>
+      <w:proofErr w:type="spellStart"/>
+      <w:r>
+        <w:rPr>
+          <w:rFonts w:ascii="Times New Roman" w:hAnsi="Times New Roman" w:cs="Times New Roman"/>
+          <w:sz w:val="24"/>
+          <w:szCs w:val="24"/>
+          <w:lang w:val="en-GB"/>
+        </w:rPr>
+        <w:t>mongobackup</w:t>
+      </w:r>
+      <w:proofErr w:type="spellEnd"/>
+      <w:r>
+        <w:rPr>
+          <w:rFonts w:ascii="Times New Roman" w:hAnsi="Times New Roman" w:cs="Times New Roman"/>
+          <w:sz w:val="24"/>
+          <w:szCs w:val="24"/>
+          <w:lang w:val="en-GB"/>
+        </w:rPr>
+        <w:t xml:space="preserve"> folder. </w:t>
       </w:r>
     </w:p>
     <w:p>
@@ -4068,16 +4969,29 @@
           <w:lang w:val="en-GB"/>
         </w:rPr>
       </w:pPr>
-      <w:r>
-        <w:rPr>
-          <w:rFonts w:ascii="Times New Roman" w:hAnsi="Times New Roman" w:cs="Times New Roman"/>
-          <w:b/>
-          <w:bCs/>
-          <w:sz w:val="24"/>
-          <w:szCs w:val="24"/>
-          <w:lang w:val="en-GB"/>
-        </w:rPr>
-        <w:t>Mongobackup Folder:</w:t>
+      <w:proofErr w:type="spellStart"/>
+      <w:r>
+        <w:rPr>
+          <w:rFonts w:ascii="Times New Roman" w:hAnsi="Times New Roman" w:cs="Times New Roman"/>
+          <w:b/>
+          <w:bCs/>
+          <w:sz w:val="24"/>
+          <w:szCs w:val="24"/>
+          <w:lang w:val="en-GB"/>
+        </w:rPr>
+        <w:t>Mongobackup</w:t>
+      </w:r>
+      <w:proofErr w:type="spellEnd"/>
+      <w:r>
+        <w:rPr>
+          <w:rFonts w:ascii="Times New Roman" w:hAnsi="Times New Roman" w:cs="Times New Roman"/>
+          <w:b/>
+          <w:bCs/>
+          <w:sz w:val="24"/>
+          <w:szCs w:val="24"/>
+          <w:lang w:val="en-GB"/>
+        </w:rPr>
+        <w:t xml:space="preserve"> Folder:</w:t>
       </w:r>
     </w:p>
     <w:p>
@@ -4117,7 +5031,7 @@
                     <pic:cNvPicPr/>
                   </pic:nvPicPr>
                   <pic:blipFill>
-                    <a:blip r:embed="rId24">
+                    <a:blip r:embed="rId25">
                       <a:extLst>
                         <a:ext uri="{28A0092B-C50C-407E-A947-70E740481C1C}">
                           <a14:useLocalDpi xmlns:a14="http://schemas.microsoft.com/office/drawing/2010/main" val="0"/>
@@ -4171,16 +5085,36 @@
           <w:szCs w:val="24"/>
           <w:lang w:val="en-GB"/>
         </w:rPr>
-        <w:t>drink status</w:t>
-      </w:r>
-      <w:r>
-        <w:rPr>
-          <w:rFonts w:ascii="Times New Roman" w:hAnsi="Times New Roman" w:cs="Times New Roman"/>
-          <w:sz w:val="24"/>
-          <w:szCs w:val="24"/>
-          <w:lang w:val="en-GB"/>
-        </w:rPr>
-        <w:t xml:space="preserve"> , drinks and notifications all for each of the collections in the database.</w:t>
+        <w:t xml:space="preserve">drink </w:t>
+      </w:r>
+      <w:proofErr w:type="gramStart"/>
+      <w:r>
+        <w:rPr>
+          <w:rFonts w:ascii="Times New Roman" w:hAnsi="Times New Roman" w:cs="Times New Roman"/>
+          <w:sz w:val="24"/>
+          <w:szCs w:val="24"/>
+          <w:lang w:val="en-GB"/>
+        </w:rPr>
+        <w:t>status</w:t>
+      </w:r>
+      <w:r>
+        <w:rPr>
+          <w:rFonts w:ascii="Times New Roman" w:hAnsi="Times New Roman" w:cs="Times New Roman"/>
+          <w:sz w:val="24"/>
+          <w:szCs w:val="24"/>
+          <w:lang w:val="en-GB"/>
+        </w:rPr>
+        <w:t xml:space="preserve"> ,</w:t>
+      </w:r>
+      <w:proofErr w:type="gramEnd"/>
+      <w:r>
+        <w:rPr>
+          <w:rFonts w:ascii="Times New Roman" w:hAnsi="Times New Roman" w:cs="Times New Roman"/>
+          <w:sz w:val="24"/>
+          <w:szCs w:val="24"/>
+          <w:lang w:val="en-GB"/>
+        </w:rPr>
+        <w:t xml:space="preserve"> drinks and notifications all for each of the collections in the database.</w:t>
       </w:r>
     </w:p>
     <w:p>
@@ -4246,7 +5180,7 @@
                     <pic:cNvPicPr/>
                   </pic:nvPicPr>
                   <pic:blipFill rotWithShape="1">
-                    <a:blip r:embed="rId25">
+                    <a:blip r:embed="rId26">
                       <a:extLst>
                         <a:ext uri="{28A0092B-C50C-407E-A947-70E740481C1C}">
                           <a14:useLocalDpi xmlns:a14="http://schemas.microsoft.com/office/drawing/2010/main" val="0"/>
@@ -4458,7 +5392,7 @@
         </w:rPr>
         <w:lastRenderedPageBreak/>
         <w:drawing>
-          <wp:inline distT="0" distB="0" distL="0" distR="0" wp14:anchorId="17D1F2D4" wp14:editId="6E12DC43">
+          <wp:inline distT="0" distB="0" distL="0" distR="0" wp14:anchorId="17D1F2D4" wp14:editId="7A19C1C9">
             <wp:extent cx="6055848" cy="3379307"/>
             <wp:effectExtent l="0" t="0" r="2540" b="0"/>
             <wp:docPr id="1447446300" name="Picture 10" descr="A screen shot of a computer screen&#10;&#10;Description automatically generated"/>
@@ -4473,7 +5407,7 @@
                     <pic:cNvPicPr/>
                   </pic:nvPicPr>
                   <pic:blipFill>
-                    <a:blip r:embed="rId26" cstate="print">
+                    <a:blip r:embed="rId27" cstate="print">
                       <a:extLst>
                         <a:ext uri="{28A0092B-C50C-407E-A947-70E740481C1C}">
                           <a14:useLocalDpi xmlns:a14="http://schemas.microsoft.com/office/drawing/2010/main" val="0"/>
@@ -4517,7 +5451,38 @@
           <w:szCs w:val="24"/>
           <w:lang w:val="en-GB"/>
         </w:rPr>
-        <w:t> By comparing the records from the drink status collection in MongoDB Atlas and in the backup drink_status.json, we can see that the records have come in correctly . There are 17 records in the database and 17 values in the Json. </w:t>
+        <w:t xml:space="preserve"> By comparing the records from the drink status collection in MongoDB Atlas and in the backup </w:t>
+      </w:r>
+      <w:proofErr w:type="spellStart"/>
+      <w:r>
+        <w:rPr>
+          <w:rFonts w:ascii="Times New Roman" w:hAnsi="Times New Roman" w:cs="Times New Roman"/>
+          <w:sz w:val="24"/>
+          <w:szCs w:val="24"/>
+          <w:lang w:val="en-GB"/>
+        </w:rPr>
+        <w:t>drink_</w:t>
+      </w:r>
+      <w:proofErr w:type="gramStart"/>
+      <w:r>
+        <w:rPr>
+          <w:rFonts w:ascii="Times New Roman" w:hAnsi="Times New Roman" w:cs="Times New Roman"/>
+          <w:sz w:val="24"/>
+          <w:szCs w:val="24"/>
+          <w:lang w:val="en-GB"/>
+        </w:rPr>
+        <w:t>status.json</w:t>
+      </w:r>
+      <w:proofErr w:type="spellEnd"/>
+      <w:proofErr w:type="gramEnd"/>
+      <w:r>
+        <w:rPr>
+          <w:rFonts w:ascii="Times New Roman" w:hAnsi="Times New Roman" w:cs="Times New Roman"/>
+          <w:sz w:val="24"/>
+          <w:szCs w:val="24"/>
+          <w:lang w:val="en-GB"/>
+        </w:rPr>
+        <w:t>, we can see that the records have come in correctly . There are 17 records in the database and 17 values in the Json. </w:t>
       </w:r>
     </w:p>
     <w:p>
@@ -4602,7 +5567,7 @@
                     <pic:cNvPicPr/>
                   </pic:nvPicPr>
                   <pic:blipFill rotWithShape="1">
-                    <a:blip r:embed="rId27">
+                    <a:blip r:embed="rId28">
                       <a:extLst>
                         <a:ext uri="{28A0092B-C50C-407E-A947-70E740481C1C}">
                           <a14:useLocalDpi xmlns:a14="http://schemas.microsoft.com/office/drawing/2010/main" val="0"/>
@@ -4653,7 +5618,27 @@
           <w:szCs w:val="24"/>
           <w:lang w:val="en-GB"/>
         </w:rPr>
-        <w:t>A new record with the drink type Mocha has been added to the drink status collection, now we wait one minute to ensure the record is added to the next backup of the database in the server using the cron job.</w:t>
+        <w:t xml:space="preserve">A new record with the drink type Mocha has been added to the drink status collection, now we wait one minute to ensure the record is added to the next backup of the database in the server using the </w:t>
+      </w:r>
+      <w:proofErr w:type="spellStart"/>
+      <w:r>
+        <w:rPr>
+          <w:rFonts w:ascii="Times New Roman" w:hAnsi="Times New Roman" w:cs="Times New Roman"/>
+          <w:sz w:val="24"/>
+          <w:szCs w:val="24"/>
+          <w:lang w:val="en-GB"/>
+        </w:rPr>
+        <w:t>cron</w:t>
+      </w:r>
+      <w:proofErr w:type="spellEnd"/>
+      <w:r>
+        <w:rPr>
+          <w:rFonts w:ascii="Times New Roman" w:hAnsi="Times New Roman" w:cs="Times New Roman"/>
+          <w:sz w:val="24"/>
+          <w:szCs w:val="24"/>
+          <w:lang w:val="en-GB"/>
+        </w:rPr>
+        <w:t xml:space="preserve"> job.</w:t>
       </w:r>
     </w:p>
     <w:p>
@@ -4691,7 +5676,7 @@
                     <pic:cNvPicPr/>
                   </pic:nvPicPr>
                   <pic:blipFill>
-                    <a:blip r:embed="rId28">
+                    <a:blip r:embed="rId29">
                       <a:extLst>
                         <a:ext uri="{28A0092B-C50C-407E-A947-70E740481C1C}">
                           <a14:useLocalDpi xmlns:a14="http://schemas.microsoft.com/office/drawing/2010/main" val="0"/>
@@ -4781,7 +5766,7 @@
           <w:lang w:val="en-GB"/>
         </w:rPr>
         <w:drawing>
-          <wp:inline distT="0" distB="0" distL="0" distR="0" wp14:anchorId="3DED55BC" wp14:editId="4DA5D616">
+          <wp:inline distT="0" distB="0" distL="0" distR="0" wp14:anchorId="3DED55BC" wp14:editId="7ABE85A3">
             <wp:extent cx="6042074" cy="3360420"/>
             <wp:effectExtent l="0" t="0" r="0" b="0"/>
             <wp:docPr id="1436355825" name="Picture 13" descr="A screen shot of a computer&#10;&#10;Description automatically generated"/>
@@ -4796,7 +5781,7 @@
                     <pic:cNvPicPr/>
                   </pic:nvPicPr>
                   <pic:blipFill>
-                    <a:blip r:embed="rId29" cstate="print">
+                    <a:blip r:embed="rId30" cstate="print">
                       <a:extLst>
                         <a:ext uri="{28A0092B-C50C-407E-A947-70E740481C1C}">
                           <a14:useLocalDpi xmlns:a14="http://schemas.microsoft.com/office/drawing/2010/main" val="0"/>
@@ -4840,27 +5825,67 @@
           <w:szCs w:val="24"/>
           <w:lang w:val="en-GB"/>
         </w:rPr>
-        <w:t>The bottom record shows that the new drink "Mocha" has been added into the back up of the database, using cron. </w:t>
-      </w:r>
-    </w:p>
-    <w:p>
-      <w:pPr>
-        <w:spacing w:line="360" w:lineRule="auto"/>
-        <w:rPr>
-          <w:rFonts w:ascii="Times New Roman" w:hAnsi="Times New Roman" w:cs="Times New Roman"/>
-          <w:sz w:val="24"/>
-          <w:szCs w:val="24"/>
-          <w:lang w:val="en-GB"/>
-        </w:rPr>
-      </w:pPr>
-      <w:r>
-        <w:rPr>
-          <w:rFonts w:ascii="Times New Roman" w:hAnsi="Times New Roman" w:cs="Times New Roman"/>
-          <w:sz w:val="24"/>
-          <w:szCs w:val="24"/>
-          <w:lang w:val="en-GB"/>
-        </w:rPr>
-        <w:t>As we are not dealing with a large set of data, I think an appropriate number of backups would be once a week. I have changed the cron job to run every Friday at 12am as shown below.</w:t>
+        <w:t xml:space="preserve">The bottom record shows that the new drink "Mocha" has been added into the back up of the database, using </w:t>
+      </w:r>
+      <w:proofErr w:type="spellStart"/>
+      <w:r>
+        <w:rPr>
+          <w:rFonts w:ascii="Times New Roman" w:hAnsi="Times New Roman" w:cs="Times New Roman"/>
+          <w:sz w:val="24"/>
+          <w:szCs w:val="24"/>
+          <w:lang w:val="en-GB"/>
+        </w:rPr>
+        <w:t>cron</w:t>
+      </w:r>
+      <w:proofErr w:type="spellEnd"/>
+      <w:r>
+        <w:rPr>
+          <w:rFonts w:ascii="Times New Roman" w:hAnsi="Times New Roman" w:cs="Times New Roman"/>
+          <w:sz w:val="24"/>
+          <w:szCs w:val="24"/>
+          <w:lang w:val="en-GB"/>
+        </w:rPr>
+        <w:t>. </w:t>
+      </w:r>
+    </w:p>
+    <w:p>
+      <w:pPr>
+        <w:spacing w:line="360" w:lineRule="auto"/>
+        <w:rPr>
+          <w:rFonts w:ascii="Times New Roman" w:hAnsi="Times New Roman" w:cs="Times New Roman"/>
+          <w:sz w:val="24"/>
+          <w:szCs w:val="24"/>
+          <w:lang w:val="en-GB"/>
+        </w:rPr>
+      </w:pPr>
+      <w:r>
+        <w:rPr>
+          <w:rFonts w:ascii="Times New Roman" w:hAnsi="Times New Roman" w:cs="Times New Roman"/>
+          <w:sz w:val="24"/>
+          <w:szCs w:val="24"/>
+          <w:lang w:val="en-GB"/>
+        </w:rPr>
+        <w:t xml:space="preserve">As we are not dealing with a large set of data, I think an appropriate number of backups would be once a week. I have changed the </w:t>
+      </w:r>
+      <w:proofErr w:type="spellStart"/>
+      <w:r>
+        <w:rPr>
+          <w:rFonts w:ascii="Times New Roman" w:hAnsi="Times New Roman" w:cs="Times New Roman"/>
+          <w:sz w:val="24"/>
+          <w:szCs w:val="24"/>
+          <w:lang w:val="en-GB"/>
+        </w:rPr>
+        <w:t>cron</w:t>
+      </w:r>
+      <w:proofErr w:type="spellEnd"/>
+      <w:r>
+        <w:rPr>
+          <w:rFonts w:ascii="Times New Roman" w:hAnsi="Times New Roman" w:cs="Times New Roman"/>
+          <w:sz w:val="24"/>
+          <w:szCs w:val="24"/>
+          <w:lang w:val="en-GB"/>
+        </w:rPr>
+        <w:t xml:space="preserve"> job to run every Friday at 12am as shown below.</w:t>
       </w:r>
     </w:p>
     <w:p>
@@ -4925,7 +5950,7 @@
                     <pic:cNvPicPr/>
                   </pic:nvPicPr>
                   <pic:blipFill rotWithShape="1">
-                    <a:blip r:embed="rId30">
+                    <a:blip r:embed="rId31">
                       <a:extLst>
                         <a:ext uri="{28A0092B-C50C-407E-A947-70E740481C1C}">
                           <a14:useLocalDpi xmlns:a14="http://schemas.microsoft.com/office/drawing/2010/main" val="0"/>
@@ -4978,7 +6003,7 @@
         </w:rPr>
         <w:t>I used the website </w:t>
       </w:r>
-      <w:hyperlink r:id="rId31" w:history="1">
+      <w:hyperlink r:id="rId32" w:history="1">
         <w:r>
           <w:rPr>
             <w:rStyle w:val="Hyperlink"/>
@@ -4997,27 +6022,107 @@
           <w:szCs w:val="24"/>
           <w:lang w:val="en-GB"/>
         </w:rPr>
-        <w:t> to learn how to use cron, in the code above a Sudo command will be run on the script file that I created. The script file includes each of the mongo export connection strings to the collections. Without calling the sudo command on the script file, the cron job was not running correctly, and the records were not coming in. </w:t>
-      </w:r>
-    </w:p>
-    <w:p>
-      <w:pPr>
-        <w:spacing w:line="360" w:lineRule="auto"/>
-        <w:rPr>
-          <w:rFonts w:ascii="Times New Roman" w:hAnsi="Times New Roman" w:cs="Times New Roman"/>
-          <w:sz w:val="24"/>
-          <w:szCs w:val="24"/>
-          <w:lang w:val="en-GB"/>
-        </w:rPr>
-      </w:pPr>
-      <w:r>
-        <w:rPr>
-          <w:rFonts w:ascii="Times New Roman" w:hAnsi="Times New Roman" w:cs="Times New Roman"/>
-          <w:sz w:val="24"/>
-          <w:szCs w:val="24"/>
-          <w:lang w:val="en-GB"/>
-        </w:rPr>
-        <w:t xml:space="preserve">For our database security we now have both a local backup and a backup running on a cron job on the </w:t>
+        <w:t xml:space="preserve"> to learn how to use </w:t>
+      </w:r>
+      <w:proofErr w:type="spellStart"/>
+      <w:r>
+        <w:rPr>
+          <w:rFonts w:ascii="Times New Roman" w:hAnsi="Times New Roman" w:cs="Times New Roman"/>
+          <w:sz w:val="24"/>
+          <w:szCs w:val="24"/>
+          <w:lang w:val="en-GB"/>
+        </w:rPr>
+        <w:t>cron</w:t>
+      </w:r>
+      <w:proofErr w:type="spellEnd"/>
+      <w:r>
+        <w:rPr>
+          <w:rFonts w:ascii="Times New Roman" w:hAnsi="Times New Roman" w:cs="Times New Roman"/>
+          <w:sz w:val="24"/>
+          <w:szCs w:val="24"/>
+          <w:lang w:val="en-GB"/>
+        </w:rPr>
+        <w:t xml:space="preserve">, in the code above a Sudo command will be run on the script file that I created. The script file includes each of the mongo export connection strings to the collections. Without calling the </w:t>
+      </w:r>
+      <w:proofErr w:type="spellStart"/>
+      <w:r>
+        <w:rPr>
+          <w:rFonts w:ascii="Times New Roman" w:hAnsi="Times New Roman" w:cs="Times New Roman"/>
+          <w:sz w:val="24"/>
+          <w:szCs w:val="24"/>
+          <w:lang w:val="en-GB"/>
+        </w:rPr>
+        <w:t>sudo</w:t>
+      </w:r>
+      <w:proofErr w:type="spellEnd"/>
+      <w:r>
+        <w:rPr>
+          <w:rFonts w:ascii="Times New Roman" w:hAnsi="Times New Roman" w:cs="Times New Roman"/>
+          <w:sz w:val="24"/>
+          <w:szCs w:val="24"/>
+          <w:lang w:val="en-GB"/>
+        </w:rPr>
+        <w:t xml:space="preserve"> command on the script file, the </w:t>
+      </w:r>
+      <w:proofErr w:type="spellStart"/>
+      <w:r>
+        <w:rPr>
+          <w:rFonts w:ascii="Times New Roman" w:hAnsi="Times New Roman" w:cs="Times New Roman"/>
+          <w:sz w:val="24"/>
+          <w:szCs w:val="24"/>
+          <w:lang w:val="en-GB"/>
+        </w:rPr>
+        <w:t>cron</w:t>
+      </w:r>
+      <w:proofErr w:type="spellEnd"/>
+      <w:r>
+        <w:rPr>
+          <w:rFonts w:ascii="Times New Roman" w:hAnsi="Times New Roman" w:cs="Times New Roman"/>
+          <w:sz w:val="24"/>
+          <w:szCs w:val="24"/>
+          <w:lang w:val="en-GB"/>
+        </w:rPr>
+        <w:t xml:space="preserve"> job was not running correctly, and the records were not coming in. </w:t>
+      </w:r>
+    </w:p>
+    <w:p>
+      <w:pPr>
+        <w:spacing w:line="360" w:lineRule="auto"/>
+        <w:rPr>
+          <w:rFonts w:ascii="Times New Roman" w:hAnsi="Times New Roman" w:cs="Times New Roman"/>
+          <w:sz w:val="24"/>
+          <w:szCs w:val="24"/>
+          <w:lang w:val="en-GB"/>
+        </w:rPr>
+      </w:pPr>
+      <w:r>
+        <w:rPr>
+          <w:rFonts w:ascii="Times New Roman" w:hAnsi="Times New Roman" w:cs="Times New Roman"/>
+          <w:sz w:val="24"/>
+          <w:szCs w:val="24"/>
+          <w:lang w:val="en-GB"/>
+        </w:rPr>
+        <w:t xml:space="preserve">For our database security we now have both a local backup and a backup running on a </w:t>
+      </w:r>
+      <w:proofErr w:type="spellStart"/>
+      <w:r>
+        <w:rPr>
+          <w:rFonts w:ascii="Times New Roman" w:hAnsi="Times New Roman" w:cs="Times New Roman"/>
+          <w:sz w:val="24"/>
+          <w:szCs w:val="24"/>
+          <w:lang w:val="en-GB"/>
+        </w:rPr>
+        <w:t>cron</w:t>
+      </w:r>
+      <w:proofErr w:type="spellEnd"/>
+      <w:r>
+        <w:rPr>
+          <w:rFonts w:ascii="Times New Roman" w:hAnsi="Times New Roman" w:cs="Times New Roman"/>
+          <w:sz w:val="24"/>
+          <w:szCs w:val="24"/>
+          <w:lang w:val="en-GB"/>
+        </w:rPr>
+        <w:t xml:space="preserve"> job on the </w:t>
       </w:r>
       <w:r>
         <w:rPr>
@@ -5085,7 +6190,7 @@
           <w:lang w:val="en-GB"/>
         </w:rPr>
         <w:drawing>
-          <wp:inline distT="0" distB="0" distL="0" distR="0" wp14:anchorId="7A0EC5B7" wp14:editId="37DA52C3">
+          <wp:inline distT="0" distB="0" distL="0" distR="0" wp14:anchorId="7A0EC5B7" wp14:editId="13C153F4">
             <wp:extent cx="5731510" cy="1427871"/>
             <wp:effectExtent l="0" t="0" r="2540" b="1270"/>
             <wp:docPr id="2126007471" name="Picture 15" descr="A screen shot of a computer&#10;&#10;Description automatically generated"/>
@@ -5100,7 +6205,7 @@
                     <pic:cNvPicPr/>
                   </pic:nvPicPr>
                   <pic:blipFill>
-                    <a:blip r:embed="rId32" cstate="print">
+                    <a:blip r:embed="rId33" cstate="print">
                       <a:extLst>
                         <a:ext uri="{28A0092B-C50C-407E-A947-70E740481C1C}">
                           <a14:useLocalDpi xmlns:a14="http://schemas.microsoft.com/office/drawing/2010/main" val="0"/>
@@ -5218,7 +6323,7 @@
                     <pic:cNvPicPr/>
                   </pic:nvPicPr>
                   <pic:blipFill>
-                    <a:blip r:embed="rId33">
+                    <a:blip r:embed="rId34">
                       <a:extLst>
                         <a:ext uri="{28A0092B-C50C-407E-A947-70E740481C1C}">
                           <a14:useLocalDpi xmlns:a14="http://schemas.microsoft.com/office/drawing/2010/main" val="0"/>
@@ -5323,7 +6428,7 @@
                     <pic:cNvPicPr/>
                   </pic:nvPicPr>
                   <pic:blipFill>
-                    <a:blip r:embed="rId34"/>
+                    <a:blip r:embed="rId35"/>
                     <a:stretch>
                       <a:fillRect/>
                     </a:stretch>
@@ -5392,7 +6497,7 @@
           <w:lang w:val="en-GB"/>
         </w:rPr>
         <w:drawing>
-          <wp:inline distT="0" distB="0" distL="0" distR="0" wp14:anchorId="12F3CB1E" wp14:editId="7CBB4887">
+          <wp:inline distT="0" distB="0" distL="0" distR="0" wp14:anchorId="12F3CB1E" wp14:editId="5199C903">
             <wp:extent cx="5731510" cy="1996440"/>
             <wp:effectExtent l="0" t="0" r="2540" b="3810"/>
             <wp:docPr id="265396102" name="Picture 17" descr="A screenshot of a computer&#10;&#10;Description automatically generated"/>
@@ -5407,7 +6512,7 @@
                     <pic:cNvPicPr/>
                   </pic:nvPicPr>
                   <pic:blipFill>
-                    <a:blip r:embed="rId35" cstate="print">
+                    <a:blip r:embed="rId36" cstate="print">
                       <a:extLst>
                         <a:ext uri="{28A0092B-C50C-407E-A947-70E740481C1C}">
                           <a14:useLocalDpi xmlns:a14="http://schemas.microsoft.com/office/drawing/2010/main" val="0"/>
@@ -5626,7 +6731,7 @@
     <w:bookmarkEnd w:id="0"/>
     <w:p/>
     <w:sectPr>
-      <w:footerReference w:type="default" r:id="rId36"/>
+      <w:footerReference w:type="default" r:id="rId37"/>
       <w:pgSz w:w="11906" w:h="16838"/>
       <w:pgMar w:top="1440" w:right="1440" w:bottom="1440" w:left="1440" w:header="708" w:footer="708" w:gutter="0"/>
       <w:pgBorders w:offsetFrom="page">
@@ -6787,6 +7892,128 @@
     </w:lvl>
   </w:abstractNum>
   <w:abstractNum w:abstractNumId="9" w15:restartNumberingAfterBreak="0">
+    <w:nsid w:val="464F05CB"/>
+    <w:multiLevelType w:val="multilevel"/>
+    <w:tmpl w:val="EC702FD6"/>
+    <w:lvl w:ilvl="0">
+      <w:start w:val="3"/>
+      <w:numFmt w:val="decimal"/>
+      <w:lvlText w:val="%1"/>
+      <w:lvlJc w:val="left"/>
+      <w:pPr>
+        <w:ind w:left="720" w:hanging="720"/>
+      </w:pPr>
+      <w:rPr>
+        <w:rFonts w:hint="default"/>
+        <w:u w:val="none"/>
+      </w:rPr>
+    </w:lvl>
+    <w:lvl w:ilvl="1">
+      <w:start w:val="1"/>
+      <w:numFmt w:val="decimal"/>
+      <w:lvlText w:val="%1.%2"/>
+      <w:lvlJc w:val="left"/>
+      <w:pPr>
+        <w:ind w:left="1080" w:hanging="720"/>
+      </w:pPr>
+      <w:rPr>
+        <w:rFonts w:hint="default"/>
+        <w:u w:val="none"/>
+      </w:rPr>
+    </w:lvl>
+    <w:lvl w:ilvl="2">
+      <w:start w:val="1"/>
+      <w:numFmt w:val="decimal"/>
+      <w:lvlText w:val="%1.%2.%3"/>
+      <w:lvlJc w:val="left"/>
+      <w:pPr>
+        <w:ind w:left="1800" w:hanging="1080"/>
+      </w:pPr>
+      <w:rPr>
+        <w:rFonts w:hint="default"/>
+        <w:u w:val="none"/>
+      </w:rPr>
+    </w:lvl>
+    <w:lvl w:ilvl="3">
+      <w:start w:val="1"/>
+      <w:numFmt w:val="decimal"/>
+      <w:lvlText w:val="%1.%2.%3.%4"/>
+      <w:lvlJc w:val="left"/>
+      <w:pPr>
+        <w:ind w:left="2160" w:hanging="1080"/>
+      </w:pPr>
+      <w:rPr>
+        <w:rFonts w:hint="default"/>
+        <w:u w:val="none"/>
+      </w:rPr>
+    </w:lvl>
+    <w:lvl w:ilvl="4">
+      <w:start w:val="1"/>
+      <w:numFmt w:val="decimal"/>
+      <w:lvlText w:val="%1.%2.%3.%4.%5"/>
+      <w:lvlJc w:val="left"/>
+      <w:pPr>
+        <w:ind w:left="2880" w:hanging="1440"/>
+      </w:pPr>
+      <w:rPr>
+        <w:rFonts w:hint="default"/>
+        <w:u w:val="none"/>
+      </w:rPr>
+    </w:lvl>
+    <w:lvl w:ilvl="5">
+      <w:start w:val="1"/>
+      <w:numFmt w:val="decimal"/>
+      <w:lvlText w:val="%1.%2.%3.%4.%5.%6"/>
+      <w:lvlJc w:val="left"/>
+      <w:pPr>
+        <w:ind w:left="3240" w:hanging="1440"/>
+      </w:pPr>
+      <w:rPr>
+        <w:rFonts w:hint="default"/>
+        <w:u w:val="none"/>
+      </w:rPr>
+    </w:lvl>
+    <w:lvl w:ilvl="6">
+      <w:start w:val="1"/>
+      <w:numFmt w:val="decimal"/>
+      <w:lvlText w:val="%1.%2.%3.%4.%5.%6.%7"/>
+      <w:lvlJc w:val="left"/>
+      <w:pPr>
+        <w:ind w:left="3960" w:hanging="1800"/>
+      </w:pPr>
+      <w:rPr>
+        <w:rFonts w:hint="default"/>
+        <w:u w:val="none"/>
+      </w:rPr>
+    </w:lvl>
+    <w:lvl w:ilvl="7">
+      <w:start w:val="1"/>
+      <w:numFmt w:val="decimal"/>
+      <w:lvlText w:val="%1.%2.%3.%4.%5.%6.%7.%8"/>
+      <w:lvlJc w:val="left"/>
+      <w:pPr>
+        <w:ind w:left="4320" w:hanging="1800"/>
+      </w:pPr>
+      <w:rPr>
+        <w:rFonts w:hint="default"/>
+        <w:u w:val="none"/>
+      </w:rPr>
+    </w:lvl>
+    <w:lvl w:ilvl="8">
+      <w:start w:val="1"/>
+      <w:numFmt w:val="decimal"/>
+      <w:lvlText w:val="%1.%2.%3.%4.%5.%6.%7.%8.%9"/>
+      <w:lvlJc w:val="left"/>
+      <w:pPr>
+        <w:ind w:left="5040" w:hanging="2160"/>
+      </w:pPr>
+      <w:rPr>
+        <w:rFonts w:hint="default"/>
+        <w:u w:val="none"/>
+      </w:rPr>
+    </w:lvl>
+  </w:abstractNum>
+  <w:abstractNum w:abstractNumId="10" w15:restartNumberingAfterBreak="0">
     <w:nsid w:val="6B0A3D60"/>
     <w:multiLevelType w:val="multilevel"/>
     <w:tmpl w:val="6B3E833A"/>
@@ -6907,8 +8134,97 @@
       </w:rPr>
     </w:lvl>
   </w:abstractNum>
+  <w:abstractNum w:abstractNumId="11" w15:restartNumberingAfterBreak="0">
+    <w:nsid w:val="6B463921"/>
+    <w:multiLevelType w:val="hybridMultilevel"/>
+    <w:tmpl w:val="3606E76A"/>
+    <w:lvl w:ilvl="0" w:tplc="89DE9D5A">
+      <w:start w:val="3"/>
+      <w:numFmt w:val="decimal"/>
+      <w:lvlText w:val="%1."/>
+      <w:lvlJc w:val="left"/>
+      <w:pPr>
+        <w:ind w:left="1080" w:hanging="720"/>
+      </w:pPr>
+      <w:rPr>
+        <w:rFonts w:hint="default"/>
+      </w:rPr>
+    </w:lvl>
+    <w:lvl w:ilvl="1" w:tplc="18090019" w:tentative="1">
+      <w:start w:val="1"/>
+      <w:numFmt w:val="lowerLetter"/>
+      <w:lvlText w:val="%2."/>
+      <w:lvlJc w:val="left"/>
+      <w:pPr>
+        <w:ind w:left="1440" w:hanging="360"/>
+      </w:pPr>
+    </w:lvl>
+    <w:lvl w:ilvl="2" w:tplc="1809001B" w:tentative="1">
+      <w:start w:val="1"/>
+      <w:numFmt w:val="lowerRoman"/>
+      <w:lvlText w:val="%3."/>
+      <w:lvlJc w:val="right"/>
+      <w:pPr>
+        <w:ind w:left="2160" w:hanging="180"/>
+      </w:pPr>
+    </w:lvl>
+    <w:lvl w:ilvl="3" w:tplc="1809000F" w:tentative="1">
+      <w:start w:val="1"/>
+      <w:numFmt w:val="decimal"/>
+      <w:lvlText w:val="%4."/>
+      <w:lvlJc w:val="left"/>
+      <w:pPr>
+        <w:ind w:left="2880" w:hanging="360"/>
+      </w:pPr>
+    </w:lvl>
+    <w:lvl w:ilvl="4" w:tplc="18090019" w:tentative="1">
+      <w:start w:val="1"/>
+      <w:numFmt w:val="lowerLetter"/>
+      <w:lvlText w:val="%5."/>
+      <w:lvlJc w:val="left"/>
+      <w:pPr>
+        <w:ind w:left="3600" w:hanging="360"/>
+      </w:pPr>
+    </w:lvl>
+    <w:lvl w:ilvl="5" w:tplc="1809001B" w:tentative="1">
+      <w:start w:val="1"/>
+      <w:numFmt w:val="lowerRoman"/>
+      <w:lvlText w:val="%6."/>
+      <w:lvlJc w:val="right"/>
+      <w:pPr>
+        <w:ind w:left="4320" w:hanging="180"/>
+      </w:pPr>
+    </w:lvl>
+    <w:lvl w:ilvl="6" w:tplc="1809000F" w:tentative="1">
+      <w:start w:val="1"/>
+      <w:numFmt w:val="decimal"/>
+      <w:lvlText w:val="%7."/>
+      <w:lvlJc w:val="left"/>
+      <w:pPr>
+        <w:ind w:left="5040" w:hanging="360"/>
+      </w:pPr>
+    </w:lvl>
+    <w:lvl w:ilvl="7" w:tplc="18090019" w:tentative="1">
+      <w:start w:val="1"/>
+      <w:numFmt w:val="lowerLetter"/>
+      <w:lvlText w:val="%8."/>
+      <w:lvlJc w:val="left"/>
+      <w:pPr>
+        <w:ind w:left="5760" w:hanging="360"/>
+      </w:pPr>
+    </w:lvl>
+    <w:lvl w:ilvl="8" w:tplc="1809001B" w:tentative="1">
+      <w:start w:val="1"/>
+      <w:numFmt w:val="lowerRoman"/>
+      <w:lvlText w:val="%9."/>
+      <w:lvlJc w:val="right"/>
+      <w:pPr>
+        <w:ind w:left="6480" w:hanging="180"/>
+      </w:pPr>
+    </w:lvl>
+  </w:abstractNum>
   <w:num w:numId="1" w16cid:durableId="1811166021">
-    <w:abstractNumId w:val="9"/>
+    <w:abstractNumId w:val="10"/>
   </w:num>
   <w:num w:numId="2" w16cid:durableId="1311133016">
     <w:abstractNumId w:val="6"/>
@@ -6936,6 +8252,12 @@
   </w:num>
   <w:num w:numId="10" w16cid:durableId="64423573">
     <w:abstractNumId w:val="5"/>
+  </w:num>
+  <w:num w:numId="11" w16cid:durableId="754860938">
+    <w:abstractNumId w:val="11"/>
+  </w:num>
+  <w:num w:numId="12" w16cid:durableId="957220111">
+    <w:abstractNumId w:val="9"/>
   </w:num>
 </w:numbering>
 </file>

</xml_diff>